<commit_message>
update queries and add index
</commit_message>
<xml_diff>
--- a/DOCUMENTATION/SOFTWARE-DOCS.docx
+++ b/DOCUMENTATION/SOFTWARE-DOCS.docx
@@ -1,6 +1,6 @@
 
 <file path=word/document.xml><?xml version="1.0" encoding="utf-8"?>
-<w:document xmlns:wpc="http://schemas.microsoft.com/office/word/2010/wordprocessingCanvas" xmlns:cx="http://schemas.microsoft.com/office/drawing/2014/chartex" xmlns:mc="http://schemas.openxmlformats.org/markup-compatibility/2006" xmlns:o="urn:schemas-microsoft-com:office:office" xmlns:r="http://schemas.openxmlformats.org/officeDocument/2006/relationships" xmlns:m="http://schemas.openxmlformats.org/officeDocument/2006/math" xmlns:v="urn:schemas-microsoft-com:vml" xmlns:wp14="http://schemas.microsoft.com/office/word/2010/wordprocessingDrawing" xmlns:wp="http://schemas.openxmlformats.org/drawingml/2006/wordprocessingDrawing" xmlns:w10="urn:schemas-microsoft-com:office:word" xmlns:w="http://schemas.openxmlformats.org/wordprocessingml/2006/main" xmlns:w14="http://schemas.microsoft.com/office/word/2010/wordml" xmlns:w15="http://schemas.microsoft.com/office/word/2012/wordml" xmlns:w16se="http://schemas.microsoft.com/office/word/2015/wordml/symex" xmlns:wpg="http://schemas.microsoft.com/office/word/2010/wordprocessingGroup" xmlns:wpi="http://schemas.microsoft.com/office/word/2010/wordprocessingInk" xmlns:wne="http://schemas.microsoft.com/office/word/2006/wordml" xmlns:wps="http://schemas.microsoft.com/office/word/2010/wordprocessingShape" mc:Ignorable="w14 w15 w16se wp14">
+<w:document xmlns:wpc="http://schemas.microsoft.com/office/word/2010/wordprocessingCanvas" xmlns:cx="http://schemas.microsoft.com/office/drawing/2014/chartex" xmlns:cx1="http://schemas.microsoft.com/office/drawing/2015/9/8/chartex" xmlns:cx2="http://schemas.microsoft.com/office/drawing/2015/10/21/chartex" xmlns:cx3="http://schemas.microsoft.com/office/drawing/2016/5/9/chartex" xmlns:cx4="http://schemas.microsoft.com/office/drawing/2016/5/10/chartex" xmlns:cx5="http://schemas.microsoft.com/office/drawing/2016/5/11/chartex" xmlns:cx6="http://schemas.microsoft.com/office/drawing/2016/5/12/chartex" xmlns:cx7="http://schemas.microsoft.com/office/drawing/2016/5/13/chartex" xmlns:cx8="http://schemas.microsoft.com/office/drawing/2016/5/14/chartex" xmlns:mc="http://schemas.openxmlformats.org/markup-compatibility/2006" xmlns:aink="http://schemas.microsoft.com/office/drawing/2016/ink" xmlns:am3d="http://schemas.microsoft.com/office/drawing/2017/model3d" xmlns:o="urn:schemas-microsoft-com:office:office" xmlns:oel="http://schemas.microsoft.com/office/2019/extlst" xmlns:r="http://schemas.openxmlformats.org/officeDocument/2006/relationships" xmlns:m="http://schemas.openxmlformats.org/officeDocument/2006/math" xmlns:v="urn:schemas-microsoft-com:vml" xmlns:wp14="http://schemas.microsoft.com/office/word/2010/wordprocessingDrawing" xmlns:wp="http://schemas.openxmlformats.org/drawingml/2006/wordprocessingDrawing" xmlns:w10="urn:schemas-microsoft-com:office:word" xmlns:w="http://schemas.openxmlformats.org/wordprocessingml/2006/main" xmlns:w14="http://schemas.microsoft.com/office/word/2010/wordml" xmlns:w15="http://schemas.microsoft.com/office/word/2012/wordml" xmlns:w16cex="http://schemas.microsoft.com/office/word/2018/wordml/cex" xmlns:w16cid="http://schemas.microsoft.com/office/word/2016/wordml/cid" xmlns:w16="http://schemas.microsoft.com/office/word/2018/wordml" xmlns:w16sdtdh="http://schemas.microsoft.com/office/word/2020/wordml/sdtdatahash" xmlns:w16se="http://schemas.microsoft.com/office/word/2015/wordml/symex" xmlns:wpg="http://schemas.microsoft.com/office/word/2010/wordprocessingGroup" xmlns:wpi="http://schemas.microsoft.com/office/word/2010/wordprocessingInk" xmlns:wne="http://schemas.microsoft.com/office/word/2006/wordml" xmlns:wps="http://schemas.microsoft.com/office/word/2010/wordprocessingShape" mc:Ignorable="w14 w15 w16se w16cid w16 w16cex w16sdtdh wp14">
   <w:body>
     <w:p>
       <w:pPr>
@@ -43,42 +43,32 @@
           <w:rtl/>
         </w:rPr>
       </w:pPr>
+      <w:proofErr w:type="spellStart"/>
       <w:r>
         <w:rPr>
           <w:rFonts w:asciiTheme="majorHAnsi" w:hAnsiTheme="majorHAnsi" w:cstheme="majorHAnsi"/>
           <w:sz w:val="20"/>
           <w:szCs w:val="20"/>
         </w:rPr>
-        <w:t xml:space="preserve">Liron Cohen 207481268, </w:t>
-      </w:r>
-      <w:proofErr w:type="spellStart"/>
+        <w:t>Liron</w:t>
+      </w:r>
+      <w:proofErr w:type="spellEnd"/>
       <w:r>
         <w:rPr>
           <w:rFonts w:asciiTheme="majorHAnsi" w:hAnsiTheme="majorHAnsi" w:cstheme="majorHAnsi"/>
           <w:sz w:val="20"/>
           <w:szCs w:val="20"/>
         </w:rPr>
-        <w:t>Ofer</w:t>
-      </w:r>
-      <w:proofErr w:type="spellEnd"/>
+        <w:t xml:space="preserve"> Cohen 207481268, </w:t>
+      </w:r>
       <w:r>
         <w:rPr>
           <w:rFonts w:asciiTheme="majorHAnsi" w:hAnsiTheme="majorHAnsi" w:cstheme="majorHAnsi"/>
           <w:sz w:val="20"/>
           <w:szCs w:val="20"/>
         </w:rPr>
-        <w:t xml:space="preserve"> </w:t>
-      </w:r>
-      <w:proofErr w:type="spellStart"/>
-      <w:r>
-        <w:rPr>
-          <w:rFonts w:asciiTheme="majorHAnsi" w:hAnsiTheme="majorHAnsi" w:cstheme="majorHAnsi"/>
-          <w:sz w:val="20"/>
-          <w:szCs w:val="20"/>
-        </w:rPr>
-        <w:t>Tlusty</w:t>
-      </w:r>
-      <w:proofErr w:type="spellEnd"/>
+        <w:t>Ofer Tlusty</w:t>
+      </w:r>
       <w:r>
         <w:rPr>
           <w:rFonts w:asciiTheme="majorHAnsi" w:hAnsiTheme="majorHAnsi" w:cstheme="majorHAnsi"/>
@@ -188,19 +178,8 @@
           <w:rtl/>
           <w:lang w:val="en-CA"/>
         </w:rPr>
-        <w:t xml:space="preserve">להוסיף </w:t>
-      </w:r>
-      <w:proofErr w:type="spellStart"/>
-      <w:r>
-        <w:rPr>
-          <w:rFonts w:asciiTheme="majorHAnsi" w:hAnsiTheme="majorHAnsi" w:cstheme="majorHAnsi" w:hint="cs"/>
-          <w:highlight w:val="yellow"/>
-          <w:rtl/>
-          <w:lang w:val="en-CA"/>
-        </w:rPr>
-        <w:t>חרטוט</w:t>
-      </w:r>
-      <w:proofErr w:type="spellEnd"/>
+        <w:t>להוסיף חרטוט</w:t>
+      </w:r>
       <w:r>
         <w:rPr>
           <w:rFonts w:asciiTheme="majorHAnsi" w:hAnsiTheme="majorHAnsi" w:cstheme="majorHAnsi" w:hint="cs"/>
@@ -300,27 +279,7 @@
           <w:rtl/>
           <w:lang w:val="en-CA"/>
         </w:rPr>
-        <w:t xml:space="preserve"> ועוד </w:t>
-      </w:r>
-      <w:proofErr w:type="spellStart"/>
-      <w:r>
-        <w:rPr>
-          <w:rFonts w:asciiTheme="majorHAnsi" w:hAnsiTheme="majorHAnsi" w:cstheme="majorHAnsi" w:hint="cs"/>
-          <w:highlight w:val="yellow"/>
-          <w:rtl/>
-          <w:lang w:val="en-CA"/>
-        </w:rPr>
-        <w:t>אופטימיזציות</w:t>
-      </w:r>
-      <w:proofErr w:type="spellEnd"/>
-      <w:r>
-        <w:rPr>
-          <w:rFonts w:asciiTheme="majorHAnsi" w:hAnsiTheme="majorHAnsi" w:cstheme="majorHAnsi" w:hint="cs"/>
-          <w:highlight w:val="yellow"/>
-          <w:rtl/>
-          <w:lang w:val="en-CA"/>
-        </w:rPr>
-        <w:t xml:space="preserve"> (אולי במבנה ה-</w:t>
+        <w:t xml:space="preserve"> ועוד אופטימיזציות (אולי במבנה ה-</w:t>
       </w:r>
       <w:r>
         <w:rPr>
@@ -426,7 +385,7 @@
           <w:rtl/>
         </w:rPr>
         <w:drawing>
-          <wp:inline distT="0" distB="0" distL="0" distR="0" wp14:anchorId="774E1502" wp14:editId="4CB40F33">
+          <wp:inline distT="0" distB="0" distL="0" distR="0" wp14:anchorId="774E1502" wp14:editId="611BF6F9">
             <wp:extent cx="3596698" cy="5496078"/>
             <wp:effectExtent l="0" t="0" r="3810" b="9525"/>
             <wp:docPr id="1" name="Picture 1"/>
@@ -448,7 +407,7 @@
                   <pic:spPr bwMode="auto">
                     <a:xfrm>
                       <a:off x="0" y="0"/>
-                      <a:ext cx="3605068" cy="5508868"/>
+                      <a:ext cx="3596698" cy="5496078"/>
                     </a:xfrm>
                     <a:prstGeom prst="rect">
                       <a:avLst/>
@@ -478,27 +437,26 @@
         </w:numPr>
         <w:rPr>
           <w:rFonts w:asciiTheme="majorHAnsi" w:hAnsiTheme="majorHAnsi" w:cstheme="majorHAnsi"/>
-          <w:highlight w:val="yellow"/>
-        </w:rPr>
-      </w:pPr>
-      <w:proofErr w:type="spellStart"/>
-      <w:r>
-        <w:rPr>
-          <w:rFonts w:asciiTheme="majorHAnsi" w:hAnsiTheme="majorHAnsi" w:cstheme="majorHAnsi" w:hint="cs"/>
-          <w:highlight w:val="yellow"/>
-          <w:rtl/>
+          <w:lang w:val="en-CA"/>
+        </w:rPr>
+      </w:pPr>
+      <w:r>
+        <w:rPr>
+          <w:rFonts w:asciiTheme="majorHAnsi" w:hAnsiTheme="majorHAnsi" w:cstheme="majorHAnsi" w:hint="cs"/>
+          <w:u w:val="single"/>
+          <w:rtl/>
+          <w:lang w:val="en-CA"/>
         </w:rPr>
         <w:lastRenderedPageBreak/>
-        <w:t>שאילתא</w:t>
-      </w:r>
-      <w:proofErr w:type="spellEnd"/>
-      <w:r>
-        <w:rPr>
-          <w:rFonts w:asciiTheme="majorHAnsi" w:hAnsiTheme="majorHAnsi" w:cstheme="majorHAnsi" w:hint="cs"/>
-          <w:highlight w:val="yellow"/>
-          <w:rtl/>
-        </w:rPr>
-        <w:t xml:space="preserve"> זו מחזירה את</w:t>
+        <w:t>קבוצות שניצלחו "כנגד כל הסיכויים":</w:t>
+      </w:r>
+      <w:r>
+        <w:rPr>
+          <w:rFonts w:asciiTheme="majorHAnsi" w:hAnsiTheme="majorHAnsi" w:cstheme="majorHAnsi" w:hint="cs"/>
+          <w:rtl/>
+          <w:lang w:val="en-CA"/>
+        </w:rPr>
+        <w:t xml:space="preserve"> השאילתא מחזירה את שמות הקבוצות, תוצאת המשחק הסופית, את העונה והשבוע בו התקיים המשחק, את האידטדיום בו התרחש המשחר וכן את ההסתברות שניתנה עבור הקבוצה המנצחת כך שיתקיים התנאי הבא: נבחר להציג רק את הקבוצות אשר ההסתברות שלהם לנצח הייתה קטנה מ-40% ובכל זאת ניצחו ביותר מ-10 נקודות! </w:t>
       </w:r>
     </w:p>
     <w:p>
@@ -510,44 +468,106 @@
         </w:numPr>
         <w:rPr>
           <w:rFonts w:asciiTheme="majorHAnsi" w:hAnsiTheme="majorHAnsi" w:cstheme="majorHAnsi"/>
-          <w:highlight w:val="yellow"/>
-        </w:rPr>
-      </w:pPr>
+          <w:lang w:val="en-CA"/>
+        </w:rPr>
+      </w:pPr>
+      <w:r>
+        <w:rPr>
+          <w:rFonts w:asciiTheme="majorHAnsi" w:hAnsiTheme="majorHAnsi" w:cstheme="majorHAnsi" w:hint="cs"/>
+          <w:rtl/>
+          <w:lang w:val="en-CA"/>
+        </w:rPr>
+        <w:t>האופטימיזציות שביצענו עוזרות להרצת שאילתא זו ע"י כך שיצרנו</w:t>
+      </w:r>
+      <w:r>
+        <w:rPr>
+          <w:rFonts w:asciiTheme="majorHAnsi" w:hAnsiTheme="majorHAnsi" w:cstheme="majorHAnsi" w:hint="cs"/>
+          <w:rtl/>
+        </w:rPr>
+        <w:t xml:space="preserve"> בטבלה</w:t>
+      </w:r>
+      <w:r>
+        <w:rPr>
+          <w:rFonts w:asciiTheme="majorHAnsi" w:hAnsiTheme="majorHAnsi" w:cstheme="majorHAnsi" w:hint="cs"/>
+          <w:rtl/>
+        </w:rPr>
+        <w:t xml:space="preserve"> </w:t>
+      </w:r>
+      <w:r>
+        <w:rPr>
+          <w:rFonts w:asciiTheme="majorHAnsi" w:hAnsiTheme="majorHAnsi" w:cstheme="majorHAnsi"/>
+        </w:rPr>
+        <w:t>games</w:t>
+      </w:r>
+      <w:r>
+        <w:rPr>
+          <w:rFonts w:asciiTheme="majorHAnsi" w:hAnsiTheme="majorHAnsi" w:cstheme="majorHAnsi" w:hint="cs"/>
+          <w:rtl/>
+        </w:rPr>
+        <w:t xml:space="preserve"> </w:t>
+      </w:r>
+      <w:r>
+        <w:rPr>
+          <w:rFonts w:asciiTheme="majorHAnsi" w:hAnsiTheme="majorHAnsi" w:cstheme="majorHAnsi" w:hint="cs"/>
+          <w:rtl/>
+        </w:rPr>
+        <w:t>אינדקסים על מזהי הקבוצות המשחקות (</w:t>
+      </w:r>
       <w:proofErr w:type="spellStart"/>
       <w:r>
         <w:rPr>
-          <w:rFonts w:asciiTheme="majorHAnsi" w:hAnsiTheme="majorHAnsi" w:cstheme="majorHAnsi" w:hint="cs"/>
-          <w:highlight w:val="yellow"/>
-          <w:rtl/>
-        </w:rPr>
-        <w:t>האופטימיזציות</w:t>
+          <w:rFonts w:asciiTheme="majorHAnsi" w:hAnsiTheme="majorHAnsi" w:cstheme="majorHAnsi"/>
+        </w:rPr>
+        <w:t>home_id</w:t>
       </w:r>
       <w:proofErr w:type="spellEnd"/>
       <w:r>
         <w:rPr>
           <w:rFonts w:asciiTheme="majorHAnsi" w:hAnsiTheme="majorHAnsi" w:cstheme="majorHAnsi" w:hint="cs"/>
-          <w:highlight w:val="yellow"/>
-          <w:rtl/>
-        </w:rPr>
-        <w:t xml:space="preserve"> שביצענו עוזרות להרצת </w:t>
+          <w:rtl/>
+        </w:rPr>
+        <w:t xml:space="preserve"> ו-</w:t>
       </w:r>
       <w:proofErr w:type="spellStart"/>
       <w:r>
         <w:rPr>
-          <w:rFonts w:asciiTheme="majorHAnsi" w:hAnsiTheme="majorHAnsi" w:cstheme="majorHAnsi" w:hint="cs"/>
-          <w:highlight w:val="yellow"/>
-          <w:rtl/>
-        </w:rPr>
-        <w:t>שאילתא</w:t>
+          <w:rFonts w:asciiTheme="majorHAnsi" w:hAnsiTheme="majorHAnsi" w:cstheme="majorHAnsi"/>
+        </w:rPr>
+        <w:t>away_id</w:t>
       </w:r>
       <w:proofErr w:type="spellEnd"/>
       <w:r>
         <w:rPr>
           <w:rFonts w:asciiTheme="majorHAnsi" w:hAnsiTheme="majorHAnsi" w:cstheme="majorHAnsi" w:hint="cs"/>
-          <w:highlight w:val="yellow"/>
-          <w:rtl/>
-        </w:rPr>
-        <w:t xml:space="preserve"> זו ע"י כך שיצרנו אינדקס</w:t>
+          <w:rtl/>
+        </w:rPr>
+        <w:t>) אשר מייעלים את ביצוע ה-</w:t>
+      </w:r>
+      <w:r>
+        <w:rPr>
+          <w:rFonts w:asciiTheme="majorHAnsi" w:hAnsiTheme="majorHAnsi" w:cstheme="majorHAnsi"/>
+        </w:rPr>
+        <w:t>join</w:t>
+      </w:r>
+      <w:r>
+        <w:rPr>
+          <w:rFonts w:asciiTheme="majorHAnsi" w:hAnsiTheme="majorHAnsi" w:cstheme="majorHAnsi" w:hint="cs"/>
+          <w:rtl/>
+        </w:rPr>
+        <w:t xml:space="preserve"> בין טבלה זו לטבלת ה-</w:t>
+      </w:r>
+      <w:r>
+        <w:rPr>
+          <w:rFonts w:asciiTheme="majorHAnsi" w:hAnsiTheme="majorHAnsi" w:cstheme="majorHAnsi"/>
+        </w:rPr>
+        <w:t>teams</w:t>
+      </w:r>
+      <w:r>
+        <w:rPr>
+          <w:rFonts w:asciiTheme="majorHAnsi" w:hAnsiTheme="majorHAnsi" w:cstheme="majorHAnsi" w:hint="cs"/>
+          <w:rtl/>
+        </w:rPr>
+        <w:t xml:space="preserve"> בצורה משמעותית. </w:t>
       </w:r>
     </w:p>
     <w:p>
@@ -559,13 +579,11 @@
         </w:numPr>
         <w:rPr>
           <w:rFonts w:asciiTheme="majorHAnsi" w:hAnsiTheme="majorHAnsi" w:cstheme="majorHAnsi"/>
-          <w:highlight w:val="yellow"/>
-        </w:rPr>
-      </w:pPr>
-      <w:r>
-        <w:rPr>
-          <w:rFonts w:asciiTheme="majorHAnsi" w:hAnsiTheme="majorHAnsi" w:cstheme="majorHAnsi" w:hint="cs"/>
-          <w:highlight w:val="yellow"/>
+        </w:rPr>
+      </w:pPr>
+      <w:r>
+        <w:rPr>
+          <w:rFonts w:asciiTheme="majorHAnsi" w:hAnsiTheme="majorHAnsi" w:cstheme="majorHAnsi" w:hint="cs"/>
           <w:rtl/>
         </w:rPr>
         <w:t>עיצוב ה-</w:t>
@@ -573,44 +591,29 @@
       <w:r>
         <w:rPr>
           <w:rFonts w:asciiTheme="majorHAnsi" w:hAnsiTheme="majorHAnsi" w:cstheme="majorHAnsi" w:hint="cs"/>
-          <w:highlight w:val="yellow"/>
         </w:rPr>
         <w:t>DB</w:t>
       </w:r>
       <w:r>
         <w:rPr>
           <w:rFonts w:asciiTheme="majorHAnsi" w:hAnsiTheme="majorHAnsi" w:cstheme="majorHAnsi" w:hint="cs"/>
-          <w:highlight w:val="yellow"/>
-          <w:rtl/>
-        </w:rPr>
-        <w:t xml:space="preserve"> שלנו תומך </w:t>
-      </w:r>
-      <w:proofErr w:type="spellStart"/>
-      <w:r>
-        <w:rPr>
-          <w:rFonts w:asciiTheme="majorHAnsi" w:hAnsiTheme="majorHAnsi" w:cstheme="majorHAnsi" w:hint="cs"/>
-          <w:highlight w:val="yellow"/>
-          <w:rtl/>
-        </w:rPr>
-        <w:t>בשאילתא</w:t>
-      </w:r>
-      <w:proofErr w:type="spellEnd"/>
-      <w:r>
-        <w:rPr>
-          <w:rFonts w:asciiTheme="majorHAnsi" w:hAnsiTheme="majorHAnsi" w:cstheme="majorHAnsi" w:hint="cs"/>
-          <w:highlight w:val="yellow"/>
-          <w:rtl/>
-        </w:rPr>
-        <w:t xml:space="preserve"> זו בכך ש</w:t>
-      </w:r>
-    </w:p>
-    <w:p>
-      <w:pPr>
-        <w:pStyle w:val="ListParagraph"/>
-        <w:ind w:left="1080"/>
-        <w:rPr>
-          <w:rFonts w:asciiTheme="majorHAnsi" w:hAnsiTheme="majorHAnsi" w:cstheme="majorHAnsi"/>
-          <w:highlight w:val="yellow"/>
+          <w:rtl/>
+        </w:rPr>
+        <w:t xml:space="preserve"> שלנו תומך בשאילתא זו בכך ש</w:t>
+      </w:r>
+      <w:r>
+        <w:rPr>
+          <w:rFonts w:asciiTheme="majorHAnsi" w:hAnsiTheme="majorHAnsi" w:cstheme="majorHAnsi" w:hint="cs"/>
+          <w:rtl/>
+          <w:lang w:val="en-CA"/>
+        </w:rPr>
+        <w:t xml:space="preserve">החיבורים בין הטבלאות מבוצעים בין מפתחות בלבד (בין אם ראשיים או זרים) וכולל גם שימוש במזהים שאונדקסו על מנת לשפר את יעילות השאילתא (כמוסבר מעלה). </w:t>
+      </w:r>
+    </w:p>
+    <w:p>
+      <w:pPr>
+        <w:rPr>
+          <w:rFonts w:asciiTheme="majorHAnsi" w:hAnsiTheme="majorHAnsi" w:cstheme="majorHAnsi"/>
         </w:rPr>
       </w:pPr>
     </w:p>
@@ -654,7 +657,7 @@
           <w:rtl/>
         </w:rPr>
         <w:drawing>
-          <wp:inline distT="0" distB="0" distL="0" distR="0" wp14:anchorId="6DA8EE7D" wp14:editId="0339AA08">
+          <wp:inline distT="0" distB="0" distL="0" distR="0" wp14:anchorId="6DA8EE7D" wp14:editId="280A23C9">
             <wp:extent cx="3492682" cy="3023334"/>
             <wp:effectExtent l="0" t="0" r="0" b="5715"/>
             <wp:docPr id="13" name="Picture 13"/>
@@ -676,7 +679,7 @@
                   <pic:spPr bwMode="auto">
                     <a:xfrm>
                       <a:off x="0" y="0"/>
-                      <a:ext cx="3505582" cy="3034500"/>
+                      <a:ext cx="3492682" cy="3023334"/>
                     </a:xfrm>
                     <a:prstGeom prst="rect">
                       <a:avLst/>
@@ -706,31 +709,18 @@
         </w:numPr>
         <w:rPr>
           <w:rFonts w:asciiTheme="majorHAnsi" w:hAnsiTheme="majorHAnsi" w:cstheme="majorHAnsi"/>
-          <w:highlight w:val="yellow"/>
-        </w:rPr>
-      </w:pPr>
-      <w:proofErr w:type="spellStart"/>
-      <w:r>
-        <w:rPr>
-          <w:rFonts w:asciiTheme="majorHAnsi" w:hAnsiTheme="majorHAnsi" w:cstheme="majorHAnsi" w:hint="cs"/>
-          <w:highlight w:val="yellow"/>
-          <w:rtl/>
-        </w:rPr>
-        <w:t>שאילתא</w:t>
-      </w:r>
-      <w:proofErr w:type="spellEnd"/>
-      <w:r>
-        <w:rPr>
-          <w:rFonts w:asciiTheme="majorHAnsi" w:hAnsiTheme="majorHAnsi" w:cstheme="majorHAnsi" w:hint="cs"/>
-          <w:highlight w:val="yellow"/>
-          <w:rtl/>
-        </w:rPr>
-        <w:t xml:space="preserve"> זו מ</w:t>
-      </w:r>
-      <w:r>
-        <w:rPr>
-          <w:rFonts w:asciiTheme="majorHAnsi" w:hAnsiTheme="majorHAnsi" w:cstheme="majorHAnsi" w:hint="cs"/>
-          <w:highlight w:val="yellow"/>
+        </w:rPr>
+      </w:pPr>
+      <w:r>
+        <w:rPr>
+          <w:rFonts w:asciiTheme="majorHAnsi" w:hAnsiTheme="majorHAnsi" w:cstheme="majorHAnsi" w:hint="cs"/>
+          <w:rtl/>
+        </w:rPr>
+        <w:t>שאילתא זו מ</w:t>
+      </w:r>
+      <w:r>
+        <w:rPr>
+          <w:rFonts w:asciiTheme="majorHAnsi" w:hAnsiTheme="majorHAnsi" w:cstheme="majorHAnsi" w:hint="cs"/>
           <w:rtl/>
         </w:rPr>
         <w:t>קבלת שם של תפקיד בפוטבול האמריקאי (</w:t>
@@ -738,14 +728,12 @@
       <w:r>
         <w:rPr>
           <w:rFonts w:asciiTheme="majorHAnsi" w:hAnsiTheme="majorHAnsi" w:cstheme="majorHAnsi"/>
-          <w:highlight w:val="yellow"/>
         </w:rPr>
         <w:t>QB</w:t>
       </w:r>
       <w:r>
         <w:rPr>
           <w:rFonts w:asciiTheme="majorHAnsi" w:hAnsiTheme="majorHAnsi" w:cstheme="majorHAnsi" w:hint="cs"/>
-          <w:highlight w:val="yellow"/>
           <w:rtl/>
         </w:rPr>
         <w:t xml:space="preserve">, </w:t>
@@ -753,14 +741,12 @@
       <w:r>
         <w:rPr>
           <w:rFonts w:asciiTheme="majorHAnsi" w:hAnsiTheme="majorHAnsi" w:cstheme="majorHAnsi" w:hint="cs"/>
-          <w:highlight w:val="yellow"/>
         </w:rPr>
         <w:t>CB</w:t>
       </w:r>
       <w:r>
         <w:rPr>
           <w:rFonts w:asciiTheme="majorHAnsi" w:hAnsiTheme="majorHAnsi" w:cstheme="majorHAnsi" w:hint="cs"/>
-          <w:highlight w:val="yellow"/>
           <w:rtl/>
         </w:rPr>
         <w:t xml:space="preserve">, </w:t>
@@ -768,21 +754,18 @@
       <w:r>
         <w:rPr>
           <w:rFonts w:asciiTheme="majorHAnsi" w:hAnsiTheme="majorHAnsi" w:cstheme="majorHAnsi" w:hint="cs"/>
-          <w:highlight w:val="yellow"/>
         </w:rPr>
         <w:t>L</w:t>
       </w:r>
       <w:r>
         <w:rPr>
           <w:rFonts w:asciiTheme="majorHAnsi" w:hAnsiTheme="majorHAnsi" w:cstheme="majorHAnsi"/>
-          <w:highlight w:val="yellow"/>
         </w:rPr>
         <w:t>T</w:t>
       </w:r>
       <w:r>
         <w:rPr>
           <w:rFonts w:asciiTheme="majorHAnsi" w:hAnsiTheme="majorHAnsi" w:cstheme="majorHAnsi" w:hint="cs"/>
-          <w:highlight w:val="yellow"/>
           <w:rtl/>
         </w:rPr>
         <w:t xml:space="preserve"> וכו') </w:t>
@@ -790,10 +773,23 @@
       <w:r>
         <w:rPr>
           <w:rFonts w:asciiTheme="majorHAnsi" w:hAnsiTheme="majorHAnsi" w:cstheme="majorHAnsi" w:hint="cs"/>
-          <w:highlight w:val="yellow"/>
           <w:rtl/>
         </w:rPr>
         <w:t>ומחזירה את</w:t>
+      </w:r>
+      <w:r>
+        <w:rPr>
+          <w:rFonts w:asciiTheme="majorHAnsi" w:hAnsiTheme="majorHAnsi" w:cstheme="majorHAnsi" w:hint="cs"/>
+          <w:rtl/>
+        </w:rPr>
+        <w:t xml:space="preserve"> מזהי השחקן עצמו (מספר שחקן, שמו ותפקידו), את שם הקבוצה וסטטיסטיקה אודותיה (מספר ניצחונות, תיקו והפסדים) וכן סטטיסטיקה אישית על השחקן (ממוצע להצלחת בהתקדמות בניסיון הראשון, השני והשלישי). את התוצאות נמיין בסדר יורד לפי </w:t>
+      </w:r>
+      <w:r>
+        <w:rPr>
+          <w:rFonts w:asciiTheme="majorHAnsi" w:hAnsiTheme="majorHAnsi" w:cstheme="majorHAnsi" w:hint="cs"/>
+          <w:rtl/>
+        </w:rPr>
+        <w:t xml:space="preserve">ממוצע הניסיון הראשון ונחזיר את 50 התוצאות הראשונות. </w:t>
       </w:r>
     </w:p>
     <w:p>
@@ -805,44 +801,200 @@
         </w:numPr>
         <w:rPr>
           <w:rFonts w:asciiTheme="majorHAnsi" w:hAnsiTheme="majorHAnsi" w:cstheme="majorHAnsi"/>
-          <w:highlight w:val="yellow"/>
-        </w:rPr>
-      </w:pPr>
+        </w:rPr>
+      </w:pPr>
+      <w:r>
+        <w:rPr>
+          <w:rFonts w:asciiTheme="majorHAnsi" w:hAnsiTheme="majorHAnsi" w:cstheme="majorHAnsi" w:hint="cs"/>
+          <w:rtl/>
+        </w:rPr>
+        <w:t>האופטימיזציות שביצענו עוזרות להרצת שאילתא זו ע"י כך שיצרנו אינדקס</w:t>
+      </w:r>
+      <w:r>
+        <w:rPr>
+          <w:rFonts w:asciiTheme="majorHAnsi" w:hAnsiTheme="majorHAnsi" w:cstheme="majorHAnsi" w:hint="cs"/>
+          <w:rtl/>
+        </w:rPr>
+        <w:t xml:space="preserve"> בטבלת </w:t>
+      </w:r>
+      <w:r>
+        <w:rPr>
+          <w:rFonts w:asciiTheme="majorHAnsi" w:hAnsiTheme="majorHAnsi" w:cstheme="majorHAnsi"/>
+        </w:rPr>
+        <w:t>teams</w:t>
+      </w:r>
+      <w:r>
+        <w:rPr>
+          <w:rFonts w:asciiTheme="majorHAnsi" w:hAnsiTheme="majorHAnsi" w:cstheme="majorHAnsi" w:hint="cs"/>
+          <w:rtl/>
+        </w:rPr>
+        <w:t xml:space="preserve"> על השדה </w:t>
+      </w:r>
       <w:proofErr w:type="spellStart"/>
       <w:r>
         <w:rPr>
-          <w:rFonts w:asciiTheme="majorHAnsi" w:hAnsiTheme="majorHAnsi" w:cstheme="majorHAnsi" w:hint="cs"/>
-          <w:highlight w:val="yellow"/>
-          <w:rtl/>
-        </w:rPr>
-        <w:t>האופטימיזציות</w:t>
+          <w:rFonts w:asciiTheme="majorHAnsi" w:hAnsiTheme="majorHAnsi" w:cstheme="majorHAnsi"/>
+        </w:rPr>
+        <w:t>team_name</w:t>
       </w:r>
       <w:proofErr w:type="spellEnd"/>
       <w:r>
         <w:rPr>
           <w:rFonts w:asciiTheme="majorHAnsi" w:hAnsiTheme="majorHAnsi" w:cstheme="majorHAnsi" w:hint="cs"/>
-          <w:highlight w:val="yellow"/>
-          <w:rtl/>
-        </w:rPr>
-        <w:t xml:space="preserve"> שביצענו עוזרות להרצת </w:t>
+          <w:rtl/>
+        </w:rPr>
+        <w:t xml:space="preserve"> וכן אינדקס נוסף בטבלת </w:t>
+      </w:r>
+      <w:r>
+        <w:rPr>
+          <w:rFonts w:asciiTheme="majorHAnsi" w:hAnsiTheme="majorHAnsi" w:cstheme="majorHAnsi"/>
+        </w:rPr>
+        <w:t>players</w:t>
+      </w:r>
+      <w:r>
+        <w:rPr>
+          <w:rFonts w:asciiTheme="majorHAnsi" w:hAnsiTheme="majorHAnsi" w:cstheme="majorHAnsi" w:hint="cs"/>
+          <w:rtl/>
+        </w:rPr>
+        <w:t xml:space="preserve"> על השדה </w:t>
+      </w:r>
+      <w:r>
+        <w:rPr>
+          <w:rFonts w:asciiTheme="majorHAnsi" w:hAnsiTheme="majorHAnsi" w:cstheme="majorHAnsi"/>
+        </w:rPr>
+        <w:t>team</w:t>
+      </w:r>
+      <w:r>
+        <w:rPr>
+          <w:rFonts w:asciiTheme="majorHAnsi" w:hAnsiTheme="majorHAnsi" w:cstheme="majorHAnsi" w:hint="cs"/>
+          <w:rtl/>
+        </w:rPr>
+        <w:t xml:space="preserve"> </w:t>
+      </w:r>
+      <w:r>
+        <w:rPr>
+          <w:rFonts w:asciiTheme="majorHAnsi" w:hAnsiTheme="majorHAnsi" w:cstheme="majorHAnsi"/>
+          <w:rtl/>
+        </w:rPr>
+        <w:t>–</w:t>
+      </w:r>
+      <w:r>
+        <w:rPr>
+          <w:rFonts w:asciiTheme="majorHAnsi" w:hAnsiTheme="majorHAnsi" w:cstheme="majorHAnsi" w:hint="cs"/>
+          <w:rtl/>
+        </w:rPr>
+        <w:t xml:space="preserve"> נבחין כי בטבלת ה-</w:t>
+      </w:r>
+      <w:r>
+        <w:rPr>
+          <w:rFonts w:asciiTheme="majorHAnsi" w:hAnsiTheme="majorHAnsi" w:cstheme="majorHAnsi"/>
+        </w:rPr>
+        <w:t>players</w:t>
+      </w:r>
+      <w:r>
+        <w:rPr>
+          <w:rFonts w:asciiTheme="majorHAnsi" w:hAnsiTheme="majorHAnsi" w:cstheme="majorHAnsi" w:hint="cs"/>
+          <w:rtl/>
+        </w:rPr>
+        <w:t xml:space="preserve"> לא מופיע השדה </w:t>
       </w:r>
       <w:proofErr w:type="spellStart"/>
       <w:r>
         <w:rPr>
-          <w:rFonts w:asciiTheme="majorHAnsi" w:hAnsiTheme="majorHAnsi" w:cstheme="majorHAnsi" w:hint="cs"/>
-          <w:highlight w:val="yellow"/>
-          <w:rtl/>
-        </w:rPr>
-        <w:t>שאילתא</w:t>
+          <w:rFonts w:asciiTheme="majorHAnsi" w:hAnsiTheme="majorHAnsi" w:cstheme="majorHAnsi"/>
+        </w:rPr>
+        <w:t>team_id</w:t>
       </w:r>
       <w:proofErr w:type="spellEnd"/>
       <w:r>
         <w:rPr>
           <w:rFonts w:asciiTheme="majorHAnsi" w:hAnsiTheme="majorHAnsi" w:cstheme="majorHAnsi" w:hint="cs"/>
-          <w:highlight w:val="yellow"/>
-          <w:rtl/>
-        </w:rPr>
-        <w:t xml:space="preserve"> זו ע"י כך שיצרנו אינדקס</w:t>
+          <w:rtl/>
+        </w:rPr>
+        <w:t xml:space="preserve"> למולו היינו רוצים לבצע את החיבור בין הטבלאות (כך במקור). </w:t>
+      </w:r>
+      <w:r>
+        <w:rPr>
+          <w:rFonts w:asciiTheme="majorHAnsi" w:hAnsiTheme="majorHAnsi" w:cstheme="majorHAnsi"/>
+          <w:rtl/>
+        </w:rPr>
+        <w:br/>
+      </w:r>
+      <w:r>
+        <w:rPr>
+          <w:rFonts w:asciiTheme="majorHAnsi" w:hAnsiTheme="majorHAnsi" w:cstheme="majorHAnsi" w:hint="cs"/>
+          <w:rtl/>
+        </w:rPr>
+        <w:t xml:space="preserve">כמו כן, יצרנו שני אינדקסים בטבלת </w:t>
+      </w:r>
+      <w:r>
+        <w:rPr>
+          <w:rFonts w:asciiTheme="majorHAnsi" w:hAnsiTheme="majorHAnsi" w:cstheme="majorHAnsi"/>
+        </w:rPr>
+        <w:t>games</w:t>
+      </w:r>
+      <w:r>
+        <w:rPr>
+          <w:rFonts w:asciiTheme="majorHAnsi" w:hAnsiTheme="majorHAnsi" w:cstheme="majorHAnsi" w:hint="cs"/>
+          <w:rtl/>
+        </w:rPr>
+        <w:t xml:space="preserve"> על השדות </w:t>
+      </w:r>
+      <w:proofErr w:type="spellStart"/>
+      <w:r>
+        <w:rPr>
+          <w:rFonts w:asciiTheme="majorHAnsi" w:hAnsiTheme="majorHAnsi" w:cstheme="majorHAnsi"/>
+        </w:rPr>
+        <w:t>home_id</w:t>
+      </w:r>
+      <w:proofErr w:type="spellEnd"/>
+      <w:r>
+        <w:rPr>
+          <w:rFonts w:asciiTheme="majorHAnsi" w:hAnsiTheme="majorHAnsi" w:cstheme="majorHAnsi" w:hint="cs"/>
+          <w:rtl/>
+        </w:rPr>
+        <w:t xml:space="preserve"> ו-</w:t>
+      </w:r>
+      <w:proofErr w:type="spellStart"/>
+      <w:r>
+        <w:rPr>
+          <w:rFonts w:asciiTheme="majorHAnsi" w:hAnsiTheme="majorHAnsi" w:cstheme="majorHAnsi"/>
+        </w:rPr>
+        <w:t>away_id</w:t>
+      </w:r>
+      <w:proofErr w:type="spellEnd"/>
+      <w:r>
+        <w:rPr>
+          <w:rFonts w:asciiTheme="majorHAnsi" w:hAnsiTheme="majorHAnsi" w:cstheme="majorHAnsi" w:hint="cs"/>
+          <w:rtl/>
+        </w:rPr>
+        <w:t xml:space="preserve"> אשר מאפשרים לבצע את החיבור בין הטבלאות </w:t>
+      </w:r>
+      <w:r>
+        <w:rPr>
+          <w:rFonts w:asciiTheme="majorHAnsi" w:hAnsiTheme="majorHAnsi" w:cstheme="majorHAnsi"/>
+        </w:rPr>
+        <w:t>teams</w:t>
+      </w:r>
+      <w:r>
+        <w:rPr>
+          <w:rFonts w:asciiTheme="majorHAnsi" w:hAnsiTheme="majorHAnsi" w:cstheme="majorHAnsi" w:hint="cs"/>
+          <w:rtl/>
+        </w:rPr>
+        <w:t xml:space="preserve"> ו-</w:t>
+      </w:r>
+      <w:r>
+        <w:rPr>
+          <w:rFonts w:asciiTheme="majorHAnsi" w:hAnsiTheme="majorHAnsi" w:cstheme="majorHAnsi"/>
+        </w:rPr>
+        <w:t>games</w:t>
+      </w:r>
+      <w:r>
+        <w:rPr>
+          <w:rFonts w:asciiTheme="majorHAnsi" w:hAnsiTheme="majorHAnsi" w:cstheme="majorHAnsi" w:hint="cs"/>
+          <w:rtl/>
+        </w:rPr>
+        <w:t xml:space="preserve"> בצורה יעילה יותר. </w:t>
       </w:r>
     </w:p>
     <w:p>
@@ -854,13 +1006,11 @@
         </w:numPr>
         <w:rPr>
           <w:rFonts w:asciiTheme="majorHAnsi" w:hAnsiTheme="majorHAnsi" w:cstheme="majorHAnsi"/>
-          <w:highlight w:val="yellow"/>
-        </w:rPr>
-      </w:pPr>
-      <w:r>
-        <w:rPr>
-          <w:rFonts w:asciiTheme="majorHAnsi" w:hAnsiTheme="majorHAnsi" w:cstheme="majorHAnsi" w:hint="cs"/>
-          <w:highlight w:val="yellow"/>
+        </w:rPr>
+      </w:pPr>
+      <w:r>
+        <w:rPr>
+          <w:rFonts w:asciiTheme="majorHAnsi" w:hAnsiTheme="majorHAnsi" w:cstheme="majorHAnsi" w:hint="cs"/>
           <w:rtl/>
         </w:rPr>
         <w:t>עיצוב ה-</w:t>
@@ -868,47 +1018,40 @@
       <w:r>
         <w:rPr>
           <w:rFonts w:asciiTheme="majorHAnsi" w:hAnsiTheme="majorHAnsi" w:cstheme="majorHAnsi" w:hint="cs"/>
-          <w:highlight w:val="yellow"/>
         </w:rPr>
         <w:t>DB</w:t>
       </w:r>
       <w:r>
         <w:rPr>
           <w:rFonts w:asciiTheme="majorHAnsi" w:hAnsiTheme="majorHAnsi" w:cstheme="majorHAnsi" w:hint="cs"/>
-          <w:highlight w:val="yellow"/>
-          <w:rtl/>
-        </w:rPr>
-        <w:t xml:space="preserve"> שלנו תומך </w:t>
-      </w:r>
-      <w:proofErr w:type="spellStart"/>
-      <w:r>
-        <w:rPr>
-          <w:rFonts w:asciiTheme="majorHAnsi" w:hAnsiTheme="majorHAnsi" w:cstheme="majorHAnsi" w:hint="cs"/>
-          <w:highlight w:val="yellow"/>
-          <w:rtl/>
-        </w:rPr>
-        <w:t>בשאילתא</w:t>
-      </w:r>
-      <w:proofErr w:type="spellEnd"/>
-      <w:r>
-        <w:rPr>
-          <w:rFonts w:asciiTheme="majorHAnsi" w:hAnsiTheme="majorHAnsi" w:cstheme="majorHAnsi" w:hint="cs"/>
-          <w:highlight w:val="yellow"/>
-          <w:rtl/>
-        </w:rPr>
-        <w:t xml:space="preserve"> זו בכך ש</w:t>
-      </w:r>
-    </w:p>
-    <w:p>
-      <w:pPr>
-        <w:pStyle w:val="ListParagraph"/>
-        <w:ind w:left="1080"/>
-        <w:rPr>
-          <w:rFonts w:asciiTheme="majorHAnsi" w:hAnsiTheme="majorHAnsi" w:cstheme="majorHAnsi"/>
-          <w:highlight w:val="yellow"/>
-          <w:rtl/>
-        </w:rPr>
-      </w:pPr>
+          <w:rtl/>
+        </w:rPr>
+        <w:t xml:space="preserve"> שלנו תומך בשאילתא זו בכך ש</w:t>
+      </w:r>
+      <w:r>
+        <w:rPr>
+          <w:rFonts w:asciiTheme="majorHAnsi" w:hAnsiTheme="majorHAnsi" w:cstheme="majorHAnsi" w:hint="cs"/>
+          <w:rtl/>
+          <w:lang w:val="en-CA"/>
+        </w:rPr>
+        <w:t>החיבורים בין הטבלאות מבוצעים בין מפתחות (בין אם ראשיים או זרים)</w:t>
+      </w:r>
+      <w:r>
+        <w:rPr>
+          <w:rFonts w:asciiTheme="majorHAnsi" w:hAnsiTheme="majorHAnsi" w:cstheme="majorHAnsi" w:hint="cs"/>
+          <w:rtl/>
+          <w:lang w:val="en-CA"/>
+        </w:rPr>
+        <w:t xml:space="preserve"> או מזהים שאונדקסו,</w:t>
+      </w:r>
+      <w:r>
+        <w:rPr>
+          <w:rFonts w:asciiTheme="majorHAnsi" w:hAnsiTheme="majorHAnsi" w:cstheme="majorHAnsi" w:hint="cs"/>
+          <w:rtl/>
+          <w:lang w:val="en-CA"/>
+        </w:rPr>
+        <w:t xml:space="preserve"> וכולל גם שימוש במזהים שאונדקסו על מנת לשפר את יעילות השאילתא (כמוסבר מעלה). </w:t>
+      </w:r>
     </w:p>
     <w:p>
       <w:pPr>
@@ -930,6 +1073,7 @@
           <w:bCs/>
           <w:u w:val="single"/>
         </w:rPr>
+        <w:lastRenderedPageBreak/>
         <w:t>get_team_stats_better_than_average</w:t>
       </w:r>
       <w:proofErr w:type="spellEnd"/>
@@ -939,7 +1083,7 @@
           <w:rtl/>
         </w:rPr>
         <w:drawing>
-          <wp:inline distT="0" distB="0" distL="0" distR="0" wp14:anchorId="6F9D5F90" wp14:editId="2DB0D37F">
+          <wp:inline distT="0" distB="0" distL="0" distR="0" wp14:anchorId="6F9D5F90" wp14:editId="0A0F0C80">
             <wp:extent cx="4756292" cy="1636586"/>
             <wp:effectExtent l="0" t="0" r="6350" b="1905"/>
             <wp:docPr id="14" name="Picture 14"/>
@@ -962,7 +1106,7 @@
                   <pic:spPr>
                     <a:xfrm>
                       <a:off x="0" y="0"/>
-                      <a:ext cx="4770028" cy="1641313"/>
+                      <a:ext cx="4756292" cy="1636586"/>
                     </a:xfrm>
                     <a:prstGeom prst="rect">
                       <a:avLst/>
@@ -987,21 +1131,12 @@
           <w:lang w:val="en-CA"/>
         </w:rPr>
       </w:pPr>
-      <w:proofErr w:type="spellStart"/>
-      <w:r>
-        <w:rPr>
-          <w:rFonts w:asciiTheme="majorHAnsi" w:hAnsiTheme="majorHAnsi" w:cstheme="majorHAnsi" w:hint="cs"/>
-          <w:rtl/>
-        </w:rPr>
-        <w:t>שאילתא</w:t>
-      </w:r>
-      <w:proofErr w:type="spellEnd"/>
-      <w:r>
-        <w:rPr>
-          <w:rFonts w:asciiTheme="majorHAnsi" w:hAnsiTheme="majorHAnsi" w:cstheme="majorHAnsi" w:hint="cs"/>
-          <w:rtl/>
-        </w:rPr>
-        <w:t xml:space="preserve"> זו </w:t>
+      <w:r>
+        <w:rPr>
+          <w:rFonts w:asciiTheme="majorHAnsi" w:hAnsiTheme="majorHAnsi" w:cstheme="majorHAnsi" w:hint="cs"/>
+          <w:rtl/>
+        </w:rPr>
+        <w:t xml:space="preserve">שאילתא זו </w:t>
       </w:r>
       <w:r>
         <w:rPr>
@@ -1023,21 +1158,12 @@
         </w:rPr>
         <w:t xml:space="preserve">) ומחזירה את שמות וערכי הסטטיסטיקות בהן הקבוצה מעל ממוצע הסטטיסטיקה. </w:t>
       </w:r>
-      <w:proofErr w:type="spellStart"/>
-      <w:r>
-        <w:rPr>
-          <w:rFonts w:asciiTheme="majorHAnsi" w:hAnsiTheme="majorHAnsi" w:cstheme="majorHAnsi" w:hint="cs"/>
-          <w:rtl/>
-        </w:rPr>
-        <w:t>בשאילתא</w:t>
-      </w:r>
-      <w:proofErr w:type="spellEnd"/>
-      <w:r>
-        <w:rPr>
-          <w:rFonts w:asciiTheme="majorHAnsi" w:hAnsiTheme="majorHAnsi" w:cstheme="majorHAnsi" w:hint="cs"/>
-          <w:rtl/>
-        </w:rPr>
-        <w:t xml:space="preserve"> נעשה שימוש ב-</w:t>
+      <w:r>
+        <w:rPr>
+          <w:rFonts w:asciiTheme="majorHAnsi" w:hAnsiTheme="majorHAnsi" w:cstheme="majorHAnsi" w:hint="cs"/>
+          <w:rtl/>
+        </w:rPr>
+        <w:t>בשאילתא נעשה שימוש ב-</w:t>
       </w:r>
       <w:r>
         <w:rPr>
@@ -1073,44 +1199,19 @@
           <w:lang w:val="en-CA"/>
         </w:rPr>
       </w:pPr>
-      <w:proofErr w:type="spellStart"/>
-      <w:r>
-        <w:rPr>
-          <w:rFonts w:asciiTheme="majorHAnsi" w:hAnsiTheme="majorHAnsi" w:cstheme="majorHAnsi" w:hint="cs"/>
-          <w:rtl/>
-        </w:rPr>
-        <w:t>האופטימיזציות</w:t>
-      </w:r>
-      <w:proofErr w:type="spellEnd"/>
-      <w:r>
-        <w:rPr>
-          <w:rFonts w:asciiTheme="majorHAnsi" w:hAnsiTheme="majorHAnsi" w:cstheme="majorHAnsi" w:hint="cs"/>
-          <w:rtl/>
-        </w:rPr>
-        <w:t xml:space="preserve"> שביצענו עוזרות להרצ</w:t>
-      </w:r>
-      <w:r>
-        <w:rPr>
-          <w:rFonts w:asciiTheme="majorHAnsi" w:hAnsiTheme="majorHAnsi" w:cstheme="majorHAnsi" w:hint="cs"/>
-          <w:rtl/>
-        </w:rPr>
-        <w:t xml:space="preserve">ת </w:t>
-      </w:r>
-      <w:proofErr w:type="spellStart"/>
-      <w:r>
-        <w:rPr>
-          <w:rFonts w:asciiTheme="majorHAnsi" w:hAnsiTheme="majorHAnsi" w:cstheme="majorHAnsi" w:hint="cs"/>
-          <w:rtl/>
-        </w:rPr>
-        <w:t>שאילתא</w:t>
-      </w:r>
-      <w:proofErr w:type="spellEnd"/>
-      <w:r>
-        <w:rPr>
-          <w:rFonts w:asciiTheme="majorHAnsi" w:hAnsiTheme="majorHAnsi" w:cstheme="majorHAnsi" w:hint="cs"/>
-          <w:rtl/>
-        </w:rPr>
-        <w:t xml:space="preserve"> זו ע"י כך שיצרנו בטבלה </w:t>
+      <w:r>
+        <w:rPr>
+          <w:rFonts w:asciiTheme="majorHAnsi" w:hAnsiTheme="majorHAnsi" w:cstheme="majorHAnsi" w:hint="cs"/>
+          <w:rtl/>
+        </w:rPr>
+        <w:t>האופטימיזציות שביצענו עוזרות להרצ</w:t>
+      </w:r>
+      <w:r>
+        <w:rPr>
+          <w:rFonts w:asciiTheme="majorHAnsi" w:hAnsiTheme="majorHAnsi" w:cstheme="majorHAnsi" w:hint="cs"/>
+          <w:rtl/>
+        </w:rPr>
+        <w:t xml:space="preserve">ת שאילתא זו ע"י כך שיצרנו בטבלה </w:t>
       </w:r>
       <w:r>
         <w:rPr>
@@ -1142,7 +1243,6 @@
         </w:numPr>
         <w:rPr>
           <w:rFonts w:asciiTheme="majorHAnsi" w:hAnsiTheme="majorHAnsi" w:cstheme="majorHAnsi"/>
-          <w:rtl/>
           <w:lang w:val="en-CA"/>
         </w:rPr>
       </w:pPr>
@@ -1164,49 +1264,15 @@
           <w:rFonts w:asciiTheme="majorHAnsi" w:hAnsiTheme="majorHAnsi" w:cstheme="majorHAnsi" w:hint="cs"/>
           <w:rtl/>
         </w:rPr>
-        <w:t xml:space="preserve"> שלנו תומך </w:t>
-      </w:r>
-      <w:proofErr w:type="spellStart"/>
-      <w:r>
-        <w:rPr>
-          <w:rFonts w:asciiTheme="majorHAnsi" w:hAnsiTheme="majorHAnsi" w:cstheme="majorHAnsi" w:hint="cs"/>
-          <w:rtl/>
-        </w:rPr>
-        <w:t>בשאילתא</w:t>
-      </w:r>
-      <w:proofErr w:type="spellEnd"/>
-      <w:r>
-        <w:rPr>
-          <w:rFonts w:asciiTheme="majorHAnsi" w:hAnsiTheme="majorHAnsi" w:cstheme="majorHAnsi" w:hint="cs"/>
-          <w:rtl/>
-        </w:rPr>
-        <w:t xml:space="preserve"> זו בכך ש</w:t>
-      </w:r>
-      <w:r>
-        <w:rPr>
-          <w:rFonts w:asciiTheme="majorHAnsi" w:hAnsiTheme="majorHAnsi" w:cstheme="majorHAnsi" w:hint="cs"/>
-          <w:rtl/>
-          <w:lang w:val="en-CA"/>
-        </w:rPr>
-        <w:t xml:space="preserve">בטבלת הסטטיסטיקות מופיעות העמודות הנחוצות </w:t>
-      </w:r>
-      <w:proofErr w:type="spellStart"/>
-      <w:r>
-        <w:rPr>
-          <w:rFonts w:asciiTheme="majorHAnsi" w:hAnsiTheme="majorHAnsi" w:cstheme="majorHAnsi" w:hint="cs"/>
-          <w:rtl/>
-          <w:lang w:val="en-CA"/>
-        </w:rPr>
-        <w:t>לשאילתא</w:t>
-      </w:r>
-      <w:proofErr w:type="spellEnd"/>
-      <w:r>
-        <w:rPr>
-          <w:rFonts w:asciiTheme="majorHAnsi" w:hAnsiTheme="majorHAnsi" w:cstheme="majorHAnsi" w:hint="cs"/>
-          <w:rtl/>
-          <w:lang w:val="en-CA"/>
-        </w:rPr>
-        <w:t xml:space="preserve"> בטבלה אחת (ללא צורך ב-</w:t>
+        <w:t xml:space="preserve"> שלנו תומך בשאילתא זו בכך ש</w:t>
+      </w:r>
+      <w:r>
+        <w:rPr>
+          <w:rFonts w:asciiTheme="majorHAnsi" w:hAnsiTheme="majorHAnsi" w:cstheme="majorHAnsi" w:hint="cs"/>
+          <w:rtl/>
+          <w:lang w:val="en-CA"/>
+        </w:rPr>
+        <w:t>בטבלת הסטטיסטיקות מופיעות העמודות הנחוצות לשאילתא בטבלה אחת (ללא צורך ב-</w:t>
       </w:r>
       <w:r>
         <w:rPr>
@@ -1221,6 +1287,15 @@
         </w:rPr>
         <w:t>) - שם הקבוצה, שם הסטטיסטיקה, ערך הסטטיסטיקה.</w:t>
       </w:r>
+    </w:p>
+    <w:p>
+      <w:pPr>
+        <w:rPr>
+          <w:rFonts w:asciiTheme="majorHAnsi" w:hAnsiTheme="majorHAnsi" w:cstheme="majorHAnsi" w:hint="cs"/>
+          <w:rtl/>
+          <w:lang w:val="en-CA"/>
+        </w:rPr>
+      </w:pPr>
     </w:p>
     <w:p>
       <w:pPr>
@@ -1244,7 +1319,6 @@
           <w:bCs/>
           <w:u w:val="single"/>
         </w:rPr>
-        <w:lastRenderedPageBreak/>
         <w:t>get_max_capacity_venue_per_state</w:t>
       </w:r>
       <w:proofErr w:type="spellEnd"/>
@@ -1313,21 +1387,12 @@
           <w:lang w:val="en-CA"/>
         </w:rPr>
       </w:pPr>
-      <w:proofErr w:type="spellStart"/>
-      <w:r>
-        <w:rPr>
-          <w:rFonts w:asciiTheme="majorHAnsi" w:hAnsiTheme="majorHAnsi" w:cstheme="majorHAnsi" w:hint="cs"/>
-          <w:rtl/>
-        </w:rPr>
-        <w:t>שאילתא</w:t>
-      </w:r>
-      <w:proofErr w:type="spellEnd"/>
-      <w:r>
-        <w:rPr>
-          <w:rFonts w:asciiTheme="majorHAnsi" w:hAnsiTheme="majorHAnsi" w:cstheme="majorHAnsi" w:hint="cs"/>
-          <w:rtl/>
-        </w:rPr>
-        <w:t xml:space="preserve"> זו </w:t>
+      <w:r>
+        <w:rPr>
+          <w:rFonts w:asciiTheme="majorHAnsi" w:hAnsiTheme="majorHAnsi" w:cstheme="majorHAnsi" w:hint="cs"/>
+          <w:rtl/>
+        </w:rPr>
+        <w:t xml:space="preserve">שאילתא זו </w:t>
       </w:r>
       <w:r>
         <w:rPr>
@@ -1405,23 +1470,7 @@
           <w:rFonts w:asciiTheme="majorHAnsi" w:hAnsiTheme="majorHAnsi" w:cstheme="majorHAnsi" w:hint="cs"/>
           <w:rtl/>
         </w:rPr>
-        <w:t xml:space="preserve"> </w:t>
-      </w:r>
-      <w:proofErr w:type="spellStart"/>
-      <w:r>
-        <w:rPr>
-          <w:rFonts w:asciiTheme="majorHAnsi" w:hAnsiTheme="majorHAnsi" w:cstheme="majorHAnsi" w:hint="cs"/>
-          <w:rtl/>
-        </w:rPr>
-        <w:t>בשאילתא</w:t>
-      </w:r>
-      <w:proofErr w:type="spellEnd"/>
-      <w:r>
-        <w:rPr>
-          <w:rFonts w:asciiTheme="majorHAnsi" w:hAnsiTheme="majorHAnsi" w:cstheme="majorHAnsi" w:hint="cs"/>
-          <w:rtl/>
-        </w:rPr>
-        <w:t xml:space="preserve"> נעשה שימוש ב-</w:t>
+        <w:t xml:space="preserve"> בשאילתא נעשה שימוש ב-</w:t>
       </w:r>
       <w:r>
         <w:rPr>
@@ -1495,37 +1544,12 @@
           <w:lang w:val="en-CA"/>
         </w:rPr>
       </w:pPr>
-      <w:proofErr w:type="spellStart"/>
-      <w:r>
-        <w:rPr>
-          <w:rFonts w:asciiTheme="majorHAnsi" w:hAnsiTheme="majorHAnsi" w:cstheme="majorHAnsi" w:hint="cs"/>
-          <w:rtl/>
-        </w:rPr>
-        <w:t>האופטימיזציות</w:t>
-      </w:r>
-      <w:proofErr w:type="spellEnd"/>
-      <w:r>
-        <w:rPr>
-          <w:rFonts w:asciiTheme="majorHAnsi" w:hAnsiTheme="majorHAnsi" w:cstheme="majorHAnsi" w:hint="cs"/>
-          <w:rtl/>
-        </w:rPr>
-        <w:t xml:space="preserve"> שביצענו עוזרות להרצת </w:t>
-      </w:r>
-      <w:proofErr w:type="spellStart"/>
-      <w:r>
-        <w:rPr>
-          <w:rFonts w:asciiTheme="majorHAnsi" w:hAnsiTheme="majorHAnsi" w:cstheme="majorHAnsi" w:hint="cs"/>
-          <w:rtl/>
-        </w:rPr>
-        <w:t>שאילתא</w:t>
-      </w:r>
-      <w:proofErr w:type="spellEnd"/>
-      <w:r>
-        <w:rPr>
-          <w:rFonts w:asciiTheme="majorHAnsi" w:hAnsiTheme="majorHAnsi" w:cstheme="majorHAnsi" w:hint="cs"/>
-          <w:rtl/>
-        </w:rPr>
-        <w:t xml:space="preserve"> זו ע"י כך שיצרנו בטבלה </w:t>
+      <w:r>
+        <w:rPr>
+          <w:rFonts w:asciiTheme="majorHAnsi" w:hAnsiTheme="majorHAnsi" w:cstheme="majorHAnsi" w:hint="cs"/>
+          <w:rtl/>
+        </w:rPr>
+        <w:t xml:space="preserve">האופטימיזציות שביצענו עוזרות להרצת שאילתא זו ע"י כך שיצרנו בטבלה </w:t>
       </w:r>
       <w:r>
         <w:rPr>
@@ -1588,8 +1612,6 @@
         </w:rPr>
         <w:t xml:space="preserve"> במהירות.</w:t>
       </w:r>
-      <w:bookmarkStart w:id="0" w:name="_GoBack"/>
-      <w:bookmarkEnd w:id="0"/>
     </w:p>
     <w:p>
       <w:pPr>
@@ -1622,23 +1644,7 @@
           <w:rFonts w:asciiTheme="majorHAnsi" w:hAnsiTheme="majorHAnsi" w:cstheme="majorHAnsi" w:hint="cs"/>
           <w:rtl/>
         </w:rPr>
-        <w:t xml:space="preserve"> שלנו תומך </w:t>
-      </w:r>
-      <w:proofErr w:type="spellStart"/>
-      <w:r>
-        <w:rPr>
-          <w:rFonts w:asciiTheme="majorHAnsi" w:hAnsiTheme="majorHAnsi" w:cstheme="majorHAnsi" w:hint="cs"/>
-          <w:rtl/>
-        </w:rPr>
-        <w:t>בשאילתא</w:t>
-      </w:r>
-      <w:proofErr w:type="spellEnd"/>
-      <w:r>
-        <w:rPr>
-          <w:rFonts w:asciiTheme="majorHAnsi" w:hAnsiTheme="majorHAnsi" w:cstheme="majorHAnsi" w:hint="cs"/>
-          <w:rtl/>
-        </w:rPr>
-        <w:t xml:space="preserve"> זו בכך ש</w:t>
+        <w:t xml:space="preserve"> שלנו תומך בשאילתא זו בכך ש</w:t>
       </w:r>
       <w:r>
         <w:rPr>
@@ -1668,25 +1674,7 @@
           <w:rtl/>
           <w:lang w:val="en-CA"/>
         </w:rPr>
-        <w:t xml:space="preserve"> מופיעות העמודות הנחוצות </w:t>
-      </w:r>
-      <w:proofErr w:type="spellStart"/>
-      <w:r>
-        <w:rPr>
-          <w:rFonts w:asciiTheme="majorHAnsi" w:hAnsiTheme="majorHAnsi" w:cstheme="majorHAnsi" w:hint="cs"/>
-          <w:rtl/>
-          <w:lang w:val="en-CA"/>
-        </w:rPr>
-        <w:t>לשאילתא</w:t>
-      </w:r>
-      <w:proofErr w:type="spellEnd"/>
-      <w:r>
-        <w:rPr>
-          <w:rFonts w:asciiTheme="majorHAnsi" w:hAnsiTheme="majorHAnsi" w:cstheme="majorHAnsi" w:hint="cs"/>
-          <w:rtl/>
-          <w:lang w:val="en-CA"/>
-        </w:rPr>
-        <w:t xml:space="preserve"> בטבלה אחת (ללא צורך ב-</w:t>
+        <w:t xml:space="preserve"> מופיעות העמודות הנחוצות לשאילתא בטבלה אחת (ללא צורך ב-</w:t>
       </w:r>
       <w:r>
         <w:rPr>
@@ -1764,8 +1752,24 @@
     </w:p>
     <w:p>
       <w:pPr>
-        <w:pStyle w:val="ListParagraph"/>
-        <w:ind w:left="1080"/>
+        <w:rPr>
+          <w:rFonts w:asciiTheme="majorHAnsi" w:hAnsiTheme="majorHAnsi" w:cstheme="majorHAnsi"/>
+          <w:rtl/>
+          <w:lang w:val="en-CA"/>
+        </w:rPr>
+      </w:pPr>
+    </w:p>
+    <w:p>
+      <w:pPr>
+        <w:rPr>
+          <w:rFonts w:asciiTheme="majorHAnsi" w:hAnsiTheme="majorHAnsi" w:cstheme="majorHAnsi"/>
+          <w:rtl/>
+          <w:lang w:val="en-CA"/>
+        </w:rPr>
+      </w:pPr>
+    </w:p>
+    <w:p>
+      <w:pPr>
         <w:rPr>
           <w:rFonts w:asciiTheme="majorHAnsi" w:hAnsiTheme="majorHAnsi" w:cstheme="majorHAnsi"/>
           <w:lang w:val="en-CA"/>
@@ -1796,6 +1800,7 @@
           <w:u w:val="single"/>
           <w:lang w:val="en-CA"/>
         </w:rPr>
+        <w:lastRenderedPageBreak/>
         <w:t>get_min_max_weights_heights_per_draft_position</w:t>
       </w:r>
       <w:proofErr w:type="spellEnd"/>
@@ -1857,38 +1862,82 @@
         <w:pStyle w:val="ListParagraph"/>
         <w:numPr>
           <w:ilvl w:val="0"/>
-          <w:numId w:val="21"/>
+          <w:numId w:val="20"/>
         </w:numPr>
         <w:rPr>
           <w:rFonts w:asciiTheme="majorHAnsi" w:hAnsiTheme="majorHAnsi" w:cstheme="majorHAnsi"/>
           <w:lang w:val="en-CA"/>
         </w:rPr>
       </w:pPr>
-      <w:proofErr w:type="spellStart"/>
-      <w:r>
-        <w:rPr>
-          <w:rFonts w:asciiTheme="majorHAnsi" w:hAnsiTheme="majorHAnsi" w:cstheme="majorHAnsi" w:hint="cs"/>
-          <w:highlight w:val="yellow"/>
-          <w:rtl/>
-        </w:rPr>
-        <w:t>שאילתא</w:t>
-      </w:r>
-      <w:proofErr w:type="spellEnd"/>
-      <w:r>
-        <w:rPr>
-          <w:rFonts w:asciiTheme="majorHAnsi" w:hAnsiTheme="majorHAnsi" w:cstheme="majorHAnsi" w:hint="cs"/>
-          <w:highlight w:val="yellow"/>
-          <w:rtl/>
-        </w:rPr>
-        <w:t xml:space="preserve"> זו </w:t>
-      </w:r>
-      <w:r>
-        <w:rPr>
-          <w:rFonts w:asciiTheme="majorHAnsi" w:hAnsiTheme="majorHAnsi" w:cstheme="majorHAnsi" w:hint="cs"/>
-          <w:highlight w:val="yellow"/>
-          <w:rtl/>
-        </w:rPr>
-        <w:t>מחזירה את</w:t>
+      <w:r>
+        <w:rPr>
+          <w:rFonts w:asciiTheme="majorHAnsi" w:hAnsiTheme="majorHAnsi" w:cstheme="majorHAnsi" w:hint="cs"/>
+          <w:rtl/>
+          <w:lang w:val="en-CA"/>
+        </w:rPr>
+        <w:t xml:space="preserve">שאילתא זו </w:t>
+      </w:r>
+      <w:r>
+        <w:rPr>
+          <w:rFonts w:asciiTheme="majorHAnsi" w:hAnsiTheme="majorHAnsi" w:cstheme="majorHAnsi" w:hint="cs"/>
+          <w:rtl/>
+          <w:lang w:val="en-CA"/>
+        </w:rPr>
+        <w:t xml:space="preserve">מחזירה </w:t>
+      </w:r>
+      <w:r>
+        <w:rPr>
+          <w:rFonts w:asciiTheme="majorHAnsi" w:hAnsiTheme="majorHAnsi" w:cstheme="majorHAnsi" w:hint="cs"/>
+          <w:rtl/>
+          <w:lang w:val="en-CA"/>
+        </w:rPr>
+        <w:t>עבור שחקנים המיועדים לבחירה (</w:t>
+      </w:r>
+      <w:r>
+        <w:rPr>
+          <w:rFonts w:asciiTheme="majorHAnsi" w:hAnsiTheme="majorHAnsi" w:cstheme="majorHAnsi"/>
+        </w:rPr>
+        <w:t>drafts</w:t>
+      </w:r>
+      <w:r>
+        <w:rPr>
+          <w:rFonts w:asciiTheme="majorHAnsi" w:hAnsiTheme="majorHAnsi" w:cstheme="majorHAnsi" w:hint="cs"/>
+          <w:rtl/>
+          <w:lang w:val="en-CA"/>
+        </w:rPr>
+        <w:t>) את הגבהים והמשקלים המינימליים והמקסימליים (קצוות הטווח)</w:t>
+      </w:r>
+      <w:r>
+        <w:rPr>
+          <w:rFonts w:asciiTheme="majorHAnsi" w:hAnsiTheme="majorHAnsi" w:cstheme="majorHAnsi" w:hint="cs"/>
+          <w:rtl/>
+          <w:lang w:val="en-CA"/>
+        </w:rPr>
+        <w:t xml:space="preserve"> </w:t>
+      </w:r>
+      <w:r>
+        <w:rPr>
+          <w:rFonts w:asciiTheme="majorHAnsi" w:hAnsiTheme="majorHAnsi" w:cstheme="majorHAnsi" w:hint="cs"/>
+          <w:rtl/>
+          <w:lang w:val="en-CA"/>
+        </w:rPr>
+        <w:t>בחלוקה לפי תפקיד במשחק (ושמו המקוצר)</w:t>
+      </w:r>
+      <w:r>
+        <w:rPr>
+          <w:rFonts w:asciiTheme="majorHAnsi" w:hAnsiTheme="majorHAnsi" w:cstheme="majorHAnsi" w:hint="cs"/>
+          <w:rtl/>
+          <w:lang w:val="en-CA"/>
+        </w:rPr>
+        <w:t xml:space="preserve">. </w:t>
+      </w:r>
+      <w:r>
+        <w:rPr>
+          <w:rFonts w:asciiTheme="majorHAnsi" w:hAnsiTheme="majorHAnsi" w:cstheme="majorHAnsi" w:hint="cs"/>
+          <w:rtl/>
+          <w:lang w:val="en-CA"/>
+        </w:rPr>
+        <w:t xml:space="preserve">נציין כי הקבועים בשאילתא הינם קבועי ההמרה בין יחידות המידה האמריקאיות לאלו הישראליות/אירופאיות. </w:t>
       </w:r>
     </w:p>
     <w:p>
@@ -1896,48 +1945,176 @@
         <w:pStyle w:val="ListParagraph"/>
         <w:numPr>
           <w:ilvl w:val="0"/>
-          <w:numId w:val="21"/>
+          <w:numId w:val="20"/>
         </w:numPr>
         <w:rPr>
           <w:rFonts w:asciiTheme="majorHAnsi" w:hAnsiTheme="majorHAnsi" w:cstheme="majorHAnsi"/>
           <w:lang w:val="en-CA"/>
         </w:rPr>
       </w:pPr>
+      <w:r>
+        <w:rPr>
+          <w:rFonts w:asciiTheme="majorHAnsi" w:hAnsiTheme="majorHAnsi" w:cstheme="majorHAnsi" w:hint="cs"/>
+          <w:rtl/>
+          <w:lang w:val="en-CA"/>
+        </w:rPr>
+        <w:t>האופטימיזציות שביצענו עוזרות להרצת שאילתא זו ע"י כך שיצרנו</w:t>
+      </w:r>
+      <w:r>
+        <w:rPr>
+          <w:rFonts w:asciiTheme="majorHAnsi" w:hAnsiTheme="majorHAnsi" w:cstheme="majorHAnsi" w:hint="cs"/>
+          <w:rtl/>
+        </w:rPr>
+        <w:t xml:space="preserve"> בטבלה</w:t>
+      </w:r>
+      <w:r>
+        <w:rPr>
+          <w:rFonts w:asciiTheme="majorHAnsi" w:hAnsiTheme="majorHAnsi" w:cstheme="majorHAnsi" w:hint="cs"/>
+          <w:rtl/>
+        </w:rPr>
+        <w:t xml:space="preserve"> </w:t>
+      </w:r>
       <w:proofErr w:type="spellStart"/>
       <w:r>
         <w:rPr>
-          <w:rFonts w:asciiTheme="majorHAnsi" w:hAnsiTheme="majorHAnsi" w:cstheme="majorHAnsi" w:hint="cs"/>
-          <w:highlight w:val="yellow"/>
-          <w:rtl/>
-        </w:rPr>
-        <w:t>האופטימיזציות</w:t>
+          <w:rFonts w:asciiTheme="majorHAnsi" w:hAnsiTheme="majorHAnsi" w:cstheme="majorHAnsi"/>
+        </w:rPr>
+        <w:t>draft_teams</w:t>
       </w:r>
       <w:proofErr w:type="spellEnd"/>
       <w:r>
         <w:rPr>
           <w:rFonts w:asciiTheme="majorHAnsi" w:hAnsiTheme="majorHAnsi" w:cstheme="majorHAnsi" w:hint="cs"/>
-          <w:highlight w:val="yellow"/>
-          <w:rtl/>
-        </w:rPr>
-        <w:t xml:space="preserve"> שביצענו עוזרות להרצת </w:t>
+          <w:rtl/>
+        </w:rPr>
+        <w:t xml:space="preserve"> אינדקס על </w:t>
+      </w:r>
+      <w:r>
+        <w:rPr>
+          <w:rFonts w:asciiTheme="majorHAnsi" w:hAnsiTheme="majorHAnsi" w:cstheme="majorHAnsi" w:hint="cs"/>
+          <w:rtl/>
+        </w:rPr>
+        <w:t xml:space="preserve">השדה </w:t>
+      </w:r>
+      <w:r>
+        <w:rPr>
+          <w:rFonts w:asciiTheme="majorHAnsi" w:hAnsiTheme="majorHAnsi" w:cstheme="majorHAnsi"/>
+        </w:rPr>
+        <w:t>location</w:t>
+      </w:r>
+      <w:r>
+        <w:rPr>
+          <w:rFonts w:asciiTheme="majorHAnsi" w:hAnsiTheme="majorHAnsi" w:cstheme="majorHAnsi" w:hint="cs"/>
+          <w:rtl/>
+        </w:rPr>
+        <w:t xml:space="preserve"> (</w:t>
+      </w:r>
+      <w:r>
+        <w:rPr>
+          <w:rFonts w:asciiTheme="majorHAnsi" w:hAnsiTheme="majorHAnsi" w:cstheme="majorHAnsi" w:hint="cs"/>
+          <w:rtl/>
+        </w:rPr>
+        <w:t>המשמש כ</w:t>
+      </w:r>
+      <w:r>
+        <w:rPr>
+          <w:rFonts w:asciiTheme="majorHAnsi" w:hAnsiTheme="majorHAnsi" w:cstheme="majorHAnsi" w:hint="cs"/>
+          <w:rtl/>
+        </w:rPr>
+        <w:t xml:space="preserve">שם הקבוצה ולא </w:t>
+      </w:r>
+      <w:r>
+        <w:rPr>
+          <w:rFonts w:asciiTheme="majorHAnsi" w:hAnsiTheme="majorHAnsi" w:cstheme="majorHAnsi" w:hint="cs"/>
+          <w:rtl/>
+        </w:rPr>
+        <w:t>כ</w:t>
+      </w:r>
+      <w:r>
+        <w:rPr>
+          <w:rFonts w:asciiTheme="majorHAnsi" w:hAnsiTheme="majorHAnsi" w:cstheme="majorHAnsi" w:hint="cs"/>
+          <w:rtl/>
+        </w:rPr>
+        <w:t>מיקום כ</w:t>
+      </w:r>
+      <w:r>
+        <w:rPr>
+          <w:rFonts w:asciiTheme="majorHAnsi" w:hAnsiTheme="majorHAnsi" w:cstheme="majorHAnsi" w:hint="cs"/>
+          <w:rtl/>
+        </w:rPr>
+        <w:t xml:space="preserve">פי </w:t>
+      </w:r>
+      <w:r>
+        <w:rPr>
+          <w:rFonts w:asciiTheme="majorHAnsi" w:hAnsiTheme="majorHAnsi" w:cstheme="majorHAnsi" w:hint="cs"/>
+          <w:rtl/>
+        </w:rPr>
+        <w:t xml:space="preserve">שהשם </w:t>
+      </w:r>
+      <w:r>
+        <w:rPr>
+          <w:rFonts w:asciiTheme="majorHAnsi" w:hAnsiTheme="majorHAnsi" w:cstheme="majorHAnsi" w:hint="cs"/>
+          <w:rtl/>
+        </w:rPr>
+        <w:t xml:space="preserve">אולי </w:t>
+      </w:r>
+      <w:r>
+        <w:rPr>
+          <w:rFonts w:asciiTheme="majorHAnsi" w:hAnsiTheme="majorHAnsi" w:cstheme="majorHAnsi" w:hint="cs"/>
+          <w:rtl/>
+        </w:rPr>
+        <w:t xml:space="preserve">מרמז) </w:t>
+      </w:r>
+      <w:r>
+        <w:rPr>
+          <w:rFonts w:asciiTheme="majorHAnsi" w:hAnsiTheme="majorHAnsi" w:cstheme="majorHAnsi" w:hint="cs"/>
+          <w:rtl/>
+        </w:rPr>
+        <w:t xml:space="preserve">וכן בטבלה </w:t>
       </w:r>
       <w:proofErr w:type="spellStart"/>
       <w:r>
         <w:rPr>
-          <w:rFonts w:asciiTheme="majorHAnsi" w:hAnsiTheme="majorHAnsi" w:cstheme="majorHAnsi" w:hint="cs"/>
-          <w:highlight w:val="yellow"/>
-          <w:rtl/>
-        </w:rPr>
-        <w:t>שאילתא</w:t>
+          <w:rFonts w:asciiTheme="majorHAnsi" w:hAnsiTheme="majorHAnsi" w:cstheme="majorHAnsi"/>
+        </w:rPr>
+        <w:t>draft_picks</w:t>
       </w:r>
       <w:proofErr w:type="spellEnd"/>
       <w:r>
         <w:rPr>
           <w:rFonts w:asciiTheme="majorHAnsi" w:hAnsiTheme="majorHAnsi" w:cstheme="majorHAnsi" w:hint="cs"/>
-          <w:highlight w:val="yellow"/>
-          <w:rtl/>
-        </w:rPr>
-        <w:t xml:space="preserve"> זו ע"י כך שיצרנו אינדקס</w:t>
+          <w:rtl/>
+        </w:rPr>
+        <w:t xml:space="preserve"> על השדה </w:t>
+      </w:r>
+      <w:proofErr w:type="spellStart"/>
+      <w:r>
+        <w:rPr>
+          <w:rFonts w:asciiTheme="majorHAnsi" w:hAnsiTheme="majorHAnsi" w:cstheme="majorHAnsi"/>
+        </w:rPr>
+        <w:t>nfl_team</w:t>
+      </w:r>
+      <w:proofErr w:type="spellEnd"/>
+      <w:r>
+        <w:rPr>
+          <w:rFonts w:asciiTheme="majorHAnsi" w:hAnsiTheme="majorHAnsi" w:cstheme="majorHAnsi" w:hint="cs"/>
+          <w:rtl/>
+        </w:rPr>
+        <w:t xml:space="preserve"> (שם הקבוצה בליגה, ולא ברמת הקולג'ים) </w:t>
+      </w:r>
+      <w:r>
+        <w:rPr>
+          <w:rFonts w:asciiTheme="majorHAnsi" w:hAnsiTheme="majorHAnsi" w:cstheme="majorHAnsi" w:hint="cs"/>
+          <w:rtl/>
+        </w:rPr>
+        <w:t xml:space="preserve">אשר מהווה גורם החיבור </w:t>
+      </w:r>
+      <w:r>
+        <w:rPr>
+          <w:rFonts w:asciiTheme="majorHAnsi" w:hAnsiTheme="majorHAnsi" w:cstheme="majorHAnsi" w:hint="cs"/>
+          <w:rtl/>
+        </w:rPr>
+        <w:t xml:space="preserve">היחיד בין הטבלאות. </w:t>
       </w:r>
     </w:p>
     <w:p>
@@ -1945,17 +2122,15 @@
         <w:pStyle w:val="ListParagraph"/>
         <w:numPr>
           <w:ilvl w:val="0"/>
-          <w:numId w:val="21"/>
+          <w:numId w:val="20"/>
         </w:numPr>
         <w:rPr>
           <w:rFonts w:asciiTheme="majorHAnsi" w:hAnsiTheme="majorHAnsi" w:cstheme="majorHAnsi"/>
-          <w:lang w:val="en-CA"/>
-        </w:rPr>
-      </w:pPr>
-      <w:r>
-        <w:rPr>
-          <w:rFonts w:asciiTheme="majorHAnsi" w:hAnsiTheme="majorHAnsi" w:cstheme="majorHAnsi" w:hint="cs"/>
-          <w:highlight w:val="yellow"/>
+        </w:rPr>
+      </w:pPr>
+      <w:r>
+        <w:rPr>
+          <w:rFonts w:asciiTheme="majorHAnsi" w:hAnsiTheme="majorHAnsi" w:cstheme="majorHAnsi" w:hint="cs"/>
           <w:rtl/>
         </w:rPr>
         <w:t>עיצוב ה-</w:t>
@@ -1963,35 +2138,39 @@
       <w:r>
         <w:rPr>
           <w:rFonts w:asciiTheme="majorHAnsi" w:hAnsiTheme="majorHAnsi" w:cstheme="majorHAnsi" w:hint="cs"/>
-          <w:highlight w:val="yellow"/>
         </w:rPr>
         <w:t>DB</w:t>
       </w:r>
       <w:r>
         <w:rPr>
           <w:rFonts w:asciiTheme="majorHAnsi" w:hAnsiTheme="majorHAnsi" w:cstheme="majorHAnsi" w:hint="cs"/>
-          <w:highlight w:val="yellow"/>
-          <w:rtl/>
-        </w:rPr>
-        <w:t xml:space="preserve"> שלנו תומך </w:t>
-      </w:r>
-      <w:proofErr w:type="spellStart"/>
-      <w:r>
-        <w:rPr>
-          <w:rFonts w:asciiTheme="majorHAnsi" w:hAnsiTheme="majorHAnsi" w:cstheme="majorHAnsi" w:hint="cs"/>
-          <w:highlight w:val="yellow"/>
-          <w:rtl/>
-        </w:rPr>
-        <w:t>בשאילתא</w:t>
-      </w:r>
-      <w:proofErr w:type="spellEnd"/>
-      <w:r>
-        <w:rPr>
-          <w:rFonts w:asciiTheme="majorHAnsi" w:hAnsiTheme="majorHAnsi" w:cstheme="majorHAnsi" w:hint="cs"/>
-          <w:highlight w:val="yellow"/>
-          <w:rtl/>
-        </w:rPr>
-        <w:t xml:space="preserve"> זו בכך ש</w:t>
+          <w:rtl/>
+        </w:rPr>
+        <w:t xml:space="preserve"> שלנו תומך בשאילתא זו בכך ש</w:t>
+      </w:r>
+      <w:r>
+        <w:rPr>
+          <w:rFonts w:asciiTheme="majorHAnsi" w:hAnsiTheme="majorHAnsi" w:cstheme="majorHAnsi" w:hint="cs"/>
+          <w:rtl/>
+          <w:lang w:val="en-CA"/>
+        </w:rPr>
+        <w:t xml:space="preserve">החיבורים בין הטבלאות מבוצעים </w:t>
+      </w:r>
+      <w:r>
+        <w:rPr>
+          <w:rFonts w:asciiTheme="majorHAnsi" w:hAnsiTheme="majorHAnsi" w:cstheme="majorHAnsi" w:hint="cs"/>
+          <w:rtl/>
+          <w:lang w:val="en-CA"/>
+        </w:rPr>
+        <w:t>בין שדות אשר אונדקסו</w:t>
+      </w:r>
+      <w:r>
+        <w:rPr>
+          <w:rFonts w:asciiTheme="majorHAnsi" w:hAnsiTheme="majorHAnsi" w:cstheme="majorHAnsi" w:hint="cs"/>
+          <w:rtl/>
+          <w:lang w:val="en-CA"/>
+        </w:rPr>
+        <w:t xml:space="preserve"> על מנת לשפר את יעילות השאילתא (כמוסבר מעלה). </w:t>
       </w:r>
     </w:p>
     <w:p>
@@ -2000,17 +2179,96 @@
         <w:rPr>
           <w:rFonts w:asciiTheme="majorHAnsi" w:hAnsiTheme="majorHAnsi" w:cstheme="majorHAnsi"/>
           <w:rtl/>
-          <w:lang w:val="en-CA"/>
-        </w:rPr>
-      </w:pPr>
-      <w:r>
-        <w:rPr>
-          <w:rFonts w:asciiTheme="majorHAnsi" w:hAnsiTheme="majorHAnsi" w:cstheme="majorHAnsi"/>
-          <w:rtl/>
-          <w:lang w:val="en-CA"/>
-        </w:rPr>
-        <w:br w:type="page"/>
-      </w:r>
+        </w:rPr>
+      </w:pPr>
+    </w:p>
+    <w:p>
+      <w:pPr>
+        <w:rPr>
+          <w:rFonts w:asciiTheme="majorHAnsi" w:hAnsiTheme="majorHAnsi" w:cstheme="majorHAnsi"/>
+          <w:rtl/>
+        </w:rPr>
+      </w:pPr>
+    </w:p>
+    <w:p>
+      <w:pPr>
+        <w:rPr>
+          <w:rFonts w:asciiTheme="majorHAnsi" w:hAnsiTheme="majorHAnsi" w:cstheme="majorHAnsi"/>
+          <w:rtl/>
+        </w:rPr>
+      </w:pPr>
+    </w:p>
+    <w:p>
+      <w:pPr>
+        <w:rPr>
+          <w:rFonts w:asciiTheme="majorHAnsi" w:hAnsiTheme="majorHAnsi" w:cstheme="majorHAnsi"/>
+          <w:rtl/>
+        </w:rPr>
+      </w:pPr>
+    </w:p>
+    <w:p>
+      <w:pPr>
+        <w:rPr>
+          <w:rFonts w:asciiTheme="majorHAnsi" w:hAnsiTheme="majorHAnsi" w:cstheme="majorHAnsi"/>
+          <w:rtl/>
+        </w:rPr>
+      </w:pPr>
+    </w:p>
+    <w:p>
+      <w:pPr>
+        <w:rPr>
+          <w:rFonts w:asciiTheme="majorHAnsi" w:hAnsiTheme="majorHAnsi" w:cstheme="majorHAnsi"/>
+          <w:rtl/>
+        </w:rPr>
+      </w:pPr>
+    </w:p>
+    <w:p>
+      <w:pPr>
+        <w:rPr>
+          <w:rFonts w:asciiTheme="majorHAnsi" w:hAnsiTheme="majorHAnsi" w:cstheme="majorHAnsi"/>
+          <w:rtl/>
+        </w:rPr>
+      </w:pPr>
+    </w:p>
+    <w:p>
+      <w:pPr>
+        <w:rPr>
+          <w:rFonts w:asciiTheme="majorHAnsi" w:hAnsiTheme="majorHAnsi" w:cstheme="majorHAnsi"/>
+          <w:rtl/>
+        </w:rPr>
+      </w:pPr>
+    </w:p>
+    <w:p>
+      <w:pPr>
+        <w:rPr>
+          <w:rFonts w:asciiTheme="majorHAnsi" w:hAnsiTheme="majorHAnsi" w:cstheme="majorHAnsi"/>
+          <w:rtl/>
+        </w:rPr>
+      </w:pPr>
+    </w:p>
+    <w:p>
+      <w:pPr>
+        <w:rPr>
+          <w:rFonts w:asciiTheme="majorHAnsi" w:hAnsiTheme="majorHAnsi" w:cstheme="majorHAnsi"/>
+          <w:rtl/>
+        </w:rPr>
+      </w:pPr>
+    </w:p>
+    <w:p>
+      <w:pPr>
+        <w:rPr>
+          <w:rFonts w:asciiTheme="majorHAnsi" w:hAnsiTheme="majorHAnsi" w:cstheme="majorHAnsi"/>
+          <w:rtl/>
+        </w:rPr>
+      </w:pPr>
+    </w:p>
+    <w:p>
+      <w:pPr>
+        <w:rPr>
+          <w:rFonts w:asciiTheme="majorHAnsi" w:hAnsiTheme="majorHAnsi" w:cstheme="majorHAnsi"/>
+          <w:rtl/>
+        </w:rPr>
+      </w:pPr>
     </w:p>
     <w:p>
       <w:pPr>
@@ -2054,14 +2312,14 @@
       <w:r>
         <w:rPr>
           <w:rFonts w:asciiTheme="majorHAnsi" w:hAnsiTheme="majorHAnsi" w:cs="Calibri Light"/>
-          <w:noProof/>
-          <w:rtl/>
+          <w:rtl/>
+          <w:lang w:val="en-CA"/>
         </w:rPr>
         <w:drawing>
-          <wp:inline distT="0" distB="0" distL="0" distR="0" wp14:anchorId="402661ED" wp14:editId="740979BC">
-            <wp:extent cx="2409542" cy="2191389"/>
-            <wp:effectExtent l="0" t="0" r="0" b="0"/>
-            <wp:docPr id="17" name="Picture 17"/>
+          <wp:inline distT="0" distB="0" distL="0" distR="0" wp14:anchorId="36DCB69E" wp14:editId="4C569EF1">
+            <wp:extent cx="4220164" cy="3743847"/>
+            <wp:effectExtent l="0" t="0" r="9525" b="0"/>
+            <wp:docPr id="4" name="Picture 4"/>
             <wp:cNvGraphicFramePr>
               <a:graphicFrameLocks xmlns:a="http://schemas.openxmlformats.org/drawingml/2006/main" noChangeAspect="1"/>
             </wp:cNvGraphicFramePr>
@@ -2081,7 +2339,7 @@
                   <pic:spPr>
                     <a:xfrm>
                       <a:off x="0" y="0"/>
-                      <a:ext cx="2416937" cy="2198115"/>
+                      <a:ext cx="4220164" cy="3743847"/>
                     </a:xfrm>
                     <a:prstGeom prst="rect">
                       <a:avLst/>
@@ -2106,31 +2364,284 @@
           <w:lang w:val="en-CA"/>
         </w:rPr>
       </w:pPr>
+      <w:r>
+        <w:rPr>
+          <w:rFonts w:asciiTheme="majorHAnsi" w:hAnsiTheme="majorHAnsi" w:cstheme="majorHAnsi" w:hint="cs"/>
+          <w:rtl/>
+          <w:lang w:val="en-CA"/>
+        </w:rPr>
+        <w:t>שאילתא זו מחזירה עבור כל קבוצה פרטים אודותיה (שם הקבוצה, ה-</w:t>
+      </w:r>
+      <w:r>
+        <w:rPr>
+          <w:rFonts w:asciiTheme="majorHAnsi" w:hAnsiTheme="majorHAnsi" w:cstheme="majorHAnsi"/>
+        </w:rPr>
+        <w:t>conference</w:t>
+      </w:r>
+      <w:r>
+        <w:rPr>
+          <w:rFonts w:asciiTheme="majorHAnsi" w:hAnsiTheme="majorHAnsi" w:cstheme="majorHAnsi" w:hint="cs"/>
+          <w:rtl/>
+        </w:rPr>
+        <w:t xml:space="preserve"> שלה, שם הקמיע, חשבון הטוויטר שלה והאצטדיון שלה</w:t>
+      </w:r>
+      <w:r>
+        <w:rPr>
+          <w:rFonts w:asciiTheme="majorHAnsi" w:hAnsiTheme="majorHAnsi" w:cstheme="majorHAnsi" w:hint="cs"/>
+          <w:rtl/>
+          <w:lang w:val="en-CA"/>
+        </w:rPr>
+        <w:t>) וכן פרטים אודות מחזור הבחירה (</w:t>
+      </w:r>
+      <w:r>
+        <w:rPr>
+          <w:rFonts w:asciiTheme="majorHAnsi" w:hAnsiTheme="majorHAnsi" w:cstheme="majorHAnsi"/>
+        </w:rPr>
+        <w:t>draft</w:t>
+      </w:r>
+      <w:r>
+        <w:rPr>
+          <w:rFonts w:asciiTheme="majorHAnsi" w:hAnsiTheme="majorHAnsi" w:cstheme="majorHAnsi" w:hint="cs"/>
+          <w:rtl/>
+          <w:lang w:val="en-CA"/>
+        </w:rPr>
+        <w:t>) האחרון</w:t>
+      </w:r>
+      <w:r>
+        <w:rPr>
+          <w:rFonts w:asciiTheme="majorHAnsi" w:hAnsiTheme="majorHAnsi" w:cstheme="majorHAnsi" w:hint="cs"/>
+          <w:rtl/>
+          <w:lang w:val="en-CA"/>
+        </w:rPr>
+        <w:t xml:space="preserve">: </w:t>
+      </w:r>
+    </w:p>
+    <w:p>
+      <w:pPr>
+        <w:pStyle w:val="ListParagraph"/>
+        <w:numPr>
+          <w:ilvl w:val="1"/>
+          <w:numId w:val="21"/>
+        </w:numPr>
+        <w:rPr>
+          <w:rFonts w:asciiTheme="majorHAnsi" w:hAnsiTheme="majorHAnsi" w:cstheme="majorHAnsi"/>
+          <w:lang w:val="en-CA"/>
+        </w:rPr>
+      </w:pPr>
+      <w:r>
+        <w:rPr>
+          <w:rFonts w:asciiTheme="majorHAnsi" w:hAnsiTheme="majorHAnsi" w:cstheme="majorHAnsi" w:hint="cs"/>
+          <w:rtl/>
+          <w:lang w:val="en-CA"/>
+        </w:rPr>
+        <w:t xml:space="preserve">מספר השחקנים אשר בחרה </w:t>
+      </w:r>
+      <w:r>
+        <w:rPr>
+          <w:rFonts w:asciiTheme="majorHAnsi" w:hAnsiTheme="majorHAnsi" w:cstheme="majorHAnsi"/>
+          <w:rtl/>
+          <w:lang w:val="en-CA"/>
+        </w:rPr>
+        <w:t>–</w:t>
+      </w:r>
+      <w:r>
+        <w:rPr>
+          <w:rFonts w:asciiTheme="majorHAnsi" w:hAnsiTheme="majorHAnsi" w:cstheme="majorHAnsi" w:hint="cs"/>
+          <w:rtl/>
+          <w:lang w:val="en-CA"/>
+        </w:rPr>
+        <w:t xml:space="preserve"> </w:t>
+      </w:r>
       <w:proofErr w:type="spellStart"/>
       <w:r>
         <w:rPr>
-          <w:rFonts w:asciiTheme="majorHAnsi" w:hAnsiTheme="majorHAnsi" w:cstheme="majorHAnsi" w:hint="cs"/>
-          <w:highlight w:val="yellow"/>
-          <w:rtl/>
-        </w:rPr>
-        <w:t>שאילתא</w:t>
+          <w:rFonts w:asciiTheme="majorHAnsi" w:hAnsiTheme="majorHAnsi" w:cstheme="majorHAnsi"/>
+        </w:rPr>
+        <w:t>cnt_overall_draft</w:t>
       </w:r>
       <w:proofErr w:type="spellEnd"/>
-      <w:r>
-        <w:rPr>
-          <w:rFonts w:asciiTheme="majorHAnsi" w:hAnsiTheme="majorHAnsi" w:cstheme="majorHAnsi" w:hint="cs"/>
-          <w:highlight w:val="yellow"/>
-          <w:rtl/>
-        </w:rPr>
-        <w:t xml:space="preserve"> זו </w:t>
-      </w:r>
-      <w:r>
-        <w:rPr>
-          <w:rFonts w:asciiTheme="majorHAnsi" w:hAnsiTheme="majorHAnsi" w:cstheme="majorHAnsi" w:hint="cs"/>
-          <w:highlight w:val="yellow"/>
-          <w:rtl/>
-        </w:rPr>
-        <w:t>מחזירה את</w:t>
+    </w:p>
+    <w:p>
+      <w:pPr>
+        <w:pStyle w:val="ListParagraph"/>
+        <w:numPr>
+          <w:ilvl w:val="1"/>
+          <w:numId w:val="21"/>
+        </w:numPr>
+        <w:rPr>
+          <w:rFonts w:asciiTheme="majorHAnsi" w:hAnsiTheme="majorHAnsi" w:cstheme="majorHAnsi"/>
+          <w:lang w:val="en-CA"/>
+        </w:rPr>
+      </w:pPr>
+      <w:r>
+        <w:rPr>
+          <w:rFonts w:asciiTheme="majorHAnsi" w:hAnsiTheme="majorHAnsi" w:cstheme="majorHAnsi" w:hint="cs"/>
+          <w:rtl/>
+        </w:rPr>
+        <w:t xml:space="preserve">סכום מיקומי השחקנים אשר בחרה </w:t>
+      </w:r>
+      <w:r>
+        <w:rPr>
+          <w:rFonts w:asciiTheme="majorHAnsi" w:hAnsiTheme="majorHAnsi" w:cstheme="majorHAnsi"/>
+          <w:rtl/>
+        </w:rPr>
+        <w:t>–</w:t>
+      </w:r>
+      <w:r>
+        <w:rPr>
+          <w:rFonts w:asciiTheme="majorHAnsi" w:hAnsiTheme="majorHAnsi" w:cstheme="majorHAnsi" w:hint="cs"/>
+          <w:rtl/>
+        </w:rPr>
+        <w:t xml:space="preserve"> </w:t>
+      </w:r>
+      <w:proofErr w:type="spellStart"/>
+      <w:r>
+        <w:rPr>
+          <w:rFonts w:asciiTheme="majorHAnsi" w:hAnsiTheme="majorHAnsi" w:cstheme="majorHAnsi"/>
+        </w:rPr>
+        <w:t>sum</w:t>
+      </w:r>
+      <w:r>
+        <w:rPr>
+          <w:rFonts w:asciiTheme="majorHAnsi" w:hAnsiTheme="majorHAnsi" w:cstheme="majorHAnsi"/>
+        </w:rPr>
+        <w:t>_overall_draft</w:t>
+      </w:r>
+      <w:proofErr w:type="spellEnd"/>
+    </w:p>
+    <w:p>
+      <w:pPr>
+        <w:pStyle w:val="ListParagraph"/>
+        <w:numPr>
+          <w:ilvl w:val="1"/>
+          <w:numId w:val="21"/>
+        </w:numPr>
+        <w:rPr>
+          <w:rFonts w:asciiTheme="majorHAnsi" w:hAnsiTheme="majorHAnsi" w:cstheme="majorHAnsi"/>
+          <w:lang w:val="en-CA"/>
+        </w:rPr>
+      </w:pPr>
+      <w:r>
+        <w:rPr>
+          <w:rFonts w:asciiTheme="majorHAnsi" w:hAnsiTheme="majorHAnsi" w:cstheme="majorHAnsi" w:hint="cs"/>
+          <w:rtl/>
+          <w:lang w:val="en-CA"/>
+        </w:rPr>
+        <w:t xml:space="preserve">ממוצע מיקומי השחקנים אשר בחרה </w:t>
+      </w:r>
+      <w:r>
+        <w:rPr>
+          <w:rFonts w:asciiTheme="majorHAnsi" w:hAnsiTheme="majorHAnsi" w:cstheme="majorHAnsi"/>
+          <w:rtl/>
+          <w:lang w:val="en-CA"/>
+        </w:rPr>
+        <w:t>–</w:t>
+      </w:r>
+      <w:r>
+        <w:rPr>
+          <w:rFonts w:asciiTheme="majorHAnsi" w:hAnsiTheme="majorHAnsi" w:cstheme="majorHAnsi" w:hint="cs"/>
+          <w:rtl/>
+          <w:lang w:val="en-CA"/>
+        </w:rPr>
+        <w:t xml:space="preserve"> </w:t>
+      </w:r>
+      <w:proofErr w:type="spellStart"/>
+      <w:r>
+        <w:rPr>
+          <w:rFonts w:asciiTheme="majorHAnsi" w:hAnsiTheme="majorHAnsi" w:cstheme="majorHAnsi"/>
+        </w:rPr>
+        <w:t>avg</w:t>
+      </w:r>
+      <w:r>
+        <w:rPr>
+          <w:rFonts w:asciiTheme="majorHAnsi" w:hAnsiTheme="majorHAnsi" w:cstheme="majorHAnsi"/>
+        </w:rPr>
+        <w:t>_overall_draft</w:t>
+      </w:r>
+      <w:proofErr w:type="spellEnd"/>
+      <w:r>
+        <w:rPr>
+          <w:rFonts w:asciiTheme="majorHAnsi" w:hAnsiTheme="majorHAnsi" w:cstheme="majorHAnsi" w:hint="cs"/>
+          <w:rtl/>
+        </w:rPr>
+        <w:t xml:space="preserve"> </w:t>
+      </w:r>
+    </w:p>
+    <w:p>
+      <w:pPr>
+        <w:pStyle w:val="ListParagraph"/>
+        <w:ind w:left="1080"/>
+        <w:rPr>
+          <w:rFonts w:asciiTheme="majorHAnsi" w:hAnsiTheme="majorHAnsi" w:cstheme="majorHAnsi"/>
+          <w:rtl/>
+        </w:rPr>
+      </w:pPr>
+      <w:r>
+        <w:rPr>
+          <w:rFonts w:asciiTheme="majorHAnsi" w:hAnsiTheme="majorHAnsi" w:cstheme="majorHAnsi" w:hint="cs"/>
+          <w:rtl/>
+        </w:rPr>
+        <w:t xml:space="preserve">מהתוצאות שהתקבלו סיננו את הקבוצות שבחרו שחקן בודד בלבד שכן מדד הממוצע מטה את התוצאות עבור מקרים מסוג זה. לאחר מכן סידרנו את </w:t>
+      </w:r>
+      <w:r>
+        <w:rPr>
+          <w:rFonts w:asciiTheme="majorHAnsi" w:hAnsiTheme="majorHAnsi" w:cstheme="majorHAnsi" w:hint="cs"/>
+          <w:rtl/>
+        </w:rPr>
+        <w:t xml:space="preserve">התוצאות לפי </w:t>
+      </w:r>
+      <w:r>
+        <w:rPr>
+          <w:rFonts w:asciiTheme="majorHAnsi" w:hAnsiTheme="majorHAnsi" w:cstheme="majorHAnsi" w:hint="cs"/>
+          <w:rtl/>
+        </w:rPr>
+        <w:t>ממוצע</w:t>
+      </w:r>
+      <w:r>
+        <w:rPr>
+          <w:rFonts w:asciiTheme="majorHAnsi" w:hAnsiTheme="majorHAnsi" w:cstheme="majorHAnsi" w:hint="cs"/>
+          <w:rtl/>
+        </w:rPr>
+        <w:t xml:space="preserve"> המיקומים בסדר יורד </w:t>
+      </w:r>
+      <w:r>
+        <w:rPr>
+          <w:rFonts w:asciiTheme="majorHAnsi" w:hAnsiTheme="majorHAnsi" w:cstheme="majorHAnsi"/>
+          <w:rtl/>
+        </w:rPr>
+        <w:t>–</w:t>
+      </w:r>
+      <w:r>
+        <w:rPr>
+          <w:rFonts w:asciiTheme="majorHAnsi" w:hAnsiTheme="majorHAnsi" w:cstheme="majorHAnsi" w:hint="cs"/>
+          <w:rtl/>
+        </w:rPr>
+        <w:t xml:space="preserve"> </w:t>
+      </w:r>
+      <w:r>
+        <w:rPr>
+          <w:rFonts w:asciiTheme="majorHAnsi" w:hAnsiTheme="majorHAnsi" w:cstheme="majorHAnsi" w:hint="cs"/>
+          <w:b/>
+          <w:bCs/>
+          <w:rtl/>
+        </w:rPr>
+        <w:t xml:space="preserve">כלומר קיבלנו מדד לאיזה קבוצות קיבלו שחקנים </w:t>
+      </w:r>
+      <w:r>
+        <w:rPr>
+          <w:rFonts w:asciiTheme="majorHAnsi" w:hAnsiTheme="majorHAnsi" w:cstheme="majorHAnsi" w:hint="cs"/>
+          <w:b/>
+          <w:bCs/>
+          <w:rtl/>
+        </w:rPr>
+        <w:t>מבוקשים יותר</w:t>
+      </w:r>
+      <w:r>
+        <w:rPr>
+          <w:rFonts w:asciiTheme="majorHAnsi" w:hAnsiTheme="majorHAnsi" w:cstheme="majorHAnsi" w:hint="cs"/>
+          <w:rtl/>
+        </w:rPr>
+        <w:t>.</w:t>
       </w:r>
     </w:p>
     <w:p>
@@ -2145,41 +2656,82 @@
           <w:lang w:val="en-CA"/>
         </w:rPr>
       </w:pPr>
+      <w:r>
+        <w:rPr>
+          <w:rFonts w:asciiTheme="majorHAnsi" w:hAnsiTheme="majorHAnsi" w:cstheme="majorHAnsi" w:hint="cs"/>
+          <w:rtl/>
+          <w:lang w:val="en-CA"/>
+        </w:rPr>
+        <w:t>האופטימיזציות שביצענו עוזרות להרצת שאילתא זו ע"י כך שיצרנו</w:t>
+      </w:r>
+      <w:r>
+        <w:rPr>
+          <w:rFonts w:asciiTheme="majorHAnsi" w:hAnsiTheme="majorHAnsi" w:cstheme="majorHAnsi" w:hint="cs"/>
+          <w:rtl/>
+        </w:rPr>
+        <w:t xml:space="preserve"> בטבלה</w:t>
+      </w:r>
+      <w:r>
+        <w:rPr>
+          <w:rFonts w:asciiTheme="majorHAnsi" w:hAnsiTheme="majorHAnsi" w:cstheme="majorHAnsi" w:hint="cs"/>
+          <w:rtl/>
+        </w:rPr>
+        <w:t xml:space="preserve"> </w:t>
+      </w:r>
       <w:proofErr w:type="spellStart"/>
       <w:r>
         <w:rPr>
-          <w:rFonts w:asciiTheme="majorHAnsi" w:hAnsiTheme="majorHAnsi" w:cstheme="majorHAnsi" w:hint="cs"/>
-          <w:highlight w:val="yellow"/>
-          <w:rtl/>
-        </w:rPr>
-        <w:t>האופטימיזציות</w:t>
+          <w:rFonts w:asciiTheme="majorHAnsi" w:hAnsiTheme="majorHAnsi" w:cstheme="majorHAnsi"/>
+        </w:rPr>
+        <w:t>draft_</w:t>
+      </w:r>
+      <w:r>
+        <w:rPr>
+          <w:rFonts w:asciiTheme="majorHAnsi" w:hAnsiTheme="majorHAnsi" w:cstheme="majorHAnsi"/>
+        </w:rPr>
+        <w:t>pick</w:t>
+      </w:r>
+      <w:r>
+        <w:rPr>
+          <w:rFonts w:asciiTheme="majorHAnsi" w:hAnsiTheme="majorHAnsi" w:cstheme="majorHAnsi"/>
+        </w:rPr>
+        <w:t>s</w:t>
       </w:r>
       <w:proofErr w:type="spellEnd"/>
       <w:r>
         <w:rPr>
           <w:rFonts w:asciiTheme="majorHAnsi" w:hAnsiTheme="majorHAnsi" w:cstheme="majorHAnsi" w:hint="cs"/>
-          <w:highlight w:val="yellow"/>
-          <w:rtl/>
-        </w:rPr>
-        <w:t xml:space="preserve"> שביצענו עוזרות להרצת </w:t>
+          <w:rtl/>
+        </w:rPr>
+        <w:t xml:space="preserve"> אינדקס על השדה </w:t>
       </w:r>
       <w:proofErr w:type="spellStart"/>
       <w:r>
         <w:rPr>
-          <w:rFonts w:asciiTheme="majorHAnsi" w:hAnsiTheme="majorHAnsi" w:cstheme="majorHAnsi" w:hint="cs"/>
-          <w:highlight w:val="yellow"/>
-          <w:rtl/>
-        </w:rPr>
-        <w:t>שאילתא</w:t>
+          <w:rFonts w:asciiTheme="majorHAnsi" w:hAnsiTheme="majorHAnsi" w:cstheme="majorHAnsi"/>
+        </w:rPr>
+        <w:t>college_id</w:t>
       </w:r>
       <w:proofErr w:type="spellEnd"/>
       <w:r>
         <w:rPr>
           <w:rFonts w:asciiTheme="majorHAnsi" w:hAnsiTheme="majorHAnsi" w:cstheme="majorHAnsi" w:hint="cs"/>
-          <w:highlight w:val="yellow"/>
-          <w:rtl/>
-        </w:rPr>
-        <w:t xml:space="preserve"> זו ע"י כך שיצרנו אינדקס</w:t>
+          <w:rtl/>
+        </w:rPr>
+        <w:t xml:space="preserve"> אשר לחבר בין טבלה זו לטבלה </w:t>
+      </w:r>
+      <w:r>
+        <w:rPr>
+          <w:rFonts w:asciiTheme="majorHAnsi" w:hAnsiTheme="majorHAnsi" w:cstheme="majorHAnsi"/>
+        </w:rPr>
+        <w:t>teams</w:t>
+      </w:r>
+      <w:r>
+        <w:rPr>
+          <w:rFonts w:asciiTheme="majorHAnsi" w:hAnsiTheme="majorHAnsi" w:cstheme="majorHAnsi" w:hint="cs"/>
+          <w:rtl/>
+        </w:rPr>
+        <w:t>.</w:t>
       </w:r>
     </w:p>
     <w:p>
@@ -2191,13 +2743,11 @@
         </w:numPr>
         <w:rPr>
           <w:rFonts w:asciiTheme="majorHAnsi" w:hAnsiTheme="majorHAnsi" w:cstheme="majorHAnsi"/>
-          <w:lang w:val="en-CA"/>
-        </w:rPr>
-      </w:pPr>
-      <w:r>
-        <w:rPr>
-          <w:rFonts w:asciiTheme="majorHAnsi" w:hAnsiTheme="majorHAnsi" w:cstheme="majorHAnsi" w:hint="cs"/>
-          <w:highlight w:val="yellow"/>
+        </w:rPr>
+      </w:pPr>
+      <w:r>
+        <w:rPr>
+          <w:rFonts w:asciiTheme="majorHAnsi" w:hAnsiTheme="majorHAnsi" w:cstheme="majorHAnsi" w:hint="cs"/>
           <w:rtl/>
         </w:rPr>
         <w:t>עיצוב ה-</w:t>
@@ -2205,45 +2755,47 @@
       <w:r>
         <w:rPr>
           <w:rFonts w:asciiTheme="majorHAnsi" w:hAnsiTheme="majorHAnsi" w:cstheme="majorHAnsi" w:hint="cs"/>
-          <w:highlight w:val="yellow"/>
         </w:rPr>
         <w:t>DB</w:t>
       </w:r>
       <w:r>
         <w:rPr>
           <w:rFonts w:asciiTheme="majorHAnsi" w:hAnsiTheme="majorHAnsi" w:cstheme="majorHAnsi" w:hint="cs"/>
-          <w:highlight w:val="yellow"/>
-          <w:rtl/>
-        </w:rPr>
-        <w:t xml:space="preserve"> שלנו תומך </w:t>
-      </w:r>
-      <w:proofErr w:type="spellStart"/>
-      <w:r>
-        <w:rPr>
-          <w:rFonts w:asciiTheme="majorHAnsi" w:hAnsiTheme="majorHAnsi" w:cstheme="majorHAnsi" w:hint="cs"/>
-          <w:highlight w:val="yellow"/>
-          <w:rtl/>
-        </w:rPr>
-        <w:t>בשאילתא</w:t>
-      </w:r>
-      <w:proofErr w:type="spellEnd"/>
-      <w:r>
-        <w:rPr>
-          <w:rFonts w:asciiTheme="majorHAnsi" w:hAnsiTheme="majorHAnsi" w:cstheme="majorHAnsi" w:hint="cs"/>
-          <w:highlight w:val="yellow"/>
-          <w:rtl/>
-        </w:rPr>
-        <w:t xml:space="preserve"> זו בכך ש</w:t>
+          <w:rtl/>
+        </w:rPr>
+        <w:t xml:space="preserve"> שלנו תומך בשאילתא זו בכך ש</w:t>
+      </w:r>
+      <w:r>
+        <w:rPr>
+          <w:rFonts w:asciiTheme="majorHAnsi" w:hAnsiTheme="majorHAnsi" w:cstheme="majorHAnsi" w:hint="cs"/>
+          <w:rtl/>
+          <w:lang w:val="en-CA"/>
+        </w:rPr>
+        <w:t>החיבורים בין הטבלאות מבוצעים בין מפתחות (בין אם ראשיים או זרים)</w:t>
+      </w:r>
+      <w:r>
+        <w:rPr>
+          <w:rFonts w:asciiTheme="majorHAnsi" w:hAnsiTheme="majorHAnsi" w:cstheme="majorHAnsi" w:hint="cs"/>
+          <w:rtl/>
+          <w:lang w:val="en-CA"/>
+        </w:rPr>
+        <w:t xml:space="preserve"> או מזהים שאונדקסו,</w:t>
+      </w:r>
+      <w:r>
+        <w:rPr>
+          <w:rFonts w:asciiTheme="majorHAnsi" w:hAnsiTheme="majorHAnsi" w:cstheme="majorHAnsi" w:hint="cs"/>
+          <w:rtl/>
+          <w:lang w:val="en-CA"/>
+        </w:rPr>
+        <w:t xml:space="preserve"> וכולל גם שימוש במזהים שאונדקסו על מנת לשפר את יעילות השאילתא (כמוסבר מעלה). </w:t>
       </w:r>
     </w:p>
     <w:p>
       <w:pPr>
         <w:ind w:left="360"/>
-        <w:jc w:val="center"/>
-        <w:rPr>
-          <w:rFonts w:asciiTheme="majorHAnsi" w:hAnsiTheme="majorHAnsi" w:cstheme="majorHAnsi"/>
-          <w:rtl/>
-          <w:lang w:val="en-CA"/>
+        <w:rPr>
+          <w:rFonts w:asciiTheme="majorHAnsi" w:hAnsiTheme="majorHAnsi" w:cstheme="majorHAnsi"/>
+          <w:rtl/>
         </w:rPr>
       </w:pPr>
     </w:p>
@@ -2498,6 +3050,7 @@
           <w:rFonts w:asciiTheme="majorHAnsi" w:hAnsiTheme="majorHAnsi" w:cstheme="majorHAnsi"/>
           <w:lang w:val="en-CA"/>
         </w:rPr>
+        <w:lastRenderedPageBreak/>
         <w:t>create_all_indexes</w:t>
       </w:r>
       <w:proofErr w:type="spellEnd"/>
@@ -2523,25 +3076,7 @@
           <w:rtl/>
           <w:lang w:val="en-CA"/>
         </w:rPr>
-        <w:t xml:space="preserve"> שיוצרת את כל האינדקסים הנדרשים </w:t>
-      </w:r>
-      <w:proofErr w:type="spellStart"/>
-      <w:r>
-        <w:rPr>
-          <w:rFonts w:asciiTheme="majorHAnsi" w:hAnsiTheme="majorHAnsi" w:cstheme="majorHAnsi"/>
-          <w:rtl/>
-          <w:lang w:val="en-CA"/>
-        </w:rPr>
-        <w:t>לאופטימיזציות</w:t>
-      </w:r>
-      <w:proofErr w:type="spellEnd"/>
-      <w:r>
-        <w:rPr>
-          <w:rFonts w:asciiTheme="majorHAnsi" w:hAnsiTheme="majorHAnsi" w:cstheme="majorHAnsi"/>
-          <w:rtl/>
-          <w:lang w:val="en-CA"/>
-        </w:rPr>
-        <w:t xml:space="preserve"> עבור </w:t>
+        <w:t xml:space="preserve"> שיוצרת את כל האינדקסים הנדרשים לאופטימיזציות עבור </w:t>
       </w:r>
       <w:r>
         <w:rPr>
@@ -2782,23 +3317,7 @@
           <w:rFonts w:asciiTheme="majorHAnsi" w:hAnsiTheme="majorHAnsi" w:cstheme="majorHAnsi"/>
           <w:rtl/>
         </w:rPr>
-        <w:t xml:space="preserve">), מקבלת את התשובה, </w:t>
-      </w:r>
-      <w:proofErr w:type="spellStart"/>
-      <w:r>
-        <w:rPr>
-          <w:rFonts w:asciiTheme="majorHAnsi" w:hAnsiTheme="majorHAnsi" w:cstheme="majorHAnsi"/>
-          <w:rtl/>
-        </w:rPr>
-        <w:t>מפרסרת</w:t>
-      </w:r>
-      <w:proofErr w:type="spellEnd"/>
-      <w:r>
-        <w:rPr>
-          <w:rFonts w:asciiTheme="majorHAnsi" w:hAnsiTheme="majorHAnsi" w:cstheme="majorHAnsi"/>
-          <w:rtl/>
-        </w:rPr>
-        <w:t xml:space="preserve"> אותה לפורמט </w:t>
+        <w:t xml:space="preserve">), מקבלת את התשובה, מפרסרת אותה לפורמט </w:t>
       </w:r>
       <w:r>
         <w:rPr>
@@ -2876,23 +3395,7 @@
           <w:rFonts w:asciiTheme="majorHAnsi" w:hAnsiTheme="majorHAnsi" w:cstheme="majorHAnsi"/>
           <w:rtl/>
         </w:rPr>
-        <w:t xml:space="preserve"> </w:t>
-      </w:r>
-      <w:proofErr w:type="spellStart"/>
-      <w:r>
-        <w:rPr>
-          <w:rFonts w:asciiTheme="majorHAnsi" w:hAnsiTheme="majorHAnsi" w:cstheme="majorHAnsi"/>
-          <w:rtl/>
-        </w:rPr>
-        <w:t>וכו</w:t>
-      </w:r>
-      <w:proofErr w:type="spellEnd"/>
-      <w:r>
-        <w:rPr>
-          <w:rFonts w:asciiTheme="majorHAnsi" w:hAnsiTheme="majorHAnsi" w:cstheme="majorHAnsi"/>
-          <w:rtl/>
-        </w:rPr>
-        <w:t>'.</w:t>
+        <w:t xml:space="preserve"> וכו'.</w:t>
       </w:r>
     </w:p>
     <w:p>
@@ -3143,7 +3646,6 @@
           <w:rFonts w:asciiTheme="majorHAnsi" w:hAnsiTheme="majorHAnsi" w:cstheme="majorHAnsi"/>
           <w:rtl/>
         </w:rPr>
-        <w:lastRenderedPageBreak/>
         <w:t>כל מתודה נוספת קוראת למתודה המתאימה לה מהחלק השני של הקוד (</w:t>
       </w:r>
       <w:r>
@@ -3263,23 +3765,7 @@
           <w:rFonts w:asciiTheme="majorHAnsi" w:hAnsiTheme="majorHAnsi" w:cstheme="majorHAnsi"/>
           <w:rtl/>
         </w:rPr>
-        <w:t xml:space="preserve"> </w:t>
-      </w:r>
-      <w:proofErr w:type="spellStart"/>
-      <w:r>
-        <w:rPr>
-          <w:rFonts w:asciiTheme="majorHAnsi" w:hAnsiTheme="majorHAnsi" w:cstheme="majorHAnsi"/>
-          <w:rtl/>
-        </w:rPr>
-        <w:t>ומפרסרת</w:t>
-      </w:r>
-      <w:proofErr w:type="spellEnd"/>
-      <w:r>
-        <w:rPr>
-          <w:rFonts w:asciiTheme="majorHAnsi" w:hAnsiTheme="majorHAnsi" w:cstheme="majorHAnsi"/>
-          <w:rtl/>
-        </w:rPr>
-        <w:t xml:space="preserve"> את הערכים הדרושים מתוך ה-</w:t>
+        <w:t xml:space="preserve"> ומפרסרת את הערכים הדרושים מתוך ה-</w:t>
       </w:r>
       <w:r>
         <w:rPr>
@@ -3430,21 +3916,12 @@
         </w:rPr>
         <w:t xml:space="preserve"> </w:t>
       </w:r>
-      <w:proofErr w:type="spellStart"/>
-      <w:r>
-        <w:rPr>
-          <w:rFonts w:asciiTheme="majorHAnsi" w:hAnsiTheme="majorHAnsi" w:cstheme="majorHAnsi"/>
-          <w:rtl/>
-        </w:rPr>
-        <w:t>וכו</w:t>
-      </w:r>
-      <w:proofErr w:type="spellEnd"/>
-      <w:r>
-        <w:rPr>
-          <w:rFonts w:asciiTheme="majorHAnsi" w:hAnsiTheme="majorHAnsi" w:cstheme="majorHAnsi"/>
-          <w:rtl/>
-        </w:rPr>
-        <w:t>'</w:t>
+      <w:r>
+        <w:rPr>
+          <w:rFonts w:asciiTheme="majorHAnsi" w:hAnsiTheme="majorHAnsi" w:cstheme="majorHAnsi"/>
+          <w:rtl/>
+        </w:rPr>
+        <w:t>וכו'</w:t>
       </w:r>
       <w:r>
         <w:rPr>
@@ -3585,17 +4062,8 @@
           <w:rFonts w:asciiTheme="majorHAnsi" w:hAnsiTheme="majorHAnsi" w:cstheme="majorHAnsi"/>
           <w:rtl/>
         </w:rPr>
-        <w:t xml:space="preserve">קיימת מתודה לכל </w:t>
-      </w:r>
-      <w:proofErr w:type="spellStart"/>
-      <w:r>
-        <w:rPr>
-          <w:rFonts w:asciiTheme="majorHAnsi" w:hAnsiTheme="majorHAnsi" w:cstheme="majorHAnsi"/>
-          <w:rtl/>
-        </w:rPr>
-        <w:t>שאילתא</w:t>
-      </w:r>
-      <w:proofErr w:type="spellEnd"/>
+        <w:t>קיימת מתודה לכל שאילתא</w:t>
+      </w:r>
       <w:r>
         <w:rPr>
           <w:rFonts w:asciiTheme="majorHAnsi" w:hAnsiTheme="majorHAnsi" w:cstheme="majorHAnsi"/>
@@ -3608,23 +4076,7 @@
           <w:rFonts w:asciiTheme="majorHAnsi" w:hAnsiTheme="majorHAnsi" w:cstheme="majorHAnsi"/>
           <w:rtl/>
         </w:rPr>
-        <w:t xml:space="preserve"> ובה יוצרים את </w:t>
-      </w:r>
-      <w:proofErr w:type="spellStart"/>
-      <w:r>
-        <w:rPr>
-          <w:rFonts w:asciiTheme="majorHAnsi" w:hAnsiTheme="majorHAnsi" w:cstheme="majorHAnsi"/>
-          <w:rtl/>
-        </w:rPr>
-        <w:t>השאילתא</w:t>
-      </w:r>
-      <w:proofErr w:type="spellEnd"/>
-      <w:r>
-        <w:rPr>
-          <w:rFonts w:asciiTheme="majorHAnsi" w:hAnsiTheme="majorHAnsi" w:cstheme="majorHAnsi"/>
-          <w:rtl/>
-        </w:rPr>
-        <w:t xml:space="preserve">, מריצים אותה ומחזירים את התשובה המתקבלת. שאילתות </w:t>
+        <w:t xml:space="preserve"> ובה יוצרים את השאילתא, מריצים אותה ומחזירים את התשובה המתקבלת. שאילתות </w:t>
       </w:r>
       <w:r>
         <w:rPr>
@@ -3637,23 +4089,7 @@
           <w:rFonts w:asciiTheme="majorHAnsi" w:hAnsiTheme="majorHAnsi" w:cstheme="majorHAnsi"/>
           <w:rtl/>
         </w:rPr>
-        <w:t xml:space="preserve"> מקבלות את הערך כפרמטר והוא מוכנס לתוך מחרוזת </w:t>
-      </w:r>
-      <w:proofErr w:type="spellStart"/>
-      <w:r>
-        <w:rPr>
-          <w:rFonts w:asciiTheme="majorHAnsi" w:hAnsiTheme="majorHAnsi" w:cstheme="majorHAnsi"/>
-          <w:rtl/>
-        </w:rPr>
-        <w:t>השאילתא</w:t>
-      </w:r>
-      <w:proofErr w:type="spellEnd"/>
-      <w:r>
-        <w:rPr>
-          <w:rFonts w:asciiTheme="majorHAnsi" w:hAnsiTheme="majorHAnsi" w:cstheme="majorHAnsi"/>
-          <w:rtl/>
-        </w:rPr>
-        <w:t>.</w:t>
+        <w:t xml:space="preserve"> מקבלות את הערך כפרמטר והוא מוכנס לתוך מחרוזת השאילתא.</w:t>
       </w:r>
     </w:p>
     <w:p>
@@ -3709,25 +4145,7 @@
           <w:rtl/>
           <w:lang w:val="en-CA"/>
         </w:rPr>
-        <w:t xml:space="preserve"> </w:t>
-      </w:r>
-      <w:proofErr w:type="spellStart"/>
-      <w:r>
-        <w:rPr>
-          <w:rFonts w:asciiTheme="majorHAnsi" w:hAnsiTheme="majorHAnsi" w:cstheme="majorHAnsi"/>
-          <w:rtl/>
-          <w:lang w:val="en-CA"/>
-        </w:rPr>
-        <w:t>וכו</w:t>
-      </w:r>
-      <w:proofErr w:type="spellEnd"/>
-      <w:r>
-        <w:rPr>
-          <w:rFonts w:asciiTheme="majorHAnsi" w:hAnsiTheme="majorHAnsi" w:cstheme="majorHAnsi"/>
-          <w:rtl/>
-          <w:lang w:val="en-CA"/>
-        </w:rPr>
-        <w:t>'.</w:t>
+        <w:t xml:space="preserve"> וכו'.</w:t>
       </w:r>
     </w:p>
     <w:p>
@@ -3990,6 +4408,7 @@
           <w:rFonts w:asciiTheme="majorHAnsi" w:hAnsiTheme="majorHAnsi" w:cstheme="majorHAnsi"/>
           <w:rtl/>
         </w:rPr>
+        <w:lastRenderedPageBreak/>
         <w:t>ב-</w:t>
       </w:r>
       <w:r>
@@ -4566,13 +4985,6 @@
                 <w:rtl/>
               </w:rPr>
               <w:br/>
-            </w:r>
-            <w:proofErr w:type="spellStart"/>
-            <w:r>
-              <w:rPr>
-                <w:rFonts w:asciiTheme="majorHAnsi" w:hAnsiTheme="majorHAnsi" w:cstheme="majorHAnsi"/>
-                <w:rtl/>
-              </w:rPr>
               <w:t>ב</w:t>
             </w:r>
             <w:r>
@@ -4580,15 +4992,7 @@
                 <w:rFonts w:asciiTheme="majorHAnsi" w:hAnsiTheme="majorHAnsi" w:cstheme="majorHAnsi"/>
                 <w:rtl/>
               </w:rPr>
-              <w:t>דראפט</w:t>
-            </w:r>
-            <w:proofErr w:type="spellEnd"/>
-            <w:r>
-              <w:rPr>
-                <w:rFonts w:asciiTheme="majorHAnsi" w:hAnsiTheme="majorHAnsi" w:cstheme="majorHAnsi"/>
-                <w:rtl/>
-              </w:rPr>
-              <w:t xml:space="preserve"> </w:t>
+              <w:t xml:space="preserve">דראפט </w:t>
             </w:r>
             <w:r>
               <w:rPr>
@@ -4671,23 +5075,7 @@
                 <w:rFonts w:asciiTheme="majorHAnsi" w:hAnsiTheme="majorHAnsi" w:cstheme="majorHAnsi"/>
                 <w:rtl/>
               </w:rPr>
-              <w:t xml:space="preserve">נתונים עבור הבחירות </w:t>
-            </w:r>
-            <w:proofErr w:type="spellStart"/>
-            <w:r>
-              <w:rPr>
-                <w:rFonts w:asciiTheme="majorHAnsi" w:hAnsiTheme="majorHAnsi" w:cstheme="majorHAnsi"/>
-                <w:rtl/>
-              </w:rPr>
-              <w:t>בדראפט</w:t>
-            </w:r>
-            <w:proofErr w:type="spellEnd"/>
-            <w:r>
-              <w:rPr>
-                <w:rFonts w:asciiTheme="majorHAnsi" w:hAnsiTheme="majorHAnsi" w:cstheme="majorHAnsi"/>
-                <w:rtl/>
-              </w:rPr>
-              <w:t xml:space="preserve"> של שנת 2022</w:t>
+              <w:t>נתונים עבור הבחירות בדראפט של שנת 2022</w:t>
             </w:r>
           </w:p>
         </w:tc>
@@ -4749,23 +5137,7 @@
                 <w:rFonts w:asciiTheme="majorHAnsi" w:hAnsiTheme="majorHAnsi" w:cstheme="majorHAnsi"/>
                 <w:rtl/>
               </w:rPr>
-              <w:t xml:space="preserve">נתונים עבור הקבוצות שבחרו </w:t>
-            </w:r>
-            <w:proofErr w:type="spellStart"/>
-            <w:r>
-              <w:rPr>
-                <w:rFonts w:asciiTheme="majorHAnsi" w:hAnsiTheme="majorHAnsi" w:cstheme="majorHAnsi"/>
-                <w:rtl/>
-              </w:rPr>
-              <w:t>בדראפט</w:t>
-            </w:r>
-            <w:proofErr w:type="spellEnd"/>
-            <w:r>
-              <w:rPr>
-                <w:rFonts w:asciiTheme="majorHAnsi" w:hAnsiTheme="majorHAnsi" w:cstheme="majorHAnsi"/>
-                <w:rtl/>
-              </w:rPr>
-              <w:t xml:space="preserve"> של שנת 2022</w:t>
+              <w:t>נתונים עבור הקבוצות שבחרו בדראפט של שנת 2022</w:t>
             </w:r>
           </w:p>
         </w:tc>
@@ -4911,7 +5283,6 @@
           <w:bCs/>
           <w:lang w:val="en-CA"/>
         </w:rPr>
-        <w:lastRenderedPageBreak/>
         <w:t xml:space="preserve">General </w:t>
       </w:r>
       <w:r>
@@ -5121,15 +5492,27 @@
           <w:rFonts w:asciiTheme="majorHAnsi" w:hAnsiTheme="majorHAnsi" w:cstheme="majorHAnsi"/>
           <w:rtl/>
         </w:rPr>
-        <w:t xml:space="preserve"> האוהדים לוחצים על הכפתורים עם </w:t>
+        <w:t xml:space="preserve"> האוהדים לוחצים על הכפתורים עם השאילתא המעניינת אותם, אם צריך מכניסים את הטקסט המתאים (עבור שאילתות </w:t>
+      </w:r>
+      <w:r>
+        <w:rPr>
+          <w:rFonts w:asciiTheme="majorHAnsi" w:hAnsiTheme="majorHAnsi" w:cstheme="majorHAnsi"/>
+        </w:rPr>
+        <w:t>full text</w:t>
+      </w:r>
+      <w:r>
+        <w:rPr>
+          <w:rFonts w:asciiTheme="majorHAnsi" w:hAnsiTheme="majorHAnsi" w:cstheme="majorHAnsi"/>
+          <w:rtl/>
+        </w:rPr>
+        <w:t xml:space="preserve">), המחלקה </w:t>
       </w:r>
       <w:proofErr w:type="spellStart"/>
       <w:r>
         <w:rPr>
           <w:rFonts w:asciiTheme="majorHAnsi" w:hAnsiTheme="majorHAnsi" w:cstheme="majorHAnsi"/>
-          <w:rtl/>
-        </w:rPr>
-        <w:t>השאילתא</w:t>
+        </w:rPr>
+        <w:t>query_db</w:t>
       </w:r>
       <w:proofErr w:type="spellEnd"/>
       <w:r>
@@ -5137,34 +5520,6 @@
           <w:rFonts w:asciiTheme="majorHAnsi" w:hAnsiTheme="majorHAnsi" w:cstheme="majorHAnsi"/>
           <w:rtl/>
         </w:rPr>
-        <w:t xml:space="preserve"> המעניינת אותם, אם צריך מכניסים את הטקסט המתאים (עבור שאילתות </w:t>
-      </w:r>
-      <w:r>
-        <w:rPr>
-          <w:rFonts w:asciiTheme="majorHAnsi" w:hAnsiTheme="majorHAnsi" w:cstheme="majorHAnsi"/>
-        </w:rPr>
-        <w:t>full text</w:t>
-      </w:r>
-      <w:r>
-        <w:rPr>
-          <w:rFonts w:asciiTheme="majorHAnsi" w:hAnsiTheme="majorHAnsi" w:cstheme="majorHAnsi"/>
-          <w:rtl/>
-        </w:rPr>
-        <w:t xml:space="preserve">), המחלקה </w:t>
-      </w:r>
-      <w:proofErr w:type="spellStart"/>
-      <w:r>
-        <w:rPr>
-          <w:rFonts w:asciiTheme="majorHAnsi" w:hAnsiTheme="majorHAnsi" w:cstheme="majorHAnsi"/>
-        </w:rPr>
-        <w:t>query_db</w:t>
-      </w:r>
-      <w:proofErr w:type="spellEnd"/>
-      <w:r>
-        <w:rPr>
-          <w:rFonts w:asciiTheme="majorHAnsi" w:hAnsiTheme="majorHAnsi" w:cstheme="majorHAnsi"/>
-          <w:rtl/>
-        </w:rPr>
         <w:t xml:space="preserve"> מבצעת שליפה על ה-</w:t>
       </w:r>
       <w:r>
@@ -5178,23 +5533,7 @@
           <w:rFonts w:asciiTheme="majorHAnsi" w:hAnsiTheme="majorHAnsi" w:cstheme="majorHAnsi"/>
           <w:rtl/>
         </w:rPr>
-        <w:t xml:space="preserve"> והאוהדים מקבלים על המסך את תוצאות </w:t>
-      </w:r>
-      <w:proofErr w:type="spellStart"/>
-      <w:r>
-        <w:rPr>
-          <w:rFonts w:asciiTheme="majorHAnsi" w:hAnsiTheme="majorHAnsi" w:cstheme="majorHAnsi"/>
-          <w:rtl/>
-        </w:rPr>
-        <w:t>השאילתא</w:t>
-      </w:r>
-      <w:proofErr w:type="spellEnd"/>
-      <w:r>
-        <w:rPr>
-          <w:rFonts w:asciiTheme="majorHAnsi" w:hAnsiTheme="majorHAnsi" w:cstheme="majorHAnsi"/>
-          <w:rtl/>
-        </w:rPr>
-        <w:t xml:space="preserve"> המבוקשת. </w:t>
+        <w:t xml:space="preserve"> והאוהדים מקבלים על המסך את תוצאות השאילתא המבוקשת. </w:t>
       </w:r>
     </w:p>
     <w:p>
@@ -5225,7 +5564,7 @@
 </file>
 
 <file path=word/endnotes.xml><?xml version="1.0" encoding="utf-8"?>
-<w:endnotes xmlns:wpc="http://schemas.microsoft.com/office/word/2010/wordprocessingCanvas" xmlns:cx="http://schemas.microsoft.com/office/drawing/2014/chartex" xmlns:mc="http://schemas.openxmlformats.org/markup-compatibility/2006" xmlns:o="urn:schemas-microsoft-com:office:office" xmlns:r="http://schemas.openxmlformats.org/officeDocument/2006/relationships" xmlns:m="http://schemas.openxmlformats.org/officeDocument/2006/math" xmlns:v="urn:schemas-microsoft-com:vml" xmlns:wp14="http://schemas.microsoft.com/office/word/2010/wordprocessingDrawing" xmlns:wp="http://schemas.openxmlformats.org/drawingml/2006/wordprocessingDrawing" xmlns:w10="urn:schemas-microsoft-com:office:word" xmlns:w="http://schemas.openxmlformats.org/wordprocessingml/2006/main" xmlns:w14="http://schemas.microsoft.com/office/word/2010/wordml" xmlns:w15="http://schemas.microsoft.com/office/word/2012/wordml" xmlns:w16se="http://schemas.microsoft.com/office/word/2015/wordml/symex" xmlns:wpg="http://schemas.microsoft.com/office/word/2010/wordprocessingGroup" xmlns:wpi="http://schemas.microsoft.com/office/word/2010/wordprocessingInk" xmlns:wne="http://schemas.microsoft.com/office/word/2006/wordml" xmlns:wps="http://schemas.microsoft.com/office/word/2010/wordprocessingShape" mc:Ignorable="w14 w15 w16se wp14">
+<w:endnotes xmlns:wpc="http://schemas.microsoft.com/office/word/2010/wordprocessingCanvas" xmlns:cx="http://schemas.microsoft.com/office/drawing/2014/chartex" xmlns:cx1="http://schemas.microsoft.com/office/drawing/2015/9/8/chartex" xmlns:cx2="http://schemas.microsoft.com/office/drawing/2015/10/21/chartex" xmlns:cx3="http://schemas.microsoft.com/office/drawing/2016/5/9/chartex" xmlns:cx4="http://schemas.microsoft.com/office/drawing/2016/5/10/chartex" xmlns:cx5="http://schemas.microsoft.com/office/drawing/2016/5/11/chartex" xmlns:cx6="http://schemas.microsoft.com/office/drawing/2016/5/12/chartex" xmlns:cx7="http://schemas.microsoft.com/office/drawing/2016/5/13/chartex" xmlns:cx8="http://schemas.microsoft.com/office/drawing/2016/5/14/chartex" xmlns:mc="http://schemas.openxmlformats.org/markup-compatibility/2006" xmlns:aink="http://schemas.microsoft.com/office/drawing/2016/ink" xmlns:am3d="http://schemas.microsoft.com/office/drawing/2017/model3d" xmlns:o="urn:schemas-microsoft-com:office:office" xmlns:oel="http://schemas.microsoft.com/office/2019/extlst" xmlns:r="http://schemas.openxmlformats.org/officeDocument/2006/relationships" xmlns:m="http://schemas.openxmlformats.org/officeDocument/2006/math" xmlns:v="urn:schemas-microsoft-com:vml" xmlns:wp14="http://schemas.microsoft.com/office/word/2010/wordprocessingDrawing" xmlns:wp="http://schemas.openxmlformats.org/drawingml/2006/wordprocessingDrawing" xmlns:w10="urn:schemas-microsoft-com:office:word" xmlns:w="http://schemas.openxmlformats.org/wordprocessingml/2006/main" xmlns:w14="http://schemas.microsoft.com/office/word/2010/wordml" xmlns:w15="http://schemas.microsoft.com/office/word/2012/wordml" xmlns:w16cex="http://schemas.microsoft.com/office/word/2018/wordml/cex" xmlns:w16cid="http://schemas.microsoft.com/office/word/2016/wordml/cid" xmlns:w16="http://schemas.microsoft.com/office/word/2018/wordml" xmlns:w16sdtdh="http://schemas.microsoft.com/office/word/2020/wordml/sdtdatahash" xmlns:w16se="http://schemas.microsoft.com/office/word/2015/wordml/symex" xmlns:wpg="http://schemas.microsoft.com/office/word/2010/wordprocessingGroup" xmlns:wpi="http://schemas.microsoft.com/office/word/2010/wordprocessingInk" xmlns:wne="http://schemas.microsoft.com/office/word/2006/wordml" xmlns:wps="http://schemas.microsoft.com/office/word/2010/wordprocessingShape" mc:Ignorable="w14 w15 w16se w16cid w16 w16cex w16sdtdh wp14">
   <w:endnote w:type="separator" w:id="-1">
     <w:p>
       <w:pPr>
@@ -5250,7 +5589,7 @@
 </file>
 
 <file path=word/footer1.xml><?xml version="1.0" encoding="utf-8"?>
-<w:ftr xmlns:wpc="http://schemas.microsoft.com/office/word/2010/wordprocessingCanvas" xmlns:cx="http://schemas.microsoft.com/office/drawing/2014/chartex" xmlns:mc="http://schemas.openxmlformats.org/markup-compatibility/2006" xmlns:o="urn:schemas-microsoft-com:office:office" xmlns:r="http://schemas.openxmlformats.org/officeDocument/2006/relationships" xmlns:m="http://schemas.openxmlformats.org/officeDocument/2006/math" xmlns:v="urn:schemas-microsoft-com:vml" xmlns:wp14="http://schemas.microsoft.com/office/word/2010/wordprocessingDrawing" xmlns:wp="http://schemas.openxmlformats.org/drawingml/2006/wordprocessingDrawing" xmlns:w10="urn:schemas-microsoft-com:office:word" xmlns:w="http://schemas.openxmlformats.org/wordprocessingml/2006/main" xmlns:w14="http://schemas.microsoft.com/office/word/2010/wordml" xmlns:w15="http://schemas.microsoft.com/office/word/2012/wordml" xmlns:w16se="http://schemas.microsoft.com/office/word/2015/wordml/symex" xmlns:wpg="http://schemas.microsoft.com/office/word/2010/wordprocessingGroup" xmlns:wpi="http://schemas.microsoft.com/office/word/2010/wordprocessingInk" xmlns:wne="http://schemas.microsoft.com/office/word/2006/wordml" xmlns:wps="http://schemas.microsoft.com/office/word/2010/wordprocessingShape" mc:Ignorable="w14 w15 w16se wp14">
+<w:ftr xmlns:wpc="http://schemas.microsoft.com/office/word/2010/wordprocessingCanvas" xmlns:cx="http://schemas.microsoft.com/office/drawing/2014/chartex" xmlns:cx1="http://schemas.microsoft.com/office/drawing/2015/9/8/chartex" xmlns:cx2="http://schemas.microsoft.com/office/drawing/2015/10/21/chartex" xmlns:cx3="http://schemas.microsoft.com/office/drawing/2016/5/9/chartex" xmlns:cx4="http://schemas.microsoft.com/office/drawing/2016/5/10/chartex" xmlns:cx5="http://schemas.microsoft.com/office/drawing/2016/5/11/chartex" xmlns:cx6="http://schemas.microsoft.com/office/drawing/2016/5/12/chartex" xmlns:cx7="http://schemas.microsoft.com/office/drawing/2016/5/13/chartex" xmlns:cx8="http://schemas.microsoft.com/office/drawing/2016/5/14/chartex" xmlns:mc="http://schemas.openxmlformats.org/markup-compatibility/2006" xmlns:aink="http://schemas.microsoft.com/office/drawing/2016/ink" xmlns:am3d="http://schemas.microsoft.com/office/drawing/2017/model3d" xmlns:o="urn:schemas-microsoft-com:office:office" xmlns:oel="http://schemas.microsoft.com/office/2019/extlst" xmlns:r="http://schemas.openxmlformats.org/officeDocument/2006/relationships" xmlns:m="http://schemas.openxmlformats.org/officeDocument/2006/math" xmlns:v="urn:schemas-microsoft-com:vml" xmlns:wp14="http://schemas.microsoft.com/office/word/2010/wordprocessingDrawing" xmlns:wp="http://schemas.openxmlformats.org/drawingml/2006/wordprocessingDrawing" xmlns:w10="urn:schemas-microsoft-com:office:word" xmlns:w="http://schemas.openxmlformats.org/wordprocessingml/2006/main" xmlns:w14="http://schemas.microsoft.com/office/word/2010/wordml" xmlns:w15="http://schemas.microsoft.com/office/word/2012/wordml" xmlns:w16cex="http://schemas.microsoft.com/office/word/2018/wordml/cex" xmlns:w16cid="http://schemas.microsoft.com/office/word/2016/wordml/cid" xmlns:w16="http://schemas.microsoft.com/office/word/2018/wordml" xmlns:w16sdtdh="http://schemas.microsoft.com/office/word/2020/wordml/sdtdatahash" xmlns:w16se="http://schemas.microsoft.com/office/word/2015/wordml/symex" xmlns:wpg="http://schemas.microsoft.com/office/word/2010/wordprocessingGroup" xmlns:wpi="http://schemas.microsoft.com/office/word/2010/wordprocessingInk" xmlns:wne="http://schemas.microsoft.com/office/word/2006/wordml" xmlns:wps="http://schemas.microsoft.com/office/word/2010/wordprocessingShape" mc:Ignorable="w14 w15 w16se w16cid w16 w16cex w16sdtdh wp14">
   <w:sdt>
     <w:sdtPr>
       <w:rPr>
@@ -5262,7 +5601,6 @@
         <w:docPartUnique/>
       </w:docPartObj>
     </w:sdtPr>
-    <w:sdtEndPr/>
     <w:sdtContent>
       <w:p>
         <w:pPr>
@@ -5301,7 +5639,7 @@
 </file>
 
 <file path=word/footnotes.xml><?xml version="1.0" encoding="utf-8"?>
-<w:footnotes xmlns:wpc="http://schemas.microsoft.com/office/word/2010/wordprocessingCanvas" xmlns:cx="http://schemas.microsoft.com/office/drawing/2014/chartex" xmlns:mc="http://schemas.openxmlformats.org/markup-compatibility/2006" xmlns:o="urn:schemas-microsoft-com:office:office" xmlns:r="http://schemas.openxmlformats.org/officeDocument/2006/relationships" xmlns:m="http://schemas.openxmlformats.org/officeDocument/2006/math" xmlns:v="urn:schemas-microsoft-com:vml" xmlns:wp14="http://schemas.microsoft.com/office/word/2010/wordprocessingDrawing" xmlns:wp="http://schemas.openxmlformats.org/drawingml/2006/wordprocessingDrawing" xmlns:w10="urn:schemas-microsoft-com:office:word" xmlns:w="http://schemas.openxmlformats.org/wordprocessingml/2006/main" xmlns:w14="http://schemas.microsoft.com/office/word/2010/wordml" xmlns:w15="http://schemas.microsoft.com/office/word/2012/wordml" xmlns:w16se="http://schemas.microsoft.com/office/word/2015/wordml/symex" xmlns:wpg="http://schemas.microsoft.com/office/word/2010/wordprocessingGroup" xmlns:wpi="http://schemas.microsoft.com/office/word/2010/wordprocessingInk" xmlns:wne="http://schemas.microsoft.com/office/word/2006/wordml" xmlns:wps="http://schemas.microsoft.com/office/word/2010/wordprocessingShape" mc:Ignorable="w14 w15 w16se wp14">
+<w:footnotes xmlns:wpc="http://schemas.microsoft.com/office/word/2010/wordprocessingCanvas" xmlns:cx="http://schemas.microsoft.com/office/drawing/2014/chartex" xmlns:cx1="http://schemas.microsoft.com/office/drawing/2015/9/8/chartex" xmlns:cx2="http://schemas.microsoft.com/office/drawing/2015/10/21/chartex" xmlns:cx3="http://schemas.microsoft.com/office/drawing/2016/5/9/chartex" xmlns:cx4="http://schemas.microsoft.com/office/drawing/2016/5/10/chartex" xmlns:cx5="http://schemas.microsoft.com/office/drawing/2016/5/11/chartex" xmlns:cx6="http://schemas.microsoft.com/office/drawing/2016/5/12/chartex" xmlns:cx7="http://schemas.microsoft.com/office/drawing/2016/5/13/chartex" xmlns:cx8="http://schemas.microsoft.com/office/drawing/2016/5/14/chartex" xmlns:mc="http://schemas.openxmlformats.org/markup-compatibility/2006" xmlns:aink="http://schemas.microsoft.com/office/drawing/2016/ink" xmlns:am3d="http://schemas.microsoft.com/office/drawing/2017/model3d" xmlns:o="urn:schemas-microsoft-com:office:office" xmlns:oel="http://schemas.microsoft.com/office/2019/extlst" xmlns:r="http://schemas.openxmlformats.org/officeDocument/2006/relationships" xmlns:m="http://schemas.openxmlformats.org/officeDocument/2006/math" xmlns:v="urn:schemas-microsoft-com:vml" xmlns:wp14="http://schemas.microsoft.com/office/word/2010/wordprocessingDrawing" xmlns:wp="http://schemas.openxmlformats.org/drawingml/2006/wordprocessingDrawing" xmlns:w10="urn:schemas-microsoft-com:office:word" xmlns:w="http://schemas.openxmlformats.org/wordprocessingml/2006/main" xmlns:w14="http://schemas.microsoft.com/office/word/2010/wordml" xmlns:w15="http://schemas.microsoft.com/office/word/2012/wordml" xmlns:w16cex="http://schemas.microsoft.com/office/word/2018/wordml/cex" xmlns:w16cid="http://schemas.microsoft.com/office/word/2016/wordml/cid" xmlns:w16="http://schemas.microsoft.com/office/word/2018/wordml" xmlns:w16sdtdh="http://schemas.microsoft.com/office/word/2020/wordml/sdtdatahash" xmlns:w16se="http://schemas.microsoft.com/office/word/2015/wordml/symex" xmlns:wpg="http://schemas.microsoft.com/office/word/2010/wordprocessingGroup" xmlns:wpi="http://schemas.microsoft.com/office/word/2010/wordprocessingInk" xmlns:wne="http://schemas.microsoft.com/office/word/2006/wordml" xmlns:wps="http://schemas.microsoft.com/office/word/2010/wordprocessingShape" mc:Ignorable="w14 w15 w16se w16cid w16 w16cex w16sdtdh wp14">
   <w:footnote w:type="separator" w:id="-1">
     <w:p>
       <w:pPr>
@@ -5326,7 +5664,7 @@
 </file>
 
 <file path=word/numbering.xml><?xml version="1.0" encoding="utf-8"?>
-<w:numbering xmlns:wpc="http://schemas.microsoft.com/office/word/2010/wordprocessingCanvas" xmlns:cx="http://schemas.microsoft.com/office/drawing/2014/chartex" xmlns:mc="http://schemas.openxmlformats.org/markup-compatibility/2006" xmlns:o="urn:schemas-microsoft-com:office:office" xmlns:r="http://schemas.openxmlformats.org/officeDocument/2006/relationships" xmlns:m="http://schemas.openxmlformats.org/officeDocument/2006/math" xmlns:v="urn:schemas-microsoft-com:vml" xmlns:wp14="http://schemas.microsoft.com/office/word/2010/wordprocessingDrawing" xmlns:wp="http://schemas.openxmlformats.org/drawingml/2006/wordprocessingDrawing" xmlns:w10="urn:schemas-microsoft-com:office:word" xmlns:w="http://schemas.openxmlformats.org/wordprocessingml/2006/main" xmlns:w14="http://schemas.microsoft.com/office/word/2010/wordml" xmlns:w15="http://schemas.microsoft.com/office/word/2012/wordml" xmlns:w16se="http://schemas.microsoft.com/office/word/2015/wordml/symex" xmlns:wpg="http://schemas.microsoft.com/office/word/2010/wordprocessingGroup" xmlns:wpi="http://schemas.microsoft.com/office/word/2010/wordprocessingInk" xmlns:wne="http://schemas.microsoft.com/office/word/2006/wordml" xmlns:wps="http://schemas.microsoft.com/office/word/2010/wordprocessingShape" mc:Ignorable="w14 w15 w16se wp14">
+<w:numbering xmlns:wpc="http://schemas.microsoft.com/office/word/2010/wordprocessingCanvas" xmlns:cx="http://schemas.microsoft.com/office/drawing/2014/chartex" xmlns:cx1="http://schemas.microsoft.com/office/drawing/2015/9/8/chartex" xmlns:cx2="http://schemas.microsoft.com/office/drawing/2015/10/21/chartex" xmlns:cx3="http://schemas.microsoft.com/office/drawing/2016/5/9/chartex" xmlns:cx4="http://schemas.microsoft.com/office/drawing/2016/5/10/chartex" xmlns:cx5="http://schemas.microsoft.com/office/drawing/2016/5/11/chartex" xmlns:cx6="http://schemas.microsoft.com/office/drawing/2016/5/12/chartex" xmlns:cx7="http://schemas.microsoft.com/office/drawing/2016/5/13/chartex" xmlns:cx8="http://schemas.microsoft.com/office/drawing/2016/5/14/chartex" xmlns:mc="http://schemas.openxmlformats.org/markup-compatibility/2006" xmlns:aink="http://schemas.microsoft.com/office/drawing/2016/ink" xmlns:am3d="http://schemas.microsoft.com/office/drawing/2017/model3d" xmlns:o="urn:schemas-microsoft-com:office:office" xmlns:oel="http://schemas.microsoft.com/office/2019/extlst" xmlns:r="http://schemas.openxmlformats.org/officeDocument/2006/relationships" xmlns:m="http://schemas.openxmlformats.org/officeDocument/2006/math" xmlns:v="urn:schemas-microsoft-com:vml" xmlns:wp14="http://schemas.microsoft.com/office/word/2010/wordprocessingDrawing" xmlns:wp="http://schemas.openxmlformats.org/drawingml/2006/wordprocessingDrawing" xmlns:w10="urn:schemas-microsoft-com:office:word" xmlns:w="http://schemas.openxmlformats.org/wordprocessingml/2006/main" xmlns:w14="http://schemas.microsoft.com/office/word/2010/wordml" xmlns:w15="http://schemas.microsoft.com/office/word/2012/wordml" xmlns:w16cex="http://schemas.microsoft.com/office/word/2018/wordml/cex" xmlns:w16cid="http://schemas.microsoft.com/office/word/2016/wordml/cid" xmlns:w16="http://schemas.microsoft.com/office/word/2018/wordml" xmlns:w16sdtdh="http://schemas.microsoft.com/office/word/2020/wordml/sdtdatahash" xmlns:w16se="http://schemas.microsoft.com/office/word/2015/wordml/symex" xmlns:wpg="http://schemas.microsoft.com/office/word/2010/wordprocessingGroup" xmlns:wpi="http://schemas.microsoft.com/office/word/2010/wordprocessingInk" xmlns:wne="http://schemas.microsoft.com/office/word/2006/wordml" xmlns:wps="http://schemas.microsoft.com/office/word/2010/wordprocessingShape" mc:Ignorable="w14 w15 w16se w16cid w16 w16cex w16sdtdh wp14">
   <w:abstractNum w:abstractNumId="0" w15:restartNumberingAfterBreak="0">
     <w:nsid w:val="05680A35"/>
     <w:multiLevelType w:val="hybridMultilevel"/>
@@ -5434,7 +5772,7 @@
         <w:rFonts w:ascii="Symbol" w:hAnsi="Symbol" w:hint="default"/>
       </w:rPr>
     </w:lvl>
-    <w:lvl w:ilvl="1" w:tplc="04090003" w:tentative="1">
+    <w:lvl w:ilvl="1" w:tplc="04090003">
       <w:start w:val="1"/>
       <w:numFmt w:val="bullet"/>
       <w:lvlText w:val="o"/>
@@ -7358,74 +7696,74 @@
       </w:pPr>
     </w:lvl>
   </w:abstractNum>
-  <w:num w:numId="1">
+  <w:num w:numId="1" w16cid:durableId="955254796">
     <w:abstractNumId w:val="10"/>
   </w:num>
-  <w:num w:numId="2">
+  <w:num w:numId="2" w16cid:durableId="1426683149">
     <w:abstractNumId w:val="19"/>
   </w:num>
-  <w:num w:numId="3">
+  <w:num w:numId="3" w16cid:durableId="338046131">
     <w:abstractNumId w:val="12"/>
   </w:num>
-  <w:num w:numId="4">
+  <w:num w:numId="4" w16cid:durableId="376855960">
     <w:abstractNumId w:val="13"/>
   </w:num>
-  <w:num w:numId="5">
+  <w:num w:numId="5" w16cid:durableId="1018460961">
     <w:abstractNumId w:val="6"/>
   </w:num>
-  <w:num w:numId="6">
+  <w:num w:numId="6" w16cid:durableId="1292437230">
     <w:abstractNumId w:val="3"/>
   </w:num>
-  <w:num w:numId="7">
+  <w:num w:numId="7" w16cid:durableId="1760519443">
     <w:abstractNumId w:val="0"/>
   </w:num>
-  <w:num w:numId="8">
+  <w:num w:numId="8" w16cid:durableId="825634921">
     <w:abstractNumId w:val="4"/>
   </w:num>
-  <w:num w:numId="9">
+  <w:num w:numId="9" w16cid:durableId="1695229600">
     <w:abstractNumId w:val="20"/>
   </w:num>
-  <w:num w:numId="10">
+  <w:num w:numId="10" w16cid:durableId="706877576">
     <w:abstractNumId w:val="9"/>
   </w:num>
-  <w:num w:numId="11">
+  <w:num w:numId="11" w16cid:durableId="762536467">
     <w:abstractNumId w:val="17"/>
   </w:num>
-  <w:num w:numId="12">
+  <w:num w:numId="12" w16cid:durableId="293143080">
     <w:abstractNumId w:val="7"/>
   </w:num>
-  <w:num w:numId="13">
+  <w:num w:numId="13" w16cid:durableId="1478959729">
     <w:abstractNumId w:val="11"/>
   </w:num>
-  <w:num w:numId="14">
+  <w:num w:numId="14" w16cid:durableId="1385564581">
     <w:abstractNumId w:val="14"/>
   </w:num>
-  <w:num w:numId="15">
+  <w:num w:numId="15" w16cid:durableId="503209123">
     <w:abstractNumId w:val="16"/>
   </w:num>
-  <w:num w:numId="16">
+  <w:num w:numId="16" w16cid:durableId="1977835428">
     <w:abstractNumId w:val="18"/>
   </w:num>
-  <w:num w:numId="17">
+  <w:num w:numId="17" w16cid:durableId="376467432">
     <w:abstractNumId w:val="5"/>
   </w:num>
-  <w:num w:numId="18">
+  <w:num w:numId="18" w16cid:durableId="1449354601">
     <w:abstractNumId w:val="2"/>
   </w:num>
-  <w:num w:numId="19">
+  <w:num w:numId="19" w16cid:durableId="158161401">
     <w:abstractNumId w:val="8"/>
   </w:num>
-  <w:num w:numId="20">
+  <w:num w:numId="20" w16cid:durableId="1334722106">
     <w:abstractNumId w:val="15"/>
   </w:num>
-  <w:num w:numId="21">
+  <w:num w:numId="21" w16cid:durableId="1091389274">
     <w:abstractNumId w:val="1"/>
   </w:num>
 </w:numbering>
 </file>
 
 <file path=word/styles.xml><?xml version="1.0" encoding="utf-8"?>
-<w:styles xmlns:mc="http://schemas.openxmlformats.org/markup-compatibility/2006" xmlns:r="http://schemas.openxmlformats.org/officeDocument/2006/relationships" xmlns:w="http://schemas.openxmlformats.org/wordprocessingml/2006/main" xmlns:w14="http://schemas.microsoft.com/office/word/2010/wordml" xmlns:w15="http://schemas.microsoft.com/office/word/2012/wordml" xmlns:w16se="http://schemas.microsoft.com/office/word/2015/wordml/symex" mc:Ignorable="w14 w15 w16se">
+<w:styles xmlns:mc="http://schemas.openxmlformats.org/markup-compatibility/2006" xmlns:r="http://schemas.openxmlformats.org/officeDocument/2006/relationships" xmlns:w="http://schemas.openxmlformats.org/wordprocessingml/2006/main" xmlns:w14="http://schemas.microsoft.com/office/word/2010/wordml" xmlns:w15="http://schemas.microsoft.com/office/word/2012/wordml" xmlns:w16cex="http://schemas.microsoft.com/office/word/2018/wordml/cex" xmlns:w16cid="http://schemas.microsoft.com/office/word/2016/wordml/cid" xmlns:w16="http://schemas.microsoft.com/office/word/2018/wordml" xmlns:w16sdtdh="http://schemas.microsoft.com/office/word/2020/wordml/sdtdatahash" xmlns:w16se="http://schemas.microsoft.com/office/word/2015/wordml/symex" mc:Ignorable="w14 w15 w16se w16cid w16 w16cex w16sdtdh">
   <w:docDefaults>
     <w:rPrDefault>
       <w:rPr>
@@ -7441,7 +7779,7 @@
       </w:pPr>
     </w:pPrDefault>
   </w:docDefaults>
-  <w:latentStyles w:defLockedState="0" w:defUIPriority="99" w:defSemiHidden="0" w:defUnhideWhenUsed="0" w:defQFormat="0" w:count="371">
+  <w:latentStyles w:defLockedState="0" w:defUIPriority="99" w:defSemiHidden="0" w:defUnhideWhenUsed="0" w:defQFormat="0" w:count="376">
     <w:lsdException w:name="Normal" w:uiPriority="0" w:qFormat="1"/>
     <w:lsdException w:name="heading 1" w:uiPriority="9" w:qFormat="1"/>
     <w:lsdException w:name="heading 2" w:semiHidden="1" w:uiPriority="9" w:unhideWhenUsed="1" w:qFormat="1"/>
@@ -7547,7 +7885,6 @@
     <w:lsdException w:name="HTML Sample" w:semiHidden="1" w:unhideWhenUsed="1"/>
     <w:lsdException w:name="HTML Typewriter" w:semiHidden="1" w:unhideWhenUsed="1"/>
     <w:lsdException w:name="HTML Variable" w:semiHidden="1" w:unhideWhenUsed="1"/>
-    <w:lsdException w:name="Normal Table" w:semiHidden="1" w:unhideWhenUsed="1"/>
     <w:lsdException w:name="annotation subject" w:semiHidden="1" w:unhideWhenUsed="1"/>
     <w:lsdException w:name="No List" w:semiHidden="1" w:unhideWhenUsed="1"/>
     <w:lsdException w:name="Outline List 1" w:semiHidden="1" w:unhideWhenUsed="1"/>
@@ -7590,11 +7927,8 @@
     <w:lsdException w:name="Table Contemporary" w:semiHidden="1" w:unhideWhenUsed="1"/>
     <w:lsdException w:name="Table Elegant" w:semiHidden="1" w:unhideWhenUsed="1"/>
     <w:lsdException w:name="Table Professional" w:semiHidden="1" w:unhideWhenUsed="1"/>
-    <w:lsdException w:name="Table Subtle 1" w:semiHidden="1" w:unhideWhenUsed="1"/>
     <w:lsdException w:name="Table Subtle 2" w:semiHidden="1" w:unhideWhenUsed="1"/>
     <w:lsdException w:name="Table Web 1" w:semiHidden="1" w:unhideWhenUsed="1"/>
-    <w:lsdException w:name="Table Web 2" w:semiHidden="1" w:unhideWhenUsed="1"/>
-    <w:lsdException w:name="Table Web 3" w:semiHidden="1" w:unhideWhenUsed="1"/>
     <w:lsdException w:name="Balloon Text" w:semiHidden="1" w:unhideWhenUsed="1"/>
     <w:lsdException w:name="Table Grid" w:uiPriority="39"/>
     <w:lsdException w:name="Table Theme" w:semiHidden="1" w:unhideWhenUsed="1"/>
@@ -7813,6 +8147,11 @@
     <w:lsdException w:name="List Table 5 Dark Accent 6" w:uiPriority="50"/>
     <w:lsdException w:name="List Table 6 Colorful Accent 6" w:uiPriority="51"/>
     <w:lsdException w:name="List Table 7 Colorful Accent 6" w:uiPriority="52"/>
+    <w:lsdException w:name="Mention" w:semiHidden="1" w:unhideWhenUsed="1"/>
+    <w:lsdException w:name="Smart Hyperlink" w:semiHidden="1" w:unhideWhenUsed="1"/>
+    <w:lsdException w:name="Hashtag" w:semiHidden="1" w:unhideWhenUsed="1"/>
+    <w:lsdException w:name="Unresolved Mention" w:semiHidden="1" w:unhideWhenUsed="1"/>
+    <w:lsdException w:name="Smart Link" w:semiHidden="1" w:unhideWhenUsed="1"/>
   </w:latentStyles>
   <w:style w:type="paragraph" w:default="1" w:styleId="Normal">
     <w:name w:val="Normal"/>
@@ -8038,7 +8377,6 @@
   <w:style w:type="character" w:default="1" w:styleId="DefaultParagraphFont">
     <w:name w:val="Default Paragraph Font"/>
     <w:uiPriority w:val="1"/>
-    <w:semiHidden/>
     <w:unhideWhenUsed/>
   </w:style>
   <w:style w:type="table" w:default="1" w:styleId="TableNormal">

</xml_diff>

<commit_message>
add diagram, start of presenting the tables
</commit_message>
<xml_diff>
--- a/DOCUMENTATION/SOFTWARE-DOCS.docx
+++ b/DOCUMENTATION/SOFTWARE-DOCS.docx
@@ -155,6 +155,1291 @@
       </w:pPr>
       <w:r>
         <w:rPr>
+          <w:rFonts w:asciiTheme="majorHAnsi" w:hAnsiTheme="majorHAnsi" w:cs="Calibri Light"/>
+          <w:rtl/>
+          <w:lang w:val="en-CA"/>
+        </w:rPr>
+        <w:drawing>
+          <wp:inline distT="0" distB="0" distL="0" distR="0" wp14:anchorId="024D1B87" wp14:editId="2E46171F">
+            <wp:extent cx="5274310" cy="4859655"/>
+            <wp:effectExtent l="0" t="0" r="2540" b="0"/>
+            <wp:docPr id="6" name="Picture 6"/>
+            <wp:cNvGraphicFramePr>
+              <a:graphicFrameLocks xmlns:a="http://schemas.openxmlformats.org/drawingml/2006/main" noChangeAspect="1"/>
+            </wp:cNvGraphicFramePr>
+            <a:graphic xmlns:a="http://schemas.openxmlformats.org/drawingml/2006/main">
+              <a:graphicData uri="http://schemas.openxmlformats.org/drawingml/2006/picture">
+                <pic:pic xmlns:pic="http://schemas.openxmlformats.org/drawingml/2006/picture">
+                  <pic:nvPicPr>
+                    <pic:cNvPr id="1" name=""/>
+                    <pic:cNvPicPr/>
+                  </pic:nvPicPr>
+                  <pic:blipFill>
+                    <a:blip r:embed="rId8"/>
+                    <a:stretch>
+                      <a:fillRect/>
+                    </a:stretch>
+                  </pic:blipFill>
+                  <pic:spPr>
+                    <a:xfrm>
+                      <a:off x="0" y="0"/>
+                      <a:ext cx="5274310" cy="4859655"/>
+                    </a:xfrm>
+                    <a:prstGeom prst="rect">
+                      <a:avLst/>
+                    </a:prstGeom>
+                  </pic:spPr>
+                </pic:pic>
+              </a:graphicData>
+            </a:graphic>
+          </wp:inline>
+        </w:drawing>
+      </w:r>
+    </w:p>
+    <w:p>
+      <w:pPr>
+        <w:rPr>
+          <w:rFonts w:asciiTheme="majorHAnsi" w:hAnsiTheme="majorHAnsi" w:cstheme="majorHAnsi"/>
+          <w:b/>
+          <w:bCs/>
+          <w:u w:val="single"/>
+          <w:rtl/>
+          <w:lang w:val="en-CA"/>
+        </w:rPr>
+      </w:pPr>
+      <w:r>
+        <w:rPr>
+          <w:rFonts w:asciiTheme="majorHAnsi" w:hAnsiTheme="majorHAnsi" w:cstheme="majorHAnsi" w:hint="cs"/>
+          <w:b/>
+          <w:bCs/>
+          <w:u w:val="single"/>
+          <w:rtl/>
+          <w:lang w:val="en-CA"/>
+        </w:rPr>
+        <w:t xml:space="preserve">תיאור הטבלאות: </w:t>
+      </w:r>
+    </w:p>
+    <w:p>
+      <w:pPr>
+        <w:pStyle w:val="ListParagraph"/>
+        <w:numPr>
+          <w:ilvl w:val="0"/>
+          <w:numId w:val="23"/>
+        </w:numPr>
+        <w:rPr>
+          <w:rFonts w:asciiTheme="majorHAnsi" w:hAnsiTheme="majorHAnsi" w:cstheme="majorHAnsi"/>
+          <w:lang w:val="en-CA"/>
+        </w:rPr>
+      </w:pPr>
+      <w:r>
+        <w:rPr>
+          <w:rFonts w:asciiTheme="majorHAnsi" w:hAnsiTheme="majorHAnsi" w:cstheme="majorHAnsi"/>
+          <w:b/>
+          <w:bCs/>
+        </w:rPr>
+        <w:t>v</w:t>
+      </w:r>
+      <w:r>
+        <w:rPr>
+          <w:rFonts w:asciiTheme="majorHAnsi" w:hAnsiTheme="majorHAnsi" w:cstheme="majorHAnsi"/>
+          <w:b/>
+          <w:bCs/>
+        </w:rPr>
+        <w:t>enues</w:t>
+      </w:r>
+      <w:r>
+        <w:rPr>
+          <w:rFonts w:asciiTheme="majorHAnsi" w:hAnsiTheme="majorHAnsi" w:cstheme="majorHAnsi" w:hint="cs"/>
+          <w:rtl/>
+        </w:rPr>
+        <w:t>:</w:t>
+      </w:r>
+    </w:p>
+    <w:p>
+      <w:pPr>
+        <w:pStyle w:val="ListParagraph"/>
+        <w:numPr>
+          <w:ilvl w:val="1"/>
+          <w:numId w:val="23"/>
+        </w:numPr>
+        <w:rPr>
+          <w:rFonts w:asciiTheme="majorHAnsi" w:hAnsiTheme="majorHAnsi" w:cstheme="majorHAnsi"/>
+          <w:lang w:val="en-CA"/>
+        </w:rPr>
+      </w:pPr>
+      <w:r>
+        <w:rPr>
+          <w:rFonts w:asciiTheme="majorHAnsi" w:hAnsiTheme="majorHAnsi" w:cstheme="majorHAnsi" w:hint="cs"/>
+          <w:u w:val="single"/>
+          <w:rtl/>
+        </w:rPr>
+        <w:t>הסבר כללי</w:t>
+      </w:r>
+      <w:r>
+        <w:rPr>
+          <w:rFonts w:asciiTheme="majorHAnsi" w:hAnsiTheme="majorHAnsi" w:cstheme="majorHAnsi" w:hint="cs"/>
+          <w:rtl/>
+        </w:rPr>
+        <w:t xml:space="preserve">: הטבלה כוללת מידע על האצטדיונים של קבוצות וכוללת מידע על שם המקום, הקיבולת שלו ומיקומו. </w:t>
+      </w:r>
+    </w:p>
+    <w:p>
+      <w:pPr>
+        <w:pStyle w:val="ListParagraph"/>
+        <w:numPr>
+          <w:ilvl w:val="1"/>
+          <w:numId w:val="23"/>
+        </w:numPr>
+        <w:rPr>
+          <w:rFonts w:asciiTheme="majorHAnsi" w:hAnsiTheme="majorHAnsi" w:cstheme="majorHAnsi"/>
+          <w:lang w:val="en-CA"/>
+        </w:rPr>
+      </w:pPr>
+      <w:r>
+        <w:rPr>
+          <w:rFonts w:asciiTheme="majorHAnsi" w:hAnsiTheme="majorHAnsi" w:cstheme="majorHAnsi" w:hint="cs"/>
+          <w:u w:val="single"/>
+          <w:rtl/>
+        </w:rPr>
+        <w:t>הגדרה</w:t>
+      </w:r>
+      <w:r>
+        <w:rPr>
+          <w:rFonts w:asciiTheme="majorHAnsi" w:hAnsiTheme="majorHAnsi" w:cstheme="majorHAnsi" w:hint="cs"/>
+          <w:rtl/>
+        </w:rPr>
+        <w:t xml:space="preserve">: </w:t>
+      </w:r>
+      <w:r>
+        <w:rPr>
+          <w:rFonts w:asciiTheme="majorHAnsi" w:hAnsiTheme="majorHAnsi" w:cstheme="majorHAnsi"/>
+        </w:rPr>
+        <w:t>venues(</w:t>
+      </w:r>
+      <w:proofErr w:type="spellStart"/>
+      <w:r>
+        <w:rPr>
+          <w:rFonts w:asciiTheme="majorHAnsi" w:hAnsiTheme="majorHAnsi" w:cstheme="majorHAnsi"/>
+        </w:rPr>
+        <w:t>venue_id</w:t>
+      </w:r>
+      <w:proofErr w:type="spellEnd"/>
+      <w:r>
+        <w:rPr>
+          <w:rFonts w:asciiTheme="majorHAnsi" w:hAnsiTheme="majorHAnsi" w:cstheme="majorHAnsi"/>
+        </w:rPr>
+        <w:t>, name, capacity, city, state)</w:t>
+      </w:r>
+    </w:p>
+    <w:p>
+      <w:pPr>
+        <w:pStyle w:val="ListParagraph"/>
+        <w:numPr>
+          <w:ilvl w:val="1"/>
+          <w:numId w:val="23"/>
+        </w:numPr>
+        <w:rPr>
+          <w:rFonts w:asciiTheme="majorHAnsi" w:hAnsiTheme="majorHAnsi" w:cstheme="majorHAnsi"/>
+        </w:rPr>
+      </w:pPr>
+      <w:r>
+        <w:rPr>
+          <w:rFonts w:asciiTheme="majorHAnsi" w:hAnsiTheme="majorHAnsi" w:cstheme="majorHAnsi" w:hint="cs"/>
+          <w:u w:val="single"/>
+          <w:rtl/>
+        </w:rPr>
+        <w:t>מפתחות</w:t>
+      </w:r>
+      <w:r>
+        <w:rPr>
+          <w:rFonts w:asciiTheme="majorHAnsi" w:hAnsiTheme="majorHAnsi" w:cstheme="majorHAnsi" w:hint="cs"/>
+          <w:rtl/>
+        </w:rPr>
+        <w:t xml:space="preserve">: </w:t>
+      </w:r>
+    </w:p>
+    <w:p>
+      <w:pPr>
+        <w:pStyle w:val="ListParagraph"/>
+        <w:numPr>
+          <w:ilvl w:val="2"/>
+          <w:numId w:val="23"/>
+        </w:numPr>
+        <w:rPr>
+          <w:rFonts w:asciiTheme="majorHAnsi" w:hAnsiTheme="majorHAnsi" w:cstheme="majorHAnsi"/>
+        </w:rPr>
+      </w:pPr>
+      <w:r>
+        <w:rPr>
+          <w:rFonts w:asciiTheme="majorHAnsi" w:hAnsiTheme="majorHAnsi" w:cstheme="majorHAnsi"/>
+        </w:rPr>
+        <w:t>primary key</w:t>
+      </w:r>
+      <w:r>
+        <w:rPr>
+          <w:rFonts w:asciiTheme="majorHAnsi" w:hAnsiTheme="majorHAnsi" w:cstheme="majorHAnsi" w:hint="cs"/>
+          <w:rtl/>
+        </w:rPr>
+        <w:t xml:space="preserve">: </w:t>
+      </w:r>
+      <w:proofErr w:type="spellStart"/>
+      <w:r>
+        <w:rPr>
+          <w:rFonts w:asciiTheme="majorHAnsi" w:hAnsiTheme="majorHAnsi" w:cstheme="majorHAnsi"/>
+        </w:rPr>
+        <w:t>venue_id</w:t>
+      </w:r>
+      <w:proofErr w:type="spellEnd"/>
+    </w:p>
+    <w:p>
+      <w:pPr>
+        <w:pStyle w:val="ListParagraph"/>
+        <w:numPr>
+          <w:ilvl w:val="1"/>
+          <w:numId w:val="23"/>
+        </w:numPr>
+        <w:rPr>
+          <w:rFonts w:asciiTheme="majorHAnsi" w:hAnsiTheme="majorHAnsi" w:cstheme="majorHAnsi"/>
+          <w:lang w:val="en-CA"/>
+        </w:rPr>
+      </w:pPr>
+      <w:r>
+        <w:rPr>
+          <w:rFonts w:asciiTheme="majorHAnsi" w:hAnsiTheme="majorHAnsi" w:cstheme="majorHAnsi" w:hint="cs"/>
+          <w:u w:val="single"/>
+          <w:rtl/>
+        </w:rPr>
+        <w:t>אינדקסים</w:t>
+      </w:r>
+      <w:r>
+        <w:rPr>
+          <w:rFonts w:asciiTheme="majorHAnsi" w:hAnsiTheme="majorHAnsi" w:cstheme="majorHAnsi" w:hint="cs"/>
+          <w:rtl/>
+        </w:rPr>
+        <w:t xml:space="preserve">: </w:t>
+      </w:r>
+    </w:p>
+    <w:p>
+      <w:pPr>
+        <w:pStyle w:val="ListParagraph"/>
+        <w:numPr>
+          <w:ilvl w:val="2"/>
+          <w:numId w:val="23"/>
+        </w:numPr>
+        <w:rPr>
+          <w:rFonts w:asciiTheme="majorHAnsi" w:hAnsiTheme="majorHAnsi" w:cstheme="majorHAnsi"/>
+          <w:lang w:val="en-CA"/>
+        </w:rPr>
+      </w:pPr>
+      <w:proofErr w:type="spellStart"/>
+      <w:r>
+        <w:rPr>
+          <w:rFonts w:asciiTheme="majorHAnsi" w:hAnsiTheme="majorHAnsi" w:cstheme="majorHAnsi"/>
+        </w:rPr>
+        <w:t>v</w:t>
+      </w:r>
+      <w:r>
+        <w:rPr>
+          <w:rFonts w:asciiTheme="majorHAnsi" w:hAnsiTheme="majorHAnsi" w:cstheme="majorHAnsi"/>
+        </w:rPr>
+        <w:t>enue_id</w:t>
+      </w:r>
+      <w:proofErr w:type="spellEnd"/>
+      <w:r>
+        <w:rPr>
+          <w:rFonts w:asciiTheme="majorHAnsi" w:hAnsiTheme="majorHAnsi" w:cstheme="majorHAnsi" w:hint="cs"/>
+          <w:rtl/>
+        </w:rPr>
+        <w:t xml:space="preserve"> (</w:t>
+      </w:r>
+      <w:r>
+        <w:rPr>
+          <w:rFonts w:asciiTheme="majorHAnsi" w:hAnsiTheme="majorHAnsi" w:cstheme="majorHAnsi"/>
+        </w:rPr>
+        <w:t>primary key</w:t>
+      </w:r>
+      <w:r>
+        <w:rPr>
+          <w:rFonts w:asciiTheme="majorHAnsi" w:hAnsiTheme="majorHAnsi" w:cstheme="majorHAnsi" w:hint="cs"/>
+          <w:rtl/>
+        </w:rPr>
+        <w:t>)</w:t>
+      </w:r>
+    </w:p>
+    <w:p>
+      <w:pPr>
+        <w:pStyle w:val="ListParagraph"/>
+        <w:numPr>
+          <w:ilvl w:val="2"/>
+          <w:numId w:val="23"/>
+        </w:numPr>
+        <w:rPr>
+          <w:rFonts w:asciiTheme="majorHAnsi" w:hAnsiTheme="majorHAnsi" w:cstheme="majorHAnsi"/>
+          <w:lang w:val="en-CA"/>
+        </w:rPr>
+      </w:pPr>
+      <w:r>
+        <w:rPr>
+          <w:rFonts w:asciiTheme="majorHAnsi" w:hAnsiTheme="majorHAnsi" w:cstheme="majorHAnsi"/>
+        </w:rPr>
+        <w:t>State</w:t>
+      </w:r>
+      <w:r>
+        <w:rPr>
+          <w:rFonts w:asciiTheme="majorHAnsi" w:hAnsiTheme="majorHAnsi" w:cstheme="majorHAnsi" w:hint="cs"/>
+          <w:rtl/>
+        </w:rPr>
+        <w:t xml:space="preserve"> </w:t>
+      </w:r>
+      <w:r>
+        <w:rPr>
+          <w:rFonts w:asciiTheme="majorHAnsi" w:hAnsiTheme="majorHAnsi" w:cstheme="majorHAnsi"/>
+          <w:rtl/>
+        </w:rPr>
+        <w:t>–</w:t>
+      </w:r>
+      <w:r>
+        <w:rPr>
+          <w:rFonts w:asciiTheme="majorHAnsi" w:hAnsiTheme="majorHAnsi" w:cstheme="majorHAnsi" w:hint="cs"/>
+          <w:rtl/>
+        </w:rPr>
+        <w:t xml:space="preserve"> משמש לאופטימיזציה של שאילתא 4 בה אנו מבצעים אגרגציה לפי שדה זה. </w:t>
+      </w:r>
+    </w:p>
+    <w:p>
+      <w:pPr>
+        <w:pStyle w:val="ListParagraph"/>
+        <w:numPr>
+          <w:ilvl w:val="0"/>
+          <w:numId w:val="23"/>
+        </w:numPr>
+        <w:rPr>
+          <w:rFonts w:asciiTheme="majorHAnsi" w:hAnsiTheme="majorHAnsi" w:cstheme="majorHAnsi"/>
+          <w:lang w:val="en-CA"/>
+        </w:rPr>
+      </w:pPr>
+      <w:r>
+        <w:rPr>
+          <w:rFonts w:asciiTheme="majorHAnsi" w:hAnsiTheme="majorHAnsi" w:cstheme="majorHAnsi"/>
+          <w:b/>
+          <w:bCs/>
+        </w:rPr>
+        <w:t>teams</w:t>
+      </w:r>
+      <w:r>
+        <w:rPr>
+          <w:rFonts w:asciiTheme="majorHAnsi" w:hAnsiTheme="majorHAnsi" w:cstheme="majorHAnsi" w:hint="cs"/>
+          <w:rtl/>
+        </w:rPr>
+        <w:t>:</w:t>
+      </w:r>
+    </w:p>
+    <w:p>
+      <w:pPr>
+        <w:pStyle w:val="ListParagraph"/>
+        <w:numPr>
+          <w:ilvl w:val="1"/>
+          <w:numId w:val="23"/>
+        </w:numPr>
+        <w:rPr>
+          <w:rFonts w:asciiTheme="majorHAnsi" w:hAnsiTheme="majorHAnsi" w:cstheme="majorHAnsi"/>
+          <w:lang w:val="en-CA"/>
+        </w:rPr>
+      </w:pPr>
+      <w:r>
+        <w:rPr>
+          <w:rFonts w:asciiTheme="majorHAnsi" w:hAnsiTheme="majorHAnsi" w:cstheme="majorHAnsi" w:hint="cs"/>
+          <w:u w:val="single"/>
+          <w:rtl/>
+        </w:rPr>
+        <w:lastRenderedPageBreak/>
+        <w:t>הסבר כללי</w:t>
+      </w:r>
+      <w:r>
+        <w:rPr>
+          <w:rFonts w:asciiTheme="majorHAnsi" w:hAnsiTheme="majorHAnsi" w:cstheme="majorHAnsi" w:hint="cs"/>
+          <w:rtl/>
+        </w:rPr>
+        <w:t>:</w:t>
+      </w:r>
+      <w:r>
+        <w:rPr>
+          <w:rFonts w:asciiTheme="majorHAnsi" w:hAnsiTheme="majorHAnsi" w:cstheme="majorHAnsi" w:hint="cs"/>
+          <w:rtl/>
+        </w:rPr>
+        <w:t xml:space="preserve"> הטבלה כוללת מידע על הקבוצות בליגה הראשית (בשונה מהטבלה </w:t>
+      </w:r>
+      <w:proofErr w:type="spellStart"/>
+      <w:r>
+        <w:rPr>
+          <w:rFonts w:asciiTheme="majorHAnsi" w:hAnsiTheme="majorHAnsi" w:cstheme="majorHAnsi"/>
+        </w:rPr>
+        <w:t>draft_team</w:t>
+      </w:r>
+      <w:proofErr w:type="spellEnd"/>
+      <w:r>
+        <w:rPr>
+          <w:rFonts w:asciiTheme="majorHAnsi" w:hAnsiTheme="majorHAnsi" w:cstheme="majorHAnsi" w:hint="cs"/>
+          <w:rtl/>
+        </w:rPr>
+        <w:t xml:space="preserve"> עליה נרחיב בהמשך) וכוללת מידע על שם הקבוצה וה-</w:t>
+      </w:r>
+      <w:r>
+        <w:rPr>
+          <w:rFonts w:asciiTheme="majorHAnsi" w:hAnsiTheme="majorHAnsi" w:cstheme="majorHAnsi"/>
+        </w:rPr>
+        <w:t>conference</w:t>
+      </w:r>
+      <w:r>
+        <w:rPr>
+          <w:rFonts w:asciiTheme="majorHAnsi" w:hAnsiTheme="majorHAnsi" w:cstheme="majorHAnsi" w:hint="cs"/>
+          <w:rtl/>
+        </w:rPr>
+        <w:t xml:space="preserve"> אליה היא משוייכת, שם הקמיע וחשבון הטוויטר של הקבוצה וכן מזהה האצטדיון של הקבוצה. </w:t>
+      </w:r>
+    </w:p>
+    <w:p>
+      <w:pPr>
+        <w:pStyle w:val="ListParagraph"/>
+        <w:numPr>
+          <w:ilvl w:val="1"/>
+          <w:numId w:val="23"/>
+        </w:numPr>
+        <w:rPr>
+          <w:rFonts w:asciiTheme="majorHAnsi" w:hAnsiTheme="majorHAnsi" w:cstheme="majorHAnsi"/>
+          <w:lang w:val="en-CA"/>
+        </w:rPr>
+      </w:pPr>
+      <w:r>
+        <w:rPr>
+          <w:rFonts w:asciiTheme="majorHAnsi" w:hAnsiTheme="majorHAnsi" w:cstheme="majorHAnsi" w:hint="cs"/>
+          <w:u w:val="single"/>
+          <w:rtl/>
+        </w:rPr>
+        <w:t>הגדרה</w:t>
+      </w:r>
+      <w:r>
+        <w:rPr>
+          <w:rFonts w:asciiTheme="majorHAnsi" w:hAnsiTheme="majorHAnsi" w:cstheme="majorHAnsi" w:hint="cs"/>
+          <w:rtl/>
+        </w:rPr>
+        <w:t xml:space="preserve">: </w:t>
+      </w:r>
+      <w:r>
+        <w:rPr>
+          <w:rFonts w:asciiTheme="majorHAnsi" w:hAnsiTheme="majorHAnsi" w:cstheme="majorHAnsi"/>
+        </w:rPr>
+        <w:t>teams</w:t>
+      </w:r>
+      <w:r>
+        <w:rPr>
+          <w:rFonts w:asciiTheme="majorHAnsi" w:hAnsiTheme="majorHAnsi" w:cstheme="majorHAnsi"/>
+        </w:rPr>
+        <w:t>(</w:t>
+      </w:r>
+      <w:proofErr w:type="spellStart"/>
+      <w:r>
+        <w:rPr>
+          <w:rFonts w:asciiTheme="majorHAnsi" w:hAnsiTheme="majorHAnsi" w:cstheme="majorHAnsi"/>
+        </w:rPr>
+        <w:t>team_id,team_name,mascot,conference</w:t>
+      </w:r>
+      <w:r>
+        <w:rPr>
+          <w:rFonts w:asciiTheme="majorHAnsi" w:hAnsiTheme="majorHAnsi" w:cstheme="majorHAnsi"/>
+        </w:rPr>
+        <w:t>,venue_id,twitter</w:t>
+      </w:r>
+      <w:proofErr w:type="spellEnd"/>
+      <w:r>
+        <w:rPr>
+          <w:rFonts w:asciiTheme="majorHAnsi" w:hAnsiTheme="majorHAnsi" w:cstheme="majorHAnsi"/>
+        </w:rPr>
+        <w:t>)</w:t>
+      </w:r>
+    </w:p>
+    <w:p>
+      <w:pPr>
+        <w:pStyle w:val="ListParagraph"/>
+        <w:numPr>
+          <w:ilvl w:val="1"/>
+          <w:numId w:val="23"/>
+        </w:numPr>
+        <w:rPr>
+          <w:rFonts w:asciiTheme="majorHAnsi" w:hAnsiTheme="majorHAnsi" w:cstheme="majorHAnsi"/>
+          <w:lang w:val="en-CA"/>
+        </w:rPr>
+      </w:pPr>
+      <w:r>
+        <w:rPr>
+          <w:rFonts w:asciiTheme="majorHAnsi" w:hAnsiTheme="majorHAnsi" w:cstheme="majorHAnsi" w:hint="cs"/>
+          <w:u w:val="single"/>
+          <w:rtl/>
+        </w:rPr>
+        <w:t>מפתחות</w:t>
+      </w:r>
+      <w:r>
+        <w:rPr>
+          <w:rFonts w:asciiTheme="majorHAnsi" w:hAnsiTheme="majorHAnsi" w:cstheme="majorHAnsi" w:hint="cs"/>
+          <w:rtl/>
+        </w:rPr>
+        <w:t xml:space="preserve">: </w:t>
+      </w:r>
+    </w:p>
+    <w:p>
+      <w:pPr>
+        <w:pStyle w:val="ListParagraph"/>
+        <w:numPr>
+          <w:ilvl w:val="2"/>
+          <w:numId w:val="23"/>
+        </w:numPr>
+        <w:rPr>
+          <w:rFonts w:asciiTheme="majorHAnsi" w:hAnsiTheme="majorHAnsi" w:cstheme="majorHAnsi"/>
+        </w:rPr>
+      </w:pPr>
+      <w:r>
+        <w:rPr>
+          <w:rFonts w:asciiTheme="majorHAnsi" w:hAnsiTheme="majorHAnsi" w:cstheme="majorHAnsi"/>
+        </w:rPr>
+        <w:t>primary key</w:t>
+      </w:r>
+      <w:r>
+        <w:rPr>
+          <w:rFonts w:asciiTheme="majorHAnsi" w:hAnsiTheme="majorHAnsi" w:cstheme="majorHAnsi" w:hint="cs"/>
+          <w:rtl/>
+        </w:rPr>
+        <w:t xml:space="preserve">: </w:t>
+      </w:r>
+      <w:proofErr w:type="spellStart"/>
+      <w:r>
+        <w:rPr>
+          <w:rFonts w:asciiTheme="majorHAnsi" w:hAnsiTheme="majorHAnsi" w:cstheme="majorHAnsi"/>
+        </w:rPr>
+        <w:t>team_id</w:t>
+      </w:r>
+      <w:proofErr w:type="spellEnd"/>
+    </w:p>
+    <w:p>
+      <w:pPr>
+        <w:pStyle w:val="ListParagraph"/>
+        <w:numPr>
+          <w:ilvl w:val="2"/>
+          <w:numId w:val="23"/>
+        </w:numPr>
+        <w:rPr>
+          <w:rFonts w:asciiTheme="majorHAnsi" w:hAnsiTheme="majorHAnsi" w:cstheme="majorHAnsi"/>
+        </w:rPr>
+      </w:pPr>
+      <w:r>
+        <w:rPr>
+          <w:rFonts w:asciiTheme="majorHAnsi" w:hAnsiTheme="majorHAnsi" w:cstheme="majorHAnsi"/>
+        </w:rPr>
+        <w:t>foreign key</w:t>
+      </w:r>
+      <w:r>
+        <w:rPr>
+          <w:rFonts w:asciiTheme="majorHAnsi" w:hAnsiTheme="majorHAnsi" w:cstheme="majorHAnsi" w:hint="cs"/>
+          <w:rtl/>
+        </w:rPr>
+        <w:t xml:space="preserve">: </w:t>
+      </w:r>
+      <w:proofErr w:type="spellStart"/>
+      <w:r>
+        <w:rPr>
+          <w:rFonts w:asciiTheme="majorHAnsi" w:hAnsiTheme="majorHAnsi" w:cstheme="majorHAnsi"/>
+        </w:rPr>
+        <w:t>venue_id</w:t>
+      </w:r>
+      <w:proofErr w:type="spellEnd"/>
+    </w:p>
+    <w:p>
+      <w:pPr>
+        <w:pStyle w:val="ListParagraph"/>
+        <w:numPr>
+          <w:ilvl w:val="1"/>
+          <w:numId w:val="23"/>
+        </w:numPr>
+        <w:rPr>
+          <w:rFonts w:asciiTheme="majorHAnsi" w:hAnsiTheme="majorHAnsi" w:cstheme="majorHAnsi"/>
+          <w:lang w:val="en-CA"/>
+        </w:rPr>
+      </w:pPr>
+      <w:r>
+        <w:rPr>
+          <w:rFonts w:asciiTheme="majorHAnsi" w:hAnsiTheme="majorHAnsi" w:cstheme="majorHAnsi" w:hint="cs"/>
+          <w:u w:val="single"/>
+          <w:rtl/>
+        </w:rPr>
+        <w:t>אינדקסים</w:t>
+      </w:r>
+      <w:r>
+        <w:rPr>
+          <w:rFonts w:asciiTheme="majorHAnsi" w:hAnsiTheme="majorHAnsi" w:cstheme="majorHAnsi" w:hint="cs"/>
+          <w:rtl/>
+        </w:rPr>
+        <w:t xml:space="preserve">: </w:t>
+      </w:r>
+    </w:p>
+    <w:p>
+      <w:pPr>
+        <w:pStyle w:val="ListParagraph"/>
+        <w:numPr>
+          <w:ilvl w:val="2"/>
+          <w:numId w:val="23"/>
+        </w:numPr>
+        <w:rPr>
+          <w:rFonts w:asciiTheme="majorHAnsi" w:hAnsiTheme="majorHAnsi" w:cstheme="majorHAnsi"/>
+          <w:lang w:val="en-CA"/>
+        </w:rPr>
+      </w:pPr>
+      <w:proofErr w:type="spellStart"/>
+      <w:r>
+        <w:rPr>
+          <w:rFonts w:asciiTheme="majorHAnsi" w:hAnsiTheme="majorHAnsi" w:cstheme="majorHAnsi"/>
+        </w:rPr>
+        <w:t>team</w:t>
+      </w:r>
+      <w:r>
+        <w:rPr>
+          <w:rFonts w:asciiTheme="majorHAnsi" w:hAnsiTheme="majorHAnsi" w:cstheme="majorHAnsi"/>
+        </w:rPr>
+        <w:t>_id</w:t>
+      </w:r>
+      <w:proofErr w:type="spellEnd"/>
+      <w:r>
+        <w:rPr>
+          <w:rFonts w:asciiTheme="majorHAnsi" w:hAnsiTheme="majorHAnsi" w:cstheme="majorHAnsi" w:hint="cs"/>
+          <w:rtl/>
+        </w:rPr>
+        <w:t xml:space="preserve"> (</w:t>
+      </w:r>
+      <w:r>
+        <w:rPr>
+          <w:rFonts w:asciiTheme="majorHAnsi" w:hAnsiTheme="majorHAnsi" w:cstheme="majorHAnsi"/>
+        </w:rPr>
+        <w:t>primary key</w:t>
+      </w:r>
+      <w:r>
+        <w:rPr>
+          <w:rFonts w:asciiTheme="majorHAnsi" w:hAnsiTheme="majorHAnsi" w:cstheme="majorHAnsi" w:hint="cs"/>
+          <w:rtl/>
+        </w:rPr>
+        <w:t>)</w:t>
+      </w:r>
+    </w:p>
+    <w:p>
+      <w:pPr>
+        <w:pStyle w:val="ListParagraph"/>
+        <w:numPr>
+          <w:ilvl w:val="2"/>
+          <w:numId w:val="23"/>
+        </w:numPr>
+        <w:rPr>
+          <w:rFonts w:asciiTheme="majorHAnsi" w:hAnsiTheme="majorHAnsi" w:cstheme="majorHAnsi"/>
+          <w:lang w:val="en-CA"/>
+        </w:rPr>
+      </w:pPr>
+      <w:proofErr w:type="spellStart"/>
+      <w:r>
+        <w:rPr>
+          <w:rFonts w:asciiTheme="majorHAnsi" w:hAnsiTheme="majorHAnsi" w:cstheme="majorHAnsi"/>
+          <w:lang w:val="en-CA"/>
+        </w:rPr>
+        <w:t>team_name</w:t>
+      </w:r>
+      <w:proofErr w:type="spellEnd"/>
+      <w:r>
+        <w:rPr>
+          <w:rFonts w:asciiTheme="majorHAnsi" w:hAnsiTheme="majorHAnsi" w:cstheme="majorHAnsi" w:hint="cs"/>
+          <w:rtl/>
+          <w:lang w:val="en-CA"/>
+        </w:rPr>
+        <w:t xml:space="preserve"> </w:t>
+      </w:r>
+      <w:r>
+        <w:rPr>
+          <w:rFonts w:asciiTheme="majorHAnsi" w:hAnsiTheme="majorHAnsi" w:cstheme="majorHAnsi"/>
+          <w:rtl/>
+          <w:lang w:val="en-CA"/>
+        </w:rPr>
+        <w:t>–</w:t>
+      </w:r>
+      <w:r>
+        <w:rPr>
+          <w:rFonts w:asciiTheme="majorHAnsi" w:hAnsiTheme="majorHAnsi" w:cstheme="majorHAnsi" w:hint="cs"/>
+          <w:rtl/>
+          <w:lang w:val="en-CA"/>
+        </w:rPr>
+        <w:t xml:space="preserve"> משמש כשדה החיבור בין טבלה זו לטבלה </w:t>
+      </w:r>
+      <w:r>
+        <w:rPr>
+          <w:rFonts w:asciiTheme="majorHAnsi" w:hAnsiTheme="majorHAnsi" w:cstheme="majorHAnsi"/>
+        </w:rPr>
+        <w:t>player</w:t>
+      </w:r>
+      <w:r>
+        <w:rPr>
+          <w:rFonts w:asciiTheme="majorHAnsi" w:hAnsiTheme="majorHAnsi" w:cstheme="majorHAnsi" w:hint="cs"/>
+          <w:rtl/>
+        </w:rPr>
+        <w:t xml:space="preserve"> (שכן לא קיים בה שדה של </w:t>
+      </w:r>
+      <w:proofErr w:type="spellStart"/>
+      <w:r>
+        <w:rPr>
+          <w:rFonts w:asciiTheme="majorHAnsi" w:hAnsiTheme="majorHAnsi" w:cstheme="majorHAnsi"/>
+        </w:rPr>
+        <w:t>team_id</w:t>
+      </w:r>
+      <w:proofErr w:type="spellEnd"/>
+      <w:r>
+        <w:rPr>
+          <w:rFonts w:asciiTheme="majorHAnsi" w:hAnsiTheme="majorHAnsi" w:cstheme="majorHAnsi" w:hint="cs"/>
+          <w:rtl/>
+        </w:rPr>
+        <w:t xml:space="preserve">) </w:t>
+      </w:r>
+    </w:p>
+    <w:p>
+      <w:pPr>
+        <w:pStyle w:val="ListParagraph"/>
+        <w:numPr>
+          <w:ilvl w:val="0"/>
+          <w:numId w:val="23"/>
+        </w:numPr>
+        <w:rPr>
+          <w:rFonts w:asciiTheme="majorHAnsi" w:hAnsiTheme="majorHAnsi" w:cstheme="majorHAnsi"/>
+          <w:lang w:val="en-CA"/>
+        </w:rPr>
+      </w:pPr>
+      <w:r>
+        <w:rPr>
+          <w:rFonts w:asciiTheme="majorHAnsi" w:hAnsiTheme="majorHAnsi" w:cstheme="majorHAnsi"/>
+          <w:b/>
+          <w:bCs/>
+        </w:rPr>
+        <w:t>games</w:t>
+      </w:r>
+      <w:r>
+        <w:rPr>
+          <w:rFonts w:asciiTheme="majorHAnsi" w:hAnsiTheme="majorHAnsi" w:cstheme="majorHAnsi" w:hint="cs"/>
+          <w:rtl/>
+        </w:rPr>
+        <w:t>:</w:t>
+      </w:r>
+    </w:p>
+    <w:p>
+      <w:pPr>
+        <w:pStyle w:val="ListParagraph"/>
+        <w:numPr>
+          <w:ilvl w:val="1"/>
+          <w:numId w:val="23"/>
+        </w:numPr>
+        <w:rPr>
+          <w:rFonts w:asciiTheme="majorHAnsi" w:hAnsiTheme="majorHAnsi" w:cstheme="majorHAnsi"/>
+          <w:lang w:val="en-CA"/>
+        </w:rPr>
+      </w:pPr>
+      <w:r>
+        <w:rPr>
+          <w:rFonts w:asciiTheme="majorHAnsi" w:hAnsiTheme="majorHAnsi" w:cstheme="majorHAnsi" w:hint="cs"/>
+          <w:u w:val="single"/>
+          <w:rtl/>
+        </w:rPr>
+        <w:t>הסבר כללי</w:t>
+      </w:r>
+      <w:r>
+        <w:rPr>
+          <w:rFonts w:asciiTheme="majorHAnsi" w:hAnsiTheme="majorHAnsi" w:cstheme="majorHAnsi" w:hint="cs"/>
+          <w:rtl/>
+        </w:rPr>
+        <w:t>:</w:t>
+      </w:r>
+      <w:r>
+        <w:rPr>
+          <w:rFonts w:asciiTheme="majorHAnsi" w:hAnsiTheme="majorHAnsi" w:cstheme="majorHAnsi" w:hint="cs"/>
+          <w:rtl/>
+        </w:rPr>
+        <w:t xml:space="preserve"> הטבלה כוללת מידע על המשחקים בליגה הראשית וכללת פרטים על המשחק עצמו (מזהה, עונה ושבוע), על האצטדיון בו התקיים המשחק וכן פרטים על שתי הקבוצות ששיחקו במשחק (</w:t>
+      </w:r>
+      <w:r>
+        <w:rPr>
+          <w:rFonts w:asciiTheme="majorHAnsi" w:hAnsiTheme="majorHAnsi" w:cstheme="majorHAnsi" w:hint="cs"/>
+          <w:rtl/>
+        </w:rPr>
+        <w:t>מזהה הקבוצה, נקודות במשחק, הסתברות לניצחון</w:t>
+      </w:r>
+      <w:r>
+        <w:rPr>
+          <w:rFonts w:asciiTheme="majorHAnsi" w:hAnsiTheme="majorHAnsi" w:cstheme="majorHAnsi" w:hint="cs"/>
+          <w:rtl/>
+        </w:rPr>
+        <w:t xml:space="preserve">). </w:t>
+      </w:r>
+    </w:p>
+    <w:p>
+      <w:pPr>
+        <w:pStyle w:val="ListParagraph"/>
+        <w:numPr>
+          <w:ilvl w:val="1"/>
+          <w:numId w:val="23"/>
+        </w:numPr>
+        <w:rPr>
+          <w:rFonts w:asciiTheme="majorHAnsi" w:hAnsiTheme="majorHAnsi" w:cstheme="majorHAnsi"/>
+          <w:lang w:val="en-CA"/>
+        </w:rPr>
+      </w:pPr>
+      <w:r>
+        <w:rPr>
+          <w:rFonts w:asciiTheme="majorHAnsi" w:hAnsiTheme="majorHAnsi" w:cstheme="majorHAnsi" w:hint="cs"/>
+          <w:u w:val="single"/>
+          <w:rtl/>
+        </w:rPr>
+        <w:t>הגדרה</w:t>
+      </w:r>
+      <w:r>
+        <w:rPr>
+          <w:rFonts w:asciiTheme="majorHAnsi" w:hAnsiTheme="majorHAnsi" w:cstheme="majorHAnsi" w:hint="cs"/>
+          <w:rtl/>
+        </w:rPr>
+        <w:t xml:space="preserve">: </w:t>
+      </w:r>
+    </w:p>
+    <w:p>
+      <w:pPr>
+        <w:bidi w:val="0"/>
+        <w:rPr>
+          <w:rFonts w:asciiTheme="majorHAnsi" w:hAnsiTheme="majorHAnsi" w:cstheme="majorHAnsi"/>
+          <w:lang w:val="en-CA"/>
+        </w:rPr>
+      </w:pPr>
+      <w:r>
+        <w:rPr>
+          <w:rFonts w:asciiTheme="majorHAnsi" w:hAnsiTheme="majorHAnsi" w:cstheme="majorHAnsi"/>
+        </w:rPr>
+        <w:t>games(game_id,season,week,venue_id,home_id,home_points,home_post_win_prob,away_id,away_points,away_post_win_prob)</w:t>
+      </w:r>
+    </w:p>
+    <w:p>
+      <w:pPr>
+        <w:pStyle w:val="ListParagraph"/>
+        <w:numPr>
+          <w:ilvl w:val="1"/>
+          <w:numId w:val="23"/>
+        </w:numPr>
+        <w:rPr>
+          <w:rFonts w:asciiTheme="majorHAnsi" w:hAnsiTheme="majorHAnsi" w:cstheme="majorHAnsi"/>
+          <w:lang w:val="en-CA"/>
+        </w:rPr>
+      </w:pPr>
+      <w:r>
+        <w:rPr>
+          <w:rFonts w:asciiTheme="majorHAnsi" w:hAnsiTheme="majorHAnsi" w:cstheme="majorHAnsi" w:hint="cs"/>
+          <w:u w:val="single"/>
+          <w:rtl/>
+        </w:rPr>
+        <w:t>מפתחות</w:t>
+      </w:r>
+      <w:r>
+        <w:rPr>
+          <w:rFonts w:asciiTheme="majorHAnsi" w:hAnsiTheme="majorHAnsi" w:cstheme="majorHAnsi" w:hint="cs"/>
+          <w:rtl/>
+        </w:rPr>
+        <w:t xml:space="preserve">: </w:t>
+      </w:r>
+    </w:p>
+    <w:p>
+      <w:pPr>
+        <w:pStyle w:val="ListParagraph"/>
+        <w:numPr>
+          <w:ilvl w:val="2"/>
+          <w:numId w:val="23"/>
+        </w:numPr>
+        <w:rPr>
+          <w:rFonts w:asciiTheme="majorHAnsi" w:hAnsiTheme="majorHAnsi" w:cstheme="majorHAnsi"/>
+        </w:rPr>
+      </w:pPr>
+      <w:r>
+        <w:rPr>
+          <w:rFonts w:asciiTheme="majorHAnsi" w:hAnsiTheme="majorHAnsi" w:cstheme="majorHAnsi"/>
+        </w:rPr>
+        <w:t>primary key</w:t>
+      </w:r>
+      <w:r>
+        <w:rPr>
+          <w:rFonts w:asciiTheme="majorHAnsi" w:hAnsiTheme="majorHAnsi" w:cstheme="majorHAnsi" w:hint="cs"/>
+          <w:rtl/>
+        </w:rPr>
+        <w:t xml:space="preserve">: </w:t>
+      </w:r>
+      <w:proofErr w:type="spellStart"/>
+      <w:r>
+        <w:rPr>
+          <w:rFonts w:asciiTheme="majorHAnsi" w:hAnsiTheme="majorHAnsi" w:cstheme="majorHAnsi"/>
+        </w:rPr>
+        <w:t>game</w:t>
+      </w:r>
+      <w:r>
+        <w:rPr>
+          <w:rFonts w:asciiTheme="majorHAnsi" w:hAnsiTheme="majorHAnsi" w:cstheme="majorHAnsi"/>
+        </w:rPr>
+        <w:t>_id</w:t>
+      </w:r>
+      <w:proofErr w:type="spellEnd"/>
+    </w:p>
+    <w:p>
+      <w:pPr>
+        <w:pStyle w:val="ListParagraph"/>
+        <w:numPr>
+          <w:ilvl w:val="2"/>
+          <w:numId w:val="23"/>
+        </w:numPr>
+        <w:rPr>
+          <w:rFonts w:asciiTheme="majorHAnsi" w:hAnsiTheme="majorHAnsi" w:cstheme="majorHAnsi"/>
+        </w:rPr>
+      </w:pPr>
+      <w:r>
+        <w:rPr>
+          <w:rFonts w:asciiTheme="majorHAnsi" w:hAnsiTheme="majorHAnsi" w:cstheme="majorHAnsi"/>
+        </w:rPr>
+        <w:t>foreign key</w:t>
+      </w:r>
+      <w:r>
+        <w:rPr>
+          <w:rFonts w:asciiTheme="majorHAnsi" w:hAnsiTheme="majorHAnsi" w:cstheme="majorHAnsi" w:hint="cs"/>
+          <w:rtl/>
+        </w:rPr>
+        <w:t xml:space="preserve">: </w:t>
+      </w:r>
+    </w:p>
+    <w:p>
+      <w:pPr>
+        <w:pStyle w:val="ListParagraph"/>
+        <w:numPr>
+          <w:ilvl w:val="1"/>
+          <w:numId w:val="23"/>
+        </w:numPr>
+        <w:rPr>
+          <w:rFonts w:asciiTheme="majorHAnsi" w:hAnsiTheme="majorHAnsi" w:cstheme="majorHAnsi"/>
+          <w:lang w:val="en-CA"/>
+        </w:rPr>
+      </w:pPr>
+      <w:r>
+        <w:rPr>
+          <w:rFonts w:asciiTheme="majorHAnsi" w:hAnsiTheme="majorHAnsi" w:cstheme="majorHAnsi" w:hint="cs"/>
+          <w:u w:val="single"/>
+          <w:rtl/>
+        </w:rPr>
+        <w:t>אינדקסים</w:t>
+      </w:r>
+      <w:r>
+        <w:rPr>
+          <w:rFonts w:asciiTheme="majorHAnsi" w:hAnsiTheme="majorHAnsi" w:cstheme="majorHAnsi" w:hint="cs"/>
+          <w:rtl/>
+        </w:rPr>
+        <w:t xml:space="preserve">: </w:t>
+      </w:r>
+    </w:p>
+    <w:p>
+      <w:pPr>
+        <w:pStyle w:val="ListParagraph"/>
+        <w:numPr>
+          <w:ilvl w:val="0"/>
+          <w:numId w:val="23"/>
+        </w:numPr>
+        <w:rPr>
+          <w:rFonts w:asciiTheme="majorHAnsi" w:hAnsiTheme="majorHAnsi" w:cstheme="majorHAnsi"/>
+          <w:lang w:val="en-CA"/>
+        </w:rPr>
+      </w:pPr>
+      <w:r>
+        <w:rPr>
+          <w:rFonts w:asciiTheme="majorHAnsi" w:hAnsiTheme="majorHAnsi" w:cstheme="majorHAnsi"/>
+          <w:b/>
+          <w:bCs/>
+        </w:rPr>
+        <w:t>Venues</w:t>
+      </w:r>
+      <w:r>
+        <w:rPr>
+          <w:rFonts w:asciiTheme="majorHAnsi" w:hAnsiTheme="majorHAnsi" w:cstheme="majorHAnsi" w:hint="cs"/>
+          <w:rtl/>
+        </w:rPr>
+        <w:t>:</w:t>
+      </w:r>
+    </w:p>
+    <w:p>
+      <w:pPr>
+        <w:pStyle w:val="ListParagraph"/>
+        <w:numPr>
+          <w:ilvl w:val="1"/>
+          <w:numId w:val="23"/>
+        </w:numPr>
+        <w:rPr>
+          <w:rFonts w:asciiTheme="majorHAnsi" w:hAnsiTheme="majorHAnsi" w:cstheme="majorHAnsi"/>
+          <w:lang w:val="en-CA"/>
+        </w:rPr>
+      </w:pPr>
+      <w:r>
+        <w:rPr>
+          <w:rFonts w:asciiTheme="majorHAnsi" w:hAnsiTheme="majorHAnsi" w:cstheme="majorHAnsi" w:hint="cs"/>
+          <w:u w:val="single"/>
+          <w:rtl/>
+        </w:rPr>
+        <w:t>הסבר כללי</w:t>
+      </w:r>
+      <w:r>
+        <w:rPr>
+          <w:rFonts w:asciiTheme="majorHAnsi" w:hAnsiTheme="majorHAnsi" w:cstheme="majorHAnsi" w:hint="cs"/>
+          <w:rtl/>
+        </w:rPr>
+        <w:t>:</w:t>
+      </w:r>
+    </w:p>
+    <w:p>
+      <w:pPr>
+        <w:pStyle w:val="ListParagraph"/>
+        <w:numPr>
+          <w:ilvl w:val="1"/>
+          <w:numId w:val="23"/>
+        </w:numPr>
+        <w:rPr>
+          <w:rFonts w:asciiTheme="majorHAnsi" w:hAnsiTheme="majorHAnsi" w:cstheme="majorHAnsi"/>
+          <w:lang w:val="en-CA"/>
+        </w:rPr>
+      </w:pPr>
+      <w:r>
+        <w:rPr>
+          <w:rFonts w:asciiTheme="majorHAnsi" w:hAnsiTheme="majorHAnsi" w:cstheme="majorHAnsi" w:hint="cs"/>
+          <w:u w:val="single"/>
+          <w:rtl/>
+        </w:rPr>
+        <w:t>הגדרה</w:t>
+      </w:r>
+      <w:r>
+        <w:rPr>
+          <w:rFonts w:asciiTheme="majorHAnsi" w:hAnsiTheme="majorHAnsi" w:cstheme="majorHAnsi" w:hint="cs"/>
+          <w:rtl/>
+        </w:rPr>
+        <w:t xml:space="preserve">: </w:t>
+      </w:r>
+    </w:p>
+    <w:p>
+      <w:pPr>
+        <w:pStyle w:val="ListParagraph"/>
+        <w:numPr>
+          <w:ilvl w:val="1"/>
+          <w:numId w:val="23"/>
+        </w:numPr>
+        <w:rPr>
+          <w:rFonts w:asciiTheme="majorHAnsi" w:hAnsiTheme="majorHAnsi" w:cstheme="majorHAnsi"/>
+          <w:lang w:val="en-CA"/>
+        </w:rPr>
+      </w:pPr>
+      <w:r>
+        <w:rPr>
+          <w:rFonts w:asciiTheme="majorHAnsi" w:hAnsiTheme="majorHAnsi" w:cstheme="majorHAnsi" w:hint="cs"/>
+          <w:u w:val="single"/>
+          <w:rtl/>
+        </w:rPr>
+        <w:t>מפתחות</w:t>
+      </w:r>
+      <w:r>
+        <w:rPr>
+          <w:rFonts w:asciiTheme="majorHAnsi" w:hAnsiTheme="majorHAnsi" w:cstheme="majorHAnsi" w:hint="cs"/>
+          <w:rtl/>
+        </w:rPr>
+        <w:t xml:space="preserve">: </w:t>
+      </w:r>
+    </w:p>
+    <w:p>
+      <w:pPr>
+        <w:pStyle w:val="ListParagraph"/>
+        <w:numPr>
+          <w:ilvl w:val="1"/>
+          <w:numId w:val="23"/>
+        </w:numPr>
+        <w:rPr>
+          <w:rFonts w:asciiTheme="majorHAnsi" w:hAnsiTheme="majorHAnsi" w:cstheme="majorHAnsi"/>
+          <w:lang w:val="en-CA"/>
+        </w:rPr>
+      </w:pPr>
+      <w:r>
+        <w:rPr>
+          <w:rFonts w:asciiTheme="majorHAnsi" w:hAnsiTheme="majorHAnsi" w:cstheme="majorHAnsi" w:hint="cs"/>
+          <w:u w:val="single"/>
+          <w:rtl/>
+        </w:rPr>
+        <w:t>אינדקסים</w:t>
+      </w:r>
+      <w:r>
+        <w:rPr>
+          <w:rFonts w:asciiTheme="majorHAnsi" w:hAnsiTheme="majorHAnsi" w:cstheme="majorHAnsi" w:hint="cs"/>
+          <w:rtl/>
+        </w:rPr>
+        <w:t xml:space="preserve">: </w:t>
+      </w:r>
+    </w:p>
+    <w:p>
+      <w:pPr>
+        <w:pStyle w:val="ListParagraph"/>
+        <w:numPr>
+          <w:ilvl w:val="0"/>
+          <w:numId w:val="23"/>
+        </w:numPr>
+        <w:rPr>
+          <w:rFonts w:asciiTheme="majorHAnsi" w:hAnsiTheme="majorHAnsi" w:cstheme="majorHAnsi"/>
+          <w:lang w:val="en-CA"/>
+        </w:rPr>
+      </w:pPr>
+      <w:r>
+        <w:rPr>
+          <w:rFonts w:asciiTheme="majorHAnsi" w:hAnsiTheme="majorHAnsi" w:cstheme="majorHAnsi"/>
+          <w:b/>
+          <w:bCs/>
+        </w:rPr>
+        <w:t>Venues</w:t>
+      </w:r>
+      <w:r>
+        <w:rPr>
+          <w:rFonts w:asciiTheme="majorHAnsi" w:hAnsiTheme="majorHAnsi" w:cstheme="majorHAnsi" w:hint="cs"/>
+          <w:rtl/>
+        </w:rPr>
+        <w:t>:</w:t>
+      </w:r>
+    </w:p>
+    <w:p>
+      <w:pPr>
+        <w:pStyle w:val="ListParagraph"/>
+        <w:numPr>
+          <w:ilvl w:val="1"/>
+          <w:numId w:val="23"/>
+        </w:numPr>
+        <w:rPr>
+          <w:rFonts w:asciiTheme="majorHAnsi" w:hAnsiTheme="majorHAnsi" w:cstheme="majorHAnsi"/>
+          <w:lang w:val="en-CA"/>
+        </w:rPr>
+      </w:pPr>
+      <w:r>
+        <w:rPr>
+          <w:rFonts w:asciiTheme="majorHAnsi" w:hAnsiTheme="majorHAnsi" w:cstheme="majorHAnsi" w:hint="cs"/>
+          <w:u w:val="single"/>
+          <w:rtl/>
+        </w:rPr>
+        <w:t>הסבר כללי</w:t>
+      </w:r>
+      <w:r>
+        <w:rPr>
+          <w:rFonts w:asciiTheme="majorHAnsi" w:hAnsiTheme="majorHAnsi" w:cstheme="majorHAnsi" w:hint="cs"/>
+          <w:rtl/>
+        </w:rPr>
+        <w:t>:</w:t>
+      </w:r>
+    </w:p>
+    <w:p>
+      <w:pPr>
+        <w:pStyle w:val="ListParagraph"/>
+        <w:numPr>
+          <w:ilvl w:val="1"/>
+          <w:numId w:val="23"/>
+        </w:numPr>
+        <w:rPr>
+          <w:rFonts w:asciiTheme="majorHAnsi" w:hAnsiTheme="majorHAnsi" w:cstheme="majorHAnsi"/>
+          <w:lang w:val="en-CA"/>
+        </w:rPr>
+      </w:pPr>
+      <w:r>
+        <w:rPr>
+          <w:rFonts w:asciiTheme="majorHAnsi" w:hAnsiTheme="majorHAnsi" w:cstheme="majorHAnsi" w:hint="cs"/>
+          <w:u w:val="single"/>
+          <w:rtl/>
+        </w:rPr>
+        <w:t>הגדרה</w:t>
+      </w:r>
+      <w:r>
+        <w:rPr>
+          <w:rFonts w:asciiTheme="majorHAnsi" w:hAnsiTheme="majorHAnsi" w:cstheme="majorHAnsi" w:hint="cs"/>
+          <w:rtl/>
+        </w:rPr>
+        <w:t xml:space="preserve">: </w:t>
+      </w:r>
+    </w:p>
+    <w:p>
+      <w:pPr>
+        <w:pStyle w:val="ListParagraph"/>
+        <w:numPr>
+          <w:ilvl w:val="1"/>
+          <w:numId w:val="23"/>
+        </w:numPr>
+        <w:rPr>
+          <w:rFonts w:asciiTheme="majorHAnsi" w:hAnsiTheme="majorHAnsi" w:cstheme="majorHAnsi"/>
+          <w:lang w:val="en-CA"/>
+        </w:rPr>
+      </w:pPr>
+      <w:r>
+        <w:rPr>
+          <w:rFonts w:asciiTheme="majorHAnsi" w:hAnsiTheme="majorHAnsi" w:cstheme="majorHAnsi" w:hint="cs"/>
+          <w:u w:val="single"/>
+          <w:rtl/>
+        </w:rPr>
+        <w:t>מפתחות</w:t>
+      </w:r>
+      <w:r>
+        <w:rPr>
+          <w:rFonts w:asciiTheme="majorHAnsi" w:hAnsiTheme="majorHAnsi" w:cstheme="majorHAnsi" w:hint="cs"/>
+          <w:rtl/>
+        </w:rPr>
+        <w:t xml:space="preserve">: </w:t>
+      </w:r>
+    </w:p>
+    <w:p>
+      <w:pPr>
+        <w:pStyle w:val="ListParagraph"/>
+        <w:numPr>
+          <w:ilvl w:val="1"/>
+          <w:numId w:val="23"/>
+        </w:numPr>
+        <w:rPr>
+          <w:rFonts w:asciiTheme="majorHAnsi" w:hAnsiTheme="majorHAnsi" w:cstheme="majorHAnsi"/>
+          <w:lang w:val="en-CA"/>
+        </w:rPr>
+      </w:pPr>
+      <w:r>
+        <w:rPr>
+          <w:rFonts w:asciiTheme="majorHAnsi" w:hAnsiTheme="majorHAnsi" w:cstheme="majorHAnsi" w:hint="cs"/>
+          <w:u w:val="single"/>
+          <w:rtl/>
+        </w:rPr>
+        <w:t>אינדקסים</w:t>
+      </w:r>
+      <w:r>
+        <w:rPr>
+          <w:rFonts w:asciiTheme="majorHAnsi" w:hAnsiTheme="majorHAnsi" w:cstheme="majorHAnsi" w:hint="cs"/>
+          <w:rtl/>
+        </w:rPr>
+        <w:t xml:space="preserve">: </w:t>
+      </w:r>
+    </w:p>
+    <w:p>
+      <w:pPr>
+        <w:rPr>
+          <w:rFonts w:asciiTheme="majorHAnsi" w:hAnsiTheme="majorHAnsi" w:cstheme="majorHAnsi"/>
+          <w:lang w:val="en-CA"/>
+        </w:rPr>
+      </w:pPr>
+    </w:p>
+    <w:p>
+      <w:pPr>
+        <w:rPr>
+          <w:rFonts w:asciiTheme="majorHAnsi" w:hAnsiTheme="majorHAnsi" w:cstheme="majorHAnsi"/>
+          <w:highlight w:val="yellow"/>
+          <w:rtl/>
+          <w:lang w:val="en-CA"/>
+        </w:rPr>
+      </w:pPr>
+      <w:r>
+        <w:rPr>
           <w:rFonts w:asciiTheme="majorHAnsi" w:hAnsiTheme="majorHAnsi" w:cstheme="majorHAnsi" w:hint="cs"/>
           <w:highlight w:val="yellow"/>
           <w:rtl/>
@@ -318,6 +1603,7 @@
           <w:bCs/>
           <w:lang w:val="en-CA"/>
         </w:rPr>
+        <w:lastRenderedPageBreak/>
         <w:t>Queries</w:t>
       </w:r>
     </w:p>
@@ -400,7 +1686,7 @@
                     <pic:cNvPicPr/>
                   </pic:nvPicPr>
                   <pic:blipFill rotWithShape="1">
-                    <a:blip r:embed="rId8"/>
+                    <a:blip r:embed="rId9"/>
                     <a:srcRect l="601"/>
                     <a:stretch/>
                   </pic:blipFill>
@@ -447,7 +1733,6 @@
           <w:rtl/>
           <w:lang w:val="en-CA"/>
         </w:rPr>
-        <w:lastRenderedPageBreak/>
         <w:t>קבוצות שניצלחו "כנגד כל הסיכויים":</w:t>
       </w:r>
       <w:r>
@@ -672,7 +1957,7 @@
                     <pic:cNvPicPr/>
                   </pic:nvPicPr>
                   <pic:blipFill rotWithShape="1">
-                    <a:blip r:embed="rId9"/>
+                    <a:blip r:embed="rId10"/>
                     <a:srcRect l="501" t="281"/>
                     <a:stretch/>
                   </pic:blipFill>
@@ -1073,7 +2358,6 @@
           <w:bCs/>
           <w:u w:val="single"/>
         </w:rPr>
-        <w:lastRenderedPageBreak/>
         <w:t>get_team_stats_better_than_average</w:t>
       </w:r>
       <w:proofErr w:type="spellEnd"/>
@@ -1087,262 +2371,6 @@
             <wp:extent cx="4756292" cy="1636586"/>
             <wp:effectExtent l="0" t="0" r="6350" b="1905"/>
             <wp:docPr id="14" name="Picture 14"/>
-            <wp:cNvGraphicFramePr>
-              <a:graphicFrameLocks xmlns:a="http://schemas.openxmlformats.org/drawingml/2006/main" noChangeAspect="1"/>
-            </wp:cNvGraphicFramePr>
-            <a:graphic xmlns:a="http://schemas.openxmlformats.org/drawingml/2006/main">
-              <a:graphicData uri="http://schemas.openxmlformats.org/drawingml/2006/picture">
-                <pic:pic xmlns:pic="http://schemas.openxmlformats.org/drawingml/2006/picture">
-                  <pic:nvPicPr>
-                    <pic:cNvPr id="1" name=""/>
-                    <pic:cNvPicPr/>
-                  </pic:nvPicPr>
-                  <pic:blipFill>
-                    <a:blip r:embed="rId10"/>
-                    <a:stretch>
-                      <a:fillRect/>
-                    </a:stretch>
-                  </pic:blipFill>
-                  <pic:spPr>
-                    <a:xfrm>
-                      <a:off x="0" y="0"/>
-                      <a:ext cx="4756292" cy="1636586"/>
-                    </a:xfrm>
-                    <a:prstGeom prst="rect">
-                      <a:avLst/>
-                    </a:prstGeom>
-                  </pic:spPr>
-                </pic:pic>
-              </a:graphicData>
-            </a:graphic>
-          </wp:inline>
-        </w:drawing>
-      </w:r>
-    </w:p>
-    <w:p>
-      <w:pPr>
-        <w:pStyle w:val="ListParagraph"/>
-        <w:numPr>
-          <w:ilvl w:val="0"/>
-          <w:numId w:val="21"/>
-        </w:numPr>
-        <w:rPr>
-          <w:rFonts w:asciiTheme="majorHAnsi" w:hAnsiTheme="majorHAnsi" w:cstheme="majorHAnsi"/>
-          <w:lang w:val="en-CA"/>
-        </w:rPr>
-      </w:pPr>
-      <w:r>
-        <w:rPr>
-          <w:rFonts w:asciiTheme="majorHAnsi" w:hAnsiTheme="majorHAnsi" w:cstheme="majorHAnsi" w:hint="cs"/>
-          <w:rtl/>
-        </w:rPr>
-        <w:t xml:space="preserve">שאילתא זו </w:t>
-      </w:r>
-      <w:r>
-        <w:rPr>
-          <w:rFonts w:asciiTheme="majorHAnsi" w:hAnsiTheme="majorHAnsi" w:cstheme="majorHAnsi" w:hint="cs"/>
-          <w:rtl/>
-        </w:rPr>
-        <w:t xml:space="preserve">מקבלת שם של קבוצה (לדוגמה </w:t>
-      </w:r>
-      <w:r>
-        <w:rPr>
-          <w:rFonts w:asciiTheme="majorHAnsi" w:hAnsiTheme="majorHAnsi" w:cstheme="majorHAnsi"/>
-        </w:rPr>
-        <w:t>Miami</w:t>
-      </w:r>
-      <w:r>
-        <w:rPr>
-          <w:rFonts w:asciiTheme="majorHAnsi" w:hAnsiTheme="majorHAnsi" w:cstheme="majorHAnsi" w:hint="cs"/>
-          <w:rtl/>
-        </w:rPr>
-        <w:t xml:space="preserve">) ומחזירה את שמות וערכי הסטטיסטיקות בהן הקבוצה מעל ממוצע הסטטיסטיקה. </w:t>
-      </w:r>
-      <w:r>
-        <w:rPr>
-          <w:rFonts w:asciiTheme="majorHAnsi" w:hAnsiTheme="majorHAnsi" w:cstheme="majorHAnsi" w:hint="cs"/>
-          <w:rtl/>
-        </w:rPr>
-        <w:t>בשאילתא נעשה שימוש ב-</w:t>
-      </w:r>
-      <w:r>
-        <w:rPr>
-          <w:rFonts w:asciiTheme="majorHAnsi" w:hAnsiTheme="majorHAnsi" w:cstheme="majorHAnsi"/>
-        </w:rPr>
-        <w:t>subquery</w:t>
-      </w:r>
-      <w:r>
-        <w:rPr>
-          <w:rFonts w:asciiTheme="majorHAnsi" w:hAnsiTheme="majorHAnsi" w:cstheme="majorHAnsi" w:hint="cs"/>
-          <w:rtl/>
-        </w:rPr>
-        <w:t xml:space="preserve"> המחזיר את ממוצע הסטטיסטיקה על פני כל ערכי הקבוצות, והחלק הראשי בודק האם ערך הסטטיסטיקה של הקבוצה</w:t>
-      </w:r>
-      <w:r>
-        <w:rPr>
-          <w:rFonts w:asciiTheme="majorHAnsi" w:hAnsiTheme="majorHAnsi" w:cstheme="majorHAnsi" w:hint="cs"/>
-          <w:rtl/>
-          <w:lang w:val="en-CA"/>
-        </w:rPr>
-        <w:t xml:space="preserve"> גדול מהממוצע.</w:t>
-      </w:r>
-    </w:p>
-    <w:p>
-      <w:pPr>
-        <w:pStyle w:val="ListParagraph"/>
-        <w:numPr>
-          <w:ilvl w:val="0"/>
-          <w:numId w:val="21"/>
-        </w:numPr>
-        <w:rPr>
-          <w:rFonts w:asciiTheme="majorHAnsi" w:hAnsiTheme="majorHAnsi" w:cstheme="majorHAnsi"/>
-          <w:lang w:val="en-CA"/>
-        </w:rPr>
-      </w:pPr>
-      <w:r>
-        <w:rPr>
-          <w:rFonts w:asciiTheme="majorHAnsi" w:hAnsiTheme="majorHAnsi" w:cstheme="majorHAnsi" w:hint="cs"/>
-          <w:rtl/>
-        </w:rPr>
-        <w:t>האופטימיזציות שביצענו עוזרות להרצ</w:t>
-      </w:r>
-      <w:r>
-        <w:rPr>
-          <w:rFonts w:asciiTheme="majorHAnsi" w:hAnsiTheme="majorHAnsi" w:cstheme="majorHAnsi" w:hint="cs"/>
-          <w:rtl/>
-        </w:rPr>
-        <w:t xml:space="preserve">ת שאילתא זו ע"י כך שיצרנו בטבלה </w:t>
-      </w:r>
-      <w:r>
-        <w:rPr>
-          <w:rFonts w:asciiTheme="majorHAnsi" w:hAnsiTheme="majorHAnsi" w:cstheme="majorHAnsi"/>
-        </w:rPr>
-        <w:t>stats</w:t>
-      </w:r>
-      <w:r>
-        <w:rPr>
-          <w:rFonts w:asciiTheme="majorHAnsi" w:hAnsiTheme="majorHAnsi" w:cstheme="majorHAnsi" w:hint="cs"/>
-          <w:rtl/>
-        </w:rPr>
-        <w:t xml:space="preserve"> אינדקס על שם הסטטיסטיקה (דבר העוזר לחישוב </w:t>
-      </w:r>
-      <w:r>
-        <w:rPr>
-          <w:rFonts w:asciiTheme="majorHAnsi" w:hAnsiTheme="majorHAnsi" w:cstheme="majorHAnsi" w:hint="cs"/>
-          <w:rtl/>
-        </w:rPr>
-        <w:t>הממוצע במהירות) וכן אינדקס על שם הקבוצה על מנת למצוא את הסטטיסטיקות של הקבוצה במהירות.</w:t>
-      </w:r>
-    </w:p>
-    <w:p>
-      <w:pPr>
-        <w:pStyle w:val="ListParagraph"/>
-        <w:numPr>
-          <w:ilvl w:val="0"/>
-          <w:numId w:val="21"/>
-        </w:numPr>
-        <w:rPr>
-          <w:rFonts w:asciiTheme="majorHAnsi" w:hAnsiTheme="majorHAnsi" w:cstheme="majorHAnsi"/>
-          <w:lang w:val="en-CA"/>
-        </w:rPr>
-      </w:pPr>
-      <w:r>
-        <w:rPr>
-          <w:rFonts w:asciiTheme="majorHAnsi" w:hAnsiTheme="majorHAnsi" w:cstheme="majorHAnsi" w:hint="cs"/>
-          <w:rtl/>
-        </w:rPr>
-        <w:t>עיצוב ה-</w:t>
-      </w:r>
-      <w:r>
-        <w:rPr>
-          <w:rFonts w:asciiTheme="majorHAnsi" w:hAnsiTheme="majorHAnsi" w:cstheme="majorHAnsi" w:hint="cs"/>
-        </w:rPr>
-        <w:t>DB</w:t>
-      </w:r>
-      <w:r>
-        <w:rPr>
-          <w:rFonts w:asciiTheme="majorHAnsi" w:hAnsiTheme="majorHAnsi" w:cstheme="majorHAnsi" w:hint="cs"/>
-          <w:rtl/>
-        </w:rPr>
-        <w:t xml:space="preserve"> שלנו תומך בשאילתא זו בכך ש</w:t>
-      </w:r>
-      <w:r>
-        <w:rPr>
-          <w:rFonts w:asciiTheme="majorHAnsi" w:hAnsiTheme="majorHAnsi" w:cstheme="majorHAnsi" w:hint="cs"/>
-          <w:rtl/>
-          <w:lang w:val="en-CA"/>
-        </w:rPr>
-        <w:t>בטבלת הסטטיסטיקות מופיעות העמודות הנחוצות לשאילתא בטבלה אחת (ללא צורך ב-</w:t>
-      </w:r>
-      <w:r>
-        <w:rPr>
-          <w:rFonts w:asciiTheme="majorHAnsi" w:hAnsiTheme="majorHAnsi" w:cstheme="majorHAnsi"/>
-        </w:rPr>
-        <w:t>joins</w:t>
-      </w:r>
-      <w:r>
-        <w:rPr>
-          <w:rFonts w:asciiTheme="majorHAnsi" w:hAnsiTheme="majorHAnsi" w:cstheme="majorHAnsi" w:hint="cs"/>
-          <w:rtl/>
-        </w:rPr>
-        <w:t>) - שם הקבוצה, שם הסטטיסטיקה, ערך הסטטיסטיקה.</w:t>
-      </w:r>
-    </w:p>
-    <w:p>
-      <w:pPr>
-        <w:rPr>
-          <w:rFonts w:asciiTheme="majorHAnsi" w:hAnsiTheme="majorHAnsi" w:cstheme="majorHAnsi" w:hint="cs"/>
-          <w:rtl/>
-          <w:lang w:val="en-CA"/>
-        </w:rPr>
-      </w:pPr>
-    </w:p>
-    <w:p>
-      <w:pPr>
-        <w:pStyle w:val="ListParagraph"/>
-        <w:numPr>
-          <w:ilvl w:val="0"/>
-          <w:numId w:val="19"/>
-        </w:numPr>
-        <w:rPr>
-          <w:rFonts w:asciiTheme="majorHAnsi" w:hAnsiTheme="majorHAnsi" w:cstheme="majorHAnsi"/>
-          <w:b/>
-          <w:bCs/>
-          <w:u w:val="single"/>
-        </w:rPr>
-      </w:pPr>
-      <w:proofErr w:type="spellStart"/>
-      <w:r>
-        <w:rPr>
-          <w:rFonts w:asciiTheme="majorHAnsi" w:hAnsiTheme="majorHAnsi" w:cstheme="majorHAnsi"/>
-          <w:b/>
-          <w:bCs/>
-          <w:u w:val="single"/>
-        </w:rPr>
-        <w:t>get_max_capacity_venue_per_state</w:t>
-      </w:r>
-      <w:proofErr w:type="spellEnd"/>
-    </w:p>
-    <w:p>
-      <w:pPr>
-        <w:ind w:left="360"/>
-        <w:jc w:val="center"/>
-        <w:rPr>
-          <w:rFonts w:asciiTheme="majorHAnsi" w:hAnsiTheme="majorHAnsi" w:cstheme="majorHAnsi"/>
-          <w:rtl/>
-        </w:rPr>
-      </w:pPr>
-      <w:r>
-        <w:rPr>
-          <w:rFonts w:asciiTheme="majorHAnsi" w:hAnsiTheme="majorHAnsi" w:cs="Calibri Light"/>
-          <w:noProof/>
-          <w:rtl/>
-        </w:rPr>
-        <w:drawing>
-          <wp:inline distT="0" distB="0" distL="0" distR="0" wp14:anchorId="2FFB69BC" wp14:editId="19438EE3">
-            <wp:extent cx="3747454" cy="1526774"/>
-            <wp:effectExtent l="0" t="0" r="5715" b="0"/>
-            <wp:docPr id="15" name="Picture 15"/>
             <wp:cNvGraphicFramePr>
               <a:graphicFrameLocks xmlns:a="http://schemas.openxmlformats.org/drawingml/2006/main" noChangeAspect="1"/>
             </wp:cNvGraphicFramePr>
@@ -1362,7 +2390,7 @@
                   <pic:spPr>
                     <a:xfrm>
                       <a:off x="0" y="0"/>
-                      <a:ext cx="3764798" cy="1533840"/>
+                      <a:ext cx="4756292" cy="1636586"/>
                     </a:xfrm>
                     <a:prstGeom prst="rect">
                       <a:avLst/>
@@ -1399,78 +2427,27 @@
           <w:rFonts w:asciiTheme="majorHAnsi" w:hAnsiTheme="majorHAnsi" w:cstheme="majorHAnsi" w:hint="cs"/>
           <w:rtl/>
         </w:rPr>
-        <w:t>מחזירה את</w:t>
-      </w:r>
-      <w:r>
-        <w:rPr>
-          <w:rFonts w:asciiTheme="majorHAnsi" w:hAnsiTheme="majorHAnsi" w:cstheme="majorHAnsi" w:hint="cs"/>
-          <w:rtl/>
-          <w:lang w:val="en-CA"/>
-        </w:rPr>
-        <w:t xml:space="preserve"> השם</w:t>
-      </w:r>
-      <w:r>
-        <w:rPr>
-          <w:rFonts w:asciiTheme="majorHAnsi" w:hAnsiTheme="majorHAnsi" w:cstheme="majorHAnsi" w:hint="cs"/>
-          <w:rtl/>
-          <w:lang w:val="en-CA"/>
-        </w:rPr>
-        <w:t xml:space="preserve"> והגודל של </w:t>
-      </w:r>
-      <w:r>
-        <w:rPr>
-          <w:rFonts w:asciiTheme="majorHAnsi" w:hAnsiTheme="majorHAnsi" w:cstheme="majorHAnsi" w:hint="cs"/>
-          <w:rtl/>
-          <w:lang w:val="en-CA"/>
-        </w:rPr>
-        <w:t>ה-</w:t>
-      </w:r>
-      <w:r>
-        <w:rPr>
-          <w:rFonts w:asciiTheme="majorHAnsi" w:hAnsiTheme="majorHAnsi" w:cstheme="majorHAnsi"/>
-        </w:rPr>
-        <w:t>venue</w:t>
-      </w:r>
-      <w:r>
-        <w:rPr>
-          <w:rFonts w:asciiTheme="majorHAnsi" w:hAnsiTheme="majorHAnsi" w:cstheme="majorHAnsi" w:hint="cs"/>
-          <w:rtl/>
-          <w:lang w:val="en-CA"/>
-        </w:rPr>
-        <w:t xml:space="preserve"> הגדול ביותר בכל </w:t>
-      </w:r>
-      <w:r>
-        <w:rPr>
-          <w:rFonts w:asciiTheme="majorHAnsi" w:hAnsiTheme="majorHAnsi" w:cstheme="majorHAnsi"/>
-        </w:rPr>
-        <w:t>state</w:t>
-      </w:r>
-      <w:r>
-        <w:rPr>
-          <w:rFonts w:asciiTheme="majorHAnsi" w:hAnsiTheme="majorHAnsi" w:cstheme="majorHAnsi" w:hint="cs"/>
-          <w:rtl/>
-        </w:rPr>
-        <w:t xml:space="preserve"> (מבחינת </w:t>
-      </w:r>
-      <w:r>
-        <w:rPr>
-          <w:rFonts w:asciiTheme="majorHAnsi" w:hAnsiTheme="majorHAnsi" w:cstheme="majorHAnsi"/>
-        </w:rPr>
-        <w:t>capacity</w:t>
-      </w:r>
-      <w:r>
-        <w:rPr>
-          <w:rFonts w:asciiTheme="majorHAnsi" w:hAnsiTheme="majorHAnsi" w:cstheme="majorHAnsi" w:hint="cs"/>
-          <w:rtl/>
-        </w:rPr>
-        <w:t>).</w:t>
-      </w:r>
-      <w:r>
-        <w:rPr>
-          <w:rFonts w:asciiTheme="majorHAnsi" w:hAnsiTheme="majorHAnsi" w:cstheme="majorHAnsi" w:hint="cs"/>
-          <w:rtl/>
-        </w:rPr>
-        <w:t xml:space="preserve"> בשאילתא נעשה שימוש ב-</w:t>
+        <w:t xml:space="preserve">מקבלת שם של קבוצה (לדוגמה </w:t>
+      </w:r>
+      <w:r>
+        <w:rPr>
+          <w:rFonts w:asciiTheme="majorHAnsi" w:hAnsiTheme="majorHAnsi" w:cstheme="majorHAnsi"/>
+        </w:rPr>
+        <w:t>Miami</w:t>
+      </w:r>
+      <w:r>
+        <w:rPr>
+          <w:rFonts w:asciiTheme="majorHAnsi" w:hAnsiTheme="majorHAnsi" w:cstheme="majorHAnsi" w:hint="cs"/>
+          <w:rtl/>
+        </w:rPr>
+        <w:t xml:space="preserve">) ומחזירה את שמות וערכי הסטטיסטיקות בהן הקבוצה מעל ממוצע הסטטיסטיקה. </w:t>
+      </w:r>
+      <w:r>
+        <w:rPr>
+          <w:rFonts w:asciiTheme="majorHAnsi" w:hAnsiTheme="majorHAnsi" w:cstheme="majorHAnsi" w:hint="cs"/>
+          <w:rtl/>
+        </w:rPr>
+        <w:t>בשאילתא נעשה שימוש ב-</w:t>
       </w:r>
       <w:r>
         <w:rPr>
@@ -1483,53 +2460,23 @@
           <w:rFonts w:asciiTheme="majorHAnsi" w:hAnsiTheme="majorHAnsi" w:cstheme="majorHAnsi" w:hint="cs"/>
           <w:rtl/>
         </w:rPr>
-        <w:t xml:space="preserve"> המחזיר את </w:t>
-      </w:r>
-      <w:r>
-        <w:rPr>
-          <w:rFonts w:asciiTheme="majorHAnsi" w:hAnsiTheme="majorHAnsi" w:cstheme="majorHAnsi" w:hint="cs"/>
-          <w:rtl/>
-        </w:rPr>
-        <w:t>כל גדלי ה-</w:t>
-      </w:r>
-      <w:r>
-        <w:rPr>
-          <w:rFonts w:asciiTheme="majorHAnsi" w:hAnsiTheme="majorHAnsi" w:cstheme="majorHAnsi"/>
-        </w:rPr>
-        <w:t>venues</w:t>
-      </w:r>
-      <w:r>
-        <w:rPr>
-          <w:rFonts w:asciiTheme="majorHAnsi" w:hAnsiTheme="majorHAnsi" w:cstheme="majorHAnsi" w:hint="cs"/>
-          <w:rtl/>
-        </w:rPr>
-        <w:t xml:space="preserve"> ב-</w:t>
-      </w:r>
-      <w:r>
-        <w:rPr>
-          <w:rFonts w:asciiTheme="majorHAnsi" w:hAnsiTheme="majorHAnsi" w:cstheme="majorHAnsi"/>
-        </w:rPr>
-        <w:t>state</w:t>
-      </w:r>
-      <w:r>
-        <w:rPr>
-          <w:rFonts w:asciiTheme="majorHAnsi" w:hAnsiTheme="majorHAnsi" w:cstheme="majorHAnsi" w:hint="cs"/>
-          <w:rtl/>
-        </w:rPr>
-        <w:t xml:space="preserve"> וכן מתבצע וידוא שהערך המוחזר גדול או שווה לכל הערכים המתקבלים לאותו ה-</w:t>
-      </w:r>
-      <w:r>
-        <w:rPr>
-          <w:rFonts w:asciiTheme="majorHAnsi" w:hAnsiTheme="majorHAnsi" w:cstheme="majorHAnsi"/>
-        </w:rPr>
-        <w:t>state</w:t>
-      </w:r>
-      <w:r>
-        <w:rPr>
-          <w:rFonts w:asciiTheme="majorHAnsi" w:hAnsiTheme="majorHAnsi" w:cstheme="majorHAnsi" w:hint="cs"/>
-          <w:rtl/>
-        </w:rPr>
-        <w:t>.</w:t>
+        <w:t xml:space="preserve"> המחזיר את ממוצע </w:t>
+      </w:r>
+      <w:r>
+        <w:rPr>
+          <w:rFonts w:asciiTheme="majorHAnsi" w:hAnsiTheme="majorHAnsi" w:cstheme="majorHAnsi" w:hint="cs"/>
+          <w:rtl/>
+        </w:rPr>
+        <w:lastRenderedPageBreak/>
+        <w:t>הסטטיסטיקה על פני כל ערכי הקבוצות, והחלק הראשי בודק האם ערך הסטטיסטיקה של הקבוצה</w:t>
+      </w:r>
+      <w:r>
+        <w:rPr>
+          <w:rFonts w:asciiTheme="majorHAnsi" w:hAnsiTheme="majorHAnsi" w:cstheme="majorHAnsi" w:hint="cs"/>
+          <w:rtl/>
+          <w:lang w:val="en-CA"/>
+        </w:rPr>
+        <w:t xml:space="preserve"> גדול מהממוצע.</w:t>
       </w:r>
     </w:p>
     <w:p>
@@ -1549,68 +2496,34 @@
           <w:rFonts w:asciiTheme="majorHAnsi" w:hAnsiTheme="majorHAnsi" w:cstheme="majorHAnsi" w:hint="cs"/>
           <w:rtl/>
         </w:rPr>
-        <w:t xml:space="preserve">האופטימיזציות שביצענו עוזרות להרצת שאילתא זו ע"י כך שיצרנו בטבלה </w:t>
-      </w:r>
-      <w:r>
-        <w:rPr>
-          <w:rFonts w:asciiTheme="majorHAnsi" w:hAnsiTheme="majorHAnsi" w:cstheme="majorHAnsi"/>
-        </w:rPr>
-        <w:t>venues</w:t>
-      </w:r>
-      <w:r>
-        <w:rPr>
-          <w:rFonts w:asciiTheme="majorHAnsi" w:hAnsiTheme="majorHAnsi" w:cstheme="majorHAnsi" w:hint="cs"/>
-          <w:rtl/>
-        </w:rPr>
-        <w:t xml:space="preserve"> אינדקס על </w:t>
-      </w:r>
-      <w:r>
-        <w:rPr>
-          <w:rFonts w:asciiTheme="majorHAnsi" w:hAnsiTheme="majorHAnsi" w:cstheme="majorHAnsi"/>
-          <w:rtl/>
-        </w:rPr>
-        <w:br/>
-      </w:r>
-      <w:r>
-        <w:rPr>
-          <w:rFonts w:asciiTheme="majorHAnsi" w:hAnsiTheme="majorHAnsi" w:cstheme="majorHAnsi" w:hint="cs"/>
-          <w:rtl/>
-        </w:rPr>
-        <w:t>ה-</w:t>
-      </w:r>
-      <w:r>
-        <w:rPr>
-          <w:rFonts w:asciiTheme="majorHAnsi" w:hAnsiTheme="majorHAnsi" w:cstheme="majorHAnsi"/>
-        </w:rPr>
-        <w:t>state</w:t>
-      </w:r>
-      <w:r>
-        <w:rPr>
-          <w:rFonts w:asciiTheme="majorHAnsi" w:hAnsiTheme="majorHAnsi" w:cstheme="majorHAnsi" w:hint="cs"/>
-          <w:rtl/>
-        </w:rPr>
-        <w:t xml:space="preserve"> </w:t>
-      </w:r>
-      <w:r>
-        <w:rPr>
-          <w:rFonts w:asciiTheme="majorHAnsi" w:hAnsiTheme="majorHAnsi" w:cstheme="majorHAnsi" w:hint="cs"/>
-          <w:rtl/>
-          <w:lang w:val="en-CA"/>
-        </w:rPr>
-        <w:t>וכך ניתן להחזיר את הערכים המתאימים ל-</w:t>
-      </w:r>
-      <w:r>
-        <w:rPr>
-          <w:rFonts w:asciiTheme="majorHAnsi" w:hAnsiTheme="majorHAnsi" w:cstheme="majorHAnsi"/>
-        </w:rPr>
-        <w:t>state</w:t>
-      </w:r>
-      <w:r>
-        <w:rPr>
-          <w:rFonts w:asciiTheme="majorHAnsi" w:hAnsiTheme="majorHAnsi" w:cstheme="majorHAnsi" w:hint="cs"/>
-          <w:rtl/>
-        </w:rPr>
-        <w:t xml:space="preserve"> במהירות.</w:t>
+        <w:t>האופטימיזציות שביצענו עוזרות להרצ</w:t>
+      </w:r>
+      <w:r>
+        <w:rPr>
+          <w:rFonts w:asciiTheme="majorHAnsi" w:hAnsiTheme="majorHAnsi" w:cstheme="majorHAnsi" w:hint="cs"/>
+          <w:rtl/>
+        </w:rPr>
+        <w:t xml:space="preserve">ת שאילתא זו ע"י כך שיצרנו בטבלה </w:t>
+      </w:r>
+      <w:r>
+        <w:rPr>
+          <w:rFonts w:asciiTheme="majorHAnsi" w:hAnsiTheme="majorHAnsi" w:cstheme="majorHAnsi"/>
+        </w:rPr>
+        <w:t>stats</w:t>
+      </w:r>
+      <w:r>
+        <w:rPr>
+          <w:rFonts w:asciiTheme="majorHAnsi" w:hAnsiTheme="majorHAnsi" w:cstheme="majorHAnsi" w:hint="cs"/>
+          <w:rtl/>
+        </w:rPr>
+        <w:t xml:space="preserve"> אינדקס על שם הסטטיסטיקה (דבר העוזר לחישוב </w:t>
+      </w:r>
+      <w:r>
+        <w:rPr>
+          <w:rFonts w:asciiTheme="majorHAnsi" w:hAnsiTheme="majorHAnsi" w:cstheme="majorHAnsi" w:hint="cs"/>
+          <w:rtl/>
+        </w:rPr>
+        <w:t>הממוצע במהירות) וכן אינדקס על שם הקבוצה על מנת למצוא את הסטטיסטיקות של הקבוצה במהירות.</w:t>
       </w:r>
     </w:p>
     <w:p>
@@ -1622,7 +2535,6 @@
         </w:numPr>
         <w:rPr>
           <w:rFonts w:asciiTheme="majorHAnsi" w:hAnsiTheme="majorHAnsi" w:cstheme="majorHAnsi"/>
-          <w:rtl/>
           <w:lang w:val="en-CA"/>
         </w:rPr>
       </w:pPr>
@@ -1652,29 +2564,7 @@
           <w:rtl/>
           <w:lang w:val="en-CA"/>
         </w:rPr>
-        <w:t xml:space="preserve">בטבלת </w:t>
-      </w:r>
-      <w:r>
-        <w:rPr>
-          <w:rFonts w:asciiTheme="majorHAnsi" w:hAnsiTheme="majorHAnsi" w:cstheme="majorHAnsi" w:hint="cs"/>
-          <w:rtl/>
-          <w:lang w:val="en-CA"/>
-        </w:rPr>
-        <w:t>ה-</w:t>
-      </w:r>
-      <w:r>
-        <w:rPr>
-          <w:rFonts w:asciiTheme="majorHAnsi" w:hAnsiTheme="majorHAnsi" w:cstheme="majorHAnsi"/>
-        </w:rPr>
-        <w:t>venues</w:t>
-      </w:r>
-      <w:r>
-        <w:rPr>
-          <w:rFonts w:asciiTheme="majorHAnsi" w:hAnsiTheme="majorHAnsi" w:cstheme="majorHAnsi" w:hint="cs"/>
-          <w:rtl/>
-          <w:lang w:val="en-CA"/>
-        </w:rPr>
-        <w:t xml:space="preserve"> מופיעות העמודות הנחוצות לשאילתא בטבלה אחת (ללא צורך ב-</w:t>
+        <w:t>בטבלת הסטטיסטיקות מופיעות העמודות הנחוצות לשאילתא בטבלה אחת (ללא צורך ב-</w:t>
       </w:r>
       <w:r>
         <w:rPr>
@@ -1687,91 +2577,14 @@
           <w:rFonts w:asciiTheme="majorHAnsi" w:hAnsiTheme="majorHAnsi" w:cstheme="majorHAnsi" w:hint="cs"/>
           <w:rtl/>
         </w:rPr>
-        <w:t xml:space="preserve">) - שם </w:t>
-      </w:r>
-      <w:r>
-        <w:rPr>
-          <w:rFonts w:asciiTheme="majorHAnsi" w:hAnsiTheme="majorHAnsi" w:cstheme="majorHAnsi" w:hint="cs"/>
-          <w:rtl/>
-        </w:rPr>
-        <w:t>ה-</w:t>
-      </w:r>
-      <w:r>
-        <w:rPr>
-          <w:rFonts w:asciiTheme="majorHAnsi" w:hAnsiTheme="majorHAnsi" w:cstheme="majorHAnsi"/>
-        </w:rPr>
-        <w:t>state</w:t>
-      </w:r>
-      <w:r>
-        <w:rPr>
-          <w:rFonts w:asciiTheme="majorHAnsi" w:hAnsiTheme="majorHAnsi" w:cstheme="majorHAnsi" w:hint="cs"/>
-          <w:rtl/>
-        </w:rPr>
-        <w:t xml:space="preserve">, שם </w:t>
-      </w:r>
-      <w:r>
-        <w:rPr>
-          <w:rFonts w:asciiTheme="majorHAnsi" w:hAnsiTheme="majorHAnsi" w:cstheme="majorHAnsi" w:hint="cs"/>
-          <w:rtl/>
-        </w:rPr>
-        <w:t>ה-</w:t>
-      </w:r>
-      <w:r>
-        <w:rPr>
-          <w:rFonts w:asciiTheme="majorHAnsi" w:hAnsiTheme="majorHAnsi" w:cstheme="majorHAnsi"/>
-        </w:rPr>
-        <w:t>venue</w:t>
-      </w:r>
-      <w:r>
-        <w:rPr>
-          <w:rFonts w:asciiTheme="majorHAnsi" w:hAnsiTheme="majorHAnsi" w:cstheme="majorHAnsi" w:hint="cs"/>
-          <w:rtl/>
-        </w:rPr>
-        <w:t xml:space="preserve">, </w:t>
-      </w:r>
-      <w:r>
-        <w:rPr>
-          <w:rFonts w:asciiTheme="majorHAnsi" w:hAnsiTheme="majorHAnsi" w:cstheme="majorHAnsi" w:hint="cs"/>
-          <w:rtl/>
-        </w:rPr>
-        <w:t>גודל ה-</w:t>
-      </w:r>
-      <w:r>
-        <w:rPr>
-          <w:rFonts w:asciiTheme="majorHAnsi" w:hAnsiTheme="majorHAnsi" w:cstheme="majorHAnsi"/>
-        </w:rPr>
-        <w:t>venue</w:t>
-      </w:r>
-      <w:r>
-        <w:rPr>
-          <w:rFonts w:asciiTheme="majorHAnsi" w:hAnsiTheme="majorHAnsi" w:cstheme="majorHAnsi" w:hint="cs"/>
-          <w:rtl/>
-        </w:rPr>
-        <w:t>.</w:t>
-      </w:r>
-    </w:p>
-    <w:p>
-      <w:pPr>
-        <w:rPr>
-          <w:rFonts w:asciiTheme="majorHAnsi" w:hAnsiTheme="majorHAnsi" w:cstheme="majorHAnsi"/>
-          <w:rtl/>
-          <w:lang w:val="en-CA"/>
-        </w:rPr>
-      </w:pPr>
-    </w:p>
-    <w:p>
-      <w:pPr>
-        <w:rPr>
-          <w:rFonts w:asciiTheme="majorHAnsi" w:hAnsiTheme="majorHAnsi" w:cstheme="majorHAnsi"/>
-          <w:rtl/>
-          <w:lang w:val="en-CA"/>
-        </w:rPr>
-      </w:pPr>
-    </w:p>
-    <w:p>
-      <w:pPr>
-        <w:rPr>
-          <w:rFonts w:asciiTheme="majorHAnsi" w:hAnsiTheme="majorHAnsi" w:cstheme="majorHAnsi"/>
+        <w:t>) - שם הקבוצה, שם הסטטיסטיקה, ערך הסטטיסטיקה.</w:t>
+      </w:r>
+    </w:p>
+    <w:p>
+      <w:pPr>
+        <w:rPr>
+          <w:rFonts w:asciiTheme="majorHAnsi" w:hAnsiTheme="majorHAnsi" w:cstheme="majorHAnsi" w:hint="cs"/>
+          <w:rtl/>
           <w:lang w:val="en-CA"/>
         </w:rPr>
       </w:pPr>
@@ -1788,7 +2601,6 @@
           <w:b/>
           <w:bCs/>
           <w:u w:val="single"/>
-          <w:lang w:val="en-CA"/>
         </w:rPr>
       </w:pPr>
       <w:proofErr w:type="spellStart"/>
@@ -1798,16 +2610,14 @@
           <w:b/>
           <w:bCs/>
           <w:u w:val="single"/>
-          <w:lang w:val="en-CA"/>
-        </w:rPr>
-        <w:lastRenderedPageBreak/>
-        <w:t>get_min_max_weights_heights_per_draft_position</w:t>
+        </w:rPr>
+        <w:t>get_max_capacity_venue_per_state</w:t>
       </w:r>
       <w:proofErr w:type="spellEnd"/>
     </w:p>
     <w:p>
       <w:pPr>
-        <w:pStyle w:val="ListParagraph"/>
+        <w:ind w:left="360"/>
         <w:jc w:val="center"/>
         <w:rPr>
           <w:rFonts w:asciiTheme="majorHAnsi" w:hAnsiTheme="majorHAnsi" w:cstheme="majorHAnsi"/>
@@ -1821,10 +2631,10 @@
           <w:rtl/>
         </w:rPr>
         <w:drawing>
-          <wp:inline distT="0" distB="0" distL="0" distR="0" wp14:anchorId="20292F3F" wp14:editId="6EA73517">
-            <wp:extent cx="3750560" cy="2901198"/>
-            <wp:effectExtent l="0" t="0" r="2540" b="0"/>
-            <wp:docPr id="16" name="Picture 16"/>
+          <wp:inline distT="0" distB="0" distL="0" distR="0" wp14:anchorId="2FFB69BC" wp14:editId="19438EE3">
+            <wp:extent cx="3747454" cy="1526774"/>
+            <wp:effectExtent l="0" t="0" r="5715" b="0"/>
+            <wp:docPr id="15" name="Picture 15"/>
             <wp:cNvGraphicFramePr>
               <a:graphicFrameLocks xmlns:a="http://schemas.openxmlformats.org/drawingml/2006/main" noChangeAspect="1"/>
             </wp:cNvGraphicFramePr>
@@ -1844,6 +2654,488 @@
                   <pic:spPr>
                     <a:xfrm>
                       <a:off x="0" y="0"/>
+                      <a:ext cx="3764798" cy="1533840"/>
+                    </a:xfrm>
+                    <a:prstGeom prst="rect">
+                      <a:avLst/>
+                    </a:prstGeom>
+                  </pic:spPr>
+                </pic:pic>
+              </a:graphicData>
+            </a:graphic>
+          </wp:inline>
+        </w:drawing>
+      </w:r>
+    </w:p>
+    <w:p>
+      <w:pPr>
+        <w:pStyle w:val="ListParagraph"/>
+        <w:numPr>
+          <w:ilvl w:val="0"/>
+          <w:numId w:val="21"/>
+        </w:numPr>
+        <w:rPr>
+          <w:rFonts w:asciiTheme="majorHAnsi" w:hAnsiTheme="majorHAnsi" w:cstheme="majorHAnsi"/>
+          <w:lang w:val="en-CA"/>
+        </w:rPr>
+      </w:pPr>
+      <w:r>
+        <w:rPr>
+          <w:rFonts w:asciiTheme="majorHAnsi" w:hAnsiTheme="majorHAnsi" w:cstheme="majorHAnsi" w:hint="cs"/>
+          <w:rtl/>
+        </w:rPr>
+        <w:t xml:space="preserve">שאילתא זו </w:t>
+      </w:r>
+      <w:r>
+        <w:rPr>
+          <w:rFonts w:asciiTheme="majorHAnsi" w:hAnsiTheme="majorHAnsi" w:cstheme="majorHAnsi" w:hint="cs"/>
+          <w:rtl/>
+        </w:rPr>
+        <w:t>מחזירה את</w:t>
+      </w:r>
+      <w:r>
+        <w:rPr>
+          <w:rFonts w:asciiTheme="majorHAnsi" w:hAnsiTheme="majorHAnsi" w:cstheme="majorHAnsi" w:hint="cs"/>
+          <w:rtl/>
+          <w:lang w:val="en-CA"/>
+        </w:rPr>
+        <w:t xml:space="preserve"> השם</w:t>
+      </w:r>
+      <w:r>
+        <w:rPr>
+          <w:rFonts w:asciiTheme="majorHAnsi" w:hAnsiTheme="majorHAnsi" w:cstheme="majorHAnsi" w:hint="cs"/>
+          <w:rtl/>
+          <w:lang w:val="en-CA"/>
+        </w:rPr>
+        <w:t xml:space="preserve"> והגודל של </w:t>
+      </w:r>
+      <w:r>
+        <w:rPr>
+          <w:rFonts w:asciiTheme="majorHAnsi" w:hAnsiTheme="majorHAnsi" w:cstheme="majorHAnsi" w:hint="cs"/>
+          <w:rtl/>
+          <w:lang w:val="en-CA"/>
+        </w:rPr>
+        <w:t>ה-</w:t>
+      </w:r>
+      <w:r>
+        <w:rPr>
+          <w:rFonts w:asciiTheme="majorHAnsi" w:hAnsiTheme="majorHAnsi" w:cstheme="majorHAnsi"/>
+        </w:rPr>
+        <w:t>venue</w:t>
+      </w:r>
+      <w:r>
+        <w:rPr>
+          <w:rFonts w:asciiTheme="majorHAnsi" w:hAnsiTheme="majorHAnsi" w:cstheme="majorHAnsi" w:hint="cs"/>
+          <w:rtl/>
+          <w:lang w:val="en-CA"/>
+        </w:rPr>
+        <w:t xml:space="preserve"> הגדול ביותר בכל </w:t>
+      </w:r>
+      <w:r>
+        <w:rPr>
+          <w:rFonts w:asciiTheme="majorHAnsi" w:hAnsiTheme="majorHAnsi" w:cstheme="majorHAnsi"/>
+        </w:rPr>
+        <w:t>state</w:t>
+      </w:r>
+      <w:r>
+        <w:rPr>
+          <w:rFonts w:asciiTheme="majorHAnsi" w:hAnsiTheme="majorHAnsi" w:cstheme="majorHAnsi" w:hint="cs"/>
+          <w:rtl/>
+        </w:rPr>
+        <w:t xml:space="preserve"> (מבחינת </w:t>
+      </w:r>
+      <w:r>
+        <w:rPr>
+          <w:rFonts w:asciiTheme="majorHAnsi" w:hAnsiTheme="majorHAnsi" w:cstheme="majorHAnsi"/>
+        </w:rPr>
+        <w:t>capacity</w:t>
+      </w:r>
+      <w:r>
+        <w:rPr>
+          <w:rFonts w:asciiTheme="majorHAnsi" w:hAnsiTheme="majorHAnsi" w:cstheme="majorHAnsi" w:hint="cs"/>
+          <w:rtl/>
+        </w:rPr>
+        <w:t>).</w:t>
+      </w:r>
+      <w:r>
+        <w:rPr>
+          <w:rFonts w:asciiTheme="majorHAnsi" w:hAnsiTheme="majorHAnsi" w:cstheme="majorHAnsi" w:hint="cs"/>
+          <w:rtl/>
+        </w:rPr>
+        <w:t xml:space="preserve"> בשאילתא נעשה שימוש ב-</w:t>
+      </w:r>
+      <w:r>
+        <w:rPr>
+          <w:rFonts w:asciiTheme="majorHAnsi" w:hAnsiTheme="majorHAnsi" w:cstheme="majorHAnsi"/>
+        </w:rPr>
+        <w:t>subquery</w:t>
+      </w:r>
+      <w:r>
+        <w:rPr>
+          <w:rFonts w:asciiTheme="majorHAnsi" w:hAnsiTheme="majorHAnsi" w:cstheme="majorHAnsi" w:hint="cs"/>
+          <w:rtl/>
+        </w:rPr>
+        <w:t xml:space="preserve"> המחזיר את </w:t>
+      </w:r>
+      <w:r>
+        <w:rPr>
+          <w:rFonts w:asciiTheme="majorHAnsi" w:hAnsiTheme="majorHAnsi" w:cstheme="majorHAnsi" w:hint="cs"/>
+          <w:rtl/>
+        </w:rPr>
+        <w:t>כל גדלי ה-</w:t>
+      </w:r>
+      <w:r>
+        <w:rPr>
+          <w:rFonts w:asciiTheme="majorHAnsi" w:hAnsiTheme="majorHAnsi" w:cstheme="majorHAnsi"/>
+        </w:rPr>
+        <w:t>venues</w:t>
+      </w:r>
+      <w:r>
+        <w:rPr>
+          <w:rFonts w:asciiTheme="majorHAnsi" w:hAnsiTheme="majorHAnsi" w:cstheme="majorHAnsi" w:hint="cs"/>
+          <w:rtl/>
+        </w:rPr>
+        <w:t xml:space="preserve"> ב-</w:t>
+      </w:r>
+      <w:r>
+        <w:rPr>
+          <w:rFonts w:asciiTheme="majorHAnsi" w:hAnsiTheme="majorHAnsi" w:cstheme="majorHAnsi"/>
+        </w:rPr>
+        <w:t>state</w:t>
+      </w:r>
+      <w:r>
+        <w:rPr>
+          <w:rFonts w:asciiTheme="majorHAnsi" w:hAnsiTheme="majorHAnsi" w:cstheme="majorHAnsi" w:hint="cs"/>
+          <w:rtl/>
+        </w:rPr>
+        <w:t xml:space="preserve"> וכן מתבצע וידוא שהערך המוחזר גדול או שווה לכל הערכים המתקבלים לאותו ה-</w:t>
+      </w:r>
+      <w:r>
+        <w:rPr>
+          <w:rFonts w:asciiTheme="majorHAnsi" w:hAnsiTheme="majorHAnsi" w:cstheme="majorHAnsi"/>
+        </w:rPr>
+        <w:t>state</w:t>
+      </w:r>
+      <w:r>
+        <w:rPr>
+          <w:rFonts w:asciiTheme="majorHAnsi" w:hAnsiTheme="majorHAnsi" w:cstheme="majorHAnsi" w:hint="cs"/>
+          <w:rtl/>
+        </w:rPr>
+        <w:t>.</w:t>
+      </w:r>
+    </w:p>
+    <w:p>
+      <w:pPr>
+        <w:pStyle w:val="ListParagraph"/>
+        <w:numPr>
+          <w:ilvl w:val="0"/>
+          <w:numId w:val="21"/>
+        </w:numPr>
+        <w:rPr>
+          <w:rFonts w:asciiTheme="majorHAnsi" w:hAnsiTheme="majorHAnsi" w:cstheme="majorHAnsi"/>
+          <w:lang w:val="en-CA"/>
+        </w:rPr>
+      </w:pPr>
+      <w:r>
+        <w:rPr>
+          <w:rFonts w:asciiTheme="majorHAnsi" w:hAnsiTheme="majorHAnsi" w:cstheme="majorHAnsi" w:hint="cs"/>
+          <w:rtl/>
+        </w:rPr>
+        <w:t xml:space="preserve">האופטימיזציות שביצענו עוזרות להרצת שאילתא זו ע"י כך שיצרנו בטבלה </w:t>
+      </w:r>
+      <w:r>
+        <w:rPr>
+          <w:rFonts w:asciiTheme="majorHAnsi" w:hAnsiTheme="majorHAnsi" w:cstheme="majorHAnsi"/>
+        </w:rPr>
+        <w:t>venues</w:t>
+      </w:r>
+      <w:r>
+        <w:rPr>
+          <w:rFonts w:asciiTheme="majorHAnsi" w:hAnsiTheme="majorHAnsi" w:cstheme="majorHAnsi" w:hint="cs"/>
+          <w:rtl/>
+        </w:rPr>
+        <w:t xml:space="preserve"> אינדקס על </w:t>
+      </w:r>
+      <w:r>
+        <w:rPr>
+          <w:rFonts w:asciiTheme="majorHAnsi" w:hAnsiTheme="majorHAnsi" w:cstheme="majorHAnsi"/>
+          <w:rtl/>
+        </w:rPr>
+        <w:br/>
+      </w:r>
+      <w:r>
+        <w:rPr>
+          <w:rFonts w:asciiTheme="majorHAnsi" w:hAnsiTheme="majorHAnsi" w:cstheme="majorHAnsi" w:hint="cs"/>
+          <w:rtl/>
+        </w:rPr>
+        <w:t>ה-</w:t>
+      </w:r>
+      <w:r>
+        <w:rPr>
+          <w:rFonts w:asciiTheme="majorHAnsi" w:hAnsiTheme="majorHAnsi" w:cstheme="majorHAnsi"/>
+        </w:rPr>
+        <w:t>state</w:t>
+      </w:r>
+      <w:r>
+        <w:rPr>
+          <w:rFonts w:asciiTheme="majorHAnsi" w:hAnsiTheme="majorHAnsi" w:cstheme="majorHAnsi" w:hint="cs"/>
+          <w:rtl/>
+        </w:rPr>
+        <w:t xml:space="preserve"> </w:t>
+      </w:r>
+      <w:r>
+        <w:rPr>
+          <w:rFonts w:asciiTheme="majorHAnsi" w:hAnsiTheme="majorHAnsi" w:cstheme="majorHAnsi" w:hint="cs"/>
+          <w:rtl/>
+          <w:lang w:val="en-CA"/>
+        </w:rPr>
+        <w:t>וכך ניתן להחזיר את הערכים המתאימים ל-</w:t>
+      </w:r>
+      <w:r>
+        <w:rPr>
+          <w:rFonts w:asciiTheme="majorHAnsi" w:hAnsiTheme="majorHAnsi" w:cstheme="majorHAnsi"/>
+        </w:rPr>
+        <w:t>state</w:t>
+      </w:r>
+      <w:r>
+        <w:rPr>
+          <w:rFonts w:asciiTheme="majorHAnsi" w:hAnsiTheme="majorHAnsi" w:cstheme="majorHAnsi" w:hint="cs"/>
+          <w:rtl/>
+        </w:rPr>
+        <w:t xml:space="preserve"> במהירות.</w:t>
+      </w:r>
+    </w:p>
+    <w:p>
+      <w:pPr>
+        <w:pStyle w:val="ListParagraph"/>
+        <w:numPr>
+          <w:ilvl w:val="0"/>
+          <w:numId w:val="21"/>
+        </w:numPr>
+        <w:rPr>
+          <w:rFonts w:asciiTheme="majorHAnsi" w:hAnsiTheme="majorHAnsi" w:cstheme="majorHAnsi"/>
+          <w:rtl/>
+          <w:lang w:val="en-CA"/>
+        </w:rPr>
+      </w:pPr>
+      <w:r>
+        <w:rPr>
+          <w:rFonts w:asciiTheme="majorHAnsi" w:hAnsiTheme="majorHAnsi" w:cstheme="majorHAnsi" w:hint="cs"/>
+          <w:rtl/>
+        </w:rPr>
+        <w:t>עיצוב ה-</w:t>
+      </w:r>
+      <w:r>
+        <w:rPr>
+          <w:rFonts w:asciiTheme="majorHAnsi" w:hAnsiTheme="majorHAnsi" w:cstheme="majorHAnsi" w:hint="cs"/>
+        </w:rPr>
+        <w:t>DB</w:t>
+      </w:r>
+      <w:r>
+        <w:rPr>
+          <w:rFonts w:asciiTheme="majorHAnsi" w:hAnsiTheme="majorHAnsi" w:cstheme="majorHAnsi" w:hint="cs"/>
+          <w:rtl/>
+        </w:rPr>
+        <w:t xml:space="preserve"> שלנו תומך בשאילתא זו בכך ש</w:t>
+      </w:r>
+      <w:r>
+        <w:rPr>
+          <w:rFonts w:asciiTheme="majorHAnsi" w:hAnsiTheme="majorHAnsi" w:cstheme="majorHAnsi" w:hint="cs"/>
+          <w:rtl/>
+          <w:lang w:val="en-CA"/>
+        </w:rPr>
+        <w:t xml:space="preserve">בטבלת </w:t>
+      </w:r>
+      <w:r>
+        <w:rPr>
+          <w:rFonts w:asciiTheme="majorHAnsi" w:hAnsiTheme="majorHAnsi" w:cstheme="majorHAnsi" w:hint="cs"/>
+          <w:rtl/>
+          <w:lang w:val="en-CA"/>
+        </w:rPr>
+        <w:t>ה-</w:t>
+      </w:r>
+      <w:r>
+        <w:rPr>
+          <w:rFonts w:asciiTheme="majorHAnsi" w:hAnsiTheme="majorHAnsi" w:cstheme="majorHAnsi"/>
+        </w:rPr>
+        <w:t>venues</w:t>
+      </w:r>
+      <w:r>
+        <w:rPr>
+          <w:rFonts w:asciiTheme="majorHAnsi" w:hAnsiTheme="majorHAnsi" w:cstheme="majorHAnsi" w:hint="cs"/>
+          <w:rtl/>
+          <w:lang w:val="en-CA"/>
+        </w:rPr>
+        <w:t xml:space="preserve"> מופיעות העמודות הנחוצות לשאילתא בטבלה אחת (ללא צורך ב-</w:t>
+      </w:r>
+      <w:r>
+        <w:rPr>
+          <w:rFonts w:asciiTheme="majorHAnsi" w:hAnsiTheme="majorHAnsi" w:cstheme="majorHAnsi"/>
+        </w:rPr>
+        <w:t>joins</w:t>
+      </w:r>
+      <w:r>
+        <w:rPr>
+          <w:rFonts w:asciiTheme="majorHAnsi" w:hAnsiTheme="majorHAnsi" w:cstheme="majorHAnsi" w:hint="cs"/>
+          <w:rtl/>
+        </w:rPr>
+        <w:t xml:space="preserve">) - שם </w:t>
+      </w:r>
+      <w:r>
+        <w:rPr>
+          <w:rFonts w:asciiTheme="majorHAnsi" w:hAnsiTheme="majorHAnsi" w:cstheme="majorHAnsi" w:hint="cs"/>
+          <w:rtl/>
+        </w:rPr>
+        <w:t>ה-</w:t>
+      </w:r>
+      <w:r>
+        <w:rPr>
+          <w:rFonts w:asciiTheme="majorHAnsi" w:hAnsiTheme="majorHAnsi" w:cstheme="majorHAnsi"/>
+        </w:rPr>
+        <w:t>state</w:t>
+      </w:r>
+      <w:r>
+        <w:rPr>
+          <w:rFonts w:asciiTheme="majorHAnsi" w:hAnsiTheme="majorHAnsi" w:cstheme="majorHAnsi" w:hint="cs"/>
+          <w:rtl/>
+        </w:rPr>
+        <w:t xml:space="preserve">, שם </w:t>
+      </w:r>
+      <w:r>
+        <w:rPr>
+          <w:rFonts w:asciiTheme="majorHAnsi" w:hAnsiTheme="majorHAnsi" w:cstheme="majorHAnsi" w:hint="cs"/>
+          <w:rtl/>
+        </w:rPr>
+        <w:t>ה-</w:t>
+      </w:r>
+      <w:r>
+        <w:rPr>
+          <w:rFonts w:asciiTheme="majorHAnsi" w:hAnsiTheme="majorHAnsi" w:cstheme="majorHAnsi"/>
+        </w:rPr>
+        <w:t>venue</w:t>
+      </w:r>
+      <w:r>
+        <w:rPr>
+          <w:rFonts w:asciiTheme="majorHAnsi" w:hAnsiTheme="majorHAnsi" w:cstheme="majorHAnsi" w:hint="cs"/>
+          <w:rtl/>
+        </w:rPr>
+        <w:t xml:space="preserve">, </w:t>
+      </w:r>
+      <w:r>
+        <w:rPr>
+          <w:rFonts w:asciiTheme="majorHAnsi" w:hAnsiTheme="majorHAnsi" w:cstheme="majorHAnsi" w:hint="cs"/>
+          <w:rtl/>
+        </w:rPr>
+        <w:t>גודל ה-</w:t>
+      </w:r>
+      <w:r>
+        <w:rPr>
+          <w:rFonts w:asciiTheme="majorHAnsi" w:hAnsiTheme="majorHAnsi" w:cstheme="majorHAnsi"/>
+        </w:rPr>
+        <w:t>venue</w:t>
+      </w:r>
+      <w:r>
+        <w:rPr>
+          <w:rFonts w:asciiTheme="majorHAnsi" w:hAnsiTheme="majorHAnsi" w:cstheme="majorHAnsi" w:hint="cs"/>
+          <w:rtl/>
+        </w:rPr>
+        <w:t>.</w:t>
+      </w:r>
+    </w:p>
+    <w:p>
+      <w:pPr>
+        <w:rPr>
+          <w:rFonts w:asciiTheme="majorHAnsi" w:hAnsiTheme="majorHAnsi" w:cstheme="majorHAnsi"/>
+          <w:rtl/>
+          <w:lang w:val="en-CA"/>
+        </w:rPr>
+      </w:pPr>
+    </w:p>
+    <w:p>
+      <w:pPr>
+        <w:rPr>
+          <w:rFonts w:asciiTheme="majorHAnsi" w:hAnsiTheme="majorHAnsi" w:cstheme="majorHAnsi"/>
+          <w:rtl/>
+          <w:lang w:val="en-CA"/>
+        </w:rPr>
+      </w:pPr>
+    </w:p>
+    <w:p>
+      <w:pPr>
+        <w:rPr>
+          <w:rFonts w:asciiTheme="majorHAnsi" w:hAnsiTheme="majorHAnsi" w:cstheme="majorHAnsi"/>
+          <w:lang w:val="en-CA"/>
+        </w:rPr>
+      </w:pPr>
+    </w:p>
+    <w:p>
+      <w:pPr>
+        <w:pStyle w:val="ListParagraph"/>
+        <w:numPr>
+          <w:ilvl w:val="0"/>
+          <w:numId w:val="19"/>
+        </w:numPr>
+        <w:rPr>
+          <w:rFonts w:asciiTheme="majorHAnsi" w:hAnsiTheme="majorHAnsi" w:cstheme="majorHAnsi"/>
+          <w:b/>
+          <w:bCs/>
+          <w:u w:val="single"/>
+          <w:lang w:val="en-CA"/>
+        </w:rPr>
+      </w:pPr>
+      <w:proofErr w:type="spellStart"/>
+      <w:r>
+        <w:rPr>
+          <w:rFonts w:asciiTheme="majorHAnsi" w:hAnsiTheme="majorHAnsi" w:cstheme="majorHAnsi"/>
+          <w:b/>
+          <w:bCs/>
+          <w:u w:val="single"/>
+          <w:lang w:val="en-CA"/>
+        </w:rPr>
+        <w:t>get_min_max_weights_heights_per_draft_position</w:t>
+      </w:r>
+      <w:proofErr w:type="spellEnd"/>
+    </w:p>
+    <w:p>
+      <w:pPr>
+        <w:pStyle w:val="ListParagraph"/>
+        <w:jc w:val="center"/>
+        <w:rPr>
+          <w:rFonts w:asciiTheme="majorHAnsi" w:hAnsiTheme="majorHAnsi" w:cstheme="majorHAnsi"/>
+          <w:rtl/>
+        </w:rPr>
+      </w:pPr>
+      <w:r>
+        <w:rPr>
+          <w:rFonts w:asciiTheme="majorHAnsi" w:hAnsiTheme="majorHAnsi" w:cs="Calibri Light"/>
+          <w:noProof/>
+          <w:rtl/>
+        </w:rPr>
+        <w:lastRenderedPageBreak/>
+        <w:drawing>
+          <wp:inline distT="0" distB="0" distL="0" distR="0" wp14:anchorId="20292F3F" wp14:editId="6EA73517">
+            <wp:extent cx="3750560" cy="2901198"/>
+            <wp:effectExtent l="0" t="0" r="2540" b="0"/>
+            <wp:docPr id="16" name="Picture 16"/>
+            <wp:cNvGraphicFramePr>
+              <a:graphicFrameLocks xmlns:a="http://schemas.openxmlformats.org/drawingml/2006/main" noChangeAspect="1"/>
+            </wp:cNvGraphicFramePr>
+            <a:graphic xmlns:a="http://schemas.openxmlformats.org/drawingml/2006/main">
+              <a:graphicData uri="http://schemas.openxmlformats.org/drawingml/2006/picture">
+                <pic:pic xmlns:pic="http://schemas.openxmlformats.org/drawingml/2006/picture">
+                  <pic:nvPicPr>
+                    <pic:cNvPr id="1" name=""/>
+                    <pic:cNvPicPr/>
+                  </pic:nvPicPr>
+                  <pic:blipFill>
+                    <a:blip r:embed="rId13"/>
+                    <a:stretch>
+                      <a:fillRect/>
+                    </a:stretch>
+                  </pic:blipFill>
+                  <pic:spPr>
+                    <a:xfrm>
+                      <a:off x="0" y="0"/>
                       <a:ext cx="3760728" cy="2909063"/>
                     </a:xfrm>
                     <a:prstGeom prst="rect">
@@ -2331,7 +3623,7 @@
                     <pic:cNvPicPr/>
                   </pic:nvPicPr>
                   <pic:blipFill>
-                    <a:blip r:embed="rId13"/>
+                    <a:blip r:embed="rId14"/>
                     <a:stretch>
                       <a:fillRect/>
                     </a:stretch>
@@ -5551,7 +6843,7 @@
       </w:pPr>
     </w:p>
     <w:sectPr>
-      <w:footerReference w:type="default" r:id="rId14"/>
+      <w:footerReference w:type="default" r:id="rId15"/>
       <w:pgSz w:w="11906" w:h="16838"/>
       <w:pgMar w:top="1440" w:right="1800" w:bottom="1440" w:left="1800" w:header="708" w:footer="708" w:gutter="0"/>
       <w:cols w:space="708"/>
@@ -5870,6 +7162,119 @@
     </w:lvl>
   </w:abstractNum>
   <w:abstractNum w:abstractNumId="2" w15:restartNumberingAfterBreak="0">
+    <w:nsid w:val="15EB0AF0"/>
+    <w:multiLevelType w:val="hybridMultilevel"/>
+    <w:tmpl w:val="9F1C957E"/>
+    <w:lvl w:ilvl="0" w:tplc="6EFA0D40">
+      <w:start w:val="1"/>
+      <w:numFmt w:val="bullet"/>
+      <w:lvlText w:val="-"/>
+      <w:lvlJc w:val="left"/>
+      <w:pPr>
+        <w:ind w:left="360" w:hanging="360"/>
+      </w:pPr>
+      <w:rPr>
+        <w:rFonts w:ascii="Calibri Light" w:eastAsiaTheme="minorEastAsia" w:hAnsi="Calibri Light" w:cs="Calibri Light" w:hint="default"/>
+      </w:rPr>
+    </w:lvl>
+    <w:lvl w:ilvl="1" w:tplc="20000003">
+      <w:start w:val="1"/>
+      <w:numFmt w:val="bullet"/>
+      <w:lvlText w:val="o"/>
+      <w:lvlJc w:val="left"/>
+      <w:pPr>
+        <w:ind w:left="1080" w:hanging="360"/>
+      </w:pPr>
+      <w:rPr>
+        <w:rFonts w:ascii="Courier New" w:hAnsi="Courier New" w:cs="Courier New" w:hint="default"/>
+      </w:rPr>
+    </w:lvl>
+    <w:lvl w:ilvl="2" w:tplc="20000005">
+      <w:start w:val="1"/>
+      <w:numFmt w:val="bullet"/>
+      <w:lvlText w:val=""/>
+      <w:lvlJc w:val="left"/>
+      <w:pPr>
+        <w:ind w:left="1800" w:hanging="360"/>
+      </w:pPr>
+      <w:rPr>
+        <w:rFonts w:ascii="Wingdings" w:hAnsi="Wingdings" w:hint="default"/>
+      </w:rPr>
+    </w:lvl>
+    <w:lvl w:ilvl="3" w:tplc="20000001" w:tentative="1">
+      <w:start w:val="1"/>
+      <w:numFmt w:val="bullet"/>
+      <w:lvlText w:val=""/>
+      <w:lvlJc w:val="left"/>
+      <w:pPr>
+        <w:ind w:left="2520" w:hanging="360"/>
+      </w:pPr>
+      <w:rPr>
+        <w:rFonts w:ascii="Symbol" w:hAnsi="Symbol" w:hint="default"/>
+      </w:rPr>
+    </w:lvl>
+    <w:lvl w:ilvl="4" w:tplc="20000003" w:tentative="1">
+      <w:start w:val="1"/>
+      <w:numFmt w:val="bullet"/>
+      <w:lvlText w:val="o"/>
+      <w:lvlJc w:val="left"/>
+      <w:pPr>
+        <w:ind w:left="3240" w:hanging="360"/>
+      </w:pPr>
+      <w:rPr>
+        <w:rFonts w:ascii="Courier New" w:hAnsi="Courier New" w:cs="Courier New" w:hint="default"/>
+      </w:rPr>
+    </w:lvl>
+    <w:lvl w:ilvl="5" w:tplc="20000005" w:tentative="1">
+      <w:start w:val="1"/>
+      <w:numFmt w:val="bullet"/>
+      <w:lvlText w:val=""/>
+      <w:lvlJc w:val="left"/>
+      <w:pPr>
+        <w:ind w:left="3960" w:hanging="360"/>
+      </w:pPr>
+      <w:rPr>
+        <w:rFonts w:ascii="Wingdings" w:hAnsi="Wingdings" w:hint="default"/>
+      </w:rPr>
+    </w:lvl>
+    <w:lvl w:ilvl="6" w:tplc="20000001" w:tentative="1">
+      <w:start w:val="1"/>
+      <w:numFmt w:val="bullet"/>
+      <w:lvlText w:val=""/>
+      <w:lvlJc w:val="left"/>
+      <w:pPr>
+        <w:ind w:left="4680" w:hanging="360"/>
+      </w:pPr>
+      <w:rPr>
+        <w:rFonts w:ascii="Symbol" w:hAnsi="Symbol" w:hint="default"/>
+      </w:rPr>
+    </w:lvl>
+    <w:lvl w:ilvl="7" w:tplc="20000003" w:tentative="1">
+      <w:start w:val="1"/>
+      <w:numFmt w:val="bullet"/>
+      <w:lvlText w:val="o"/>
+      <w:lvlJc w:val="left"/>
+      <w:pPr>
+        <w:ind w:left="5400" w:hanging="360"/>
+      </w:pPr>
+      <w:rPr>
+        <w:rFonts w:ascii="Courier New" w:hAnsi="Courier New" w:cs="Courier New" w:hint="default"/>
+      </w:rPr>
+    </w:lvl>
+    <w:lvl w:ilvl="8" w:tplc="20000005" w:tentative="1">
+      <w:start w:val="1"/>
+      <w:numFmt w:val="bullet"/>
+      <w:lvlText w:val=""/>
+      <w:lvlJc w:val="left"/>
+      <w:pPr>
+        <w:ind w:left="6120" w:hanging="360"/>
+      </w:pPr>
+      <w:rPr>
+        <w:rFonts w:ascii="Wingdings" w:hAnsi="Wingdings" w:hint="default"/>
+      </w:rPr>
+    </w:lvl>
+  </w:abstractNum>
+  <w:abstractNum w:abstractNumId="3" w15:restartNumberingAfterBreak="0">
     <w:nsid w:val="162D70A0"/>
     <w:multiLevelType w:val="hybridMultilevel"/>
     <w:tmpl w:val="DD606990"/>
@@ -5959,7 +7364,7 @@
       </w:pPr>
     </w:lvl>
   </w:abstractNum>
-  <w:abstractNum w:abstractNumId="3" w15:restartNumberingAfterBreak="0">
+  <w:abstractNum w:abstractNumId="4" w15:restartNumberingAfterBreak="0">
     <w:nsid w:val="186938EA"/>
     <w:multiLevelType w:val="hybridMultilevel"/>
     <w:tmpl w:val="A7804980"/>
@@ -6056,7 +7461,7 @@
       </w:pPr>
     </w:lvl>
   </w:abstractNum>
-  <w:abstractNum w:abstractNumId="4" w15:restartNumberingAfterBreak="0">
+  <w:abstractNum w:abstractNumId="5" w15:restartNumberingAfterBreak="0">
     <w:nsid w:val="1A9A437F"/>
     <w:multiLevelType w:val="hybridMultilevel"/>
     <w:tmpl w:val="78467F74"/>
@@ -6145,7 +7550,7 @@
       </w:pPr>
     </w:lvl>
   </w:abstractNum>
-  <w:abstractNum w:abstractNumId="5" w15:restartNumberingAfterBreak="0">
+  <w:abstractNum w:abstractNumId="6" w15:restartNumberingAfterBreak="0">
     <w:nsid w:val="1F8B4C52"/>
     <w:multiLevelType w:val="hybridMultilevel"/>
     <w:tmpl w:val="B4BCFD7E"/>
@@ -6235,7 +7640,7 @@
       </w:pPr>
     </w:lvl>
   </w:abstractNum>
-  <w:abstractNum w:abstractNumId="6" w15:restartNumberingAfterBreak="0">
+  <w:abstractNum w:abstractNumId="7" w15:restartNumberingAfterBreak="0">
     <w:nsid w:val="38FA0AA2"/>
     <w:multiLevelType w:val="hybridMultilevel"/>
     <w:tmpl w:val="A7804980"/>
@@ -6332,7 +7737,96 @@
       </w:pPr>
     </w:lvl>
   </w:abstractNum>
-  <w:abstractNum w:abstractNumId="7" w15:restartNumberingAfterBreak="0">
+  <w:abstractNum w:abstractNumId="8" w15:restartNumberingAfterBreak="0">
+    <w:nsid w:val="3ADD7D45"/>
+    <w:multiLevelType w:val="hybridMultilevel"/>
+    <w:tmpl w:val="00EE23C2"/>
+    <w:lvl w:ilvl="0" w:tplc="2000000F">
+      <w:start w:val="1"/>
+      <w:numFmt w:val="decimal"/>
+      <w:lvlText w:val="%1."/>
+      <w:lvlJc w:val="left"/>
+      <w:pPr>
+        <w:ind w:left="360" w:hanging="360"/>
+      </w:pPr>
+      <w:rPr>
+        <w:rFonts w:hint="default"/>
+      </w:rPr>
+    </w:lvl>
+    <w:lvl w:ilvl="1" w:tplc="20000019" w:tentative="1">
+      <w:start w:val="1"/>
+      <w:numFmt w:val="lowerLetter"/>
+      <w:lvlText w:val="%2."/>
+      <w:lvlJc w:val="left"/>
+      <w:pPr>
+        <w:ind w:left="1080" w:hanging="360"/>
+      </w:pPr>
+    </w:lvl>
+    <w:lvl w:ilvl="2" w:tplc="2000001B" w:tentative="1">
+      <w:start w:val="1"/>
+      <w:numFmt w:val="lowerRoman"/>
+      <w:lvlText w:val="%3."/>
+      <w:lvlJc w:val="right"/>
+      <w:pPr>
+        <w:ind w:left="1800" w:hanging="180"/>
+      </w:pPr>
+    </w:lvl>
+    <w:lvl w:ilvl="3" w:tplc="2000000F" w:tentative="1">
+      <w:start w:val="1"/>
+      <w:numFmt w:val="decimal"/>
+      <w:lvlText w:val="%4."/>
+      <w:lvlJc w:val="left"/>
+      <w:pPr>
+        <w:ind w:left="2520" w:hanging="360"/>
+      </w:pPr>
+    </w:lvl>
+    <w:lvl w:ilvl="4" w:tplc="20000019" w:tentative="1">
+      <w:start w:val="1"/>
+      <w:numFmt w:val="lowerLetter"/>
+      <w:lvlText w:val="%5."/>
+      <w:lvlJc w:val="left"/>
+      <w:pPr>
+        <w:ind w:left="3240" w:hanging="360"/>
+      </w:pPr>
+    </w:lvl>
+    <w:lvl w:ilvl="5" w:tplc="2000001B" w:tentative="1">
+      <w:start w:val="1"/>
+      <w:numFmt w:val="lowerRoman"/>
+      <w:lvlText w:val="%6."/>
+      <w:lvlJc w:val="right"/>
+      <w:pPr>
+        <w:ind w:left="3960" w:hanging="180"/>
+      </w:pPr>
+    </w:lvl>
+    <w:lvl w:ilvl="6" w:tplc="2000000F" w:tentative="1">
+      <w:start w:val="1"/>
+      <w:numFmt w:val="decimal"/>
+      <w:lvlText w:val="%7."/>
+      <w:lvlJc w:val="left"/>
+      <w:pPr>
+        <w:ind w:left="4680" w:hanging="360"/>
+      </w:pPr>
+    </w:lvl>
+    <w:lvl w:ilvl="7" w:tplc="20000019" w:tentative="1">
+      <w:start w:val="1"/>
+      <w:numFmt w:val="lowerLetter"/>
+      <w:lvlText w:val="%8."/>
+      <w:lvlJc w:val="left"/>
+      <w:pPr>
+        <w:ind w:left="5400" w:hanging="360"/>
+      </w:pPr>
+    </w:lvl>
+    <w:lvl w:ilvl="8" w:tplc="2000001B" w:tentative="1">
+      <w:start w:val="1"/>
+      <w:numFmt w:val="lowerRoman"/>
+      <w:lvlText w:val="%9."/>
+      <w:lvlJc w:val="right"/>
+      <w:pPr>
+        <w:ind w:left="6120" w:hanging="180"/>
+      </w:pPr>
+    </w:lvl>
+  </w:abstractNum>
+  <w:abstractNum w:abstractNumId="9" w15:restartNumberingAfterBreak="0">
     <w:nsid w:val="45187E24"/>
     <w:multiLevelType w:val="hybridMultilevel"/>
     <w:tmpl w:val="00D42DF8"/>
@@ -6421,7 +7915,7 @@
       </w:pPr>
     </w:lvl>
   </w:abstractNum>
-  <w:abstractNum w:abstractNumId="8" w15:restartNumberingAfterBreak="0">
+  <w:abstractNum w:abstractNumId="10" w15:restartNumberingAfterBreak="0">
     <w:nsid w:val="4FD433E4"/>
     <w:multiLevelType w:val="hybridMultilevel"/>
     <w:tmpl w:val="B24A4730"/>
@@ -6510,7 +8004,7 @@
       </w:pPr>
     </w:lvl>
   </w:abstractNum>
-  <w:abstractNum w:abstractNumId="9" w15:restartNumberingAfterBreak="0">
+  <w:abstractNum w:abstractNumId="11" w15:restartNumberingAfterBreak="0">
     <w:nsid w:val="50A4699A"/>
     <w:multiLevelType w:val="hybridMultilevel"/>
     <w:tmpl w:val="A7804980"/>
@@ -6607,7 +8101,7 @@
       </w:pPr>
     </w:lvl>
   </w:abstractNum>
-  <w:abstractNum w:abstractNumId="10" w15:restartNumberingAfterBreak="0">
+  <w:abstractNum w:abstractNumId="12" w15:restartNumberingAfterBreak="0">
     <w:nsid w:val="515C6ACD"/>
     <w:multiLevelType w:val="hybridMultilevel"/>
     <w:tmpl w:val="043CCF66"/>
@@ -6696,7 +8190,7 @@
       </w:pPr>
     </w:lvl>
   </w:abstractNum>
-  <w:abstractNum w:abstractNumId="11" w15:restartNumberingAfterBreak="0">
+  <w:abstractNum w:abstractNumId="13" w15:restartNumberingAfterBreak="0">
     <w:nsid w:val="5C2F37DC"/>
     <w:multiLevelType w:val="hybridMultilevel"/>
     <w:tmpl w:val="68BA18CE"/>
@@ -6809,7 +8303,7 @@
       </w:rPr>
     </w:lvl>
   </w:abstractNum>
-  <w:abstractNum w:abstractNumId="12" w15:restartNumberingAfterBreak="0">
+  <w:abstractNum w:abstractNumId="14" w15:restartNumberingAfterBreak="0">
     <w:nsid w:val="5E4B26FF"/>
     <w:multiLevelType w:val="hybridMultilevel"/>
     <w:tmpl w:val="46885FC8"/>
@@ -6922,7 +8416,7 @@
       </w:rPr>
     </w:lvl>
   </w:abstractNum>
-  <w:abstractNum w:abstractNumId="13" w15:restartNumberingAfterBreak="0">
+  <w:abstractNum w:abstractNumId="15" w15:restartNumberingAfterBreak="0">
     <w:nsid w:val="5EAC3359"/>
     <w:multiLevelType w:val="hybridMultilevel"/>
     <w:tmpl w:val="251E32D2"/>
@@ -7015,7 +8509,7 @@
       </w:pPr>
     </w:lvl>
   </w:abstractNum>
-  <w:abstractNum w:abstractNumId="14" w15:restartNumberingAfterBreak="0">
+  <w:abstractNum w:abstractNumId="16" w15:restartNumberingAfterBreak="0">
     <w:nsid w:val="642A7436"/>
     <w:multiLevelType w:val="hybridMultilevel"/>
     <w:tmpl w:val="5CE68050"/>
@@ -7104,7 +8598,7 @@
       </w:pPr>
     </w:lvl>
   </w:abstractNum>
-  <w:abstractNum w:abstractNumId="15" w15:restartNumberingAfterBreak="0">
+  <w:abstractNum w:abstractNumId="17" w15:restartNumberingAfterBreak="0">
     <w:nsid w:val="687D41FD"/>
     <w:multiLevelType w:val="hybridMultilevel"/>
     <w:tmpl w:val="B54EFEFC"/>
@@ -7217,7 +8711,7 @@
       </w:rPr>
     </w:lvl>
   </w:abstractNum>
-  <w:abstractNum w:abstractNumId="16" w15:restartNumberingAfterBreak="0">
+  <w:abstractNum w:abstractNumId="18" w15:restartNumberingAfterBreak="0">
     <w:nsid w:val="6CF07B9C"/>
     <w:multiLevelType w:val="hybridMultilevel"/>
     <w:tmpl w:val="115A2E0C"/>
@@ -7308,7 +8802,7 @@
       </w:pPr>
     </w:lvl>
   </w:abstractNum>
-  <w:abstractNum w:abstractNumId="17" w15:restartNumberingAfterBreak="0">
+  <w:abstractNum w:abstractNumId="19" w15:restartNumberingAfterBreak="0">
     <w:nsid w:val="6DFB7867"/>
     <w:multiLevelType w:val="hybridMultilevel"/>
     <w:tmpl w:val="A7804980"/>
@@ -7405,7 +8899,7 @@
       </w:pPr>
     </w:lvl>
   </w:abstractNum>
-  <w:abstractNum w:abstractNumId="18" w15:restartNumberingAfterBreak="0">
+  <w:abstractNum w:abstractNumId="20" w15:restartNumberingAfterBreak="0">
     <w:nsid w:val="71F06518"/>
     <w:multiLevelType w:val="hybridMultilevel"/>
     <w:tmpl w:val="92E02E6A"/>
@@ -7518,7 +9012,7 @@
       </w:rPr>
     </w:lvl>
   </w:abstractNum>
-  <w:abstractNum w:abstractNumId="19" w15:restartNumberingAfterBreak="0">
+  <w:abstractNum w:abstractNumId="21" w15:restartNumberingAfterBreak="0">
     <w:nsid w:val="720F6FC3"/>
     <w:multiLevelType w:val="hybridMultilevel"/>
     <w:tmpl w:val="E83AA522"/>
@@ -7607,7 +9101,7 @@
       </w:pPr>
     </w:lvl>
   </w:abstractNum>
-  <w:abstractNum w:abstractNumId="20" w15:restartNumberingAfterBreak="0">
+  <w:abstractNum w:abstractNumId="22" w15:restartNumberingAfterBreak="0">
     <w:nsid w:val="73AD72A9"/>
     <w:multiLevelType w:val="hybridMultilevel"/>
     <w:tmpl w:val="CA268F96"/>
@@ -7697,67 +9191,73 @@
     </w:lvl>
   </w:abstractNum>
   <w:num w:numId="1" w16cid:durableId="955254796">
-    <w:abstractNumId w:val="10"/>
+    <w:abstractNumId w:val="12"/>
   </w:num>
   <w:num w:numId="2" w16cid:durableId="1426683149">
-    <w:abstractNumId w:val="19"/>
+    <w:abstractNumId w:val="21"/>
   </w:num>
   <w:num w:numId="3" w16cid:durableId="338046131">
-    <w:abstractNumId w:val="12"/>
+    <w:abstractNumId w:val="14"/>
   </w:num>
   <w:num w:numId="4" w16cid:durableId="376855960">
-    <w:abstractNumId w:val="13"/>
+    <w:abstractNumId w:val="15"/>
   </w:num>
   <w:num w:numId="5" w16cid:durableId="1018460961">
-    <w:abstractNumId w:val="6"/>
+    <w:abstractNumId w:val="7"/>
   </w:num>
   <w:num w:numId="6" w16cid:durableId="1292437230">
-    <w:abstractNumId w:val="3"/>
+    <w:abstractNumId w:val="4"/>
   </w:num>
   <w:num w:numId="7" w16cid:durableId="1760519443">
     <w:abstractNumId w:val="0"/>
   </w:num>
   <w:num w:numId="8" w16cid:durableId="825634921">
-    <w:abstractNumId w:val="4"/>
+    <w:abstractNumId w:val="5"/>
   </w:num>
   <w:num w:numId="9" w16cid:durableId="1695229600">
+    <w:abstractNumId w:val="22"/>
+  </w:num>
+  <w:num w:numId="10" w16cid:durableId="706877576">
+    <w:abstractNumId w:val="11"/>
+  </w:num>
+  <w:num w:numId="11" w16cid:durableId="762536467">
+    <w:abstractNumId w:val="19"/>
+  </w:num>
+  <w:num w:numId="12" w16cid:durableId="293143080">
+    <w:abstractNumId w:val="9"/>
+  </w:num>
+  <w:num w:numId="13" w16cid:durableId="1478959729">
+    <w:abstractNumId w:val="13"/>
+  </w:num>
+  <w:num w:numId="14" w16cid:durableId="1385564581">
+    <w:abstractNumId w:val="16"/>
+  </w:num>
+  <w:num w:numId="15" w16cid:durableId="503209123">
+    <w:abstractNumId w:val="18"/>
+  </w:num>
+  <w:num w:numId="16" w16cid:durableId="1977835428">
     <w:abstractNumId w:val="20"/>
   </w:num>
-  <w:num w:numId="10" w16cid:durableId="706877576">
-    <w:abstractNumId w:val="9"/>
-  </w:num>
-  <w:num w:numId="11" w16cid:durableId="762536467">
-    <w:abstractNumId w:val="17"/>
-  </w:num>
-  <w:num w:numId="12" w16cid:durableId="293143080">
-    <w:abstractNumId w:val="7"/>
-  </w:num>
-  <w:num w:numId="13" w16cid:durableId="1478959729">
-    <w:abstractNumId w:val="11"/>
-  </w:num>
-  <w:num w:numId="14" w16cid:durableId="1385564581">
-    <w:abstractNumId w:val="14"/>
-  </w:num>
-  <w:num w:numId="15" w16cid:durableId="503209123">
-    <w:abstractNumId w:val="16"/>
-  </w:num>
-  <w:num w:numId="16" w16cid:durableId="1977835428">
-    <w:abstractNumId w:val="18"/>
-  </w:num>
   <w:num w:numId="17" w16cid:durableId="376467432">
-    <w:abstractNumId w:val="5"/>
+    <w:abstractNumId w:val="6"/>
   </w:num>
   <w:num w:numId="18" w16cid:durableId="1449354601">
-    <w:abstractNumId w:val="2"/>
+    <w:abstractNumId w:val="3"/>
   </w:num>
   <w:num w:numId="19" w16cid:durableId="158161401">
-    <w:abstractNumId w:val="8"/>
+    <w:abstractNumId w:val="10"/>
   </w:num>
   <w:num w:numId="20" w16cid:durableId="1334722106">
-    <w:abstractNumId w:val="15"/>
+    <w:abstractNumId w:val="17"/>
   </w:num>
   <w:num w:numId="21" w16cid:durableId="1091389274">
     <w:abstractNumId w:val="1"/>
+  </w:num>
+  <w:num w:numId="22" w16cid:durableId="2084526929">
+    <w:abstractNumId w:val="8"/>
+  </w:num>
+  <w:num w:numId="23" w16cid:durableId="841240582">
+    <w:abstractNumId w:val="2"/>
   </w:num>
 </w:numbering>
 </file>

</xml_diff>

<commit_message>
update docs and create basic demo
</commit_message>
<xml_diff>
--- a/DOCUMENTATION/SOFTWARE-DOCS.docx
+++ b/DOCUMENTATION/SOFTWARE-DOCS.docx
@@ -14,6 +14,7 @@
           <w:lang w:val="en-CA"/>
         </w:rPr>
       </w:pPr>
+      <w:bookmarkStart w:id="0" w:name="_Hlk124954723"/>
       <w:r>
         <w:rPr>
           <w:rFonts w:cstheme="majorHAnsi"/>
@@ -156,6 +157,7 @@
       <w:r>
         <w:rPr>
           <w:rFonts w:asciiTheme="majorHAnsi" w:hAnsiTheme="majorHAnsi" w:cs="Calibri Light"/>
+          <w:noProof/>
           <w:rtl/>
           <w:lang w:val="en-CA"/>
         </w:rPr>
@@ -200,6 +202,503 @@
       <w:pPr>
         <w:rPr>
           <w:rFonts w:asciiTheme="majorHAnsi" w:hAnsiTheme="majorHAnsi" w:cstheme="majorHAnsi"/>
+          <w:rtl/>
+          <w:lang w:val="en-CA"/>
+        </w:rPr>
+      </w:pPr>
+      <w:r>
+        <w:rPr>
+          <w:rFonts w:asciiTheme="majorHAnsi" w:hAnsiTheme="majorHAnsi" w:cstheme="majorHAnsi" w:hint="cs"/>
+          <w:rtl/>
+          <w:lang w:val="en-CA"/>
+        </w:rPr>
+        <w:t xml:space="preserve">הסבר על בחירת עיצוב הטבלה: </w:t>
+      </w:r>
+    </w:p>
+    <w:p>
+      <w:pPr>
+        <w:rPr>
+          <w:rFonts w:asciiTheme="majorHAnsi" w:hAnsiTheme="majorHAnsi" w:cstheme="majorHAnsi"/>
+          <w:rtl/>
+        </w:rPr>
+      </w:pPr>
+      <w:r>
+        <w:rPr>
+          <w:rFonts w:asciiTheme="majorHAnsi" w:hAnsiTheme="majorHAnsi" w:cstheme="majorHAnsi" w:hint="cs"/>
+          <w:rtl/>
+          <w:lang w:val="en-CA"/>
+        </w:rPr>
+        <w:t>מבנה ה</w:t>
+      </w:r>
+      <w:r>
+        <w:rPr>
+          <w:rFonts w:asciiTheme="majorHAnsi" w:hAnsiTheme="majorHAnsi" w:cstheme="majorHAnsi" w:hint="cs"/>
+          <w:rtl/>
+          <w:lang w:val="en-CA"/>
+        </w:rPr>
+        <w:t>-</w:t>
+      </w:r>
+      <w:r>
+        <w:rPr>
+          <w:rFonts w:asciiTheme="majorHAnsi" w:hAnsiTheme="majorHAnsi" w:cstheme="majorHAnsi"/>
+        </w:rPr>
+        <w:t>DB</w:t>
+      </w:r>
+      <w:r>
+        <w:rPr>
+          <w:rFonts w:asciiTheme="majorHAnsi" w:hAnsiTheme="majorHAnsi" w:cstheme="majorHAnsi" w:hint="cs"/>
+          <w:rtl/>
+        </w:rPr>
+        <w:t xml:space="preserve"> שלנו בנוי כך שישנן שתי קבוצות ראשיות של טבלאות: </w:t>
+      </w:r>
+      <w:r>
+        <w:rPr>
+          <w:rFonts w:asciiTheme="majorHAnsi" w:hAnsiTheme="majorHAnsi" w:cstheme="majorHAnsi" w:hint="cs"/>
+          <w:b/>
+          <w:bCs/>
+          <w:rtl/>
+        </w:rPr>
+        <w:t>טבלאות על ליגת ה-</w:t>
+      </w:r>
+      <w:r>
+        <w:rPr>
+          <w:rFonts w:asciiTheme="majorHAnsi" w:hAnsiTheme="majorHAnsi" w:cstheme="majorHAnsi"/>
+          <w:b/>
+          <w:bCs/>
+        </w:rPr>
+        <w:t>NFL</w:t>
+      </w:r>
+      <w:r>
+        <w:rPr>
+          <w:rFonts w:asciiTheme="majorHAnsi" w:hAnsiTheme="majorHAnsi" w:cstheme="majorHAnsi" w:hint="cs"/>
+          <w:rtl/>
+        </w:rPr>
+        <w:t xml:space="preserve"> (תכונה מעתה "הליגה הראשית") </w:t>
+      </w:r>
+      <w:r>
+        <w:rPr>
+          <w:rFonts w:asciiTheme="majorHAnsi" w:hAnsiTheme="majorHAnsi" w:cstheme="majorHAnsi" w:hint="cs"/>
+          <w:b/>
+          <w:bCs/>
+          <w:rtl/>
+        </w:rPr>
+        <w:t>וטבלאות הנוגעות לתהליך בחירת השחקנים</w:t>
+      </w:r>
+      <w:r>
+        <w:rPr>
+          <w:rFonts w:asciiTheme="majorHAnsi" w:hAnsiTheme="majorHAnsi" w:cstheme="majorHAnsi" w:hint="cs"/>
+          <w:rtl/>
+        </w:rPr>
+        <w:t xml:space="preserve"> (התהליך יכונה לעיתים ה-</w:t>
+      </w:r>
+      <w:r>
+        <w:rPr>
+          <w:rFonts w:asciiTheme="majorHAnsi" w:hAnsiTheme="majorHAnsi" w:cstheme="majorHAnsi"/>
+        </w:rPr>
+        <w:t>draft</w:t>
+      </w:r>
+      <w:r>
+        <w:rPr>
+          <w:rFonts w:asciiTheme="majorHAnsi" w:hAnsiTheme="majorHAnsi" w:cstheme="majorHAnsi" w:hint="cs"/>
+          <w:rtl/>
+        </w:rPr>
+        <w:t xml:space="preserve">, והליגה תכונה "ליגת הקולג'ים"). </w:t>
+      </w:r>
+      <w:r>
+        <w:rPr>
+          <w:rFonts w:asciiTheme="majorHAnsi" w:hAnsiTheme="majorHAnsi" w:cstheme="majorHAnsi" w:hint="cs"/>
+          <w:rtl/>
+        </w:rPr>
+        <w:t xml:space="preserve">בכל קבוצה ישנן טבלאות מרכזיות וכן חיבור בין שתי הקבוצות כפי שיתואר כעת. </w:t>
+      </w:r>
+    </w:p>
+    <w:p>
+      <w:pPr>
+        <w:rPr>
+          <w:rFonts w:asciiTheme="majorHAnsi" w:hAnsiTheme="majorHAnsi" w:cstheme="majorHAnsi"/>
+          <w:rtl/>
+        </w:rPr>
+      </w:pPr>
+      <w:r>
+        <w:rPr>
+          <w:rFonts w:asciiTheme="majorHAnsi" w:hAnsiTheme="majorHAnsi" w:cstheme="majorHAnsi" w:hint="cs"/>
+          <w:rtl/>
+        </w:rPr>
+        <w:t xml:space="preserve">בכל קבוצת טבלאות ישנן טבלאות מרכזיות (בליגה הראשית: </w:t>
+      </w:r>
+      <w:r>
+        <w:rPr>
+          <w:rFonts w:asciiTheme="majorHAnsi" w:hAnsiTheme="majorHAnsi" w:cstheme="majorHAnsi"/>
+        </w:rPr>
+        <w:t>games, teams</w:t>
+      </w:r>
+      <w:r>
+        <w:rPr>
+          <w:rFonts w:asciiTheme="majorHAnsi" w:hAnsiTheme="majorHAnsi" w:cstheme="majorHAnsi" w:hint="cs"/>
+          <w:rtl/>
+        </w:rPr>
+        <w:t xml:space="preserve"> ו-</w:t>
+      </w:r>
+      <w:r>
+        <w:rPr>
+          <w:rFonts w:asciiTheme="majorHAnsi" w:hAnsiTheme="majorHAnsi" w:cstheme="majorHAnsi"/>
+        </w:rPr>
+        <w:t>players</w:t>
+      </w:r>
+      <w:r>
+        <w:rPr>
+          <w:rFonts w:asciiTheme="majorHAnsi" w:hAnsiTheme="majorHAnsi" w:cstheme="majorHAnsi" w:hint="cs"/>
+          <w:rtl/>
+        </w:rPr>
+        <w:t xml:space="preserve">, בליגת הקולג'ים: </w:t>
+      </w:r>
+      <w:proofErr w:type="spellStart"/>
+      <w:r>
+        <w:rPr>
+          <w:rFonts w:asciiTheme="majorHAnsi" w:hAnsiTheme="majorHAnsi" w:cstheme="majorHAnsi"/>
+        </w:rPr>
+        <w:t>draft_picks</w:t>
+      </w:r>
+      <w:proofErr w:type="spellEnd"/>
+      <w:r>
+        <w:rPr>
+          <w:rFonts w:asciiTheme="majorHAnsi" w:hAnsiTheme="majorHAnsi" w:cstheme="majorHAnsi" w:hint="cs"/>
+          <w:rtl/>
+        </w:rPr>
+        <w:t xml:space="preserve"> ו-</w:t>
+      </w:r>
+      <w:proofErr w:type="spellStart"/>
+      <w:r>
+        <w:rPr>
+          <w:rFonts w:asciiTheme="majorHAnsi" w:hAnsiTheme="majorHAnsi" w:cstheme="majorHAnsi"/>
+        </w:rPr>
+        <w:t>draft_teams</w:t>
+      </w:r>
+      <w:proofErr w:type="spellEnd"/>
+      <w:r>
+        <w:rPr>
+          <w:rFonts w:asciiTheme="majorHAnsi" w:hAnsiTheme="majorHAnsi" w:cstheme="majorHAnsi" w:hint="cs"/>
+          <w:rtl/>
+        </w:rPr>
+        <w:t xml:space="preserve">) כאשר </w:t>
+      </w:r>
+      <w:r>
+        <w:rPr>
+          <w:rFonts w:asciiTheme="majorHAnsi" w:hAnsiTheme="majorHAnsi" w:cstheme="majorHAnsi" w:hint="cs"/>
+          <w:rtl/>
+        </w:rPr>
+        <w:t>הטבלאות הנוספות מהוות מידע משלים אודות הטבלאות המרכזיות</w:t>
+      </w:r>
+      <w:r>
+        <w:rPr>
+          <w:rFonts w:asciiTheme="majorHAnsi" w:hAnsiTheme="majorHAnsi" w:cstheme="majorHAnsi" w:hint="cs"/>
+          <w:rtl/>
+        </w:rPr>
+        <w:t xml:space="preserve">. כמובן שישנם קשרים גם בין שתי קבוצות הטבלאות ועל כך בסעיף "תיאור הטבלאות" המופיע מטה. </w:t>
+      </w:r>
+    </w:p>
+    <w:p>
+      <w:pPr>
+        <w:rPr>
+          <w:rFonts w:asciiTheme="majorHAnsi" w:hAnsiTheme="majorHAnsi" w:cstheme="majorHAnsi"/>
+          <w:rtl/>
+        </w:rPr>
+      </w:pPr>
+    </w:p>
+    <w:p>
+      <w:pPr>
+        <w:rPr>
+          <w:rFonts w:asciiTheme="majorHAnsi" w:hAnsiTheme="majorHAnsi" w:cstheme="majorHAnsi"/>
+          <w:rtl/>
+        </w:rPr>
+      </w:pPr>
+      <w:r>
+        <w:rPr>
+          <w:rFonts w:asciiTheme="majorHAnsi" w:hAnsiTheme="majorHAnsi" w:cstheme="majorHAnsi" w:hint="cs"/>
+          <w:rtl/>
+        </w:rPr>
+        <w:t>במסגרת בניית ה-</w:t>
+      </w:r>
+      <w:r>
+        <w:rPr>
+          <w:rFonts w:asciiTheme="majorHAnsi" w:hAnsiTheme="majorHAnsi" w:cstheme="majorHAnsi"/>
+        </w:rPr>
+        <w:t>DB</w:t>
+      </w:r>
+      <w:r>
+        <w:rPr>
+          <w:rFonts w:asciiTheme="majorHAnsi" w:hAnsiTheme="majorHAnsi" w:cstheme="majorHAnsi" w:hint="cs"/>
+          <w:rtl/>
+        </w:rPr>
+        <w:t xml:space="preserve"> הקפדנו לעמוד בעקרונות אשר נלמדו בקורס</w:t>
+      </w:r>
+      <w:r>
+        <w:rPr>
+          <w:rFonts w:asciiTheme="majorHAnsi" w:hAnsiTheme="majorHAnsi" w:cstheme="majorHAnsi" w:hint="cs"/>
+          <w:rtl/>
+        </w:rPr>
+        <w:t xml:space="preserve">: </w:t>
+      </w:r>
+    </w:p>
+    <w:p>
+      <w:pPr>
+        <w:pStyle w:val="ListParagraph"/>
+        <w:numPr>
+          <w:ilvl w:val="0"/>
+          <w:numId w:val="24"/>
+        </w:numPr>
+        <w:rPr>
+          <w:rFonts w:asciiTheme="majorHAnsi" w:hAnsiTheme="majorHAnsi" w:cstheme="majorHAnsi"/>
+        </w:rPr>
+      </w:pPr>
+      <w:r>
+        <w:rPr>
+          <w:rFonts w:asciiTheme="majorHAnsi" w:hAnsiTheme="majorHAnsi" w:cstheme="majorHAnsi" w:hint="cs"/>
+          <w:rtl/>
+        </w:rPr>
+        <w:t>חיבור בין טבלאות ייעשה ע"י מפתחות ראשיים, מפתחות זרים או לפחות על ידי שדה מאונדקס</w:t>
+      </w:r>
+    </w:p>
+    <w:p>
+      <w:pPr>
+        <w:pStyle w:val="ListParagraph"/>
+        <w:numPr>
+          <w:ilvl w:val="0"/>
+          <w:numId w:val="24"/>
+        </w:numPr>
+        <w:rPr>
+          <w:rFonts w:asciiTheme="majorHAnsi" w:hAnsiTheme="majorHAnsi" w:cstheme="majorHAnsi"/>
+        </w:rPr>
+      </w:pPr>
+      <w:r>
+        <w:rPr>
+          <w:rFonts w:asciiTheme="majorHAnsi" w:hAnsiTheme="majorHAnsi" w:cstheme="majorHAnsi" w:hint="cs"/>
+          <w:rtl/>
+        </w:rPr>
+        <w:lastRenderedPageBreak/>
+        <w:t xml:space="preserve">נמנענו משמירת מידע כפול בין מספר טבלאות שלא </w:t>
+      </w:r>
+      <w:r>
+        <w:rPr>
+          <w:rFonts w:asciiTheme="majorHAnsi" w:hAnsiTheme="majorHAnsi" w:cstheme="majorHAnsi" w:hint="cs"/>
+          <w:rtl/>
+        </w:rPr>
+        <w:t>לצור</w:t>
+      </w:r>
+      <w:r>
+        <w:rPr>
+          <w:rFonts w:asciiTheme="majorHAnsi" w:hAnsiTheme="majorHAnsi" w:cstheme="majorHAnsi" w:hint="cs"/>
+          <w:rtl/>
+        </w:rPr>
+        <w:t>ך.</w:t>
+      </w:r>
+    </w:p>
+    <w:p>
+      <w:pPr>
+        <w:pStyle w:val="ListParagraph"/>
+        <w:numPr>
+          <w:ilvl w:val="0"/>
+          <w:numId w:val="24"/>
+        </w:numPr>
+        <w:rPr>
+          <w:rFonts w:asciiTheme="majorHAnsi" w:hAnsiTheme="majorHAnsi" w:cstheme="majorHAnsi"/>
+        </w:rPr>
+      </w:pPr>
+      <w:r>
+        <w:rPr>
+          <w:rFonts w:asciiTheme="majorHAnsi" w:hAnsiTheme="majorHAnsi" w:cstheme="majorHAnsi" w:hint="cs"/>
+          <w:rtl/>
+        </w:rPr>
+        <w:t>חלוקת המידע בין הטבלאות נבחר בצורה שתהיה נוחה ואיטואיטיבית יחסית</w:t>
+      </w:r>
+      <w:r>
+        <w:rPr>
+          <w:rFonts w:asciiTheme="majorHAnsi" w:hAnsiTheme="majorHAnsi" w:cstheme="majorHAnsi" w:hint="cs"/>
+          <w:rtl/>
+        </w:rPr>
+        <w:t xml:space="preserve">. </w:t>
+      </w:r>
+    </w:p>
+    <w:p>
+      <w:pPr>
+        <w:pStyle w:val="ListParagraph"/>
+        <w:numPr>
+          <w:ilvl w:val="0"/>
+          <w:numId w:val="24"/>
+        </w:numPr>
+        <w:rPr>
+          <w:rFonts w:asciiTheme="majorHAnsi" w:hAnsiTheme="majorHAnsi" w:cstheme="majorHAnsi"/>
+        </w:rPr>
+      </w:pPr>
+      <w:r>
+        <w:rPr>
+          <w:rFonts w:asciiTheme="majorHAnsi" w:hAnsiTheme="majorHAnsi" w:cstheme="majorHAnsi" w:hint="cs"/>
+          <w:rtl/>
+        </w:rPr>
+        <w:t>הגדרנו שדות משמעותיים כ-</w:t>
+      </w:r>
+      <w:r>
+        <w:rPr>
+          <w:rFonts w:asciiTheme="majorHAnsi" w:hAnsiTheme="majorHAnsi" w:cstheme="majorHAnsi"/>
+        </w:rPr>
+        <w:t>NOT NULL</w:t>
+      </w:r>
+      <w:r>
+        <w:rPr>
+          <w:rFonts w:asciiTheme="majorHAnsi" w:hAnsiTheme="majorHAnsi" w:cstheme="majorHAnsi" w:hint="cs"/>
+          <w:rtl/>
+        </w:rPr>
+        <w:t xml:space="preserve"> על מנת למנוע בעייתיות בתשובות השאילתות. </w:t>
+      </w:r>
+    </w:p>
+    <w:p>
+      <w:pPr>
+        <w:pStyle w:val="ListParagraph"/>
+        <w:numPr>
+          <w:ilvl w:val="0"/>
+          <w:numId w:val="24"/>
+        </w:numPr>
+        <w:rPr>
+          <w:rFonts w:asciiTheme="majorHAnsi" w:hAnsiTheme="majorHAnsi" w:cstheme="majorHAnsi"/>
+        </w:rPr>
+      </w:pPr>
+      <w:r>
+        <w:rPr>
+          <w:rFonts w:asciiTheme="majorHAnsi" w:hAnsiTheme="majorHAnsi" w:cstheme="majorHAnsi" w:hint="cs"/>
+          <w:rtl/>
+        </w:rPr>
+        <w:t>עדכון ושינוי ה-</w:t>
+      </w:r>
+      <w:r>
+        <w:rPr>
+          <w:rFonts w:asciiTheme="majorHAnsi" w:hAnsiTheme="majorHAnsi" w:cstheme="majorHAnsi"/>
+        </w:rPr>
+        <w:t>DB</w:t>
+      </w:r>
+      <w:r>
+        <w:rPr>
+          <w:rFonts w:asciiTheme="majorHAnsi" w:hAnsiTheme="majorHAnsi" w:cstheme="majorHAnsi" w:hint="cs"/>
+          <w:rtl/>
+        </w:rPr>
+        <w:t xml:space="preserve"> יכול להתבצע בצורה נוחה ויעילה </w:t>
+      </w:r>
+      <w:r>
+        <w:rPr>
+          <w:rFonts w:asciiTheme="majorHAnsi" w:hAnsiTheme="majorHAnsi" w:cstheme="majorHAnsi"/>
+          <w:rtl/>
+        </w:rPr>
+        <w:t>–</w:t>
+      </w:r>
+      <w:r>
+        <w:rPr>
+          <w:rFonts w:asciiTheme="majorHAnsi" w:hAnsiTheme="majorHAnsi" w:cstheme="majorHAnsi" w:hint="cs"/>
+          <w:rtl/>
+        </w:rPr>
+        <w:t xml:space="preserve"> למשל הוספה של קבוצה חדשה בליגה הראשית תבוצע בטבלה יחידה, הוספת סטטיסטיקה מסוימת על שחקן תבוצע בטבלת </w:t>
+      </w:r>
+      <w:r>
+        <w:rPr>
+          <w:rFonts w:asciiTheme="majorHAnsi" w:hAnsiTheme="majorHAnsi" w:cstheme="majorHAnsi"/>
+        </w:rPr>
+        <w:t>players</w:t>
+      </w:r>
+      <w:r>
+        <w:rPr>
+          <w:rFonts w:asciiTheme="majorHAnsi" w:hAnsiTheme="majorHAnsi" w:cstheme="majorHAnsi" w:hint="cs"/>
+          <w:rtl/>
+        </w:rPr>
+        <w:t xml:space="preserve"> בלבד בעוד סטיסטיקה מסוימת על קבוצה תתבצע בטבלת ה-</w:t>
+      </w:r>
+      <w:r>
+        <w:rPr>
+          <w:rFonts w:asciiTheme="majorHAnsi" w:hAnsiTheme="majorHAnsi" w:cstheme="majorHAnsi"/>
+        </w:rPr>
+        <w:t>stats</w:t>
+      </w:r>
+      <w:r>
+        <w:rPr>
+          <w:rFonts w:asciiTheme="majorHAnsi" w:hAnsiTheme="majorHAnsi" w:cstheme="majorHAnsi" w:hint="cs"/>
+          <w:rtl/>
+        </w:rPr>
+        <w:t xml:space="preserve">. </w:t>
+      </w:r>
+    </w:p>
+    <w:p>
+      <w:pPr>
+        <w:pStyle w:val="ListParagraph"/>
+        <w:numPr>
+          <w:ilvl w:val="0"/>
+          <w:numId w:val="24"/>
+        </w:numPr>
+        <w:rPr>
+          <w:rFonts w:asciiTheme="majorHAnsi" w:hAnsiTheme="majorHAnsi" w:cstheme="majorHAnsi"/>
+          <w:rtl/>
+        </w:rPr>
+      </w:pPr>
+      <w:r>
+        <w:rPr>
+          <w:rFonts w:asciiTheme="majorHAnsi" w:hAnsiTheme="majorHAnsi" w:cstheme="majorHAnsi" w:hint="cs"/>
+          <w:rtl/>
+        </w:rPr>
+        <w:t>יעילות ביחס לשאילתות המבוצעות על ה-</w:t>
+      </w:r>
+      <w:r>
+        <w:rPr>
+          <w:rFonts w:asciiTheme="majorHAnsi" w:hAnsiTheme="majorHAnsi" w:cstheme="majorHAnsi"/>
+        </w:rPr>
+        <w:t>DB</w:t>
+      </w:r>
+      <w:r>
+        <w:rPr>
+          <w:rFonts w:asciiTheme="majorHAnsi" w:hAnsiTheme="majorHAnsi" w:cstheme="majorHAnsi" w:hint="cs"/>
+          <w:rtl/>
+        </w:rPr>
+        <w:t xml:space="preserve"> </w:t>
+      </w:r>
+      <w:r>
+        <w:rPr>
+          <w:rFonts w:asciiTheme="majorHAnsi" w:hAnsiTheme="majorHAnsi" w:cstheme="majorHAnsi"/>
+          <w:rtl/>
+        </w:rPr>
+        <w:t>–</w:t>
+      </w:r>
+      <w:r>
+        <w:rPr>
+          <w:rFonts w:asciiTheme="majorHAnsi" w:hAnsiTheme="majorHAnsi" w:cstheme="majorHAnsi" w:hint="cs"/>
+          <w:rtl/>
+        </w:rPr>
+        <w:t xml:space="preserve"> בחירת המפתחות והאינדקסים וכן מבנה ה-</w:t>
+      </w:r>
+      <w:r>
+        <w:rPr>
+          <w:rFonts w:asciiTheme="majorHAnsi" w:hAnsiTheme="majorHAnsi" w:cstheme="majorHAnsi"/>
+        </w:rPr>
+        <w:t>DB</w:t>
+      </w:r>
+      <w:r>
+        <w:rPr>
+          <w:rFonts w:asciiTheme="majorHAnsi" w:hAnsiTheme="majorHAnsi" w:cstheme="majorHAnsi" w:hint="cs"/>
+          <w:rtl/>
+        </w:rPr>
+        <w:t xml:space="preserve"> עצמו נעשה מתוך מחשבה על השאילתות אשר בחרנו להפעיל באתר/אפליקציה אשר בנינו על מנת לייעל את השאילתות המבוצעות. </w:t>
+      </w:r>
+    </w:p>
+    <w:p>
+      <w:pPr>
+        <w:rPr>
+          <w:rFonts w:asciiTheme="majorHAnsi" w:hAnsiTheme="majorHAnsi" w:cstheme="majorHAnsi"/>
+          <w:b/>
+          <w:bCs/>
+          <w:u w:val="single"/>
+          <w:rtl/>
+          <w:lang w:val="en-CA"/>
+        </w:rPr>
+      </w:pPr>
+    </w:p>
+    <w:p>
+      <w:pPr>
+        <w:rPr>
+          <w:rFonts w:asciiTheme="majorHAnsi" w:hAnsiTheme="majorHAnsi" w:cstheme="majorHAnsi"/>
           <w:b/>
           <w:bCs/>
           <w:u w:val="single"/>
@@ -237,15 +736,7 @@
           <w:b/>
           <w:bCs/>
         </w:rPr>
-        <w:t>v</w:t>
-      </w:r>
-      <w:r>
-        <w:rPr>
-          <w:rFonts w:asciiTheme="majorHAnsi" w:hAnsiTheme="majorHAnsi" w:cstheme="majorHAnsi"/>
-          <w:b/>
-          <w:bCs/>
-        </w:rPr>
-        <w:t>enues</w:t>
+        <w:t>teams</w:t>
       </w:r>
       <w:r>
         <w:rPr>
@@ -280,7 +771,35 @@
           <w:rFonts w:asciiTheme="majorHAnsi" w:hAnsiTheme="majorHAnsi" w:cstheme="majorHAnsi" w:hint="cs"/>
           <w:rtl/>
         </w:rPr>
-        <w:t xml:space="preserve">: הטבלה כוללת מידע על האצטדיונים של קבוצות וכוללת מידע על שם המקום, הקיבולת שלו ומיקומו. </w:t>
+        <w:t xml:space="preserve">: הטבלה כוללת מידע על הקבוצות בליגה הראשית (בשונה מהטבלה </w:t>
+      </w:r>
+      <w:proofErr w:type="spellStart"/>
+      <w:r>
+        <w:rPr>
+          <w:rFonts w:asciiTheme="majorHAnsi" w:hAnsiTheme="majorHAnsi" w:cstheme="majorHAnsi"/>
+        </w:rPr>
+        <w:t>draft_team</w:t>
+      </w:r>
+      <w:proofErr w:type="spellEnd"/>
+      <w:r>
+        <w:rPr>
+          <w:rFonts w:asciiTheme="majorHAnsi" w:hAnsiTheme="majorHAnsi" w:cstheme="majorHAnsi" w:hint="cs"/>
+          <w:rtl/>
+        </w:rPr>
+        <w:t xml:space="preserve"> עליה נרחיב בהמשך) וכוללת מידע על שם הקבוצה וה-</w:t>
+      </w:r>
+      <w:r>
+        <w:rPr>
+          <w:rFonts w:asciiTheme="majorHAnsi" w:hAnsiTheme="majorHAnsi" w:cstheme="majorHAnsi"/>
+        </w:rPr>
+        <w:t>conference</w:t>
+      </w:r>
+      <w:r>
+        <w:rPr>
+          <w:rFonts w:asciiTheme="majorHAnsi" w:hAnsiTheme="majorHAnsi" w:cstheme="majorHAnsi" w:hint="cs"/>
+          <w:rtl/>
+        </w:rPr>
+        <w:t xml:space="preserve"> אליה היא משוייכת, שם הקמיע וחשבון הטוויטר של הקבוצה וכן מזהה האצטדיון של הקבוצה. </w:t>
       </w:r>
     </w:p>
     <w:p>
@@ -314,21 +833,27 @@
         <w:rPr>
           <w:rFonts w:asciiTheme="majorHAnsi" w:hAnsiTheme="majorHAnsi" w:cstheme="majorHAnsi"/>
         </w:rPr>
-        <w:t>venues(</w:t>
+        <w:t>teams</w:t>
+      </w:r>
+      <w:r>
+        <w:rPr>
+          <w:rFonts w:asciiTheme="majorHAnsi" w:hAnsiTheme="majorHAnsi" w:cstheme="majorHAnsi"/>
+        </w:rPr>
+        <w:t>(</w:t>
       </w:r>
       <w:proofErr w:type="spellStart"/>
       <w:r>
         <w:rPr>
           <w:rFonts w:asciiTheme="majorHAnsi" w:hAnsiTheme="majorHAnsi" w:cstheme="majorHAnsi"/>
         </w:rPr>
-        <w:t>venue_id</w:t>
+        <w:t>team_id,team_name,mascot,conference,venue_id,twitter</w:t>
       </w:r>
       <w:proofErr w:type="spellEnd"/>
       <w:r>
         <w:rPr>
           <w:rFonts w:asciiTheme="majorHAnsi" w:hAnsiTheme="majorHAnsi" w:cstheme="majorHAnsi"/>
         </w:rPr>
-        <w:t>, name, capacity, city, state)</w:t>
+        <w:t>)</w:t>
       </w:r>
     </w:p>
     <w:p>
@@ -340,6 +865,7 @@
         </w:numPr>
         <w:rPr>
           <w:rFonts w:asciiTheme="majorHAnsi" w:hAnsiTheme="majorHAnsi" w:cstheme="majorHAnsi"/>
+          <w:lang w:val="en-CA"/>
         </w:rPr>
       </w:pPr>
       <w:r>
@@ -387,6 +913,39 @@
         <w:rPr>
           <w:rFonts w:asciiTheme="majorHAnsi" w:hAnsiTheme="majorHAnsi" w:cstheme="majorHAnsi"/>
         </w:rPr>
+        <w:t>team_id</w:t>
+      </w:r>
+      <w:proofErr w:type="spellEnd"/>
+    </w:p>
+    <w:p>
+      <w:pPr>
+        <w:pStyle w:val="ListParagraph"/>
+        <w:numPr>
+          <w:ilvl w:val="2"/>
+          <w:numId w:val="23"/>
+        </w:numPr>
+        <w:rPr>
+          <w:rFonts w:asciiTheme="majorHAnsi" w:hAnsiTheme="majorHAnsi" w:cstheme="majorHAnsi"/>
+        </w:rPr>
+      </w:pPr>
+      <w:r>
+        <w:rPr>
+          <w:rFonts w:asciiTheme="majorHAnsi" w:hAnsiTheme="majorHAnsi" w:cstheme="majorHAnsi"/>
+        </w:rPr>
+        <w:t>foreign key</w:t>
+      </w:r>
+      <w:r>
+        <w:rPr>
+          <w:rFonts w:asciiTheme="majorHAnsi" w:hAnsiTheme="majorHAnsi" w:cstheme="majorHAnsi" w:hint="cs"/>
+          <w:rtl/>
+        </w:rPr>
+        <w:t xml:space="preserve">: </w:t>
+      </w:r>
+      <w:proofErr w:type="spellStart"/>
+      <w:r>
+        <w:rPr>
+          <w:rFonts w:asciiTheme="majorHAnsi" w:hAnsiTheme="majorHAnsi" w:cstheme="majorHAnsi"/>
+        </w:rPr>
         <w:t>venue_id</w:t>
       </w:r>
       <w:proofErr w:type="spellEnd"/>
@@ -436,13 +995,13 @@
         <w:rPr>
           <w:rFonts w:asciiTheme="majorHAnsi" w:hAnsiTheme="majorHAnsi" w:cstheme="majorHAnsi"/>
         </w:rPr>
-        <w:t>v</w:t>
-      </w:r>
-      <w:r>
-        <w:rPr>
-          <w:rFonts w:asciiTheme="majorHAnsi" w:hAnsiTheme="majorHAnsi" w:cstheme="majorHAnsi"/>
-        </w:rPr>
-        <w:t>enue_id</w:t>
+        <w:t>team</w:t>
+      </w:r>
+      <w:r>
+        <w:rPr>
+          <w:rFonts w:asciiTheme="majorHAnsi" w:hAnsiTheme="majorHAnsi" w:cstheme="majorHAnsi"/>
+        </w:rPr>
+        <w:t>_id</w:t>
       </w:r>
       <w:proofErr w:type="spellEnd"/>
       <w:r>
@@ -464,6 +1023,22 @@
           <w:rtl/>
         </w:rPr>
         <w:t>)</w:t>
+      </w:r>
+      <w:r>
+        <w:rPr>
+          <w:rFonts w:asciiTheme="majorHAnsi" w:hAnsiTheme="majorHAnsi" w:cstheme="majorHAnsi" w:hint="cs"/>
+          <w:rtl/>
+        </w:rPr>
+        <w:t xml:space="preserve"> </w:t>
+      </w:r>
+      <w:r>
+        <w:rPr>
+          <w:rFonts w:asciiTheme="majorHAnsi" w:hAnsiTheme="majorHAnsi" w:cstheme="majorHAnsi" w:hint="cs"/>
+          <w:i/>
+          <w:iCs/>
+          <w:rtl/>
+        </w:rPr>
+        <w:t>[בשימוש בשאילתות 1, 2 ו-6]</w:t>
       </w:r>
     </w:p>
     <w:p>
@@ -478,16 +1053,20 @@
           <w:lang w:val="en-CA"/>
         </w:rPr>
       </w:pPr>
-      <w:r>
-        <w:rPr>
-          <w:rFonts w:asciiTheme="majorHAnsi" w:hAnsiTheme="majorHAnsi" w:cstheme="majorHAnsi"/>
-        </w:rPr>
-        <w:t>State</w:t>
-      </w:r>
-      <w:r>
-        <w:rPr>
-          <w:rFonts w:asciiTheme="majorHAnsi" w:hAnsiTheme="majorHAnsi" w:cstheme="majorHAnsi" w:hint="cs"/>
-          <w:rtl/>
+      <w:proofErr w:type="spellStart"/>
+      <w:r>
+        <w:rPr>
+          <w:rFonts w:asciiTheme="majorHAnsi" w:hAnsiTheme="majorHAnsi" w:cstheme="majorHAnsi"/>
+          <w:lang w:val="en-CA"/>
+        </w:rPr>
+        <w:t>team_name</w:t>
+      </w:r>
+      <w:proofErr w:type="spellEnd"/>
+      <w:r>
+        <w:rPr>
+          <w:rFonts w:asciiTheme="majorHAnsi" w:hAnsiTheme="majorHAnsi" w:cstheme="majorHAnsi" w:hint="cs"/>
+          <w:rtl/>
+          <w:lang w:val="en-CA"/>
         </w:rPr>
         <w:t xml:space="preserve"> </w:t>
       </w:r>
@@ -495,6 +1074,7 @@
         <w:rPr>
           <w:rFonts w:asciiTheme="majorHAnsi" w:hAnsiTheme="majorHAnsi" w:cstheme="majorHAnsi"/>
           <w:rtl/>
+          <w:lang w:val="en-CA"/>
         </w:rPr>
         <w:t>–</w:t>
       </w:r>
@@ -502,9 +1082,55 @@
         <w:rPr>
           <w:rFonts w:asciiTheme="majorHAnsi" w:hAnsiTheme="majorHAnsi" w:cstheme="majorHAnsi" w:hint="cs"/>
           <w:rtl/>
-        </w:rPr>
-        <w:t xml:space="preserve"> משמש לאופטימיזציה של שאילתא 4 בה אנו מבצעים אגרגציה לפי שדה זה. </w:t>
-      </w:r>
+          <w:lang w:val="en-CA"/>
+        </w:rPr>
+        <w:t xml:space="preserve"> משמש כשדה החיבור בין טבלה זו לטבלה </w:t>
+      </w:r>
+      <w:r>
+        <w:rPr>
+          <w:rFonts w:asciiTheme="majorHAnsi" w:hAnsiTheme="majorHAnsi" w:cstheme="majorHAnsi"/>
+        </w:rPr>
+        <w:t>player</w:t>
+      </w:r>
+      <w:r>
+        <w:rPr>
+          <w:rFonts w:asciiTheme="majorHAnsi" w:hAnsiTheme="majorHAnsi" w:cstheme="majorHAnsi" w:hint="cs"/>
+          <w:rtl/>
+        </w:rPr>
+        <w:t xml:space="preserve"> (שכן לא קיים בה שדה של </w:t>
+      </w:r>
+      <w:proofErr w:type="spellStart"/>
+      <w:r>
+        <w:rPr>
+          <w:rFonts w:asciiTheme="majorHAnsi" w:hAnsiTheme="majorHAnsi" w:cstheme="majorHAnsi"/>
+        </w:rPr>
+        <w:t>team_id</w:t>
+      </w:r>
+      <w:proofErr w:type="spellEnd"/>
+      <w:r>
+        <w:rPr>
+          <w:rFonts w:asciiTheme="majorHAnsi" w:hAnsiTheme="majorHAnsi" w:cstheme="majorHAnsi" w:hint="cs"/>
+          <w:rtl/>
+        </w:rPr>
+        <w:t xml:space="preserve">) </w:t>
+      </w:r>
+      <w:r>
+        <w:rPr>
+          <w:rFonts w:asciiTheme="majorHAnsi" w:hAnsiTheme="majorHAnsi" w:cstheme="majorHAnsi" w:hint="cs"/>
+          <w:i/>
+          <w:iCs/>
+          <w:rtl/>
+        </w:rPr>
+        <w:t>[בשימוש בשאילתות 2 ו-6]</w:t>
+      </w:r>
+    </w:p>
+    <w:p>
+      <w:pPr>
+        <w:rPr>
+          <w:rFonts w:asciiTheme="majorHAnsi" w:hAnsiTheme="majorHAnsi" w:cstheme="majorHAnsi"/>
+          <w:lang w:val="en-CA"/>
+        </w:rPr>
+      </w:pPr>
     </w:p>
     <w:p>
       <w:pPr>
@@ -524,7 +1150,7 @@
           <w:b/>
           <w:bCs/>
         </w:rPr>
-        <w:t>teams</w:t>
+        <w:t>games</w:t>
       </w:r>
       <w:r>
         <w:rPr>
@@ -552,7 +1178,6 @@
           <w:u w:val="single"/>
           <w:rtl/>
         </w:rPr>
-        <w:lastRenderedPageBreak/>
         <w:t>הסבר כללי</w:t>
       </w:r>
       <w:r>
@@ -560,42 +1185,7 @@
           <w:rFonts w:asciiTheme="majorHAnsi" w:hAnsiTheme="majorHAnsi" w:cstheme="majorHAnsi" w:hint="cs"/>
           <w:rtl/>
         </w:rPr>
-        <w:t>:</w:t>
-      </w:r>
-      <w:r>
-        <w:rPr>
-          <w:rFonts w:asciiTheme="majorHAnsi" w:hAnsiTheme="majorHAnsi" w:cstheme="majorHAnsi" w:hint="cs"/>
-          <w:rtl/>
-        </w:rPr>
-        <w:t xml:space="preserve"> הטבלה כוללת מידע על הקבוצות בליגה הראשית (בשונה מהטבלה </w:t>
-      </w:r>
-      <w:proofErr w:type="spellStart"/>
-      <w:r>
-        <w:rPr>
-          <w:rFonts w:asciiTheme="majorHAnsi" w:hAnsiTheme="majorHAnsi" w:cstheme="majorHAnsi"/>
-        </w:rPr>
-        <w:t>draft_team</w:t>
-      </w:r>
-      <w:proofErr w:type="spellEnd"/>
-      <w:r>
-        <w:rPr>
-          <w:rFonts w:asciiTheme="majorHAnsi" w:hAnsiTheme="majorHAnsi" w:cstheme="majorHAnsi" w:hint="cs"/>
-          <w:rtl/>
-        </w:rPr>
-        <w:t xml:space="preserve"> עליה נרחיב בהמשך) וכוללת מידע על שם הקבוצה וה-</w:t>
-      </w:r>
-      <w:r>
-        <w:rPr>
-          <w:rFonts w:asciiTheme="majorHAnsi" w:hAnsiTheme="majorHAnsi" w:cstheme="majorHAnsi"/>
-        </w:rPr>
-        <w:t>conference</w:t>
-      </w:r>
-      <w:r>
-        <w:rPr>
-          <w:rFonts w:asciiTheme="majorHAnsi" w:hAnsiTheme="majorHAnsi" w:cstheme="majorHAnsi" w:hint="cs"/>
-          <w:rtl/>
-        </w:rPr>
-        <w:t xml:space="preserve"> אליה היא משוייכת, שם הקמיע וחשבון הטוויטר של הקבוצה וכן מזהה האצטדיון של הקבוצה. </w:t>
+        <w:t xml:space="preserve">: הטבלה כוללת מידע על המשחקים בליגה הראשית וכוללת פרטים על המשחק עצמו (מזהה, עונה ושבוע), על האצטדיון בו התקיים המשחק וכן פרטים על שתי הקבוצות ששיחקו במשחק (מזהה הקבוצה, נקודות במשחק, הסתברות לניצחון). </w:t>
       </w:r>
     </w:p>
     <w:p>
@@ -625,37 +1215,20 @@
         </w:rPr>
         <w:t xml:space="preserve">: </w:t>
       </w:r>
-      <w:r>
-        <w:rPr>
-          <w:rFonts w:asciiTheme="majorHAnsi" w:hAnsiTheme="majorHAnsi" w:cstheme="majorHAnsi"/>
-        </w:rPr>
-        <w:t>teams</w:t>
-      </w:r>
-      <w:r>
-        <w:rPr>
-          <w:rFonts w:asciiTheme="majorHAnsi" w:hAnsiTheme="majorHAnsi" w:cstheme="majorHAnsi"/>
-        </w:rPr>
-        <w:t>(</w:t>
-      </w:r>
-      <w:proofErr w:type="spellStart"/>
-      <w:r>
-        <w:rPr>
-          <w:rFonts w:asciiTheme="majorHAnsi" w:hAnsiTheme="majorHAnsi" w:cstheme="majorHAnsi"/>
-        </w:rPr>
-        <w:t>team_id,team_name,mascot,conference</w:t>
-      </w:r>
-      <w:r>
-        <w:rPr>
-          <w:rFonts w:asciiTheme="majorHAnsi" w:hAnsiTheme="majorHAnsi" w:cstheme="majorHAnsi"/>
-        </w:rPr>
-        <w:t>,venue_id,twitter</w:t>
-      </w:r>
-      <w:proofErr w:type="spellEnd"/>
-      <w:r>
-        <w:rPr>
-          <w:rFonts w:asciiTheme="majorHAnsi" w:hAnsiTheme="majorHAnsi" w:cstheme="majorHAnsi"/>
-        </w:rPr>
-        <w:t>)</w:t>
+    </w:p>
+    <w:p>
+      <w:pPr>
+        <w:bidi w:val="0"/>
+        <w:rPr>
+          <w:rFonts w:asciiTheme="majorHAnsi" w:hAnsiTheme="majorHAnsi" w:cstheme="majorHAnsi"/>
+          <w:lang w:val="en-CA"/>
+        </w:rPr>
+      </w:pPr>
+      <w:r>
+        <w:rPr>
+          <w:rFonts w:asciiTheme="majorHAnsi" w:hAnsiTheme="majorHAnsi" w:cstheme="majorHAnsi"/>
+        </w:rPr>
+        <w:t>games(game_id,season,week,venue_id,home_id,home_points,home_post_win_prob,away_id,away_points,away_post_win_prob)</w:t>
       </w:r>
     </w:p>
     <w:p>
@@ -715,7 +1288,7 @@
         <w:rPr>
           <w:rFonts w:asciiTheme="majorHAnsi" w:hAnsiTheme="majorHAnsi" w:cstheme="majorHAnsi"/>
         </w:rPr>
-        <w:t>team_id</w:t>
+        <w:t>game_id</w:t>
       </w:r>
       <w:proofErr w:type="spellEnd"/>
     </w:p>
@@ -751,6 +1324,36 @@
         <w:t>venue_id</w:t>
       </w:r>
       <w:proofErr w:type="spellEnd"/>
+      <w:r>
+        <w:rPr>
+          <w:rFonts w:asciiTheme="majorHAnsi" w:hAnsiTheme="majorHAnsi" w:cstheme="majorHAnsi" w:hint="cs"/>
+          <w:rtl/>
+        </w:rPr>
+        <w:t xml:space="preserve">, </w:t>
+      </w:r>
+      <w:proofErr w:type="spellStart"/>
+      <w:r>
+        <w:rPr>
+          <w:rFonts w:asciiTheme="majorHAnsi" w:hAnsiTheme="majorHAnsi" w:cstheme="majorHAnsi"/>
+        </w:rPr>
+        <w:t>home_id</w:t>
+      </w:r>
+      <w:proofErr w:type="spellEnd"/>
+      <w:r>
+        <w:rPr>
+          <w:rFonts w:asciiTheme="majorHAnsi" w:hAnsiTheme="majorHAnsi" w:cstheme="majorHAnsi" w:hint="cs"/>
+          <w:rtl/>
+        </w:rPr>
+        <w:t xml:space="preserve">, </w:t>
+      </w:r>
+      <w:proofErr w:type="spellStart"/>
+      <w:r>
+        <w:rPr>
+          <w:rFonts w:asciiTheme="majorHAnsi" w:hAnsiTheme="majorHAnsi" w:cstheme="majorHAnsi"/>
+        </w:rPr>
+        <w:t>away_id</w:t>
+      </w:r>
+      <w:proofErr w:type="spellEnd"/>
     </w:p>
     <w:p>
       <w:pPr>
@@ -797,7 +1400,7 @@
         <w:rPr>
           <w:rFonts w:asciiTheme="majorHAnsi" w:hAnsiTheme="majorHAnsi" w:cstheme="majorHAnsi"/>
         </w:rPr>
-        <w:t>team</w:t>
+        <w:t>game</w:t>
       </w:r>
       <w:r>
         <w:rPr>
@@ -843,16 +1446,29 @@
       <w:r>
         <w:rPr>
           <w:rFonts w:asciiTheme="majorHAnsi" w:hAnsiTheme="majorHAnsi" w:cstheme="majorHAnsi"/>
-          <w:lang w:val="en-CA"/>
-        </w:rPr>
-        <w:t>team_name</w:t>
+        </w:rPr>
+        <w:t>home_id</w:t>
       </w:r>
       <w:proofErr w:type="spellEnd"/>
       <w:r>
         <w:rPr>
           <w:rFonts w:asciiTheme="majorHAnsi" w:hAnsiTheme="majorHAnsi" w:cstheme="majorHAnsi" w:hint="cs"/>
           <w:rtl/>
-          <w:lang w:val="en-CA"/>
+        </w:rPr>
+        <w:t xml:space="preserve"> ו-</w:t>
+      </w:r>
+      <w:proofErr w:type="spellStart"/>
+      <w:r>
+        <w:rPr>
+          <w:rFonts w:asciiTheme="majorHAnsi" w:hAnsiTheme="majorHAnsi" w:cstheme="majorHAnsi"/>
+        </w:rPr>
+        <w:t>away_id</w:t>
+      </w:r>
+      <w:proofErr w:type="spellEnd"/>
+      <w:r>
+        <w:rPr>
+          <w:rFonts w:asciiTheme="majorHAnsi" w:hAnsiTheme="majorHAnsi" w:cstheme="majorHAnsi" w:hint="cs"/>
+          <w:rtl/>
         </w:rPr>
         <w:t xml:space="preserve"> </w:t>
       </w:r>
@@ -860,7 +1476,6 @@
         <w:rPr>
           <w:rFonts w:asciiTheme="majorHAnsi" w:hAnsiTheme="majorHAnsi" w:cstheme="majorHAnsi"/>
           <w:rtl/>
-          <w:lang w:val="en-CA"/>
         </w:rPr>
         <w:t>–</w:t>
       </w:r>
@@ -868,38 +1483,64 @@
         <w:rPr>
           <w:rFonts w:asciiTheme="majorHAnsi" w:hAnsiTheme="majorHAnsi" w:cstheme="majorHAnsi" w:hint="cs"/>
           <w:rtl/>
-          <w:lang w:val="en-CA"/>
-        </w:rPr>
-        <w:t xml:space="preserve"> משמש כשדה החיבור בין טבלה זו לטבלה </w:t>
-      </w:r>
-      <w:r>
-        <w:rPr>
-          <w:rFonts w:asciiTheme="majorHAnsi" w:hAnsiTheme="majorHAnsi" w:cstheme="majorHAnsi"/>
-        </w:rPr>
-        <w:t>player</w:t>
-      </w:r>
-      <w:r>
-        <w:rPr>
-          <w:rFonts w:asciiTheme="majorHAnsi" w:hAnsiTheme="majorHAnsi" w:cstheme="majorHAnsi" w:hint="cs"/>
-          <w:rtl/>
-        </w:rPr>
-        <w:t xml:space="preserve"> (שכן לא קיים בה שדה של </w:t>
-      </w:r>
-      <w:proofErr w:type="spellStart"/>
-      <w:r>
-        <w:rPr>
-          <w:rFonts w:asciiTheme="majorHAnsi" w:hAnsiTheme="majorHAnsi" w:cstheme="majorHAnsi"/>
-        </w:rPr>
-        <w:t>team_id</w:t>
-      </w:r>
-      <w:proofErr w:type="spellEnd"/>
-      <w:r>
-        <w:rPr>
-          <w:rFonts w:asciiTheme="majorHAnsi" w:hAnsiTheme="majorHAnsi" w:cstheme="majorHAnsi" w:hint="cs"/>
-          <w:rtl/>
-        </w:rPr>
-        <w:t xml:space="preserve">) </w:t>
-      </w:r>
+        </w:rPr>
+        <w:t xml:space="preserve"> מזהי הקבוצות המשחקות בקבוצה, משמש כשדה המחבר לטבלה </w:t>
+      </w:r>
+      <w:r>
+        <w:rPr>
+          <w:rFonts w:asciiTheme="majorHAnsi" w:hAnsiTheme="majorHAnsi" w:cstheme="majorHAnsi"/>
+        </w:rPr>
+        <w:t>teams</w:t>
+      </w:r>
+      <w:r>
+        <w:rPr>
+          <w:rFonts w:asciiTheme="majorHAnsi" w:hAnsiTheme="majorHAnsi" w:cstheme="majorHAnsi" w:hint="cs"/>
+          <w:rtl/>
+        </w:rPr>
+        <w:t>.</w:t>
+      </w:r>
+      <w:r>
+        <w:rPr>
+          <w:rFonts w:asciiTheme="majorHAnsi" w:hAnsiTheme="majorHAnsi" w:cstheme="majorHAnsi" w:hint="cs"/>
+          <w:rtl/>
+        </w:rPr>
+        <w:t xml:space="preserve"> </w:t>
+      </w:r>
+      <w:r>
+        <w:rPr>
+          <w:rFonts w:asciiTheme="majorHAnsi" w:hAnsiTheme="majorHAnsi" w:cstheme="majorHAnsi" w:hint="cs"/>
+          <w:i/>
+          <w:iCs/>
+          <w:rtl/>
+        </w:rPr>
+        <w:t xml:space="preserve">[בשימוש בשאילתות </w:t>
+      </w:r>
+      <w:r>
+        <w:rPr>
+          <w:rFonts w:asciiTheme="majorHAnsi" w:hAnsiTheme="majorHAnsi" w:cstheme="majorHAnsi" w:hint="cs"/>
+          <w:i/>
+          <w:iCs/>
+          <w:rtl/>
+        </w:rPr>
+        <w:t>1 ו-2</w:t>
+      </w:r>
+      <w:r>
+        <w:rPr>
+          <w:rFonts w:asciiTheme="majorHAnsi" w:hAnsiTheme="majorHAnsi" w:cstheme="majorHAnsi" w:hint="cs"/>
+          <w:i/>
+          <w:iCs/>
+          <w:rtl/>
+        </w:rPr>
+        <w:t>]</w:t>
+      </w:r>
+    </w:p>
+    <w:p>
+      <w:pPr>
+        <w:rPr>
+          <w:rFonts w:asciiTheme="majorHAnsi" w:hAnsiTheme="majorHAnsi" w:cstheme="majorHAnsi"/>
+          <w:lang w:val="en-CA"/>
+        </w:rPr>
+      </w:pPr>
     </w:p>
     <w:p>
       <w:pPr>
@@ -919,7 +1560,7 @@
           <w:b/>
           <w:bCs/>
         </w:rPr>
-        <w:t>games</w:t>
+        <w:t>players</w:t>
       </w:r>
       <w:r>
         <w:rPr>
@@ -954,28 +1595,7 @@
           <w:rFonts w:asciiTheme="majorHAnsi" w:hAnsiTheme="majorHAnsi" w:cstheme="majorHAnsi" w:hint="cs"/>
           <w:rtl/>
         </w:rPr>
-        <w:t>:</w:t>
-      </w:r>
-      <w:r>
-        <w:rPr>
-          <w:rFonts w:asciiTheme="majorHAnsi" w:hAnsiTheme="majorHAnsi" w:cstheme="majorHAnsi" w:hint="cs"/>
-          <w:rtl/>
-        </w:rPr>
-        <w:t xml:space="preserve"> הטבלה כוללת מידע על המשחקים בליגה הראשית וכללת פרטים על המשחק עצמו (מזהה, עונה ושבוע), על האצטדיון בו התקיים המשחק וכן פרטים על שתי הקבוצות ששיחקו במשחק (</w:t>
-      </w:r>
-      <w:r>
-        <w:rPr>
-          <w:rFonts w:asciiTheme="majorHAnsi" w:hAnsiTheme="majorHAnsi" w:cstheme="majorHAnsi" w:hint="cs"/>
-          <w:rtl/>
-        </w:rPr>
-        <w:t>מזהה הקבוצה, נקודות במשחק, הסתברות לניצחון</w:t>
-      </w:r>
-      <w:r>
-        <w:rPr>
-          <w:rFonts w:asciiTheme="majorHAnsi" w:hAnsiTheme="majorHAnsi" w:cstheme="majorHAnsi" w:hint="cs"/>
-          <w:rtl/>
-        </w:rPr>
-        <w:t xml:space="preserve">). </w:t>
+        <w:t xml:space="preserve">: הטבלה כוללת מידע על השחקנים המשחקים בליגה הראשית וכוללת פרטים על השחקן עצמו (מזהה, שם, תפקיד, שיוך לקבוצה) וכן סטטיסטיקות אודותיו (וראו בהגדרה המופיעה מטה).  </w:t>
       </w:r>
     </w:p>
     <w:p>
@@ -1009,16 +1629,22 @@
     <w:p>
       <w:pPr>
         <w:bidi w:val="0"/>
-        <w:rPr>
-          <w:rFonts w:asciiTheme="majorHAnsi" w:hAnsiTheme="majorHAnsi" w:cstheme="majorHAnsi"/>
-          <w:lang w:val="en-CA"/>
-        </w:rPr>
-      </w:pPr>
-      <w:r>
-        <w:rPr>
-          <w:rFonts w:asciiTheme="majorHAnsi" w:hAnsiTheme="majorHAnsi" w:cstheme="majorHAnsi"/>
-        </w:rPr>
-        <w:t>games(game_id,season,week,venue_id,home_id,home_points,home_post_win_prob,away_id,away_points,away_post_win_prob)</w:t>
+        <w:ind w:left="720"/>
+        <w:rPr>
+          <w:rFonts w:asciiTheme="majorHAnsi" w:hAnsiTheme="majorHAnsi" w:cstheme="majorHAnsi"/>
+        </w:rPr>
+      </w:pPr>
+      <w:r>
+        <w:rPr>
+          <w:rFonts w:asciiTheme="majorHAnsi" w:hAnsiTheme="majorHAnsi" w:cstheme="majorHAnsi"/>
+        </w:rPr>
+        <w:t>players(</w:t>
+      </w:r>
+      <w:r>
+        <w:rPr>
+          <w:rFonts w:asciiTheme="majorHAnsi" w:hAnsiTheme="majorHAnsi" w:cstheme="majorHAnsi"/>
+        </w:rPr>
+        <w:t>player_id,season,name,position,team,overall,pass,rush,first_down,second_down,third_down,standard_downs,passing_downs)</w:t>
       </w:r>
     </w:p>
     <w:p>
@@ -1078,15 +1704,37 @@
         <w:rPr>
           <w:rFonts w:asciiTheme="majorHAnsi" w:hAnsiTheme="majorHAnsi" w:cstheme="majorHAnsi"/>
         </w:rPr>
-        <w:t>game</w:t>
-      </w:r>
-      <w:r>
-        <w:rPr>
-          <w:rFonts w:asciiTheme="majorHAnsi" w:hAnsiTheme="majorHAnsi" w:cstheme="majorHAnsi"/>
-        </w:rPr>
-        <w:t>_id</w:t>
+        <w:t>player_id</w:t>
       </w:r>
       <w:proofErr w:type="spellEnd"/>
+    </w:p>
+    <w:p>
+      <w:pPr>
+        <w:pStyle w:val="ListParagraph"/>
+        <w:numPr>
+          <w:ilvl w:val="1"/>
+          <w:numId w:val="23"/>
+        </w:numPr>
+        <w:rPr>
+          <w:rFonts w:asciiTheme="majorHAnsi" w:hAnsiTheme="majorHAnsi" w:cstheme="majorHAnsi"/>
+          <w:lang w:val="en-CA"/>
+        </w:rPr>
+      </w:pPr>
+      <w:r>
+        <w:rPr>
+          <w:rFonts w:asciiTheme="majorHAnsi" w:hAnsiTheme="majorHAnsi" w:cstheme="majorHAnsi" w:hint="cs"/>
+          <w:u w:val="single"/>
+          <w:rtl/>
+        </w:rPr>
+        <w:t>אינדקסים</w:t>
+      </w:r>
+      <w:r>
+        <w:rPr>
+          <w:rFonts w:asciiTheme="majorHAnsi" w:hAnsiTheme="majorHAnsi" w:cstheme="majorHAnsi" w:hint="cs"/>
+          <w:rtl/>
+        </w:rPr>
+        <w:t xml:space="preserve">: </w:t>
+      </w:r>
     </w:p>
     <w:p>
       <w:pPr>
@@ -1097,20 +1745,275 @@
         </w:numPr>
         <w:rPr>
           <w:rFonts w:asciiTheme="majorHAnsi" w:hAnsiTheme="majorHAnsi" w:cstheme="majorHAnsi"/>
-        </w:rPr>
-      </w:pPr>
-      <w:r>
-        <w:rPr>
-          <w:rFonts w:asciiTheme="majorHAnsi" w:hAnsiTheme="majorHAnsi" w:cstheme="majorHAnsi"/>
-        </w:rPr>
-        <w:t>foreign key</w:t>
-      </w:r>
-      <w:r>
-        <w:rPr>
-          <w:rFonts w:asciiTheme="majorHAnsi" w:hAnsiTheme="majorHAnsi" w:cstheme="majorHAnsi" w:hint="cs"/>
-          <w:rtl/>
-        </w:rPr>
-        <w:t xml:space="preserve">: </w:t>
+          <w:lang w:val="en-CA"/>
+        </w:rPr>
+      </w:pPr>
+      <w:proofErr w:type="spellStart"/>
+      <w:r>
+        <w:rPr>
+          <w:rFonts w:asciiTheme="majorHAnsi" w:hAnsiTheme="majorHAnsi" w:cstheme="majorHAnsi"/>
+        </w:rPr>
+        <w:t>player</w:t>
+      </w:r>
+      <w:r>
+        <w:rPr>
+          <w:rFonts w:asciiTheme="majorHAnsi" w:hAnsiTheme="majorHAnsi" w:cstheme="majorHAnsi"/>
+        </w:rPr>
+        <w:t>_</w:t>
+      </w:r>
+      <w:r>
+        <w:rPr>
+          <w:rFonts w:asciiTheme="majorHAnsi" w:hAnsiTheme="majorHAnsi" w:cstheme="majorHAnsi"/>
+        </w:rPr>
+        <w:t>id</w:t>
+      </w:r>
+      <w:proofErr w:type="spellEnd"/>
+      <w:r>
+        <w:rPr>
+          <w:rFonts w:asciiTheme="majorHAnsi" w:hAnsiTheme="majorHAnsi" w:cstheme="majorHAnsi" w:hint="cs"/>
+          <w:rtl/>
+        </w:rPr>
+        <w:t xml:space="preserve"> (</w:t>
+      </w:r>
+      <w:r>
+        <w:rPr>
+          <w:rFonts w:asciiTheme="majorHAnsi" w:hAnsiTheme="majorHAnsi" w:cstheme="majorHAnsi"/>
+        </w:rPr>
+        <w:t>primary key</w:t>
+      </w:r>
+      <w:r>
+        <w:rPr>
+          <w:rFonts w:asciiTheme="majorHAnsi" w:hAnsiTheme="majorHAnsi" w:cstheme="majorHAnsi" w:hint="cs"/>
+          <w:rtl/>
+        </w:rPr>
+        <w:t>)</w:t>
+      </w:r>
+    </w:p>
+    <w:p>
+      <w:pPr>
+        <w:pStyle w:val="ListParagraph"/>
+        <w:numPr>
+          <w:ilvl w:val="2"/>
+          <w:numId w:val="23"/>
+        </w:numPr>
+        <w:rPr>
+          <w:rFonts w:asciiTheme="majorHAnsi" w:hAnsiTheme="majorHAnsi" w:cstheme="majorHAnsi"/>
+          <w:lang w:val="en-CA"/>
+        </w:rPr>
+      </w:pPr>
+      <w:r>
+        <w:rPr>
+          <w:rFonts w:asciiTheme="majorHAnsi" w:hAnsiTheme="majorHAnsi" w:cstheme="majorHAnsi"/>
+        </w:rPr>
+        <w:t>team</w:t>
+      </w:r>
+      <w:r>
+        <w:rPr>
+          <w:rFonts w:asciiTheme="majorHAnsi" w:hAnsiTheme="majorHAnsi" w:cstheme="majorHAnsi" w:hint="cs"/>
+          <w:rtl/>
+        </w:rPr>
+        <w:t xml:space="preserve"> </w:t>
+      </w:r>
+      <w:r>
+        <w:rPr>
+          <w:rFonts w:asciiTheme="majorHAnsi" w:hAnsiTheme="majorHAnsi" w:cstheme="majorHAnsi"/>
+          <w:rtl/>
+        </w:rPr>
+        <w:t>–</w:t>
+      </w:r>
+      <w:r>
+        <w:rPr>
+          <w:rFonts w:asciiTheme="majorHAnsi" w:hAnsiTheme="majorHAnsi" w:cstheme="majorHAnsi" w:hint="cs"/>
+          <w:rtl/>
+        </w:rPr>
+        <w:t xml:space="preserve"> </w:t>
+      </w:r>
+      <w:r>
+        <w:rPr>
+          <w:rFonts w:asciiTheme="majorHAnsi" w:hAnsiTheme="majorHAnsi" w:cstheme="majorHAnsi" w:hint="cs"/>
+          <w:rtl/>
+          <w:lang w:val="en-CA"/>
+        </w:rPr>
+        <w:t xml:space="preserve">משמש כשדה החיבור בין טבלה זו לטבלה </w:t>
+      </w:r>
+      <w:r>
+        <w:rPr>
+          <w:rFonts w:asciiTheme="majorHAnsi" w:hAnsiTheme="majorHAnsi" w:cstheme="majorHAnsi"/>
+        </w:rPr>
+        <w:t>teams</w:t>
+      </w:r>
+      <w:r>
+        <w:rPr>
+          <w:rFonts w:asciiTheme="majorHAnsi" w:hAnsiTheme="majorHAnsi" w:cstheme="majorHAnsi" w:hint="cs"/>
+          <w:rtl/>
+        </w:rPr>
+        <w:t xml:space="preserve"> (שכן לא קיים בטבלה </w:t>
+      </w:r>
+      <w:r>
+        <w:rPr>
+          <w:rFonts w:asciiTheme="majorHAnsi" w:hAnsiTheme="majorHAnsi" w:cstheme="majorHAnsi"/>
+        </w:rPr>
+        <w:t>player</w:t>
+      </w:r>
+      <w:r>
+        <w:rPr>
+          <w:rFonts w:asciiTheme="majorHAnsi" w:hAnsiTheme="majorHAnsi" w:cstheme="majorHAnsi" w:hint="cs"/>
+          <w:rtl/>
+        </w:rPr>
+        <w:t xml:space="preserve"> שדה של </w:t>
+      </w:r>
+      <w:proofErr w:type="spellStart"/>
+      <w:r>
+        <w:rPr>
+          <w:rFonts w:asciiTheme="majorHAnsi" w:hAnsiTheme="majorHAnsi" w:cstheme="majorHAnsi"/>
+        </w:rPr>
+        <w:t>team_id</w:t>
+      </w:r>
+      <w:proofErr w:type="spellEnd"/>
+      <w:r>
+        <w:rPr>
+          <w:rFonts w:asciiTheme="majorHAnsi" w:hAnsiTheme="majorHAnsi" w:cstheme="majorHAnsi" w:hint="cs"/>
+          <w:rtl/>
+        </w:rPr>
+        <w:t xml:space="preserve">) </w:t>
+      </w:r>
+      <w:r>
+        <w:rPr>
+          <w:rFonts w:asciiTheme="majorHAnsi" w:hAnsiTheme="majorHAnsi" w:cstheme="majorHAnsi" w:hint="cs"/>
+          <w:i/>
+          <w:iCs/>
+          <w:rtl/>
+        </w:rPr>
+        <w:t>[בשימוש בשאילת</w:t>
+      </w:r>
+      <w:r>
+        <w:rPr>
+          <w:rFonts w:asciiTheme="majorHAnsi" w:hAnsiTheme="majorHAnsi" w:cstheme="majorHAnsi" w:hint="cs"/>
+          <w:i/>
+          <w:iCs/>
+          <w:rtl/>
+        </w:rPr>
+        <w:t>א</w:t>
+      </w:r>
+      <w:r>
+        <w:rPr>
+          <w:rFonts w:asciiTheme="majorHAnsi" w:hAnsiTheme="majorHAnsi" w:cstheme="majorHAnsi" w:hint="cs"/>
+          <w:i/>
+          <w:iCs/>
+          <w:rtl/>
+        </w:rPr>
+        <w:t xml:space="preserve"> 2]</w:t>
+      </w:r>
+    </w:p>
+    <w:p>
+      <w:pPr>
+        <w:pStyle w:val="ListParagraph"/>
+        <w:numPr>
+          <w:ilvl w:val="2"/>
+          <w:numId w:val="23"/>
+        </w:numPr>
+        <w:rPr>
+          <w:rFonts w:asciiTheme="majorHAnsi" w:hAnsiTheme="majorHAnsi" w:cstheme="majorHAnsi"/>
+          <w:lang w:val="en-CA"/>
+        </w:rPr>
+      </w:pPr>
+      <w:r>
+        <w:rPr>
+          <w:rFonts w:asciiTheme="majorHAnsi" w:hAnsiTheme="majorHAnsi" w:cstheme="majorHAnsi"/>
+        </w:rPr>
+        <w:t>Position</w:t>
+      </w:r>
+      <w:r>
+        <w:rPr>
+          <w:rFonts w:asciiTheme="majorHAnsi" w:hAnsiTheme="majorHAnsi" w:cstheme="majorHAnsi" w:hint="cs"/>
+          <w:rtl/>
+        </w:rPr>
+        <w:t xml:space="preserve"> </w:t>
+      </w:r>
+      <w:r>
+        <w:rPr>
+          <w:rFonts w:asciiTheme="majorHAnsi" w:hAnsiTheme="majorHAnsi" w:cstheme="majorHAnsi"/>
+          <w:rtl/>
+        </w:rPr>
+        <w:t>–</w:t>
+      </w:r>
+      <w:r>
+        <w:rPr>
+          <w:rFonts w:asciiTheme="majorHAnsi" w:hAnsiTheme="majorHAnsi" w:cstheme="majorHAnsi" w:hint="cs"/>
+          <w:rtl/>
+        </w:rPr>
+        <w:t xml:space="preserve"> משמש לאופטימיזציה של שאילתא 2 בה אנו מבצעים שליפה על בסיס קלט מהמשתמש ובוחרים שורות לפי שדה זה. </w:t>
+      </w:r>
+      <w:r>
+        <w:rPr>
+          <w:rFonts w:asciiTheme="majorHAnsi" w:hAnsiTheme="majorHAnsi" w:cstheme="majorHAnsi" w:hint="cs"/>
+          <w:i/>
+          <w:iCs/>
+          <w:rtl/>
+        </w:rPr>
+        <w:t>[בשימוש בשאילת</w:t>
+      </w:r>
+      <w:r>
+        <w:rPr>
+          <w:rFonts w:asciiTheme="majorHAnsi" w:hAnsiTheme="majorHAnsi" w:cstheme="majorHAnsi" w:hint="cs"/>
+          <w:i/>
+          <w:iCs/>
+          <w:rtl/>
+        </w:rPr>
+        <w:t>א 2</w:t>
+      </w:r>
+      <w:r>
+        <w:rPr>
+          <w:rFonts w:asciiTheme="majorHAnsi" w:hAnsiTheme="majorHAnsi" w:cstheme="majorHAnsi" w:hint="cs"/>
+          <w:i/>
+          <w:iCs/>
+          <w:rtl/>
+        </w:rPr>
+        <w:t>]</w:t>
+      </w:r>
+    </w:p>
+    <w:p>
+      <w:pPr>
+        <w:rPr>
+          <w:rFonts w:asciiTheme="majorHAnsi" w:hAnsiTheme="majorHAnsi" w:cstheme="majorHAnsi"/>
+          <w:lang w:val="en-CA"/>
+        </w:rPr>
+      </w:pPr>
+    </w:p>
+    <w:p>
+      <w:pPr>
+        <w:pStyle w:val="ListParagraph"/>
+        <w:numPr>
+          <w:ilvl w:val="0"/>
+          <w:numId w:val="23"/>
+        </w:numPr>
+        <w:rPr>
+          <w:rFonts w:asciiTheme="majorHAnsi" w:hAnsiTheme="majorHAnsi" w:cstheme="majorHAnsi"/>
+          <w:lang w:val="en-CA"/>
+        </w:rPr>
+      </w:pPr>
+      <w:r>
+        <w:rPr>
+          <w:rFonts w:asciiTheme="majorHAnsi" w:hAnsiTheme="majorHAnsi" w:cstheme="majorHAnsi"/>
+          <w:b/>
+          <w:bCs/>
+        </w:rPr>
+        <w:t>v</w:t>
+      </w:r>
+      <w:r>
+        <w:rPr>
+          <w:rFonts w:asciiTheme="majorHAnsi" w:hAnsiTheme="majorHAnsi" w:cstheme="majorHAnsi"/>
+          <w:b/>
+          <w:bCs/>
+        </w:rPr>
+        <w:t>enues</w:t>
+      </w:r>
+      <w:r>
+        <w:rPr>
+          <w:rFonts w:asciiTheme="majorHAnsi" w:hAnsiTheme="majorHAnsi" w:cstheme="majorHAnsi" w:hint="cs"/>
+          <w:rtl/>
+        </w:rPr>
+        <w:t>:</w:t>
       </w:r>
     </w:p>
     <w:p>
@@ -1131,6 +2034,142 @@
           <w:u w:val="single"/>
           <w:rtl/>
         </w:rPr>
+        <w:t>הסבר כללי</w:t>
+      </w:r>
+      <w:r>
+        <w:rPr>
+          <w:rFonts w:asciiTheme="majorHAnsi" w:hAnsiTheme="majorHAnsi" w:cstheme="majorHAnsi" w:hint="cs"/>
+          <w:rtl/>
+        </w:rPr>
+        <w:t xml:space="preserve">: הטבלה כוללת מידע על האצטדיונים של קבוצות וכוללת מידע על שם המקום, הקיבולת שלו ומיקומו. </w:t>
+      </w:r>
+    </w:p>
+    <w:p>
+      <w:pPr>
+        <w:pStyle w:val="ListParagraph"/>
+        <w:numPr>
+          <w:ilvl w:val="1"/>
+          <w:numId w:val="23"/>
+        </w:numPr>
+        <w:rPr>
+          <w:rFonts w:asciiTheme="majorHAnsi" w:hAnsiTheme="majorHAnsi" w:cstheme="majorHAnsi"/>
+          <w:lang w:val="en-CA"/>
+        </w:rPr>
+      </w:pPr>
+      <w:r>
+        <w:rPr>
+          <w:rFonts w:asciiTheme="majorHAnsi" w:hAnsiTheme="majorHAnsi" w:cstheme="majorHAnsi" w:hint="cs"/>
+          <w:u w:val="single"/>
+          <w:rtl/>
+        </w:rPr>
+        <w:t>הגדרה</w:t>
+      </w:r>
+      <w:r>
+        <w:rPr>
+          <w:rFonts w:asciiTheme="majorHAnsi" w:hAnsiTheme="majorHAnsi" w:cstheme="majorHAnsi" w:hint="cs"/>
+          <w:rtl/>
+        </w:rPr>
+        <w:t xml:space="preserve">: </w:t>
+      </w:r>
+      <w:r>
+        <w:rPr>
+          <w:rFonts w:asciiTheme="majorHAnsi" w:hAnsiTheme="majorHAnsi" w:cstheme="majorHAnsi"/>
+        </w:rPr>
+        <w:t>venues(</w:t>
+      </w:r>
+      <w:proofErr w:type="spellStart"/>
+      <w:r>
+        <w:rPr>
+          <w:rFonts w:asciiTheme="majorHAnsi" w:hAnsiTheme="majorHAnsi" w:cstheme="majorHAnsi"/>
+        </w:rPr>
+        <w:t>venue_id</w:t>
+      </w:r>
+      <w:proofErr w:type="spellEnd"/>
+      <w:r>
+        <w:rPr>
+          <w:rFonts w:asciiTheme="majorHAnsi" w:hAnsiTheme="majorHAnsi" w:cstheme="majorHAnsi"/>
+        </w:rPr>
+        <w:t>, name, capacity, city, state)</w:t>
+      </w:r>
+    </w:p>
+    <w:p>
+      <w:pPr>
+        <w:pStyle w:val="ListParagraph"/>
+        <w:numPr>
+          <w:ilvl w:val="1"/>
+          <w:numId w:val="23"/>
+        </w:numPr>
+        <w:rPr>
+          <w:rFonts w:asciiTheme="majorHAnsi" w:hAnsiTheme="majorHAnsi" w:cstheme="majorHAnsi"/>
+        </w:rPr>
+      </w:pPr>
+      <w:r>
+        <w:rPr>
+          <w:rFonts w:asciiTheme="majorHAnsi" w:hAnsiTheme="majorHAnsi" w:cstheme="majorHAnsi" w:hint="cs"/>
+          <w:u w:val="single"/>
+          <w:rtl/>
+        </w:rPr>
+        <w:t>מפתחות</w:t>
+      </w:r>
+      <w:r>
+        <w:rPr>
+          <w:rFonts w:asciiTheme="majorHAnsi" w:hAnsiTheme="majorHAnsi" w:cstheme="majorHAnsi" w:hint="cs"/>
+          <w:rtl/>
+        </w:rPr>
+        <w:t xml:space="preserve">: </w:t>
+      </w:r>
+    </w:p>
+    <w:p>
+      <w:pPr>
+        <w:pStyle w:val="ListParagraph"/>
+        <w:numPr>
+          <w:ilvl w:val="2"/>
+          <w:numId w:val="23"/>
+        </w:numPr>
+        <w:rPr>
+          <w:rFonts w:asciiTheme="majorHAnsi" w:hAnsiTheme="majorHAnsi" w:cstheme="majorHAnsi"/>
+        </w:rPr>
+      </w:pPr>
+      <w:r>
+        <w:rPr>
+          <w:rFonts w:asciiTheme="majorHAnsi" w:hAnsiTheme="majorHAnsi" w:cstheme="majorHAnsi"/>
+        </w:rPr>
+        <w:t>primary key</w:t>
+      </w:r>
+      <w:r>
+        <w:rPr>
+          <w:rFonts w:asciiTheme="majorHAnsi" w:hAnsiTheme="majorHAnsi" w:cstheme="majorHAnsi" w:hint="cs"/>
+          <w:rtl/>
+        </w:rPr>
+        <w:t xml:space="preserve">: </w:t>
+      </w:r>
+      <w:proofErr w:type="spellStart"/>
+      <w:r>
+        <w:rPr>
+          <w:rFonts w:asciiTheme="majorHAnsi" w:hAnsiTheme="majorHAnsi" w:cstheme="majorHAnsi"/>
+        </w:rPr>
+        <w:t>venue_id</w:t>
+      </w:r>
+      <w:proofErr w:type="spellEnd"/>
+    </w:p>
+    <w:p>
+      <w:pPr>
+        <w:pStyle w:val="ListParagraph"/>
+        <w:numPr>
+          <w:ilvl w:val="1"/>
+          <w:numId w:val="23"/>
+        </w:numPr>
+        <w:rPr>
+          <w:rFonts w:asciiTheme="majorHAnsi" w:hAnsiTheme="majorHAnsi" w:cstheme="majorHAnsi"/>
+          <w:lang w:val="en-CA"/>
+        </w:rPr>
+      </w:pPr>
+      <w:r>
+        <w:rPr>
+          <w:rFonts w:asciiTheme="majorHAnsi" w:hAnsiTheme="majorHAnsi" w:cstheme="majorHAnsi" w:hint="cs"/>
+          <w:u w:val="single"/>
+          <w:rtl/>
+        </w:rPr>
         <w:t>אינדקסים</w:t>
       </w:r>
       <w:r>
@@ -1140,6 +2179,189 @@
         </w:rPr>
         <w:t xml:space="preserve">: </w:t>
       </w:r>
+    </w:p>
+    <w:p>
+      <w:pPr>
+        <w:pStyle w:val="ListParagraph"/>
+        <w:numPr>
+          <w:ilvl w:val="2"/>
+          <w:numId w:val="23"/>
+        </w:numPr>
+        <w:rPr>
+          <w:rFonts w:asciiTheme="majorHAnsi" w:hAnsiTheme="majorHAnsi" w:cstheme="majorHAnsi"/>
+          <w:lang w:val="en-CA"/>
+        </w:rPr>
+      </w:pPr>
+      <w:proofErr w:type="spellStart"/>
+      <w:r>
+        <w:rPr>
+          <w:rFonts w:asciiTheme="majorHAnsi" w:hAnsiTheme="majorHAnsi" w:cstheme="majorHAnsi"/>
+        </w:rPr>
+        <w:t>v</w:t>
+      </w:r>
+      <w:r>
+        <w:rPr>
+          <w:rFonts w:asciiTheme="majorHAnsi" w:hAnsiTheme="majorHAnsi" w:cstheme="majorHAnsi"/>
+        </w:rPr>
+        <w:t>enue_id</w:t>
+      </w:r>
+      <w:proofErr w:type="spellEnd"/>
+      <w:r>
+        <w:rPr>
+          <w:rFonts w:asciiTheme="majorHAnsi" w:hAnsiTheme="majorHAnsi" w:cstheme="majorHAnsi" w:hint="cs"/>
+          <w:rtl/>
+        </w:rPr>
+        <w:t xml:space="preserve"> (</w:t>
+      </w:r>
+      <w:r>
+        <w:rPr>
+          <w:rFonts w:asciiTheme="majorHAnsi" w:hAnsiTheme="majorHAnsi" w:cstheme="majorHAnsi"/>
+        </w:rPr>
+        <w:t>primary key</w:t>
+      </w:r>
+      <w:r>
+        <w:rPr>
+          <w:rFonts w:asciiTheme="majorHAnsi" w:hAnsiTheme="majorHAnsi" w:cstheme="majorHAnsi" w:hint="cs"/>
+          <w:rtl/>
+        </w:rPr>
+        <w:t>)</w:t>
+      </w:r>
+      <w:r>
+        <w:rPr>
+          <w:rFonts w:asciiTheme="majorHAnsi" w:hAnsiTheme="majorHAnsi" w:cstheme="majorHAnsi" w:hint="cs"/>
+          <w:rtl/>
+        </w:rPr>
+        <w:t xml:space="preserve"> </w:t>
+      </w:r>
+      <w:r>
+        <w:rPr>
+          <w:rFonts w:asciiTheme="majorHAnsi" w:hAnsiTheme="majorHAnsi" w:cstheme="majorHAnsi" w:hint="cs"/>
+          <w:i/>
+          <w:iCs/>
+          <w:rtl/>
+        </w:rPr>
+        <w:t xml:space="preserve">[בשימוש בשאילתות </w:t>
+      </w:r>
+      <w:r>
+        <w:rPr>
+          <w:rFonts w:asciiTheme="majorHAnsi" w:hAnsiTheme="majorHAnsi" w:cstheme="majorHAnsi" w:hint="cs"/>
+          <w:i/>
+          <w:iCs/>
+          <w:rtl/>
+        </w:rPr>
+        <w:t>1</w:t>
+      </w:r>
+      <w:r>
+        <w:rPr>
+          <w:rFonts w:asciiTheme="majorHAnsi" w:hAnsiTheme="majorHAnsi" w:cstheme="majorHAnsi" w:hint="cs"/>
+          <w:i/>
+          <w:iCs/>
+          <w:rtl/>
+        </w:rPr>
+        <w:t xml:space="preserve"> ו-6</w:t>
+      </w:r>
+      <w:r>
+        <w:rPr>
+          <w:rFonts w:asciiTheme="majorHAnsi" w:hAnsiTheme="majorHAnsi" w:cstheme="majorHAnsi" w:hint="cs"/>
+          <w:i/>
+          <w:iCs/>
+          <w:rtl/>
+        </w:rPr>
+        <w:t>]</w:t>
+      </w:r>
+    </w:p>
+    <w:p>
+      <w:pPr>
+        <w:pStyle w:val="ListParagraph"/>
+        <w:numPr>
+          <w:ilvl w:val="2"/>
+          <w:numId w:val="23"/>
+        </w:numPr>
+        <w:rPr>
+          <w:rFonts w:asciiTheme="majorHAnsi" w:hAnsiTheme="majorHAnsi" w:cstheme="majorHAnsi"/>
+          <w:lang w:val="en-CA"/>
+        </w:rPr>
+      </w:pPr>
+      <w:r>
+        <w:rPr>
+          <w:rFonts w:asciiTheme="majorHAnsi" w:hAnsiTheme="majorHAnsi" w:cstheme="majorHAnsi"/>
+        </w:rPr>
+        <w:t>State</w:t>
+      </w:r>
+      <w:r>
+        <w:rPr>
+          <w:rFonts w:asciiTheme="majorHAnsi" w:hAnsiTheme="majorHAnsi" w:cstheme="majorHAnsi" w:hint="cs"/>
+          <w:rtl/>
+        </w:rPr>
+        <w:t xml:space="preserve"> </w:t>
+      </w:r>
+      <w:r>
+        <w:rPr>
+          <w:rFonts w:asciiTheme="majorHAnsi" w:hAnsiTheme="majorHAnsi" w:cstheme="majorHAnsi"/>
+          <w:rtl/>
+        </w:rPr>
+        <w:t>–</w:t>
+      </w:r>
+      <w:r>
+        <w:rPr>
+          <w:rFonts w:asciiTheme="majorHAnsi" w:hAnsiTheme="majorHAnsi" w:cstheme="majorHAnsi" w:hint="cs"/>
+          <w:rtl/>
+        </w:rPr>
+        <w:t xml:space="preserve"> משמש לאופטימיזציה של שאילתא 4 בה אנו מבצעים אגרגציה לפי שדה זה. </w:t>
+      </w:r>
+      <w:r>
+        <w:rPr>
+          <w:rFonts w:asciiTheme="majorHAnsi" w:hAnsiTheme="majorHAnsi" w:cstheme="majorHAnsi" w:hint="cs"/>
+          <w:i/>
+          <w:iCs/>
+          <w:rtl/>
+        </w:rPr>
+        <w:t>[בשימוש בשאילת</w:t>
+      </w:r>
+      <w:r>
+        <w:rPr>
+          <w:rFonts w:asciiTheme="majorHAnsi" w:hAnsiTheme="majorHAnsi" w:cstheme="majorHAnsi" w:hint="cs"/>
+          <w:i/>
+          <w:iCs/>
+          <w:rtl/>
+        </w:rPr>
+        <w:t>א</w:t>
+      </w:r>
+      <w:r>
+        <w:rPr>
+          <w:rFonts w:asciiTheme="majorHAnsi" w:hAnsiTheme="majorHAnsi" w:cstheme="majorHAnsi" w:hint="cs"/>
+          <w:i/>
+          <w:iCs/>
+          <w:rtl/>
+        </w:rPr>
+        <w:t xml:space="preserve"> </w:t>
+      </w:r>
+      <w:r>
+        <w:rPr>
+          <w:rFonts w:asciiTheme="majorHAnsi" w:hAnsiTheme="majorHAnsi" w:cstheme="majorHAnsi" w:hint="cs"/>
+          <w:i/>
+          <w:iCs/>
+          <w:rtl/>
+        </w:rPr>
+        <w:t>4</w:t>
+      </w:r>
+      <w:r>
+        <w:rPr>
+          <w:rFonts w:asciiTheme="majorHAnsi" w:hAnsiTheme="majorHAnsi" w:cstheme="majorHAnsi" w:hint="cs"/>
+          <w:i/>
+          <w:iCs/>
+          <w:rtl/>
+        </w:rPr>
+        <w:t>]</w:t>
+      </w:r>
+    </w:p>
+    <w:p>
+      <w:pPr>
+        <w:rPr>
+          <w:rFonts w:asciiTheme="majorHAnsi" w:hAnsiTheme="majorHAnsi" w:cstheme="majorHAnsi"/>
+          <w:lang w:val="en-IL"/>
+        </w:rPr>
+      </w:pPr>
     </w:p>
     <w:p>
       <w:pPr>
@@ -1159,7 +2381,7 @@
           <w:b/>
           <w:bCs/>
         </w:rPr>
-        <w:t>Venues</w:t>
+        <w:t>stats</w:t>
       </w:r>
       <w:r>
         <w:rPr>
@@ -1167,6 +2389,55 @@
           <w:rtl/>
         </w:rPr>
         <w:t>:</w:t>
+      </w:r>
+      <w:r>
+        <w:rPr>
+          <w:rFonts w:asciiTheme="majorHAnsi" w:hAnsiTheme="majorHAnsi" w:cstheme="majorHAnsi" w:hint="cs"/>
+          <w:rtl/>
+        </w:rPr>
+        <w:t xml:space="preserve"> </w:t>
+      </w:r>
+      <w:r>
+        <w:rPr>
+          <w:rFonts w:asciiTheme="majorHAnsi" w:hAnsiTheme="majorHAnsi" w:cstheme="majorHAnsi" w:hint="cs"/>
+          <w:highlight w:val="yellow"/>
+          <w:rtl/>
+        </w:rPr>
+        <w:t xml:space="preserve">// </w:t>
+      </w:r>
+      <w:r>
+        <w:rPr>
+          <w:rFonts w:asciiTheme="majorHAnsi" w:hAnsiTheme="majorHAnsi" w:cstheme="majorHAnsi" w:hint="cs"/>
+          <w:b/>
+          <w:bCs/>
+          <w:highlight w:val="yellow"/>
+          <w:rtl/>
+        </w:rPr>
+        <w:t>לירון</w:t>
+      </w:r>
+      <w:r>
+        <w:rPr>
+          <w:rFonts w:asciiTheme="majorHAnsi" w:hAnsiTheme="majorHAnsi" w:cstheme="majorHAnsi" w:hint="cs"/>
+          <w:highlight w:val="yellow"/>
+          <w:rtl/>
+        </w:rPr>
+        <w:t xml:space="preserve"> </w:t>
+      </w:r>
+      <w:r>
+        <w:rPr>
+          <w:rFonts w:asciiTheme="majorHAnsi" w:hAnsiTheme="majorHAnsi" w:cstheme="majorHAnsi"/>
+          <w:highlight w:val="yellow"/>
+          <w:rtl/>
+        </w:rPr>
+        <w:t>–</w:t>
+      </w:r>
+      <w:r>
+        <w:rPr>
+          <w:rFonts w:asciiTheme="majorHAnsi" w:hAnsiTheme="majorHAnsi" w:cstheme="majorHAnsi" w:hint="cs"/>
+          <w:highlight w:val="yellow"/>
+          <w:rtl/>
+        </w:rPr>
+        <w:t xml:space="preserve"> יודעת להרחיב?</w:t>
       </w:r>
     </w:p>
     <w:p>
@@ -1194,7 +2465,7 @@
           <w:rFonts w:asciiTheme="majorHAnsi" w:hAnsiTheme="majorHAnsi" w:cstheme="majorHAnsi" w:hint="cs"/>
           <w:rtl/>
         </w:rPr>
-        <w:t>:</w:t>
+        <w:t xml:space="preserve">: הטבלה כוללת סטטיסטיקות הנוגעות לקבוצות השונות בליגה הראשית.  </w:t>
       </w:r>
     </w:p>
     <w:p>
@@ -1227,6 +2498,35 @@
     </w:p>
     <w:p>
       <w:pPr>
+        <w:bidi w:val="0"/>
+        <w:ind w:left="720"/>
+        <w:rPr>
+          <w:rFonts w:asciiTheme="majorHAnsi" w:hAnsiTheme="majorHAnsi" w:cstheme="majorHAnsi"/>
+        </w:rPr>
+      </w:pPr>
+      <w:r>
+        <w:rPr>
+          <w:rFonts w:asciiTheme="majorHAnsi" w:hAnsiTheme="majorHAnsi" w:cstheme="majorHAnsi"/>
+        </w:rPr>
+        <w:t>stats(</w:t>
+      </w:r>
+      <w:proofErr w:type="spellStart"/>
+      <w:r>
+        <w:rPr>
+          <w:rFonts w:asciiTheme="majorHAnsi" w:hAnsiTheme="majorHAnsi" w:cstheme="majorHAnsi"/>
+        </w:rPr>
+        <w:t>team,season,conference,stat_name,stat_value</w:t>
+      </w:r>
+      <w:proofErr w:type="spellEnd"/>
+      <w:r>
+        <w:rPr>
+          <w:rFonts w:asciiTheme="majorHAnsi" w:hAnsiTheme="majorHAnsi" w:cstheme="majorHAnsi"/>
+        </w:rPr>
+        <w:t>)</w:t>
+      </w:r>
+    </w:p>
+    <w:p>
+      <w:pPr>
         <w:pStyle w:val="ListParagraph"/>
         <w:numPr>
           <w:ilvl w:val="1"/>
@@ -1257,17 +2557,64 @@
       <w:pPr>
         <w:pStyle w:val="ListParagraph"/>
         <w:numPr>
+          <w:ilvl w:val="2"/>
+          <w:numId w:val="23"/>
+        </w:numPr>
+        <w:rPr>
+          <w:rFonts w:asciiTheme="majorHAnsi" w:hAnsiTheme="majorHAnsi" w:cstheme="majorHAnsi"/>
+        </w:rPr>
+      </w:pPr>
+      <w:r>
+        <w:rPr>
+          <w:rFonts w:asciiTheme="majorHAnsi" w:hAnsiTheme="majorHAnsi" w:cstheme="majorHAnsi"/>
+        </w:rPr>
+        <w:t>primary key</w:t>
+      </w:r>
+      <w:r>
+        <w:rPr>
+          <w:rFonts w:asciiTheme="majorHAnsi" w:hAnsiTheme="majorHAnsi" w:cstheme="majorHAnsi" w:hint="cs"/>
+          <w:rtl/>
+        </w:rPr>
+        <w:t xml:space="preserve">: </w:t>
+      </w:r>
+      <w:r>
+        <w:rPr>
+          <w:rFonts w:asciiTheme="majorHAnsi" w:hAnsiTheme="majorHAnsi" w:cstheme="majorHAnsi"/>
+        </w:rPr>
+        <w:t>(</w:t>
+      </w:r>
+      <w:proofErr w:type="spellStart"/>
+      <w:r>
+        <w:rPr>
+          <w:rFonts w:asciiTheme="majorHAnsi" w:hAnsiTheme="majorHAnsi" w:cstheme="majorHAnsi"/>
+        </w:rPr>
+        <w:t>team,stat_name</w:t>
+      </w:r>
+      <w:proofErr w:type="spellEnd"/>
+      <w:r>
+        <w:rPr>
+          <w:rFonts w:asciiTheme="majorHAnsi" w:hAnsiTheme="majorHAnsi" w:cstheme="majorHAnsi"/>
+        </w:rPr>
+        <w:t>)</w:t>
+      </w:r>
+    </w:p>
+    <w:p>
+      <w:pPr>
+        <w:pStyle w:val="ListParagraph"/>
+        <w:numPr>
           <w:ilvl w:val="1"/>
           <w:numId w:val="23"/>
         </w:numPr>
         <w:rPr>
           <w:rFonts w:asciiTheme="majorHAnsi" w:hAnsiTheme="majorHAnsi" w:cstheme="majorHAnsi"/>
-          <w:lang w:val="en-CA"/>
-        </w:rPr>
-      </w:pPr>
-      <w:r>
-        <w:rPr>
-          <w:rFonts w:asciiTheme="majorHAnsi" w:hAnsiTheme="majorHAnsi" w:cstheme="majorHAnsi" w:hint="cs"/>
+          <w:highlight w:val="yellow"/>
+          <w:lang w:val="en-CA"/>
+        </w:rPr>
+      </w:pPr>
+      <w:r>
+        <w:rPr>
+          <w:rFonts w:asciiTheme="majorHAnsi" w:hAnsiTheme="majorHAnsi" w:cstheme="majorHAnsi" w:hint="cs"/>
+          <w:highlight w:val="yellow"/>
           <w:u w:val="single"/>
           <w:rtl/>
         </w:rPr>
@@ -1276,10 +2623,167 @@
       <w:r>
         <w:rPr>
           <w:rFonts w:asciiTheme="majorHAnsi" w:hAnsiTheme="majorHAnsi" w:cstheme="majorHAnsi" w:hint="cs"/>
+          <w:highlight w:val="yellow"/>
           <w:rtl/>
         </w:rPr>
         <w:t xml:space="preserve">: </w:t>
       </w:r>
+      <w:r>
+        <w:rPr>
+          <w:rFonts w:asciiTheme="majorHAnsi" w:hAnsiTheme="majorHAnsi" w:cstheme="majorHAnsi" w:hint="cs"/>
+          <w:highlight w:val="yellow"/>
+          <w:rtl/>
+        </w:rPr>
+        <w:t>להוסיף הסברים</w:t>
+      </w:r>
+    </w:p>
+    <w:p>
+      <w:pPr>
+        <w:pStyle w:val="ListParagraph"/>
+        <w:numPr>
+          <w:ilvl w:val="2"/>
+          <w:numId w:val="23"/>
+        </w:numPr>
+        <w:rPr>
+          <w:rFonts w:asciiTheme="majorHAnsi" w:hAnsiTheme="majorHAnsi" w:cstheme="majorHAnsi"/>
+          <w:lang w:val="en-CA"/>
+        </w:rPr>
+      </w:pPr>
+      <w:proofErr w:type="spellStart"/>
+      <w:r>
+        <w:rPr>
+          <w:rFonts w:asciiTheme="majorHAnsi" w:hAnsiTheme="majorHAnsi" w:cstheme="majorHAnsi"/>
+        </w:rPr>
+        <w:t>team,stat_name</w:t>
+      </w:r>
+      <w:proofErr w:type="spellEnd"/>
+      <w:r>
+        <w:rPr>
+          <w:rFonts w:asciiTheme="majorHAnsi" w:hAnsiTheme="majorHAnsi" w:cstheme="majorHAnsi" w:hint="cs"/>
+          <w:rtl/>
+        </w:rPr>
+        <w:t xml:space="preserve"> (</w:t>
+      </w:r>
+      <w:r>
+        <w:rPr>
+          <w:rFonts w:asciiTheme="majorHAnsi" w:hAnsiTheme="majorHAnsi" w:cstheme="majorHAnsi"/>
+        </w:rPr>
+        <w:t>primary key</w:t>
+      </w:r>
+      <w:r>
+        <w:rPr>
+          <w:rFonts w:asciiTheme="majorHAnsi" w:hAnsiTheme="majorHAnsi" w:cstheme="majorHAnsi" w:hint="cs"/>
+          <w:rtl/>
+        </w:rPr>
+        <w:t>)</w:t>
+      </w:r>
+    </w:p>
+    <w:p>
+      <w:pPr>
+        <w:pStyle w:val="ListParagraph"/>
+        <w:numPr>
+          <w:ilvl w:val="2"/>
+          <w:numId w:val="23"/>
+        </w:numPr>
+        <w:rPr>
+          <w:rFonts w:asciiTheme="majorHAnsi" w:hAnsiTheme="majorHAnsi" w:cstheme="majorHAnsi"/>
+          <w:lang w:val="en-CA"/>
+        </w:rPr>
+      </w:pPr>
+      <w:proofErr w:type="spellStart"/>
+      <w:r>
+        <w:rPr>
+          <w:rFonts w:asciiTheme="majorHAnsi" w:hAnsiTheme="majorHAnsi" w:cstheme="majorHAnsi"/>
+        </w:rPr>
+        <w:t>stat_</w:t>
+      </w:r>
+      <w:r>
+        <w:rPr>
+          <w:rFonts w:asciiTheme="majorHAnsi" w:hAnsiTheme="majorHAnsi" w:cstheme="majorHAnsi"/>
+        </w:rPr>
+        <w:t>name</w:t>
+      </w:r>
+      <w:proofErr w:type="spellEnd"/>
+      <w:r>
+        <w:rPr>
+          <w:rFonts w:asciiTheme="majorHAnsi" w:hAnsiTheme="majorHAnsi" w:cstheme="majorHAnsi" w:hint="cs"/>
+          <w:rtl/>
+        </w:rPr>
+        <w:t xml:space="preserve"> </w:t>
+      </w:r>
+      <w:r>
+        <w:rPr>
+          <w:rFonts w:asciiTheme="majorHAnsi" w:hAnsiTheme="majorHAnsi" w:cstheme="majorHAnsi" w:hint="cs"/>
+          <w:i/>
+          <w:iCs/>
+          <w:rtl/>
+        </w:rPr>
+        <w:t>[בשימוש בשאילת</w:t>
+      </w:r>
+      <w:r>
+        <w:rPr>
+          <w:rFonts w:asciiTheme="majorHAnsi" w:hAnsiTheme="majorHAnsi" w:cstheme="majorHAnsi" w:hint="cs"/>
+          <w:i/>
+          <w:iCs/>
+          <w:rtl/>
+        </w:rPr>
+        <w:t>א 3</w:t>
+      </w:r>
+      <w:r>
+        <w:rPr>
+          <w:rFonts w:asciiTheme="majorHAnsi" w:hAnsiTheme="majorHAnsi" w:cstheme="majorHAnsi" w:hint="cs"/>
+          <w:i/>
+          <w:iCs/>
+          <w:rtl/>
+        </w:rPr>
+        <w:t>]</w:t>
+      </w:r>
+    </w:p>
+    <w:p>
+      <w:pPr>
+        <w:pStyle w:val="ListParagraph"/>
+        <w:numPr>
+          <w:ilvl w:val="2"/>
+          <w:numId w:val="23"/>
+        </w:numPr>
+        <w:rPr>
+          <w:rFonts w:asciiTheme="majorHAnsi" w:hAnsiTheme="majorHAnsi" w:cstheme="majorHAnsi"/>
+          <w:lang w:val="en-CA"/>
+        </w:rPr>
+      </w:pPr>
+      <w:r>
+        <w:rPr>
+          <w:rFonts w:asciiTheme="majorHAnsi" w:hAnsiTheme="majorHAnsi" w:cstheme="majorHAnsi"/>
+        </w:rPr>
+        <w:lastRenderedPageBreak/>
+        <w:t>team</w:t>
+      </w:r>
+      <w:r>
+        <w:rPr>
+          <w:rFonts w:asciiTheme="majorHAnsi" w:hAnsiTheme="majorHAnsi" w:cstheme="majorHAnsi" w:hint="cs"/>
+          <w:rtl/>
+        </w:rPr>
+        <w:t xml:space="preserve"> </w:t>
+      </w:r>
+      <w:r>
+        <w:rPr>
+          <w:rFonts w:asciiTheme="majorHAnsi" w:hAnsiTheme="majorHAnsi" w:cstheme="majorHAnsi" w:hint="cs"/>
+          <w:i/>
+          <w:iCs/>
+          <w:rtl/>
+        </w:rPr>
+        <w:t>[בשימוש בשאילתא 3]</w:t>
+      </w:r>
+    </w:p>
+    <w:p>
+      <w:pPr>
+        <w:rPr>
+          <w:rFonts w:asciiTheme="majorHAnsi" w:hAnsiTheme="majorHAnsi" w:cstheme="majorHAnsi"/>
+          <w:b/>
+          <w:bCs/>
+          <w:lang w:val="en-CA"/>
+        </w:rPr>
+      </w:pPr>
     </w:p>
     <w:p>
       <w:pPr>
@@ -1290,20 +2794,26 @@
         </w:numPr>
         <w:rPr>
           <w:rFonts w:asciiTheme="majorHAnsi" w:hAnsiTheme="majorHAnsi" w:cstheme="majorHAnsi"/>
-          <w:lang w:val="en-CA"/>
-        </w:rPr>
-      </w:pPr>
-      <w:r>
-        <w:rPr>
-          <w:rFonts w:asciiTheme="majorHAnsi" w:hAnsiTheme="majorHAnsi" w:cstheme="majorHAnsi"/>
           <w:b/>
           <w:bCs/>
-        </w:rPr>
-        <w:t>Venues</w:t>
-      </w:r>
-      <w:r>
-        <w:rPr>
-          <w:rFonts w:asciiTheme="majorHAnsi" w:hAnsiTheme="majorHAnsi" w:cstheme="majorHAnsi" w:hint="cs"/>
+          <w:lang w:val="en-CA"/>
+        </w:rPr>
+      </w:pPr>
+      <w:proofErr w:type="spellStart"/>
+      <w:r>
+        <w:rPr>
+          <w:rFonts w:asciiTheme="majorHAnsi" w:hAnsiTheme="majorHAnsi" w:cstheme="majorHAnsi"/>
+          <w:b/>
+          <w:bCs/>
+        </w:rPr>
+        <w:t>draft_positions</w:t>
+      </w:r>
+      <w:proofErr w:type="spellEnd"/>
+      <w:r>
+        <w:rPr>
+          <w:rFonts w:asciiTheme="majorHAnsi" w:hAnsiTheme="majorHAnsi" w:cstheme="majorHAnsi" w:hint="cs"/>
+          <w:b/>
+          <w:bCs/>
           <w:rtl/>
         </w:rPr>
         <w:t>:</w:t>
@@ -1334,7 +2844,23 @@
           <w:rFonts w:asciiTheme="majorHAnsi" w:hAnsiTheme="majorHAnsi" w:cstheme="majorHAnsi" w:hint="cs"/>
           <w:rtl/>
         </w:rPr>
-        <w:t>:</w:t>
+        <w:t>: הטבלה כוללת הצמדה בין תפקיד במשחק לבין שמו המקוצר</w:t>
+      </w:r>
+      <w:r>
+        <w:rPr>
+          <w:rFonts w:asciiTheme="majorHAnsi" w:hAnsiTheme="majorHAnsi" w:cstheme="majorHAnsi" w:hint="cs"/>
+          <w:rtl/>
+          <w:lang w:val="en-CA"/>
+        </w:rPr>
+        <w:t>.</w:t>
+      </w:r>
+      <w:r>
+        <w:rPr>
+          <w:rFonts w:asciiTheme="majorHAnsi" w:hAnsiTheme="majorHAnsi" w:cstheme="majorHAnsi" w:hint="cs"/>
+          <w:rtl/>
+          <w:lang w:val="en-CA"/>
+        </w:rPr>
+        <w:t xml:space="preserve"> </w:t>
       </w:r>
     </w:p>
     <w:p>
@@ -1364,6 +2890,34 @@
         </w:rPr>
         <w:t xml:space="preserve">: </w:t>
       </w:r>
+      <w:proofErr w:type="spellStart"/>
+      <w:r>
+        <w:rPr>
+          <w:rFonts w:asciiTheme="majorHAnsi" w:hAnsiTheme="majorHAnsi" w:cstheme="majorHAnsi"/>
+        </w:rPr>
+        <w:t>draft_positions</w:t>
+      </w:r>
+      <w:proofErr w:type="spellEnd"/>
+      <w:r>
+        <w:rPr>
+          <w:rFonts w:asciiTheme="majorHAnsi" w:hAnsiTheme="majorHAnsi" w:cstheme="majorHAnsi"/>
+        </w:rPr>
+        <w:t xml:space="preserve"> (</w:t>
+      </w:r>
+      <w:proofErr w:type="spellStart"/>
+      <w:r>
+        <w:rPr>
+          <w:rFonts w:asciiTheme="majorHAnsi" w:hAnsiTheme="majorHAnsi" w:cstheme="majorHAnsi"/>
+        </w:rPr>
+        <w:t>position_name,abbreviation</w:t>
+      </w:r>
+      <w:proofErr w:type="spellEnd"/>
+      <w:r>
+        <w:rPr>
+          <w:rFonts w:asciiTheme="majorHAnsi" w:hAnsiTheme="majorHAnsi" w:cstheme="majorHAnsi"/>
+        </w:rPr>
+        <w:t>)</w:t>
+      </w:r>
     </w:p>
     <w:p>
       <w:pPr>
@@ -1397,6 +2951,39 @@
       <w:pPr>
         <w:pStyle w:val="ListParagraph"/>
         <w:numPr>
+          <w:ilvl w:val="2"/>
+          <w:numId w:val="23"/>
+        </w:numPr>
+        <w:rPr>
+          <w:rFonts w:asciiTheme="majorHAnsi" w:hAnsiTheme="majorHAnsi" w:cstheme="majorHAnsi"/>
+        </w:rPr>
+      </w:pPr>
+      <w:r>
+        <w:rPr>
+          <w:rFonts w:asciiTheme="majorHAnsi" w:hAnsiTheme="majorHAnsi" w:cstheme="majorHAnsi"/>
+        </w:rPr>
+        <w:t>primary key</w:t>
+      </w:r>
+      <w:r>
+        <w:rPr>
+          <w:rFonts w:asciiTheme="majorHAnsi" w:hAnsiTheme="majorHAnsi" w:cstheme="majorHAnsi" w:hint="cs"/>
+          <w:rtl/>
+        </w:rPr>
+        <w:t xml:space="preserve">: </w:t>
+      </w:r>
+      <w:proofErr w:type="spellStart"/>
+      <w:r>
+        <w:rPr>
+          <w:rFonts w:asciiTheme="majorHAnsi" w:hAnsiTheme="majorHAnsi" w:cstheme="majorHAnsi"/>
+        </w:rPr>
+        <w:t>position_name</w:t>
+      </w:r>
+      <w:proofErr w:type="spellEnd"/>
+    </w:p>
+    <w:p>
+      <w:pPr>
+        <w:pStyle w:val="ListParagraph"/>
+        <w:numPr>
           <w:ilvl w:val="1"/>
           <w:numId w:val="23"/>
         </w:numPr>
@@ -1423,18 +3010,322 @@
     </w:p>
     <w:p>
       <w:pPr>
-        <w:rPr>
-          <w:rFonts w:asciiTheme="majorHAnsi" w:hAnsiTheme="majorHAnsi" w:cstheme="majorHAnsi"/>
-          <w:lang w:val="en-CA"/>
-        </w:rPr>
-      </w:pPr>
-    </w:p>
-    <w:p>
-      <w:pPr>
+        <w:pStyle w:val="ListParagraph"/>
+        <w:numPr>
+          <w:ilvl w:val="2"/>
+          <w:numId w:val="23"/>
+        </w:numPr>
+        <w:rPr>
+          <w:rFonts w:asciiTheme="majorHAnsi" w:hAnsiTheme="majorHAnsi" w:cstheme="majorHAnsi"/>
+          <w:lang w:val="en-CA"/>
+        </w:rPr>
+      </w:pPr>
+      <w:proofErr w:type="spellStart"/>
+      <w:r>
+        <w:rPr>
+          <w:rFonts w:asciiTheme="majorHAnsi" w:hAnsiTheme="majorHAnsi" w:cstheme="majorHAnsi"/>
+        </w:rPr>
+        <w:t>position_name</w:t>
+      </w:r>
+      <w:proofErr w:type="spellEnd"/>
+      <w:r>
+        <w:rPr>
+          <w:rFonts w:asciiTheme="majorHAnsi" w:hAnsiTheme="majorHAnsi" w:cstheme="majorHAnsi" w:hint="cs"/>
+          <w:rtl/>
+        </w:rPr>
+        <w:t xml:space="preserve"> (</w:t>
+      </w:r>
+      <w:r>
+        <w:rPr>
+          <w:rFonts w:asciiTheme="majorHAnsi" w:hAnsiTheme="majorHAnsi" w:cstheme="majorHAnsi"/>
+        </w:rPr>
+        <w:t>primary key</w:t>
+      </w:r>
+      <w:r>
+        <w:rPr>
+          <w:rFonts w:asciiTheme="majorHAnsi" w:hAnsiTheme="majorHAnsi" w:cstheme="majorHAnsi" w:hint="cs"/>
+          <w:rtl/>
+        </w:rPr>
+        <w:t>)</w:t>
+      </w:r>
+      <w:r>
+        <w:rPr>
+          <w:rFonts w:asciiTheme="majorHAnsi" w:hAnsiTheme="majorHAnsi" w:cstheme="majorHAnsi" w:hint="cs"/>
+          <w:rtl/>
+        </w:rPr>
+        <w:t xml:space="preserve"> </w:t>
+      </w:r>
+      <w:r>
+        <w:rPr>
+          <w:rFonts w:asciiTheme="majorHAnsi" w:hAnsiTheme="majorHAnsi" w:cstheme="majorHAnsi" w:hint="cs"/>
+          <w:i/>
+          <w:iCs/>
+          <w:rtl/>
+        </w:rPr>
+        <w:t xml:space="preserve">[בשימוש </w:t>
+      </w:r>
+      <w:r>
+        <w:rPr>
+          <w:rFonts w:asciiTheme="majorHAnsi" w:hAnsiTheme="majorHAnsi" w:cstheme="majorHAnsi" w:hint="cs"/>
+          <w:i/>
+          <w:iCs/>
+          <w:rtl/>
+        </w:rPr>
+        <w:t>בשאילתא 5</w:t>
+      </w:r>
+      <w:r>
+        <w:rPr>
+          <w:rFonts w:asciiTheme="majorHAnsi" w:hAnsiTheme="majorHAnsi" w:cstheme="majorHAnsi" w:hint="cs"/>
+          <w:i/>
+          <w:iCs/>
+          <w:rtl/>
+        </w:rPr>
+        <w:t>]</w:t>
+      </w:r>
+    </w:p>
+    <w:p>
+      <w:pPr>
+        <w:rPr>
+          <w:rFonts w:asciiTheme="majorHAnsi" w:hAnsiTheme="majorHAnsi" w:cstheme="majorHAnsi"/>
+          <w:b/>
+          <w:bCs/>
+          <w:lang w:val="en-CA"/>
+        </w:rPr>
+      </w:pPr>
+    </w:p>
+    <w:p>
+      <w:pPr>
+        <w:pStyle w:val="ListParagraph"/>
+        <w:numPr>
+          <w:ilvl w:val="0"/>
+          <w:numId w:val="23"/>
+        </w:numPr>
+        <w:rPr>
+          <w:rFonts w:asciiTheme="majorHAnsi" w:hAnsiTheme="majorHAnsi" w:cstheme="majorHAnsi"/>
+          <w:b/>
+          <w:bCs/>
+          <w:lang w:val="en-CA"/>
+        </w:rPr>
+      </w:pPr>
+      <w:proofErr w:type="spellStart"/>
+      <w:r>
+        <w:rPr>
+          <w:rFonts w:asciiTheme="majorHAnsi" w:hAnsiTheme="majorHAnsi" w:cstheme="majorHAnsi"/>
+          <w:b/>
+          <w:bCs/>
+        </w:rPr>
+        <w:t>draft_picks</w:t>
+      </w:r>
+      <w:proofErr w:type="spellEnd"/>
+      <w:r>
+        <w:rPr>
+          <w:rFonts w:asciiTheme="majorHAnsi" w:hAnsiTheme="majorHAnsi" w:cstheme="majorHAnsi" w:hint="cs"/>
+          <w:b/>
+          <w:bCs/>
+          <w:rtl/>
+        </w:rPr>
+        <w:t>:</w:t>
+      </w:r>
+    </w:p>
+    <w:p>
+      <w:pPr>
+        <w:pStyle w:val="ListParagraph"/>
+        <w:numPr>
+          <w:ilvl w:val="1"/>
+          <w:numId w:val="23"/>
+        </w:numPr>
+        <w:rPr>
+          <w:rFonts w:asciiTheme="majorHAnsi" w:hAnsiTheme="majorHAnsi" w:cstheme="majorHAnsi"/>
+          <w:lang w:val="en-CA"/>
+        </w:rPr>
+      </w:pPr>
+      <w:r>
+        <w:rPr>
+          <w:rFonts w:asciiTheme="majorHAnsi" w:hAnsiTheme="majorHAnsi" w:cstheme="majorHAnsi" w:hint="cs"/>
+          <w:u w:val="single"/>
+          <w:rtl/>
+        </w:rPr>
+        <w:t>הסבר כללי</w:t>
+      </w:r>
+      <w:r>
+        <w:rPr>
+          <w:rFonts w:asciiTheme="majorHAnsi" w:hAnsiTheme="majorHAnsi" w:cstheme="majorHAnsi" w:hint="cs"/>
+          <w:rtl/>
+        </w:rPr>
+        <w:t>: הטבלה כוללת מידע הנוגע לשחקנים אשר השתתפו ב-</w:t>
+      </w:r>
+      <w:r>
+        <w:rPr>
+          <w:rFonts w:asciiTheme="majorHAnsi" w:hAnsiTheme="majorHAnsi" w:cstheme="majorHAnsi"/>
+        </w:rPr>
+        <w:t>draft</w:t>
+      </w:r>
+      <w:r>
+        <w:rPr>
+          <w:rFonts w:asciiTheme="majorHAnsi" w:hAnsiTheme="majorHAnsi" w:cstheme="majorHAnsi" w:hint="cs"/>
+          <w:rtl/>
+        </w:rPr>
+        <w:t xml:space="preserve"> (בחירת שחקנים מליגת הקולג'ים לליגה הראשית). המידע כולל התייחסות לשחקן עצמו (שם, תפקיד, גובה, משקל וכן סטטיסטיקות אודותיו), שיוך קבוצתי (באיזה קולג' שיחק, איזה קבוצה בליגה הראשית בחרה בו). </w:t>
+      </w:r>
+    </w:p>
+    <w:p>
+      <w:pPr>
+        <w:pStyle w:val="ListParagraph"/>
+        <w:numPr>
+          <w:ilvl w:val="1"/>
+          <w:numId w:val="23"/>
+        </w:numPr>
+        <w:rPr>
+          <w:rFonts w:asciiTheme="majorHAnsi" w:hAnsiTheme="majorHAnsi" w:cstheme="majorHAnsi"/>
+          <w:lang w:val="en-CA"/>
+        </w:rPr>
+      </w:pPr>
+      <w:r>
+        <w:rPr>
+          <w:rFonts w:asciiTheme="majorHAnsi" w:hAnsiTheme="majorHAnsi" w:cstheme="majorHAnsi" w:hint="cs"/>
+          <w:u w:val="single"/>
+          <w:rtl/>
+        </w:rPr>
+        <w:t>הגדרה</w:t>
+      </w:r>
+      <w:r>
+        <w:rPr>
+          <w:rFonts w:asciiTheme="majorHAnsi" w:hAnsiTheme="majorHAnsi" w:cstheme="majorHAnsi" w:hint="cs"/>
+          <w:rtl/>
+        </w:rPr>
+        <w:t xml:space="preserve">: </w:t>
+      </w:r>
+    </w:p>
+    <w:p>
+      <w:pPr>
+        <w:bidi w:val="0"/>
+        <w:rPr>
+          <w:rFonts w:asciiTheme="majorHAnsi" w:hAnsiTheme="majorHAnsi" w:cstheme="majorHAnsi"/>
+        </w:rPr>
+      </w:pPr>
+      <w:r>
+        <w:rPr>
+          <w:rFonts w:asciiTheme="majorHAnsi" w:hAnsiTheme="majorHAnsi" w:cstheme="majorHAnsi"/>
+        </w:rPr>
+        <w:t>draft_picks(college_athlete_id,nfl_athlete_id,college_id,college_team,nfl_team,name,position,height,weight,overall,round,pick)</w:t>
+      </w:r>
+    </w:p>
+    <w:p>
+      <w:pPr>
+        <w:pStyle w:val="ListParagraph"/>
+        <w:numPr>
+          <w:ilvl w:val="1"/>
+          <w:numId w:val="23"/>
+        </w:numPr>
+        <w:rPr>
+          <w:rFonts w:asciiTheme="majorHAnsi" w:hAnsiTheme="majorHAnsi" w:cstheme="majorHAnsi"/>
+          <w:lang w:val="en-CA"/>
+        </w:rPr>
+      </w:pPr>
+      <w:r>
+        <w:rPr>
+          <w:rFonts w:asciiTheme="majorHAnsi" w:hAnsiTheme="majorHAnsi" w:cstheme="majorHAnsi" w:hint="cs"/>
+          <w:u w:val="single"/>
+          <w:rtl/>
+        </w:rPr>
+        <w:t>מפתחות</w:t>
+      </w:r>
+      <w:r>
+        <w:rPr>
+          <w:rFonts w:asciiTheme="majorHAnsi" w:hAnsiTheme="majorHAnsi" w:cstheme="majorHAnsi" w:hint="cs"/>
+          <w:rtl/>
+        </w:rPr>
+        <w:t xml:space="preserve">: </w:t>
+      </w:r>
+    </w:p>
+    <w:p>
+      <w:pPr>
+        <w:pStyle w:val="ListParagraph"/>
+        <w:numPr>
+          <w:ilvl w:val="2"/>
+          <w:numId w:val="23"/>
+        </w:numPr>
+        <w:rPr>
+          <w:rFonts w:asciiTheme="majorHAnsi" w:hAnsiTheme="majorHAnsi" w:cstheme="majorHAnsi"/>
+        </w:rPr>
+      </w:pPr>
+      <w:r>
+        <w:rPr>
+          <w:rFonts w:asciiTheme="majorHAnsi" w:hAnsiTheme="majorHAnsi" w:cstheme="majorHAnsi"/>
+        </w:rPr>
+        <w:t>primary key</w:t>
+      </w:r>
+      <w:r>
+        <w:rPr>
+          <w:rFonts w:asciiTheme="majorHAnsi" w:hAnsiTheme="majorHAnsi" w:cstheme="majorHAnsi" w:hint="cs"/>
+          <w:rtl/>
+        </w:rPr>
+        <w:t xml:space="preserve">: </w:t>
+      </w:r>
+      <w:proofErr w:type="spellStart"/>
+      <w:r>
+        <w:rPr>
+          <w:rFonts w:asciiTheme="majorHAnsi" w:hAnsiTheme="majorHAnsi" w:cstheme="majorHAnsi"/>
+        </w:rPr>
+        <w:t>college_athlete_id</w:t>
+      </w:r>
+      <w:proofErr w:type="spellEnd"/>
+    </w:p>
+    <w:p>
+      <w:pPr>
+        <w:pStyle w:val="ListParagraph"/>
+        <w:numPr>
+          <w:ilvl w:val="2"/>
+          <w:numId w:val="23"/>
+        </w:numPr>
+        <w:rPr>
+          <w:rFonts w:asciiTheme="majorHAnsi" w:hAnsiTheme="majorHAnsi" w:cstheme="majorHAnsi"/>
+        </w:rPr>
+      </w:pPr>
+      <w:r>
+        <w:rPr>
+          <w:rFonts w:asciiTheme="majorHAnsi" w:hAnsiTheme="majorHAnsi" w:cstheme="majorHAnsi"/>
+        </w:rPr>
+        <w:t>foreign key</w:t>
+      </w:r>
+      <w:r>
+        <w:rPr>
+          <w:rFonts w:asciiTheme="majorHAnsi" w:hAnsiTheme="majorHAnsi" w:cstheme="majorHAnsi" w:hint="cs"/>
+          <w:rtl/>
+        </w:rPr>
+        <w:t xml:space="preserve">: </w:t>
+      </w:r>
+      <w:r>
+        <w:rPr>
+          <w:rFonts w:asciiTheme="majorHAnsi" w:hAnsiTheme="majorHAnsi" w:cstheme="majorHAnsi"/>
+        </w:rPr>
+        <w:t>position</w:t>
+      </w:r>
+      <w:r>
+        <w:rPr>
+          <w:rFonts w:asciiTheme="majorHAnsi" w:hAnsiTheme="majorHAnsi" w:cstheme="majorHAnsi"/>
+        </w:rPr>
+        <w:t xml:space="preserve">, </w:t>
+      </w:r>
+      <w:proofErr w:type="spellStart"/>
+      <w:r>
+        <w:rPr>
+          <w:rFonts w:asciiTheme="majorHAnsi" w:hAnsiTheme="majorHAnsi" w:cstheme="majorHAnsi"/>
+        </w:rPr>
+        <w:t>college_id</w:t>
+      </w:r>
+      <w:proofErr w:type="spellEnd"/>
+    </w:p>
+    <w:p>
+      <w:pPr>
+        <w:pStyle w:val="ListParagraph"/>
+        <w:numPr>
+          <w:ilvl w:val="1"/>
+          <w:numId w:val="23"/>
+        </w:numPr>
         <w:rPr>
           <w:rFonts w:asciiTheme="majorHAnsi" w:hAnsiTheme="majorHAnsi" w:cstheme="majorHAnsi"/>
           <w:highlight w:val="yellow"/>
-          <w:rtl/>
           <w:lang w:val="en-CA"/>
         </w:rPr>
       </w:pPr>
@@ -1442,47 +3333,687 @@
         <w:rPr>
           <w:rFonts w:asciiTheme="majorHAnsi" w:hAnsiTheme="majorHAnsi" w:cstheme="majorHAnsi" w:hint="cs"/>
           <w:highlight w:val="yellow"/>
-          <w:rtl/>
-          <w:lang w:val="en-CA"/>
-        </w:rPr>
-        <w:t>להוסיף שרטוט של הסכמה עם העמודות, האינדקסים והמפתחות (הראשיים והזרים)</w:t>
-      </w:r>
-    </w:p>
-    <w:p>
-      <w:pPr>
-        <w:rPr>
-          <w:rFonts w:asciiTheme="majorHAnsi" w:hAnsiTheme="majorHAnsi" w:cstheme="majorHAnsi"/>
-          <w:rtl/>
-          <w:lang w:val="en-CA"/>
-        </w:rPr>
-      </w:pPr>
+          <w:u w:val="single"/>
+          <w:rtl/>
+        </w:rPr>
+        <w:t>אינדקסים</w:t>
+      </w:r>
       <w:r>
         <w:rPr>
           <w:rFonts w:asciiTheme="majorHAnsi" w:hAnsiTheme="majorHAnsi" w:cstheme="majorHAnsi" w:hint="cs"/>
           <w:highlight w:val="yellow"/>
           <w:rtl/>
-          <w:lang w:val="en-CA"/>
-        </w:rPr>
-        <w:t>להוסיף חרטוט</w:t>
+        </w:rPr>
+        <w:t xml:space="preserve">: </w:t>
       </w:r>
       <w:r>
         <w:rPr>
           <w:rFonts w:asciiTheme="majorHAnsi" w:hAnsiTheme="majorHAnsi" w:cstheme="majorHAnsi" w:hint="cs"/>
           <w:highlight w:val="yellow"/>
           <w:rtl/>
-          <w:lang w:val="en-CA"/>
-        </w:rPr>
-        <w:t xml:space="preserve"> כלשהו</w:t>
-      </w:r>
-      <w:r>
-        <w:rPr>
-          <w:rFonts w:asciiTheme="majorHAnsi" w:hAnsiTheme="majorHAnsi" w:cstheme="majorHAnsi" w:hint="cs"/>
+        </w:rPr>
+        <w:t>להוסיף הסברים</w:t>
+      </w:r>
+    </w:p>
+    <w:p>
+      <w:pPr>
+        <w:pStyle w:val="ListParagraph"/>
+        <w:numPr>
+          <w:ilvl w:val="2"/>
+          <w:numId w:val="23"/>
+        </w:numPr>
+        <w:rPr>
+          <w:rFonts w:asciiTheme="majorHAnsi" w:hAnsiTheme="majorHAnsi" w:cstheme="majorHAnsi"/>
+          <w:lang w:val="en-CA"/>
+        </w:rPr>
+      </w:pPr>
+      <w:proofErr w:type="spellStart"/>
+      <w:r>
+        <w:rPr>
+          <w:rFonts w:asciiTheme="majorHAnsi" w:hAnsiTheme="majorHAnsi" w:cstheme="majorHAnsi"/>
+        </w:rPr>
+        <w:t>college_athlete_id</w:t>
+      </w:r>
+      <w:proofErr w:type="spellEnd"/>
+      <w:r>
+        <w:rPr>
+          <w:rFonts w:asciiTheme="majorHAnsi" w:hAnsiTheme="majorHAnsi" w:cstheme="majorHAnsi" w:hint="cs"/>
+          <w:rtl/>
+        </w:rPr>
+        <w:t xml:space="preserve"> (</w:t>
+      </w:r>
+      <w:r>
+        <w:rPr>
+          <w:rFonts w:asciiTheme="majorHAnsi" w:hAnsiTheme="majorHAnsi" w:cstheme="majorHAnsi"/>
+        </w:rPr>
+        <w:t>primary key</w:t>
+      </w:r>
+      <w:r>
+        <w:rPr>
+          <w:rFonts w:asciiTheme="majorHAnsi" w:hAnsiTheme="majorHAnsi" w:cstheme="majorHAnsi" w:hint="cs"/>
+          <w:rtl/>
+        </w:rPr>
+        <w:t>)</w:t>
+      </w:r>
+    </w:p>
+    <w:p>
+      <w:pPr>
+        <w:pStyle w:val="ListParagraph"/>
+        <w:numPr>
+          <w:ilvl w:val="2"/>
+          <w:numId w:val="23"/>
+        </w:numPr>
+        <w:rPr>
+          <w:rFonts w:asciiTheme="majorHAnsi" w:hAnsiTheme="majorHAnsi" w:cstheme="majorHAnsi"/>
+          <w:lang w:val="en-CA"/>
+        </w:rPr>
+      </w:pPr>
+      <w:proofErr w:type="spellStart"/>
+      <w:r>
+        <w:rPr>
+          <w:rFonts w:asciiTheme="majorHAnsi" w:hAnsiTheme="majorHAnsi" w:cstheme="majorHAnsi"/>
+        </w:rPr>
+        <w:t>draft_picks_id</w:t>
+      </w:r>
+      <w:proofErr w:type="spellEnd"/>
+      <w:r>
+        <w:rPr>
+          <w:rFonts w:asciiTheme="majorHAnsi" w:hAnsiTheme="majorHAnsi" w:cstheme="majorHAnsi" w:hint="cs"/>
+          <w:rtl/>
+        </w:rPr>
+        <w:t xml:space="preserve"> // </w:t>
+      </w:r>
+      <w:r>
+        <w:rPr>
+          <w:rFonts w:asciiTheme="majorHAnsi" w:hAnsiTheme="majorHAnsi" w:cstheme="majorHAnsi" w:hint="cs"/>
+          <w:b/>
+          <w:bCs/>
           <w:highlight w:val="yellow"/>
           <w:rtl/>
-          <w:lang w:val="en-CA"/>
-        </w:rPr>
-        <w:t xml:space="preserve"> על למה בחרנו לעצב אותו ככה</w:t>
-      </w:r>
+        </w:rPr>
+        <w:t>לירון</w:t>
+      </w:r>
+      <w:r>
+        <w:rPr>
+          <w:rFonts w:asciiTheme="majorHAnsi" w:hAnsiTheme="majorHAnsi" w:cstheme="majorHAnsi" w:hint="cs"/>
+          <w:highlight w:val="yellow"/>
+          <w:rtl/>
+        </w:rPr>
+        <w:t xml:space="preserve"> </w:t>
+      </w:r>
+      <w:r>
+        <w:rPr>
+          <w:rFonts w:asciiTheme="majorHAnsi" w:hAnsiTheme="majorHAnsi" w:cstheme="majorHAnsi"/>
+          <w:highlight w:val="yellow"/>
+          <w:rtl/>
+        </w:rPr>
+        <w:t>–</w:t>
+      </w:r>
+      <w:r>
+        <w:rPr>
+          <w:rFonts w:asciiTheme="majorHAnsi" w:hAnsiTheme="majorHAnsi" w:cstheme="majorHAnsi" w:hint="cs"/>
+          <w:highlight w:val="yellow"/>
+          <w:rtl/>
+        </w:rPr>
+        <w:t xml:space="preserve"> לדעתי אנחנו לא משתמשים באינדקס הזה, זוכרת למה עשינו אותו?</w:t>
+      </w:r>
+      <w:r>
+        <w:rPr>
+          <w:rFonts w:asciiTheme="majorHAnsi" w:hAnsiTheme="majorHAnsi" w:cstheme="majorHAnsi" w:hint="cs"/>
+          <w:rtl/>
+        </w:rPr>
+        <w:t xml:space="preserve"> </w:t>
+      </w:r>
+    </w:p>
+    <w:p>
+      <w:pPr>
+        <w:pStyle w:val="ListParagraph"/>
+        <w:numPr>
+          <w:ilvl w:val="2"/>
+          <w:numId w:val="23"/>
+        </w:numPr>
+        <w:rPr>
+          <w:rFonts w:asciiTheme="majorHAnsi" w:hAnsiTheme="majorHAnsi" w:cstheme="majorHAnsi"/>
+          <w:lang w:val="en-CA"/>
+        </w:rPr>
+      </w:pPr>
+      <w:proofErr w:type="spellStart"/>
+      <w:r>
+        <w:rPr>
+          <w:rFonts w:asciiTheme="majorHAnsi" w:hAnsiTheme="majorHAnsi" w:cstheme="majorHAnsi"/>
+        </w:rPr>
+        <w:t>nfl_team</w:t>
+      </w:r>
+      <w:proofErr w:type="spellEnd"/>
+      <w:r>
+        <w:rPr>
+          <w:rFonts w:asciiTheme="majorHAnsi" w:hAnsiTheme="majorHAnsi" w:cstheme="majorHAnsi" w:hint="cs"/>
+          <w:rtl/>
+        </w:rPr>
+        <w:t xml:space="preserve"> </w:t>
+      </w:r>
+      <w:r>
+        <w:rPr>
+          <w:rFonts w:asciiTheme="majorHAnsi" w:hAnsiTheme="majorHAnsi" w:cstheme="majorHAnsi"/>
+          <w:rtl/>
+        </w:rPr>
+        <w:t>–</w:t>
+      </w:r>
+      <w:r>
+        <w:rPr>
+          <w:rFonts w:asciiTheme="majorHAnsi" w:hAnsiTheme="majorHAnsi" w:cstheme="majorHAnsi" w:hint="cs"/>
+          <w:rtl/>
+        </w:rPr>
+        <w:t xml:space="preserve"> </w:t>
+      </w:r>
+      <w:r>
+        <w:rPr>
+          <w:rFonts w:asciiTheme="majorHAnsi" w:hAnsiTheme="majorHAnsi" w:cstheme="majorHAnsi" w:hint="cs"/>
+          <w:rtl/>
+          <w:lang w:val="en-CA"/>
+        </w:rPr>
+        <w:t>משמש כשד</w:t>
+      </w:r>
+      <w:r>
+        <w:rPr>
+          <w:rFonts w:asciiTheme="majorHAnsi" w:hAnsiTheme="majorHAnsi" w:cstheme="majorHAnsi" w:hint="cs"/>
+          <w:rtl/>
+          <w:lang w:val="en-CA"/>
+        </w:rPr>
+        <w:t xml:space="preserve">ה החיבור בין טבלה זו לטבלה </w:t>
+      </w:r>
+      <w:proofErr w:type="spellStart"/>
+      <w:r>
+        <w:rPr>
+          <w:rFonts w:asciiTheme="majorHAnsi" w:hAnsiTheme="majorHAnsi" w:cstheme="majorHAnsi"/>
+        </w:rPr>
+        <w:t>draft_teams</w:t>
+      </w:r>
+      <w:proofErr w:type="spellEnd"/>
+      <w:r>
+        <w:rPr>
+          <w:rFonts w:asciiTheme="majorHAnsi" w:hAnsiTheme="majorHAnsi" w:cstheme="majorHAnsi" w:hint="cs"/>
+          <w:rtl/>
+        </w:rPr>
+        <w:t xml:space="preserve"> </w:t>
+      </w:r>
+      <w:r>
+        <w:rPr>
+          <w:rFonts w:asciiTheme="majorHAnsi" w:hAnsiTheme="majorHAnsi" w:cstheme="majorHAnsi" w:hint="cs"/>
+          <w:i/>
+          <w:iCs/>
+          <w:rtl/>
+        </w:rPr>
+        <w:t>[בשימוש בשאילת</w:t>
+      </w:r>
+      <w:r>
+        <w:rPr>
+          <w:rFonts w:asciiTheme="majorHAnsi" w:hAnsiTheme="majorHAnsi" w:cstheme="majorHAnsi" w:hint="cs"/>
+          <w:i/>
+          <w:iCs/>
+          <w:rtl/>
+        </w:rPr>
+        <w:t>א 5</w:t>
+      </w:r>
+      <w:r>
+        <w:rPr>
+          <w:rFonts w:asciiTheme="majorHAnsi" w:hAnsiTheme="majorHAnsi" w:cstheme="majorHAnsi" w:hint="cs"/>
+          <w:i/>
+          <w:iCs/>
+          <w:rtl/>
+        </w:rPr>
+        <w:t>]</w:t>
+      </w:r>
+    </w:p>
+    <w:p>
+      <w:pPr>
+        <w:rPr>
+          <w:rFonts w:asciiTheme="majorHAnsi" w:hAnsiTheme="majorHAnsi" w:cstheme="majorHAnsi"/>
+          <w:lang w:val="en-CA"/>
+        </w:rPr>
+      </w:pPr>
+    </w:p>
+    <w:p>
+      <w:pPr>
+        <w:pStyle w:val="ListParagraph"/>
+        <w:numPr>
+          <w:ilvl w:val="0"/>
+          <w:numId w:val="23"/>
+        </w:numPr>
+        <w:rPr>
+          <w:rFonts w:asciiTheme="majorHAnsi" w:hAnsiTheme="majorHAnsi" w:cstheme="majorHAnsi"/>
+          <w:lang w:val="en-CA"/>
+        </w:rPr>
+      </w:pPr>
+      <w:proofErr w:type="spellStart"/>
+      <w:r>
+        <w:rPr>
+          <w:rFonts w:asciiTheme="majorHAnsi" w:hAnsiTheme="majorHAnsi" w:cstheme="majorHAnsi"/>
+          <w:b/>
+          <w:bCs/>
+        </w:rPr>
+        <w:t>draft_teams</w:t>
+      </w:r>
+      <w:proofErr w:type="spellEnd"/>
+      <w:r>
+        <w:rPr>
+          <w:rFonts w:asciiTheme="majorHAnsi" w:hAnsiTheme="majorHAnsi" w:cstheme="majorHAnsi" w:hint="cs"/>
+          <w:rtl/>
+        </w:rPr>
+        <w:t>:</w:t>
+      </w:r>
+    </w:p>
+    <w:p>
+      <w:pPr>
+        <w:pStyle w:val="ListParagraph"/>
+        <w:numPr>
+          <w:ilvl w:val="1"/>
+          <w:numId w:val="23"/>
+        </w:numPr>
+        <w:rPr>
+          <w:rFonts w:asciiTheme="majorHAnsi" w:hAnsiTheme="majorHAnsi" w:cstheme="majorHAnsi"/>
+        </w:rPr>
+      </w:pPr>
+      <w:r>
+        <w:rPr>
+          <w:rFonts w:asciiTheme="majorHAnsi" w:hAnsiTheme="majorHAnsi" w:cstheme="majorHAnsi" w:hint="cs"/>
+          <w:u w:val="single"/>
+          <w:rtl/>
+        </w:rPr>
+        <w:t>הסבר כללי</w:t>
+      </w:r>
+      <w:r>
+        <w:rPr>
+          <w:rFonts w:asciiTheme="majorHAnsi" w:hAnsiTheme="majorHAnsi" w:cstheme="majorHAnsi" w:hint="cs"/>
+          <w:rtl/>
+        </w:rPr>
+        <w:t>: הטבלה כוללת מידע על הקבוצות בליג</w:t>
+      </w:r>
+      <w:r>
+        <w:rPr>
+          <w:rFonts w:asciiTheme="majorHAnsi" w:hAnsiTheme="majorHAnsi" w:cstheme="majorHAnsi" w:hint="cs"/>
+          <w:rtl/>
+        </w:rPr>
+        <w:t>ת הקולג'ים</w:t>
+      </w:r>
+      <w:r>
+        <w:rPr>
+          <w:rFonts w:asciiTheme="majorHAnsi" w:hAnsiTheme="majorHAnsi" w:cstheme="majorHAnsi" w:hint="cs"/>
+          <w:rtl/>
+        </w:rPr>
+        <w:t xml:space="preserve"> וכוללת מידע על </w:t>
+      </w:r>
+      <w:r>
+        <w:rPr>
+          <w:rFonts w:asciiTheme="majorHAnsi" w:hAnsiTheme="majorHAnsi" w:cstheme="majorHAnsi" w:hint="cs"/>
+          <w:rtl/>
+        </w:rPr>
+        <w:t>שם הקבוצה בליגת הקולג'ים (</w:t>
+      </w:r>
+      <w:proofErr w:type="spellStart"/>
+      <w:r>
+        <w:rPr>
+          <w:rFonts w:asciiTheme="majorHAnsi" w:hAnsiTheme="majorHAnsi" w:cstheme="majorHAnsi"/>
+        </w:rPr>
+        <w:t>display_name</w:t>
+      </w:r>
+      <w:proofErr w:type="spellEnd"/>
+      <w:r>
+        <w:rPr>
+          <w:rFonts w:asciiTheme="majorHAnsi" w:hAnsiTheme="majorHAnsi" w:cstheme="majorHAnsi" w:hint="cs"/>
+          <w:rtl/>
+        </w:rPr>
+        <w:t>), כינוי הקבוצה וכן מיקומה אשר בפועל מייצג את שמה כ-</w:t>
+      </w:r>
+      <w:proofErr w:type="spellStart"/>
+      <w:r>
+        <w:rPr>
+          <w:rFonts w:asciiTheme="majorHAnsi" w:hAnsiTheme="majorHAnsi" w:cstheme="majorHAnsi"/>
+        </w:rPr>
+        <w:t>nft_team</w:t>
+      </w:r>
+      <w:proofErr w:type="spellEnd"/>
+      <w:r>
+        <w:rPr>
+          <w:rFonts w:asciiTheme="majorHAnsi" w:hAnsiTheme="majorHAnsi" w:cstheme="majorHAnsi" w:hint="cs"/>
+          <w:rtl/>
+        </w:rPr>
+        <w:t xml:space="preserve"> כפי שיוסבר בהמשך הפרויקט</w:t>
+      </w:r>
+      <w:r>
+        <w:rPr>
+          <w:rFonts w:asciiTheme="majorHAnsi" w:hAnsiTheme="majorHAnsi" w:cstheme="majorHAnsi" w:hint="cs"/>
+          <w:rtl/>
+        </w:rPr>
+        <w:t xml:space="preserve"> (ש</w:t>
+      </w:r>
+      <w:r>
+        <w:rPr>
+          <w:rFonts w:asciiTheme="majorHAnsi" w:hAnsiTheme="majorHAnsi" w:cstheme="majorHAnsi" w:hint="cs"/>
+          <w:rtl/>
+        </w:rPr>
+        <w:t>אילתא 5</w:t>
+      </w:r>
+      <w:r>
+        <w:rPr>
+          <w:rFonts w:asciiTheme="majorHAnsi" w:hAnsiTheme="majorHAnsi" w:cstheme="majorHAnsi" w:hint="cs"/>
+          <w:rtl/>
+        </w:rPr>
+        <w:t xml:space="preserve">). </w:t>
+      </w:r>
+    </w:p>
+    <w:p>
+      <w:pPr>
+        <w:pStyle w:val="ListParagraph"/>
+        <w:numPr>
+          <w:ilvl w:val="1"/>
+          <w:numId w:val="23"/>
+        </w:numPr>
+        <w:rPr>
+          <w:rFonts w:asciiTheme="majorHAnsi" w:hAnsiTheme="majorHAnsi" w:cstheme="majorHAnsi"/>
+          <w:lang w:val="en-CA"/>
+        </w:rPr>
+      </w:pPr>
+      <w:r>
+        <w:rPr>
+          <w:rFonts w:asciiTheme="majorHAnsi" w:hAnsiTheme="majorHAnsi" w:cstheme="majorHAnsi" w:hint="cs"/>
+          <w:u w:val="single"/>
+          <w:rtl/>
+        </w:rPr>
+        <w:t>הגדרה</w:t>
+      </w:r>
+      <w:r>
+        <w:rPr>
+          <w:rFonts w:asciiTheme="majorHAnsi" w:hAnsiTheme="majorHAnsi" w:cstheme="majorHAnsi" w:hint="cs"/>
+          <w:rtl/>
+        </w:rPr>
+        <w:t xml:space="preserve">: </w:t>
+      </w:r>
+      <w:proofErr w:type="spellStart"/>
+      <w:r>
+        <w:rPr>
+          <w:rFonts w:asciiTheme="majorHAnsi" w:hAnsiTheme="majorHAnsi" w:cstheme="majorHAnsi"/>
+        </w:rPr>
+        <w:t>draft_teams</w:t>
+      </w:r>
+      <w:proofErr w:type="spellEnd"/>
+      <w:r>
+        <w:rPr>
+          <w:rFonts w:asciiTheme="majorHAnsi" w:hAnsiTheme="majorHAnsi" w:cstheme="majorHAnsi"/>
+        </w:rPr>
+        <w:t>(</w:t>
+      </w:r>
+      <w:proofErr w:type="spellStart"/>
+      <w:r>
+        <w:rPr>
+          <w:rFonts w:asciiTheme="majorHAnsi" w:hAnsiTheme="majorHAnsi" w:cstheme="majorHAnsi"/>
+        </w:rPr>
+        <w:t>display_name,nickname,location</w:t>
+      </w:r>
+      <w:proofErr w:type="spellEnd"/>
+      <w:r>
+        <w:rPr>
+          <w:rFonts w:asciiTheme="majorHAnsi" w:hAnsiTheme="majorHAnsi" w:cstheme="majorHAnsi"/>
+        </w:rPr>
+        <w:t>)</w:t>
+      </w:r>
+    </w:p>
+    <w:p>
+      <w:pPr>
+        <w:pStyle w:val="ListParagraph"/>
+        <w:numPr>
+          <w:ilvl w:val="1"/>
+          <w:numId w:val="23"/>
+        </w:numPr>
+        <w:rPr>
+          <w:rFonts w:asciiTheme="majorHAnsi" w:hAnsiTheme="majorHAnsi" w:cstheme="majorHAnsi"/>
+          <w:lang w:val="en-CA"/>
+        </w:rPr>
+      </w:pPr>
+      <w:r>
+        <w:rPr>
+          <w:rFonts w:asciiTheme="majorHAnsi" w:hAnsiTheme="majorHAnsi" w:cstheme="majorHAnsi" w:hint="cs"/>
+          <w:u w:val="single"/>
+          <w:rtl/>
+        </w:rPr>
+        <w:t>מפתחות</w:t>
+      </w:r>
+      <w:r>
+        <w:rPr>
+          <w:rFonts w:asciiTheme="majorHAnsi" w:hAnsiTheme="majorHAnsi" w:cstheme="majorHAnsi" w:hint="cs"/>
+          <w:rtl/>
+        </w:rPr>
+        <w:t xml:space="preserve">: </w:t>
+      </w:r>
+    </w:p>
+    <w:p>
+      <w:pPr>
+        <w:pStyle w:val="ListParagraph"/>
+        <w:numPr>
+          <w:ilvl w:val="2"/>
+          <w:numId w:val="23"/>
+        </w:numPr>
+        <w:rPr>
+          <w:rFonts w:asciiTheme="majorHAnsi" w:hAnsiTheme="majorHAnsi" w:cstheme="majorHAnsi"/>
+        </w:rPr>
+      </w:pPr>
+      <w:r>
+        <w:rPr>
+          <w:rFonts w:asciiTheme="majorHAnsi" w:hAnsiTheme="majorHAnsi" w:cstheme="majorHAnsi"/>
+        </w:rPr>
+        <w:t>primary key</w:t>
+      </w:r>
+      <w:r>
+        <w:rPr>
+          <w:rFonts w:asciiTheme="majorHAnsi" w:hAnsiTheme="majorHAnsi" w:cstheme="majorHAnsi" w:hint="cs"/>
+          <w:rtl/>
+        </w:rPr>
+        <w:t xml:space="preserve">: </w:t>
+      </w:r>
+      <w:proofErr w:type="spellStart"/>
+      <w:r>
+        <w:rPr>
+          <w:rFonts w:asciiTheme="majorHAnsi" w:hAnsiTheme="majorHAnsi" w:cstheme="majorHAnsi"/>
+        </w:rPr>
+        <w:t>display_name</w:t>
+      </w:r>
+      <w:proofErr w:type="spellEnd"/>
+    </w:p>
+    <w:p>
+      <w:pPr>
+        <w:pStyle w:val="ListParagraph"/>
+        <w:numPr>
+          <w:ilvl w:val="1"/>
+          <w:numId w:val="23"/>
+        </w:numPr>
+        <w:rPr>
+          <w:rFonts w:asciiTheme="majorHAnsi" w:hAnsiTheme="majorHAnsi" w:cstheme="majorHAnsi"/>
+          <w:lang w:val="en-CA"/>
+        </w:rPr>
+      </w:pPr>
+      <w:r>
+        <w:rPr>
+          <w:rFonts w:asciiTheme="majorHAnsi" w:hAnsiTheme="majorHAnsi" w:cstheme="majorHAnsi" w:hint="cs"/>
+          <w:u w:val="single"/>
+          <w:rtl/>
+        </w:rPr>
+        <w:t>אינדקסים</w:t>
+      </w:r>
+      <w:r>
+        <w:rPr>
+          <w:rFonts w:asciiTheme="majorHAnsi" w:hAnsiTheme="majorHAnsi" w:cstheme="majorHAnsi" w:hint="cs"/>
+          <w:rtl/>
+        </w:rPr>
+        <w:t>:</w:t>
+      </w:r>
+    </w:p>
+    <w:p>
+      <w:pPr>
+        <w:pStyle w:val="ListParagraph"/>
+        <w:numPr>
+          <w:ilvl w:val="2"/>
+          <w:numId w:val="23"/>
+        </w:numPr>
+        <w:rPr>
+          <w:rFonts w:asciiTheme="majorHAnsi" w:hAnsiTheme="majorHAnsi" w:cstheme="majorHAnsi"/>
+          <w:lang w:val="en-CA"/>
+        </w:rPr>
+      </w:pPr>
+      <w:proofErr w:type="spellStart"/>
+      <w:r>
+        <w:rPr>
+          <w:rFonts w:asciiTheme="majorHAnsi" w:hAnsiTheme="majorHAnsi" w:cstheme="majorHAnsi"/>
+        </w:rPr>
+        <w:t>display_name</w:t>
+      </w:r>
+      <w:proofErr w:type="spellEnd"/>
+      <w:r>
+        <w:rPr>
+          <w:rFonts w:asciiTheme="majorHAnsi" w:hAnsiTheme="majorHAnsi" w:cstheme="majorHAnsi" w:hint="cs"/>
+          <w:rtl/>
+        </w:rPr>
+        <w:t xml:space="preserve"> (</w:t>
+      </w:r>
+      <w:r>
+        <w:rPr>
+          <w:rFonts w:asciiTheme="majorHAnsi" w:hAnsiTheme="majorHAnsi" w:cstheme="majorHAnsi"/>
+        </w:rPr>
+        <w:t>primary key</w:t>
+      </w:r>
+      <w:r>
+        <w:rPr>
+          <w:rFonts w:asciiTheme="majorHAnsi" w:hAnsiTheme="majorHAnsi" w:cstheme="majorHAnsi" w:hint="cs"/>
+          <w:rtl/>
+        </w:rPr>
+        <w:t>)</w:t>
+      </w:r>
+    </w:p>
+    <w:p>
+      <w:pPr>
+        <w:pStyle w:val="ListParagraph"/>
+        <w:numPr>
+          <w:ilvl w:val="2"/>
+          <w:numId w:val="23"/>
+        </w:numPr>
+        <w:rPr>
+          <w:rFonts w:asciiTheme="majorHAnsi" w:hAnsiTheme="majorHAnsi" w:cstheme="majorHAnsi"/>
+          <w:lang w:val="en-CA"/>
+        </w:rPr>
+      </w:pPr>
+      <w:r>
+        <w:rPr>
+          <w:rFonts w:asciiTheme="majorHAnsi" w:hAnsiTheme="majorHAnsi" w:cstheme="majorHAnsi"/>
+        </w:rPr>
+        <w:t>location</w:t>
+      </w:r>
+      <w:r>
+        <w:rPr>
+          <w:rFonts w:asciiTheme="majorHAnsi" w:hAnsiTheme="majorHAnsi" w:cstheme="majorHAnsi" w:hint="cs"/>
+          <w:rtl/>
+        </w:rPr>
+        <w:t xml:space="preserve"> </w:t>
+      </w:r>
+      <w:r>
+        <w:rPr>
+          <w:rFonts w:asciiTheme="majorHAnsi" w:hAnsiTheme="majorHAnsi" w:cstheme="majorHAnsi"/>
+          <w:rtl/>
+        </w:rPr>
+        <w:t>–</w:t>
+      </w:r>
+      <w:r>
+        <w:rPr>
+          <w:rFonts w:asciiTheme="majorHAnsi" w:hAnsiTheme="majorHAnsi" w:cstheme="majorHAnsi" w:hint="cs"/>
+          <w:rtl/>
+        </w:rPr>
+        <w:t xml:space="preserve"> </w:t>
+      </w:r>
+      <w:r>
+        <w:rPr>
+          <w:rFonts w:asciiTheme="majorHAnsi" w:hAnsiTheme="majorHAnsi" w:cstheme="majorHAnsi" w:hint="cs"/>
+          <w:rtl/>
+          <w:lang w:val="en-CA"/>
+        </w:rPr>
+        <w:t xml:space="preserve">משמש כשדה החיבור בין טבלה זו לטבלה </w:t>
+      </w:r>
+      <w:proofErr w:type="spellStart"/>
+      <w:r>
+        <w:rPr>
+          <w:rFonts w:asciiTheme="majorHAnsi" w:hAnsiTheme="majorHAnsi" w:cstheme="majorHAnsi"/>
+        </w:rPr>
+        <w:t>draft_picks</w:t>
+      </w:r>
+      <w:proofErr w:type="spellEnd"/>
+      <w:r>
+        <w:rPr>
+          <w:rFonts w:asciiTheme="majorHAnsi" w:hAnsiTheme="majorHAnsi" w:cstheme="majorHAnsi" w:hint="cs"/>
+          <w:rtl/>
+        </w:rPr>
+        <w:t xml:space="preserve"> </w:t>
+      </w:r>
+      <w:r>
+        <w:rPr>
+          <w:rFonts w:asciiTheme="majorHAnsi" w:hAnsiTheme="majorHAnsi" w:cstheme="majorHAnsi" w:hint="cs"/>
+          <w:i/>
+          <w:iCs/>
+          <w:rtl/>
+        </w:rPr>
+        <w:t>[בשימוש בשאילתא 5]</w:t>
+      </w:r>
+    </w:p>
+    <w:p>
+      <w:pPr>
+        <w:rPr>
+          <w:rFonts w:asciiTheme="majorHAnsi" w:hAnsiTheme="majorHAnsi" w:cstheme="majorHAnsi"/>
+          <w:rtl/>
+          <w:lang w:val="en-CA"/>
+        </w:rPr>
+      </w:pPr>
+      <w:r>
+        <w:rPr>
+          <w:rFonts w:asciiTheme="majorHAnsi" w:hAnsiTheme="majorHAnsi" w:cstheme="majorHAnsi" w:hint="cs"/>
+          <w:b/>
+          <w:bCs/>
+          <w:highlight w:val="yellow"/>
+          <w:rtl/>
+          <w:lang w:val="en-CA"/>
+        </w:rPr>
+        <w:lastRenderedPageBreak/>
+        <w:t>לירון</w:t>
+      </w:r>
+      <w:r>
+        <w:rPr>
+          <w:rFonts w:asciiTheme="majorHAnsi" w:hAnsiTheme="majorHAnsi" w:cstheme="majorHAnsi" w:hint="cs"/>
+          <w:highlight w:val="yellow"/>
+          <w:rtl/>
+          <w:lang w:val="en-CA"/>
+        </w:rPr>
+        <w:t xml:space="preserve"> </w:t>
+      </w:r>
+      <w:r>
+        <w:rPr>
+          <w:rFonts w:asciiTheme="majorHAnsi" w:hAnsiTheme="majorHAnsi" w:cstheme="majorHAnsi"/>
+          <w:highlight w:val="yellow"/>
+          <w:rtl/>
+          <w:lang w:val="en-CA"/>
+        </w:rPr>
+        <w:t>–</w:t>
+      </w:r>
+      <w:r>
+        <w:rPr>
+          <w:rFonts w:asciiTheme="majorHAnsi" w:hAnsiTheme="majorHAnsi" w:cstheme="majorHAnsi" w:hint="cs"/>
+          <w:highlight w:val="yellow"/>
+          <w:rtl/>
+          <w:lang w:val="en-CA"/>
+        </w:rPr>
+        <w:t xml:space="preserve"> האם יש אינדקס מובנה על מפתח ראשי? (התייחסתי כאילו כן ופתאום אני לא בטוח בזה)</w:t>
+      </w:r>
+    </w:p>
+    <w:p>
+      <w:pPr>
+        <w:rPr>
+          <w:rFonts w:asciiTheme="majorHAnsi" w:hAnsiTheme="majorHAnsi" w:cstheme="majorHAnsi"/>
+        </w:rPr>
+      </w:pPr>
     </w:p>
     <w:p>
       <w:pPr>
@@ -1535,7 +4066,6 @@
       <w:pPr>
         <w:rPr>
           <w:rFonts w:asciiTheme="majorHAnsi" w:hAnsiTheme="majorHAnsi" w:cstheme="majorHAnsi"/>
-          <w:rtl/>
           <w:lang w:val="en-CA"/>
         </w:rPr>
       </w:pPr>
@@ -1582,6 +4112,52 @@
           <w:lang w:val="en-CA"/>
         </w:rPr>
         <w:t>? אולי במפתחות?)</w:t>
+      </w:r>
+    </w:p>
+    <w:p>
+      <w:pPr>
+        <w:rPr>
+          <w:rFonts w:asciiTheme="majorHAnsi" w:hAnsiTheme="majorHAnsi" w:cstheme="majorHAnsi"/>
+          <w:lang w:val="en-CA"/>
+        </w:rPr>
+      </w:pPr>
+      <w:r>
+        <w:rPr>
+          <w:rFonts w:asciiTheme="majorHAnsi" w:hAnsiTheme="majorHAnsi" w:cstheme="majorHAnsi" w:hint="cs"/>
+          <w:b/>
+          <w:bCs/>
+          <w:highlight w:val="yellow"/>
+          <w:rtl/>
+          <w:lang w:val="en-CA"/>
+        </w:rPr>
+        <w:t>לירון</w:t>
+      </w:r>
+      <w:r>
+        <w:rPr>
+          <w:rFonts w:asciiTheme="majorHAnsi" w:hAnsiTheme="majorHAnsi" w:cstheme="majorHAnsi" w:hint="cs"/>
+          <w:highlight w:val="yellow"/>
+          <w:rtl/>
+          <w:lang w:val="en-CA"/>
+        </w:rPr>
+        <w:t xml:space="preserve"> </w:t>
+      </w:r>
+      <w:r>
+        <w:rPr>
+          <w:rFonts w:asciiTheme="majorHAnsi" w:hAnsiTheme="majorHAnsi" w:cstheme="majorHAnsi"/>
+          <w:highlight w:val="yellow"/>
+          <w:rtl/>
+          <w:lang w:val="en-CA"/>
+        </w:rPr>
+        <w:t>–</w:t>
+      </w:r>
+      <w:r>
+        <w:rPr>
+          <w:rFonts w:asciiTheme="majorHAnsi" w:hAnsiTheme="majorHAnsi" w:cstheme="majorHAnsi" w:hint="cs"/>
+          <w:highlight w:val="yellow"/>
+          <w:rtl/>
+          <w:lang w:val="en-CA"/>
+        </w:rPr>
+        <w:t xml:space="preserve"> הוספתי התייחסות לאופטימיזציות תוך כדי למעלה, יש מה להוסיף גם פה משהו?</w:t>
       </w:r>
     </w:p>
     <w:p>
@@ -1603,7 +4179,6 @@
           <w:bCs/>
           <w:lang w:val="en-CA"/>
         </w:rPr>
-        <w:lastRenderedPageBreak/>
         <w:t>Queries</w:t>
       </w:r>
     </w:p>
@@ -1741,7 +4316,16 @@
           <w:rtl/>
           <w:lang w:val="en-CA"/>
         </w:rPr>
-        <w:t xml:space="preserve"> השאילתא מחזירה את שמות הקבוצות, תוצאת המשחק הסופית, את העונה והשבוע בו התקיים המשחק, את האידטדיום בו התרחש המשחר וכן את ההסתברות שניתנה עבור הקבוצה המנצחת כך שיתקיים התנאי הבא: נבחר להציג רק את הקבוצות אשר ההסתברות שלהם לנצח הייתה קטנה מ-40% ובכל זאת ניצחו ביותר מ-10 נקודות! </w:t>
+        <w:t xml:space="preserve"> השאילתא מחזירה את שמות הקבוצות, תוצאת המשחק הסופית, את העונה והשבוע בו התקיים המשחק, את האידטדיום בו התרחש המשחר וכן את </w:t>
+      </w:r>
+      <w:r>
+        <w:rPr>
+          <w:rFonts w:asciiTheme="majorHAnsi" w:hAnsiTheme="majorHAnsi" w:cstheme="majorHAnsi" w:hint="cs"/>
+          <w:rtl/>
+          <w:lang w:val="en-CA"/>
+        </w:rPr>
+        <w:lastRenderedPageBreak/>
+        <w:t xml:space="preserve">ההסתברות שניתנה עבור הקבוצה המנצחת כך שיתקיים התנאי הבא: נבחר להציג רק את הקבוצות אשר ההסתברות שלהם לנצח הייתה קטנה מ-40% ובכל זאת ניצחו ביותר מ-10 נקודות! </w:t>
       </w:r>
     </w:p>
     <w:p>
@@ -2358,6 +4942,7 @@
           <w:bCs/>
           <w:u w:val="single"/>
         </w:rPr>
+        <w:lastRenderedPageBreak/>
         <w:t>get_team_stats_better_than_average</w:t>
       </w:r>
       <w:proofErr w:type="spellEnd"/>
@@ -2460,15 +5045,7 @@
           <w:rFonts w:asciiTheme="majorHAnsi" w:hAnsiTheme="majorHAnsi" w:cstheme="majorHAnsi" w:hint="cs"/>
           <w:rtl/>
         </w:rPr>
-        <w:t xml:space="preserve"> המחזיר את ממוצע </w:t>
-      </w:r>
-      <w:r>
-        <w:rPr>
-          <w:rFonts w:asciiTheme="majorHAnsi" w:hAnsiTheme="majorHAnsi" w:cstheme="majorHAnsi" w:hint="cs"/>
-          <w:rtl/>
-        </w:rPr>
-        <w:lastRenderedPageBreak/>
-        <w:t>הסטטיסטיקה על פני כל ערכי הקבוצות, והחלק הראשי בודק האם ערך הסטטיסטיקה של הקבוצה</w:t>
+        <w:t xml:space="preserve"> המחזיר את ממוצע הסטטיסטיקה על פני כל ערכי הקבוצות, והחלק הראשי בודק האם ערך הסטטיסטיקה של הקבוצה</w:t>
       </w:r>
       <w:r>
         <w:rPr>
@@ -2583,7 +5160,7 @@
     <w:p>
       <w:pPr>
         <w:rPr>
-          <w:rFonts w:asciiTheme="majorHAnsi" w:hAnsiTheme="majorHAnsi" w:cstheme="majorHAnsi" w:hint="cs"/>
+          <w:rFonts w:asciiTheme="majorHAnsi" w:hAnsiTheme="majorHAnsi" w:cstheme="majorHAnsi"/>
           <w:rtl/>
           <w:lang w:val="en-CA"/>
         </w:rPr>
@@ -3092,6 +5669,7 @@
           <w:u w:val="single"/>
           <w:lang w:val="en-CA"/>
         </w:rPr>
+        <w:lastRenderedPageBreak/>
         <w:t>get_min_max_weights_heights_per_draft_position</w:t>
       </w:r>
       <w:proofErr w:type="spellEnd"/>
@@ -3111,7 +5689,6 @@
           <w:noProof/>
           <w:rtl/>
         </w:rPr>
-        <w:lastRenderedPageBreak/>
         <w:drawing>
           <wp:inline distT="0" distB="0" distL="0" distR="0" wp14:anchorId="20292F3F" wp14:editId="6EA73517">
             <wp:extent cx="3750560" cy="2901198"/>
@@ -3205,15 +5782,7 @@
           <w:rtl/>
           <w:lang w:val="en-CA"/>
         </w:rPr>
-        <w:t xml:space="preserve"> </w:t>
-      </w:r>
-      <w:r>
-        <w:rPr>
-          <w:rFonts w:asciiTheme="majorHAnsi" w:hAnsiTheme="majorHAnsi" w:cstheme="majorHAnsi" w:hint="cs"/>
-          <w:rtl/>
-          <w:lang w:val="en-CA"/>
-        </w:rPr>
-        <w:t>בחלוקה לפי תפקיד במשחק (ושמו המקוצר)</w:t>
+        <w:t xml:space="preserve"> בחלוקה לפי תפקיד במשחק (ושמו המקוצר)</w:t>
       </w:r>
       <w:r>
         <w:rPr>
@@ -3604,6 +6173,7 @@
       <w:r>
         <w:rPr>
           <w:rFonts w:asciiTheme="majorHAnsi" w:hAnsiTheme="majorHAnsi" w:cs="Calibri Light"/>
+          <w:noProof/>
           <w:rtl/>
           <w:lang w:val="en-CA"/>
         </w:rPr>
@@ -3791,13 +6361,7 @@
         <w:rPr>
           <w:rFonts w:asciiTheme="majorHAnsi" w:hAnsiTheme="majorHAnsi" w:cstheme="majorHAnsi"/>
         </w:rPr>
-        <w:t>sum</w:t>
-      </w:r>
-      <w:r>
-        <w:rPr>
-          <w:rFonts w:asciiTheme="majorHAnsi" w:hAnsiTheme="majorHAnsi" w:cstheme="majorHAnsi"/>
-        </w:rPr>
-        <w:t>_overall_draft</w:t>
+        <w:t>sum_overall_draft</w:t>
       </w:r>
       <w:proofErr w:type="spellEnd"/>
     </w:p>
@@ -3842,13 +6406,7 @@
         <w:rPr>
           <w:rFonts w:asciiTheme="majorHAnsi" w:hAnsiTheme="majorHAnsi" w:cstheme="majorHAnsi"/>
         </w:rPr>
-        <w:t>avg</w:t>
-      </w:r>
-      <w:r>
-        <w:rPr>
-          <w:rFonts w:asciiTheme="majorHAnsi" w:hAnsiTheme="majorHAnsi" w:cstheme="majorHAnsi"/>
-        </w:rPr>
-        <w:t>_overall_draft</w:t>
+        <w:t>avg_overall_draft</w:t>
       </w:r>
       <w:proofErr w:type="spellEnd"/>
       <w:r>
@@ -4093,6 +6651,42 @@
     </w:p>
     <w:p>
       <w:pPr>
+        <w:ind w:left="360"/>
+        <w:rPr>
+          <w:rFonts w:asciiTheme="majorHAnsi" w:hAnsiTheme="majorHAnsi" w:cstheme="majorHAnsi"/>
+          <w:rtl/>
+        </w:rPr>
+      </w:pPr>
+    </w:p>
+    <w:p>
+      <w:pPr>
+        <w:ind w:left="360"/>
+        <w:rPr>
+          <w:rFonts w:asciiTheme="majorHAnsi" w:hAnsiTheme="majorHAnsi" w:cstheme="majorHAnsi"/>
+          <w:rtl/>
+        </w:rPr>
+      </w:pPr>
+    </w:p>
+    <w:p>
+      <w:pPr>
+        <w:ind w:left="360"/>
+        <w:rPr>
+          <w:rFonts w:asciiTheme="majorHAnsi" w:hAnsiTheme="majorHAnsi" w:cstheme="majorHAnsi"/>
+          <w:rtl/>
+        </w:rPr>
+      </w:pPr>
+    </w:p>
+    <w:p>
+      <w:pPr>
+        <w:ind w:left="360"/>
+        <w:rPr>
+          <w:rFonts w:asciiTheme="majorHAnsi" w:hAnsiTheme="majorHAnsi" w:cstheme="majorHAnsi"/>
+          <w:rtl/>
+        </w:rPr>
+      </w:pPr>
+    </w:p>
+    <w:p>
+      <w:pPr>
         <w:pStyle w:val="Heading2"/>
         <w:spacing w:line="276" w:lineRule="auto"/>
         <w:jc w:val="center"/>
@@ -4110,6 +6704,7 @@
           <w:bCs/>
           <w:lang w:val="en-CA"/>
         </w:rPr>
+        <w:lastRenderedPageBreak/>
         <w:t xml:space="preserve">Code </w:t>
       </w:r>
       <w:r>
@@ -4342,7 +6937,6 @@
           <w:rFonts w:asciiTheme="majorHAnsi" w:hAnsiTheme="majorHAnsi" w:cstheme="majorHAnsi"/>
           <w:lang w:val="en-CA"/>
         </w:rPr>
-        <w:lastRenderedPageBreak/>
         <w:t>create_all_indexes</w:t>
       </w:r>
       <w:proofErr w:type="spellEnd"/>
@@ -5460,6 +8054,7 @@
           <w:bCs/>
           <w:lang w:val="en-CA"/>
         </w:rPr>
+        <w:lastRenderedPageBreak/>
         <w:t>API</w:t>
       </w:r>
     </w:p>
@@ -5700,7 +8295,6 @@
           <w:rFonts w:asciiTheme="majorHAnsi" w:hAnsiTheme="majorHAnsi" w:cstheme="majorHAnsi"/>
           <w:rtl/>
         </w:rPr>
-        <w:lastRenderedPageBreak/>
         <w:t>ב-</w:t>
       </w:r>
       <w:r>
@@ -6828,6 +9422,7 @@
         <w:t xml:space="preserve"> והאוהדים מקבלים על המסך את תוצאות השאילתא המבוקשת. </w:t>
       </w:r>
     </w:p>
+    <w:bookmarkEnd w:id="0"/>
     <w:p>
       <w:pPr>
         <w:tabs>
@@ -7049,6 +9644,95 @@
     </w:lvl>
   </w:abstractNum>
   <w:abstractNum w:abstractNumId="1" w15:restartNumberingAfterBreak="0">
+    <w:nsid w:val="0E6208AD"/>
+    <w:multiLevelType w:val="hybridMultilevel"/>
+    <w:tmpl w:val="EF182956"/>
+    <w:lvl w:ilvl="0" w:tplc="31BA2982">
+      <w:start w:val="1"/>
+      <w:numFmt w:val="hebrew1"/>
+      <w:lvlText w:val="%1."/>
+      <w:lvlJc w:val="left"/>
+      <w:pPr>
+        <w:ind w:left="720" w:hanging="360"/>
+      </w:pPr>
+      <w:rPr>
+        <w:rFonts w:hint="default"/>
+      </w:rPr>
+    </w:lvl>
+    <w:lvl w:ilvl="1" w:tplc="20000019" w:tentative="1">
+      <w:start w:val="1"/>
+      <w:numFmt w:val="lowerLetter"/>
+      <w:lvlText w:val="%2."/>
+      <w:lvlJc w:val="left"/>
+      <w:pPr>
+        <w:ind w:left="1440" w:hanging="360"/>
+      </w:pPr>
+    </w:lvl>
+    <w:lvl w:ilvl="2" w:tplc="2000001B" w:tentative="1">
+      <w:start w:val="1"/>
+      <w:numFmt w:val="lowerRoman"/>
+      <w:lvlText w:val="%3."/>
+      <w:lvlJc w:val="right"/>
+      <w:pPr>
+        <w:ind w:left="2160" w:hanging="180"/>
+      </w:pPr>
+    </w:lvl>
+    <w:lvl w:ilvl="3" w:tplc="2000000F" w:tentative="1">
+      <w:start w:val="1"/>
+      <w:numFmt w:val="decimal"/>
+      <w:lvlText w:val="%4."/>
+      <w:lvlJc w:val="left"/>
+      <w:pPr>
+        <w:ind w:left="2880" w:hanging="360"/>
+      </w:pPr>
+    </w:lvl>
+    <w:lvl w:ilvl="4" w:tplc="20000019" w:tentative="1">
+      <w:start w:val="1"/>
+      <w:numFmt w:val="lowerLetter"/>
+      <w:lvlText w:val="%5."/>
+      <w:lvlJc w:val="left"/>
+      <w:pPr>
+        <w:ind w:left="3600" w:hanging="360"/>
+      </w:pPr>
+    </w:lvl>
+    <w:lvl w:ilvl="5" w:tplc="2000001B" w:tentative="1">
+      <w:start w:val="1"/>
+      <w:numFmt w:val="lowerRoman"/>
+      <w:lvlText w:val="%6."/>
+      <w:lvlJc w:val="right"/>
+      <w:pPr>
+        <w:ind w:left="4320" w:hanging="180"/>
+      </w:pPr>
+    </w:lvl>
+    <w:lvl w:ilvl="6" w:tplc="2000000F" w:tentative="1">
+      <w:start w:val="1"/>
+      <w:numFmt w:val="decimal"/>
+      <w:lvlText w:val="%7."/>
+      <w:lvlJc w:val="left"/>
+      <w:pPr>
+        <w:ind w:left="5040" w:hanging="360"/>
+      </w:pPr>
+    </w:lvl>
+    <w:lvl w:ilvl="7" w:tplc="20000019" w:tentative="1">
+      <w:start w:val="1"/>
+      <w:numFmt w:val="lowerLetter"/>
+      <w:lvlText w:val="%8."/>
+      <w:lvlJc w:val="left"/>
+      <w:pPr>
+        <w:ind w:left="5760" w:hanging="360"/>
+      </w:pPr>
+    </w:lvl>
+    <w:lvl w:ilvl="8" w:tplc="2000001B" w:tentative="1">
+      <w:start w:val="1"/>
+      <w:numFmt w:val="lowerRoman"/>
+      <w:lvlText w:val="%9."/>
+      <w:lvlJc w:val="right"/>
+      <w:pPr>
+        <w:ind w:left="6480" w:hanging="180"/>
+      </w:pPr>
+    </w:lvl>
+  </w:abstractNum>
+  <w:abstractNum w:abstractNumId="2" w15:restartNumberingAfterBreak="0">
     <w:nsid w:val="11824C28"/>
     <w:multiLevelType w:val="hybridMultilevel"/>
     <w:tmpl w:val="A7ECB668"/>
@@ -7161,7 +9845,7 @@
       </w:rPr>
     </w:lvl>
   </w:abstractNum>
-  <w:abstractNum w:abstractNumId="2" w15:restartNumberingAfterBreak="0">
+  <w:abstractNum w:abstractNumId="3" w15:restartNumberingAfterBreak="0">
     <w:nsid w:val="15EB0AF0"/>
     <w:multiLevelType w:val="hybridMultilevel"/>
     <w:tmpl w:val="9F1C957E"/>
@@ -7274,7 +9958,7 @@
       </w:rPr>
     </w:lvl>
   </w:abstractNum>
-  <w:abstractNum w:abstractNumId="3" w15:restartNumberingAfterBreak="0">
+  <w:abstractNum w:abstractNumId="4" w15:restartNumberingAfterBreak="0">
     <w:nsid w:val="162D70A0"/>
     <w:multiLevelType w:val="hybridMultilevel"/>
     <w:tmpl w:val="DD606990"/>
@@ -7364,7 +10048,7 @@
       </w:pPr>
     </w:lvl>
   </w:abstractNum>
-  <w:abstractNum w:abstractNumId="4" w15:restartNumberingAfterBreak="0">
+  <w:abstractNum w:abstractNumId="5" w15:restartNumberingAfterBreak="0">
     <w:nsid w:val="186938EA"/>
     <w:multiLevelType w:val="hybridMultilevel"/>
     <w:tmpl w:val="A7804980"/>
@@ -7461,7 +10145,7 @@
       </w:pPr>
     </w:lvl>
   </w:abstractNum>
-  <w:abstractNum w:abstractNumId="5" w15:restartNumberingAfterBreak="0">
+  <w:abstractNum w:abstractNumId="6" w15:restartNumberingAfterBreak="0">
     <w:nsid w:val="1A9A437F"/>
     <w:multiLevelType w:val="hybridMultilevel"/>
     <w:tmpl w:val="78467F74"/>
@@ -7550,7 +10234,97 @@
       </w:pPr>
     </w:lvl>
   </w:abstractNum>
-  <w:abstractNum w:abstractNumId="6" w15:restartNumberingAfterBreak="0">
+  <w:abstractNum w:abstractNumId="7" w15:restartNumberingAfterBreak="0">
+    <w:nsid w:val="1C5B0ED2"/>
+    <w:multiLevelType w:val="hybridMultilevel"/>
+    <w:tmpl w:val="8B663744"/>
+    <w:lvl w:ilvl="0" w:tplc="8D80F24C">
+      <w:start w:val="1"/>
+      <w:numFmt w:val="decimal"/>
+      <w:lvlText w:val="%1)"/>
+      <w:lvlJc w:val="left"/>
+      <w:pPr>
+        <w:ind w:left="360" w:hanging="360"/>
+      </w:pPr>
+      <w:rPr>
+        <w:rFonts w:hint="default"/>
+        <w:u w:val="none"/>
+      </w:rPr>
+    </w:lvl>
+    <w:lvl w:ilvl="1" w:tplc="20000019" w:tentative="1">
+      <w:start w:val="1"/>
+      <w:numFmt w:val="lowerLetter"/>
+      <w:lvlText w:val="%2."/>
+      <w:lvlJc w:val="left"/>
+      <w:pPr>
+        <w:ind w:left="1080" w:hanging="360"/>
+      </w:pPr>
+    </w:lvl>
+    <w:lvl w:ilvl="2" w:tplc="2000001B" w:tentative="1">
+      <w:start w:val="1"/>
+      <w:numFmt w:val="lowerRoman"/>
+      <w:lvlText w:val="%3."/>
+      <w:lvlJc w:val="right"/>
+      <w:pPr>
+        <w:ind w:left="1800" w:hanging="180"/>
+      </w:pPr>
+    </w:lvl>
+    <w:lvl w:ilvl="3" w:tplc="2000000F" w:tentative="1">
+      <w:start w:val="1"/>
+      <w:numFmt w:val="decimal"/>
+      <w:lvlText w:val="%4."/>
+      <w:lvlJc w:val="left"/>
+      <w:pPr>
+        <w:ind w:left="2520" w:hanging="360"/>
+      </w:pPr>
+    </w:lvl>
+    <w:lvl w:ilvl="4" w:tplc="20000019" w:tentative="1">
+      <w:start w:val="1"/>
+      <w:numFmt w:val="lowerLetter"/>
+      <w:lvlText w:val="%5."/>
+      <w:lvlJc w:val="left"/>
+      <w:pPr>
+        <w:ind w:left="3240" w:hanging="360"/>
+      </w:pPr>
+    </w:lvl>
+    <w:lvl w:ilvl="5" w:tplc="2000001B" w:tentative="1">
+      <w:start w:val="1"/>
+      <w:numFmt w:val="lowerRoman"/>
+      <w:lvlText w:val="%6."/>
+      <w:lvlJc w:val="right"/>
+      <w:pPr>
+        <w:ind w:left="3960" w:hanging="180"/>
+      </w:pPr>
+    </w:lvl>
+    <w:lvl w:ilvl="6" w:tplc="2000000F" w:tentative="1">
+      <w:start w:val="1"/>
+      <w:numFmt w:val="decimal"/>
+      <w:lvlText w:val="%7."/>
+      <w:lvlJc w:val="left"/>
+      <w:pPr>
+        <w:ind w:left="4680" w:hanging="360"/>
+      </w:pPr>
+    </w:lvl>
+    <w:lvl w:ilvl="7" w:tplc="20000019" w:tentative="1">
+      <w:start w:val="1"/>
+      <w:numFmt w:val="lowerLetter"/>
+      <w:lvlText w:val="%8."/>
+      <w:lvlJc w:val="left"/>
+      <w:pPr>
+        <w:ind w:left="5400" w:hanging="360"/>
+      </w:pPr>
+    </w:lvl>
+    <w:lvl w:ilvl="8" w:tplc="2000001B" w:tentative="1">
+      <w:start w:val="1"/>
+      <w:numFmt w:val="lowerRoman"/>
+      <w:lvlText w:val="%9."/>
+      <w:lvlJc w:val="right"/>
+      <w:pPr>
+        <w:ind w:left="6120" w:hanging="180"/>
+      </w:pPr>
+    </w:lvl>
+  </w:abstractNum>
+  <w:abstractNum w:abstractNumId="8" w15:restartNumberingAfterBreak="0">
     <w:nsid w:val="1F8B4C52"/>
     <w:multiLevelType w:val="hybridMultilevel"/>
     <w:tmpl w:val="B4BCFD7E"/>
@@ -7640,7 +10414,7 @@
       </w:pPr>
     </w:lvl>
   </w:abstractNum>
-  <w:abstractNum w:abstractNumId="7" w15:restartNumberingAfterBreak="0">
+  <w:abstractNum w:abstractNumId="9" w15:restartNumberingAfterBreak="0">
     <w:nsid w:val="38FA0AA2"/>
     <w:multiLevelType w:val="hybridMultilevel"/>
     <w:tmpl w:val="A7804980"/>
@@ -7737,7 +10511,96 @@
       </w:pPr>
     </w:lvl>
   </w:abstractNum>
-  <w:abstractNum w:abstractNumId="8" w15:restartNumberingAfterBreak="0">
+  <w:abstractNum w:abstractNumId="10" w15:restartNumberingAfterBreak="0">
+    <w:nsid w:val="396217C3"/>
+    <w:multiLevelType w:val="hybridMultilevel"/>
+    <w:tmpl w:val="26F613A0"/>
+    <w:lvl w:ilvl="0" w:tplc="2196C5A6">
+      <w:start w:val="1"/>
+      <w:numFmt w:val="hebrew1"/>
+      <w:lvlText w:val="%1)"/>
+      <w:lvlJc w:val="left"/>
+      <w:pPr>
+        <w:ind w:left="720" w:hanging="360"/>
+      </w:pPr>
+      <w:rPr>
+        <w:rFonts w:hint="default"/>
+      </w:rPr>
+    </w:lvl>
+    <w:lvl w:ilvl="1" w:tplc="20000019" w:tentative="1">
+      <w:start w:val="1"/>
+      <w:numFmt w:val="lowerLetter"/>
+      <w:lvlText w:val="%2."/>
+      <w:lvlJc w:val="left"/>
+      <w:pPr>
+        <w:ind w:left="1440" w:hanging="360"/>
+      </w:pPr>
+    </w:lvl>
+    <w:lvl w:ilvl="2" w:tplc="2000001B" w:tentative="1">
+      <w:start w:val="1"/>
+      <w:numFmt w:val="lowerRoman"/>
+      <w:lvlText w:val="%3."/>
+      <w:lvlJc w:val="right"/>
+      <w:pPr>
+        <w:ind w:left="2160" w:hanging="180"/>
+      </w:pPr>
+    </w:lvl>
+    <w:lvl w:ilvl="3" w:tplc="2000000F" w:tentative="1">
+      <w:start w:val="1"/>
+      <w:numFmt w:val="decimal"/>
+      <w:lvlText w:val="%4."/>
+      <w:lvlJc w:val="left"/>
+      <w:pPr>
+        <w:ind w:left="2880" w:hanging="360"/>
+      </w:pPr>
+    </w:lvl>
+    <w:lvl w:ilvl="4" w:tplc="20000019" w:tentative="1">
+      <w:start w:val="1"/>
+      <w:numFmt w:val="lowerLetter"/>
+      <w:lvlText w:val="%5."/>
+      <w:lvlJc w:val="left"/>
+      <w:pPr>
+        <w:ind w:left="3600" w:hanging="360"/>
+      </w:pPr>
+    </w:lvl>
+    <w:lvl w:ilvl="5" w:tplc="2000001B" w:tentative="1">
+      <w:start w:val="1"/>
+      <w:numFmt w:val="lowerRoman"/>
+      <w:lvlText w:val="%6."/>
+      <w:lvlJc w:val="right"/>
+      <w:pPr>
+        <w:ind w:left="4320" w:hanging="180"/>
+      </w:pPr>
+    </w:lvl>
+    <w:lvl w:ilvl="6" w:tplc="2000000F" w:tentative="1">
+      <w:start w:val="1"/>
+      <w:numFmt w:val="decimal"/>
+      <w:lvlText w:val="%7."/>
+      <w:lvlJc w:val="left"/>
+      <w:pPr>
+        <w:ind w:left="5040" w:hanging="360"/>
+      </w:pPr>
+    </w:lvl>
+    <w:lvl w:ilvl="7" w:tplc="20000019" w:tentative="1">
+      <w:start w:val="1"/>
+      <w:numFmt w:val="lowerLetter"/>
+      <w:lvlText w:val="%8."/>
+      <w:lvlJc w:val="left"/>
+      <w:pPr>
+        <w:ind w:left="5760" w:hanging="360"/>
+      </w:pPr>
+    </w:lvl>
+    <w:lvl w:ilvl="8" w:tplc="2000001B" w:tentative="1">
+      <w:start w:val="1"/>
+      <w:numFmt w:val="lowerRoman"/>
+      <w:lvlText w:val="%9."/>
+      <w:lvlJc w:val="right"/>
+      <w:pPr>
+        <w:ind w:left="6480" w:hanging="180"/>
+      </w:pPr>
+    </w:lvl>
+  </w:abstractNum>
+  <w:abstractNum w:abstractNumId="11" w15:restartNumberingAfterBreak="0">
     <w:nsid w:val="3ADD7D45"/>
     <w:multiLevelType w:val="hybridMultilevel"/>
     <w:tmpl w:val="00EE23C2"/>
@@ -7826,7 +10689,7 @@
       </w:pPr>
     </w:lvl>
   </w:abstractNum>
-  <w:abstractNum w:abstractNumId="9" w15:restartNumberingAfterBreak="0">
+  <w:abstractNum w:abstractNumId="12" w15:restartNumberingAfterBreak="0">
     <w:nsid w:val="45187E24"/>
     <w:multiLevelType w:val="hybridMultilevel"/>
     <w:tmpl w:val="00D42DF8"/>
@@ -7915,7 +10778,121 @@
       </w:pPr>
     </w:lvl>
   </w:abstractNum>
-  <w:abstractNum w:abstractNumId="10" w15:restartNumberingAfterBreak="0">
+  <w:abstractNum w:abstractNumId="13" w15:restartNumberingAfterBreak="0">
+    <w:nsid w:val="4A864C6A"/>
+    <w:multiLevelType w:val="hybridMultilevel"/>
+    <w:tmpl w:val="EBEA3456"/>
+    <w:lvl w:ilvl="0" w:tplc="11A09004">
+      <w:start w:val="1"/>
+      <w:numFmt w:val="bullet"/>
+      <w:lvlText w:val=""/>
+      <w:lvlJc w:val="left"/>
+      <w:pPr>
+        <w:ind w:left="360" w:hanging="360"/>
+      </w:pPr>
+      <w:rPr>
+        <w:rFonts w:ascii="Symbol" w:eastAsiaTheme="minorEastAsia" w:hAnsi="Symbol" w:cstheme="majorHAnsi" w:hint="default"/>
+        <w:u w:val="none"/>
+      </w:rPr>
+    </w:lvl>
+    <w:lvl w:ilvl="1" w:tplc="20000003" w:tentative="1">
+      <w:start w:val="1"/>
+      <w:numFmt w:val="bullet"/>
+      <w:lvlText w:val="o"/>
+      <w:lvlJc w:val="left"/>
+      <w:pPr>
+        <w:ind w:left="1080" w:hanging="360"/>
+      </w:pPr>
+      <w:rPr>
+        <w:rFonts w:ascii="Courier New" w:hAnsi="Courier New" w:cs="Courier New" w:hint="default"/>
+      </w:rPr>
+    </w:lvl>
+    <w:lvl w:ilvl="2" w:tplc="20000005" w:tentative="1">
+      <w:start w:val="1"/>
+      <w:numFmt w:val="bullet"/>
+      <w:lvlText w:val=""/>
+      <w:lvlJc w:val="left"/>
+      <w:pPr>
+        <w:ind w:left="1800" w:hanging="360"/>
+      </w:pPr>
+      <w:rPr>
+        <w:rFonts w:ascii="Wingdings" w:hAnsi="Wingdings" w:hint="default"/>
+      </w:rPr>
+    </w:lvl>
+    <w:lvl w:ilvl="3" w:tplc="20000001" w:tentative="1">
+      <w:start w:val="1"/>
+      <w:numFmt w:val="bullet"/>
+      <w:lvlText w:val=""/>
+      <w:lvlJc w:val="left"/>
+      <w:pPr>
+        <w:ind w:left="2520" w:hanging="360"/>
+      </w:pPr>
+      <w:rPr>
+        <w:rFonts w:ascii="Symbol" w:hAnsi="Symbol" w:hint="default"/>
+      </w:rPr>
+    </w:lvl>
+    <w:lvl w:ilvl="4" w:tplc="20000003" w:tentative="1">
+      <w:start w:val="1"/>
+      <w:numFmt w:val="bullet"/>
+      <w:lvlText w:val="o"/>
+      <w:lvlJc w:val="left"/>
+      <w:pPr>
+        <w:ind w:left="3240" w:hanging="360"/>
+      </w:pPr>
+      <w:rPr>
+        <w:rFonts w:ascii="Courier New" w:hAnsi="Courier New" w:cs="Courier New" w:hint="default"/>
+      </w:rPr>
+    </w:lvl>
+    <w:lvl w:ilvl="5" w:tplc="20000005" w:tentative="1">
+      <w:start w:val="1"/>
+      <w:numFmt w:val="bullet"/>
+      <w:lvlText w:val=""/>
+      <w:lvlJc w:val="left"/>
+      <w:pPr>
+        <w:ind w:left="3960" w:hanging="360"/>
+      </w:pPr>
+      <w:rPr>
+        <w:rFonts w:ascii="Wingdings" w:hAnsi="Wingdings" w:hint="default"/>
+      </w:rPr>
+    </w:lvl>
+    <w:lvl w:ilvl="6" w:tplc="20000001" w:tentative="1">
+      <w:start w:val="1"/>
+      <w:numFmt w:val="bullet"/>
+      <w:lvlText w:val=""/>
+      <w:lvlJc w:val="left"/>
+      <w:pPr>
+        <w:ind w:left="4680" w:hanging="360"/>
+      </w:pPr>
+      <w:rPr>
+        <w:rFonts w:ascii="Symbol" w:hAnsi="Symbol" w:hint="default"/>
+      </w:rPr>
+    </w:lvl>
+    <w:lvl w:ilvl="7" w:tplc="20000003" w:tentative="1">
+      <w:start w:val="1"/>
+      <w:numFmt w:val="bullet"/>
+      <w:lvlText w:val="o"/>
+      <w:lvlJc w:val="left"/>
+      <w:pPr>
+        <w:ind w:left="5400" w:hanging="360"/>
+      </w:pPr>
+      <w:rPr>
+        <w:rFonts w:ascii="Courier New" w:hAnsi="Courier New" w:cs="Courier New" w:hint="default"/>
+      </w:rPr>
+    </w:lvl>
+    <w:lvl w:ilvl="8" w:tplc="20000005" w:tentative="1">
+      <w:start w:val="1"/>
+      <w:numFmt w:val="bullet"/>
+      <w:lvlText w:val=""/>
+      <w:lvlJc w:val="left"/>
+      <w:pPr>
+        <w:ind w:left="6120" w:hanging="360"/>
+      </w:pPr>
+      <w:rPr>
+        <w:rFonts w:ascii="Wingdings" w:hAnsi="Wingdings" w:hint="default"/>
+      </w:rPr>
+    </w:lvl>
+  </w:abstractNum>
+  <w:abstractNum w:abstractNumId="14" w15:restartNumberingAfterBreak="0">
     <w:nsid w:val="4FD433E4"/>
     <w:multiLevelType w:val="hybridMultilevel"/>
     <w:tmpl w:val="B24A4730"/>
@@ -8004,7 +10981,7 @@
       </w:pPr>
     </w:lvl>
   </w:abstractNum>
-  <w:abstractNum w:abstractNumId="11" w15:restartNumberingAfterBreak="0">
+  <w:abstractNum w:abstractNumId="15" w15:restartNumberingAfterBreak="0">
     <w:nsid w:val="50A4699A"/>
     <w:multiLevelType w:val="hybridMultilevel"/>
     <w:tmpl w:val="A7804980"/>
@@ -8101,7 +11078,7 @@
       </w:pPr>
     </w:lvl>
   </w:abstractNum>
-  <w:abstractNum w:abstractNumId="12" w15:restartNumberingAfterBreak="0">
+  <w:abstractNum w:abstractNumId="16" w15:restartNumberingAfterBreak="0">
     <w:nsid w:val="515C6ACD"/>
     <w:multiLevelType w:val="hybridMultilevel"/>
     <w:tmpl w:val="043CCF66"/>
@@ -8190,7 +11167,7 @@
       </w:pPr>
     </w:lvl>
   </w:abstractNum>
-  <w:abstractNum w:abstractNumId="13" w15:restartNumberingAfterBreak="0">
+  <w:abstractNum w:abstractNumId="17" w15:restartNumberingAfterBreak="0">
     <w:nsid w:val="5C2F37DC"/>
     <w:multiLevelType w:val="hybridMultilevel"/>
     <w:tmpl w:val="68BA18CE"/>
@@ -8303,7 +11280,7 @@
       </w:rPr>
     </w:lvl>
   </w:abstractNum>
-  <w:abstractNum w:abstractNumId="14" w15:restartNumberingAfterBreak="0">
+  <w:abstractNum w:abstractNumId="18" w15:restartNumberingAfterBreak="0">
     <w:nsid w:val="5E4B26FF"/>
     <w:multiLevelType w:val="hybridMultilevel"/>
     <w:tmpl w:val="46885FC8"/>
@@ -8416,7 +11393,7 @@
       </w:rPr>
     </w:lvl>
   </w:abstractNum>
-  <w:abstractNum w:abstractNumId="15" w15:restartNumberingAfterBreak="0">
+  <w:abstractNum w:abstractNumId="19" w15:restartNumberingAfterBreak="0">
     <w:nsid w:val="5EAC3359"/>
     <w:multiLevelType w:val="hybridMultilevel"/>
     <w:tmpl w:val="251E32D2"/>
@@ -8509,7 +11486,7 @@
       </w:pPr>
     </w:lvl>
   </w:abstractNum>
-  <w:abstractNum w:abstractNumId="16" w15:restartNumberingAfterBreak="0">
+  <w:abstractNum w:abstractNumId="20" w15:restartNumberingAfterBreak="0">
     <w:nsid w:val="642A7436"/>
     <w:multiLevelType w:val="hybridMultilevel"/>
     <w:tmpl w:val="5CE68050"/>
@@ -8598,7 +11575,7 @@
       </w:pPr>
     </w:lvl>
   </w:abstractNum>
-  <w:abstractNum w:abstractNumId="17" w15:restartNumberingAfterBreak="0">
+  <w:abstractNum w:abstractNumId="21" w15:restartNumberingAfterBreak="0">
     <w:nsid w:val="687D41FD"/>
     <w:multiLevelType w:val="hybridMultilevel"/>
     <w:tmpl w:val="B54EFEFC"/>
@@ -8711,7 +11688,96 @@
       </w:rPr>
     </w:lvl>
   </w:abstractNum>
-  <w:abstractNum w:abstractNumId="18" w15:restartNumberingAfterBreak="0">
+  <w:abstractNum w:abstractNumId="22" w15:restartNumberingAfterBreak="0">
+    <w:nsid w:val="6BE62C47"/>
+    <w:multiLevelType w:val="hybridMultilevel"/>
+    <w:tmpl w:val="8286B82C"/>
+    <w:lvl w:ilvl="0" w:tplc="20000011">
+      <w:start w:val="1"/>
+      <w:numFmt w:val="decimal"/>
+      <w:lvlText w:val="%1)"/>
+      <w:lvlJc w:val="left"/>
+      <w:pPr>
+        <w:ind w:left="360" w:hanging="360"/>
+      </w:pPr>
+      <w:rPr>
+        <w:rFonts w:hint="default"/>
+      </w:rPr>
+    </w:lvl>
+    <w:lvl w:ilvl="1" w:tplc="20000019" w:tentative="1">
+      <w:start w:val="1"/>
+      <w:numFmt w:val="lowerLetter"/>
+      <w:lvlText w:val="%2."/>
+      <w:lvlJc w:val="left"/>
+      <w:pPr>
+        <w:ind w:left="1080" w:hanging="360"/>
+      </w:pPr>
+    </w:lvl>
+    <w:lvl w:ilvl="2" w:tplc="2000001B" w:tentative="1">
+      <w:start w:val="1"/>
+      <w:numFmt w:val="lowerRoman"/>
+      <w:lvlText w:val="%3."/>
+      <w:lvlJc w:val="right"/>
+      <w:pPr>
+        <w:ind w:left="1800" w:hanging="180"/>
+      </w:pPr>
+    </w:lvl>
+    <w:lvl w:ilvl="3" w:tplc="2000000F" w:tentative="1">
+      <w:start w:val="1"/>
+      <w:numFmt w:val="decimal"/>
+      <w:lvlText w:val="%4."/>
+      <w:lvlJc w:val="left"/>
+      <w:pPr>
+        <w:ind w:left="2520" w:hanging="360"/>
+      </w:pPr>
+    </w:lvl>
+    <w:lvl w:ilvl="4" w:tplc="20000019" w:tentative="1">
+      <w:start w:val="1"/>
+      <w:numFmt w:val="lowerLetter"/>
+      <w:lvlText w:val="%5."/>
+      <w:lvlJc w:val="left"/>
+      <w:pPr>
+        <w:ind w:left="3240" w:hanging="360"/>
+      </w:pPr>
+    </w:lvl>
+    <w:lvl w:ilvl="5" w:tplc="2000001B" w:tentative="1">
+      <w:start w:val="1"/>
+      <w:numFmt w:val="lowerRoman"/>
+      <w:lvlText w:val="%6."/>
+      <w:lvlJc w:val="right"/>
+      <w:pPr>
+        <w:ind w:left="3960" w:hanging="180"/>
+      </w:pPr>
+    </w:lvl>
+    <w:lvl w:ilvl="6" w:tplc="2000000F" w:tentative="1">
+      <w:start w:val="1"/>
+      <w:numFmt w:val="decimal"/>
+      <w:lvlText w:val="%7."/>
+      <w:lvlJc w:val="left"/>
+      <w:pPr>
+        <w:ind w:left="4680" w:hanging="360"/>
+      </w:pPr>
+    </w:lvl>
+    <w:lvl w:ilvl="7" w:tplc="20000019" w:tentative="1">
+      <w:start w:val="1"/>
+      <w:numFmt w:val="lowerLetter"/>
+      <w:lvlText w:val="%8."/>
+      <w:lvlJc w:val="left"/>
+      <w:pPr>
+        <w:ind w:left="5400" w:hanging="360"/>
+      </w:pPr>
+    </w:lvl>
+    <w:lvl w:ilvl="8" w:tplc="2000001B" w:tentative="1">
+      <w:start w:val="1"/>
+      <w:numFmt w:val="lowerRoman"/>
+      <w:lvlText w:val="%9."/>
+      <w:lvlJc w:val="right"/>
+      <w:pPr>
+        <w:ind w:left="6120" w:hanging="180"/>
+      </w:pPr>
+    </w:lvl>
+  </w:abstractNum>
+  <w:abstractNum w:abstractNumId="23" w15:restartNumberingAfterBreak="0">
     <w:nsid w:val="6CF07B9C"/>
     <w:multiLevelType w:val="hybridMultilevel"/>
     <w:tmpl w:val="115A2E0C"/>
@@ -8802,7 +11868,7 @@
       </w:pPr>
     </w:lvl>
   </w:abstractNum>
-  <w:abstractNum w:abstractNumId="19" w15:restartNumberingAfterBreak="0">
+  <w:abstractNum w:abstractNumId="24" w15:restartNumberingAfterBreak="0">
     <w:nsid w:val="6DFB7867"/>
     <w:multiLevelType w:val="hybridMultilevel"/>
     <w:tmpl w:val="A7804980"/>
@@ -8899,7 +11965,7 @@
       </w:pPr>
     </w:lvl>
   </w:abstractNum>
-  <w:abstractNum w:abstractNumId="20" w15:restartNumberingAfterBreak="0">
+  <w:abstractNum w:abstractNumId="25" w15:restartNumberingAfterBreak="0">
     <w:nsid w:val="71F06518"/>
     <w:multiLevelType w:val="hybridMultilevel"/>
     <w:tmpl w:val="92E02E6A"/>
@@ -9012,7 +12078,7 @@
       </w:rPr>
     </w:lvl>
   </w:abstractNum>
-  <w:abstractNum w:abstractNumId="21" w15:restartNumberingAfterBreak="0">
+  <w:abstractNum w:abstractNumId="26" w15:restartNumberingAfterBreak="0">
     <w:nsid w:val="720F6FC3"/>
     <w:multiLevelType w:val="hybridMultilevel"/>
     <w:tmpl w:val="E83AA522"/>
@@ -9101,7 +12167,7 @@
       </w:pPr>
     </w:lvl>
   </w:abstractNum>
-  <w:abstractNum w:abstractNumId="22" w15:restartNumberingAfterBreak="0">
+  <w:abstractNum w:abstractNumId="27" w15:restartNumberingAfterBreak="0">
     <w:nsid w:val="73AD72A9"/>
     <w:multiLevelType w:val="hybridMultilevel"/>
     <w:tmpl w:val="CA268F96"/>
@@ -9191,73 +12257,88 @@
     </w:lvl>
   </w:abstractNum>
   <w:num w:numId="1" w16cid:durableId="955254796">
-    <w:abstractNumId w:val="12"/>
+    <w:abstractNumId w:val="16"/>
   </w:num>
   <w:num w:numId="2" w16cid:durableId="1426683149">
-    <w:abstractNumId w:val="21"/>
+    <w:abstractNumId w:val="26"/>
   </w:num>
   <w:num w:numId="3" w16cid:durableId="338046131">
-    <w:abstractNumId w:val="14"/>
+    <w:abstractNumId w:val="18"/>
   </w:num>
   <w:num w:numId="4" w16cid:durableId="376855960">
-    <w:abstractNumId w:val="15"/>
+    <w:abstractNumId w:val="19"/>
   </w:num>
   <w:num w:numId="5" w16cid:durableId="1018460961">
-    <w:abstractNumId w:val="7"/>
+    <w:abstractNumId w:val="9"/>
   </w:num>
   <w:num w:numId="6" w16cid:durableId="1292437230">
-    <w:abstractNumId w:val="4"/>
+    <w:abstractNumId w:val="5"/>
   </w:num>
   <w:num w:numId="7" w16cid:durableId="1760519443">
     <w:abstractNumId w:val="0"/>
   </w:num>
   <w:num w:numId="8" w16cid:durableId="825634921">
-    <w:abstractNumId w:val="5"/>
+    <w:abstractNumId w:val="6"/>
   </w:num>
   <w:num w:numId="9" w16cid:durableId="1695229600">
+    <w:abstractNumId w:val="27"/>
+  </w:num>
+  <w:num w:numId="10" w16cid:durableId="706877576">
+    <w:abstractNumId w:val="15"/>
+  </w:num>
+  <w:num w:numId="11" w16cid:durableId="762536467">
+    <w:abstractNumId w:val="24"/>
+  </w:num>
+  <w:num w:numId="12" w16cid:durableId="293143080">
+    <w:abstractNumId w:val="12"/>
+  </w:num>
+  <w:num w:numId="13" w16cid:durableId="1478959729">
+    <w:abstractNumId w:val="17"/>
+  </w:num>
+  <w:num w:numId="14" w16cid:durableId="1385564581">
+    <w:abstractNumId w:val="20"/>
+  </w:num>
+  <w:num w:numId="15" w16cid:durableId="503209123">
+    <w:abstractNumId w:val="23"/>
+  </w:num>
+  <w:num w:numId="16" w16cid:durableId="1977835428">
+    <w:abstractNumId w:val="25"/>
+  </w:num>
+  <w:num w:numId="17" w16cid:durableId="376467432">
+    <w:abstractNumId w:val="8"/>
+  </w:num>
+  <w:num w:numId="18" w16cid:durableId="1449354601">
+    <w:abstractNumId w:val="4"/>
+  </w:num>
+  <w:num w:numId="19" w16cid:durableId="158161401">
+    <w:abstractNumId w:val="14"/>
+  </w:num>
+  <w:num w:numId="20" w16cid:durableId="1334722106">
+    <w:abstractNumId w:val="21"/>
+  </w:num>
+  <w:num w:numId="21" w16cid:durableId="1091389274">
+    <w:abstractNumId w:val="2"/>
+  </w:num>
+  <w:num w:numId="22" w16cid:durableId="2084526929">
+    <w:abstractNumId w:val="11"/>
+  </w:num>
+  <w:num w:numId="23" w16cid:durableId="841240582">
+    <w:abstractNumId w:val="3"/>
+  </w:num>
+  <w:num w:numId="24" w16cid:durableId="430396876">
     <w:abstractNumId w:val="22"/>
   </w:num>
-  <w:num w:numId="10" w16cid:durableId="706877576">
-    <w:abstractNumId w:val="11"/>
+  <w:num w:numId="25" w16cid:durableId="826944057">
+    <w:abstractNumId w:val="1"/>
   </w:num>
-  <w:num w:numId="11" w16cid:durableId="762536467">
-    <w:abstractNumId w:val="19"/>
-  </w:num>
-  <w:num w:numId="12" w16cid:durableId="293143080">
-    <w:abstractNumId w:val="9"/>
-  </w:num>
-  <w:num w:numId="13" w16cid:durableId="1478959729">
-    <w:abstractNumId w:val="13"/>
-  </w:num>
-  <w:num w:numId="14" w16cid:durableId="1385564581">
-    <w:abstractNumId w:val="16"/>
-  </w:num>
-  <w:num w:numId="15" w16cid:durableId="503209123">
-    <w:abstractNumId w:val="18"/>
-  </w:num>
-  <w:num w:numId="16" w16cid:durableId="1977835428">
-    <w:abstractNumId w:val="20"/>
-  </w:num>
-  <w:num w:numId="17" w16cid:durableId="376467432">
-    <w:abstractNumId w:val="6"/>
-  </w:num>
-  <w:num w:numId="18" w16cid:durableId="1449354601">
-    <w:abstractNumId w:val="3"/>
-  </w:num>
-  <w:num w:numId="19" w16cid:durableId="158161401">
+  <w:num w:numId="26" w16cid:durableId="442110910">
     <w:abstractNumId w:val="10"/>
   </w:num>
-  <w:num w:numId="20" w16cid:durableId="1334722106">
-    <w:abstractNumId w:val="17"/>
+  <w:num w:numId="27" w16cid:durableId="775293698">
+    <w:abstractNumId w:val="7"/>
   </w:num>
-  <w:num w:numId="21" w16cid:durableId="1091389274">
-    <w:abstractNumId w:val="1"/>
-  </w:num>
-  <w:num w:numId="22" w16cid:durableId="2084526929">
-    <w:abstractNumId w:val="8"/>
-  </w:num>
-  <w:num w:numId="23" w16cid:durableId="841240582">
-    <w:abstractNumId w:val="2"/>
+  <w:num w:numId="28" w16cid:durableId="1012608176">
+    <w:abstractNumId w:val="13"/>
   </w:num>
 </w:numbering>
 </file>
@@ -9385,6 +12466,7 @@
     <w:lsdException w:name="HTML Sample" w:semiHidden="1" w:unhideWhenUsed="1"/>
     <w:lsdException w:name="HTML Typewriter" w:semiHidden="1" w:unhideWhenUsed="1"/>
     <w:lsdException w:name="HTML Variable" w:semiHidden="1" w:unhideWhenUsed="1"/>
+    <w:lsdException w:name="Normal Table" w:semiHidden="1" w:unhideWhenUsed="1"/>
     <w:lsdException w:name="annotation subject" w:semiHidden="1" w:unhideWhenUsed="1"/>
     <w:lsdException w:name="No List" w:semiHidden="1" w:unhideWhenUsed="1"/>
     <w:lsdException w:name="Outline List 1" w:semiHidden="1" w:unhideWhenUsed="1"/>
@@ -9427,8 +12509,11 @@
     <w:lsdException w:name="Table Contemporary" w:semiHidden="1" w:unhideWhenUsed="1"/>
     <w:lsdException w:name="Table Elegant" w:semiHidden="1" w:unhideWhenUsed="1"/>
     <w:lsdException w:name="Table Professional" w:semiHidden="1" w:unhideWhenUsed="1"/>
+    <w:lsdException w:name="Table Subtle 1" w:semiHidden="1" w:unhideWhenUsed="1"/>
     <w:lsdException w:name="Table Subtle 2" w:semiHidden="1" w:unhideWhenUsed="1"/>
     <w:lsdException w:name="Table Web 1" w:semiHidden="1" w:unhideWhenUsed="1"/>
+    <w:lsdException w:name="Table Web 2" w:semiHidden="1" w:unhideWhenUsed="1"/>
+    <w:lsdException w:name="Table Web 3" w:semiHidden="1" w:unhideWhenUsed="1"/>
     <w:lsdException w:name="Balloon Text" w:semiHidden="1" w:unhideWhenUsed="1"/>
     <w:lsdException w:name="Table Grid" w:uiPriority="39"/>
     <w:lsdException w:name="Table Theme" w:semiHidden="1" w:unhideWhenUsed="1"/>
@@ -9877,6 +12962,7 @@
   <w:style w:type="character" w:default="1" w:styleId="DefaultParagraphFont">
     <w:name w:val="Default Paragraph Font"/>
     <w:uiPriority w:val="1"/>
+    <w:semiHidden/>
     <w:unhideWhenUsed/>
   </w:style>
   <w:style w:type="table" w:default="1" w:styleId="TableNormal">

</xml_diff>